<commit_message>
Thieu 7.4, 7.6 7.9
</commit_message>
<xml_diff>
--- a/MyProjectMgnt.docx
+++ b/MyProjectMgnt.docx
@@ -1,6 +1,6 @@
 
 <file path=word/document.xml><?xml version="1.0" encoding="utf-8"?>
-<w:document xmlns:wpc="http://schemas.microsoft.com/office/word/2010/wordprocessingCanvas" xmlns:cx="http://schemas.microsoft.com/office/drawing/2014/chartex" xmlns:cx1="http://schemas.microsoft.com/office/drawing/2015/9/8/chartex" xmlns:cx2="http://schemas.microsoft.com/office/drawing/2015/10/21/chartex" xmlns:cx3="http://schemas.microsoft.com/office/drawing/2016/5/9/chartex" xmlns:cx4="http://schemas.microsoft.com/office/drawing/2016/5/10/chartex" xmlns:cx5="http://schemas.microsoft.com/office/drawing/2016/5/11/chartex" xmlns:cx6="http://schemas.microsoft.com/office/drawing/2016/5/12/chartex" xmlns:cx7="http://schemas.microsoft.com/office/drawing/2016/5/13/chartex" xmlns:cx8="http://schemas.microsoft.com/office/drawing/2016/5/14/chartex" xmlns:mc="http://schemas.openxmlformats.org/markup-compatibility/2006" xmlns:aink="http://schemas.microsoft.com/office/drawing/2016/ink" xmlns:am3d="http://schemas.microsoft.com/office/drawing/2017/model3d" xmlns:o="urn:schemas-microsoft-com:office:office" xmlns:r="http://schemas.openxmlformats.org/officeDocument/2006/relationships" xmlns:m="http://schemas.openxmlformats.org/officeDocument/2006/math" xmlns:v="urn:schemas-microsoft-com:vml" xmlns:wp14="http://schemas.microsoft.com/office/word/2010/wordprocessingDrawing" xmlns:wp="http://schemas.openxmlformats.org/drawingml/2006/wordprocessingDrawing" xmlns:w10="urn:schemas-microsoft-com:office:word" xmlns:w="http://schemas.openxmlformats.org/wordprocessingml/2006/main" xmlns:w14="http://schemas.microsoft.com/office/word/2010/wordml" xmlns:w15="http://schemas.microsoft.com/office/word/2012/wordml" xmlns:w16cid="http://schemas.microsoft.com/office/word/2016/wordml/cid" xmlns:w16se="http://schemas.microsoft.com/office/word/2015/wordml/symex" xmlns:wpg="http://schemas.microsoft.com/office/word/2010/wordprocessingGroup" xmlns:wpi="http://schemas.microsoft.com/office/word/2010/wordprocessingInk" xmlns:wne="http://schemas.microsoft.com/office/word/2006/wordml" xmlns:wps="http://schemas.microsoft.com/office/word/2010/wordprocessingShape" mc:Ignorable="w14 w15 w16se w16cid wp14">
+<w:document xmlns:wpc="http://schemas.microsoft.com/office/word/2010/wordprocessingCanvas" xmlns:cx="http://schemas.microsoft.com/office/drawing/2014/chartex" xmlns:mc="http://schemas.openxmlformats.org/markup-compatibility/2006" xmlns:o="urn:schemas-microsoft-com:office:office" xmlns:r="http://schemas.openxmlformats.org/officeDocument/2006/relationships" xmlns:m="http://schemas.openxmlformats.org/officeDocument/2006/math" xmlns:v="urn:schemas-microsoft-com:vml" xmlns:wp14="http://schemas.microsoft.com/office/word/2010/wordprocessingDrawing" xmlns:wp="http://schemas.openxmlformats.org/drawingml/2006/wordprocessingDrawing" xmlns:w10="urn:schemas-microsoft-com:office:word" xmlns:w="http://schemas.openxmlformats.org/wordprocessingml/2006/main" xmlns:w14="http://schemas.microsoft.com/office/word/2010/wordml" xmlns:w15="http://schemas.microsoft.com/office/word/2012/wordml" xmlns:w16se="http://schemas.microsoft.com/office/word/2015/wordml/symex" xmlns:wpg="http://schemas.microsoft.com/office/word/2010/wordprocessingGroup" xmlns:wpi="http://schemas.microsoft.com/office/word/2010/wordprocessingInk" xmlns:wne="http://schemas.microsoft.com/office/word/2006/wordml" xmlns:wps="http://schemas.microsoft.com/office/word/2010/wordprocessingShape" mc:Ignorable="w14 w15 w16se wp14">
   <w:background w:color="FFFFFF"/>
   <w:body>
     <w:p>
@@ -22,6 +22,7 @@
           <w:color w:val="2A62A6"/>
           <w:sz w:val="32"/>
           <w:szCs w:val="32"/>
+          <w:lang w:eastAsia="en-US" w:bidi="ar-SA"/>
         </w:rPr>
         <mc:AlternateContent>
           <mc:Choice Requires="wps">
@@ -389,7 +390,7 @@
     </w:p>
     <w:p>
       <w:pPr>
-        <w:pStyle w:val="Mucluc2"/>
+        <w:pStyle w:val="TOC2"/>
         <w:tabs>
           <w:tab w:val="clear" w:pos="1540"/>
           <w:tab w:val="left" w:pos="-110"/>
@@ -404,7 +405,7 @@
     </w:p>
     <w:p>
       <w:pPr>
-        <w:pStyle w:val="Mucluc3"/>
+        <w:pStyle w:val="TOC3"/>
       </w:pPr>
       <w:r>
         <w:tab/>
@@ -412,7 +413,7 @@
     </w:p>
     <w:p>
       <w:pPr>
-        <w:pStyle w:val="Mucluc1"/>
+        <w:pStyle w:val="TOC1"/>
         <w:rPr>
           <w:rFonts w:asciiTheme="minorHAnsi" w:eastAsiaTheme="minorEastAsia" w:hAnsiTheme="minorHAnsi" w:cstheme="minorBidi"/>
           <w:b w:val="0"/>
@@ -445,7 +446,7 @@
       <w:hyperlink w:anchor="_Toc527975125" w:history="1">
         <w:r>
           <w:rPr>
-            <w:rStyle w:val="Siuktni"/>
+            <w:rStyle w:val="Hyperlink"/>
             <w:noProof/>
           </w:rPr>
           <w:t>1.</w:t>
@@ -465,7 +466,7 @@
         </w:r>
         <w:r>
           <w:rPr>
-            <w:rStyle w:val="Siuktni"/>
+            <w:rStyle w:val="Hyperlink"/>
             <w:noProof/>
           </w:rPr>
           <w:t>Giới thiệu dự án</w:t>
@@ -522,7 +523,7 @@
     </w:p>
     <w:p>
       <w:pPr>
-        <w:pStyle w:val="Mucluc1"/>
+        <w:pStyle w:val="TOC1"/>
         <w:rPr>
           <w:rFonts w:asciiTheme="minorHAnsi" w:eastAsiaTheme="minorEastAsia" w:hAnsiTheme="minorHAnsi" w:cstheme="minorBidi"/>
           <w:b w:val="0"/>
@@ -537,7 +538,7 @@
       <w:hyperlink w:anchor="_Toc527975126" w:history="1">
         <w:r>
           <w:rPr>
-            <w:rStyle w:val="Siuktni"/>
+            <w:rStyle w:val="Hyperlink"/>
             <w:noProof/>
           </w:rPr>
           <w:t>2.</w:t>
@@ -557,7 +558,7 @@
         </w:r>
         <w:r>
           <w:rPr>
-            <w:rStyle w:val="Siuktni"/>
+            <w:rStyle w:val="Hyperlink"/>
             <w:noProof/>
           </w:rPr>
           <w:t>Các nhân sự tham gia dự án</w:t>
@@ -614,7 +615,7 @@
     </w:p>
     <w:p>
       <w:pPr>
-        <w:pStyle w:val="Mucluc2"/>
+        <w:pStyle w:val="TOC2"/>
         <w:rPr>
           <w:rFonts w:asciiTheme="minorHAnsi" w:eastAsiaTheme="minorEastAsia" w:hAnsiTheme="minorHAnsi" w:cstheme="minorBidi"/>
           <w:noProof/>
@@ -626,7 +627,7 @@
       <w:hyperlink w:anchor="_Toc527975127" w:history="1">
         <w:r>
           <w:rPr>
-            <w:rStyle w:val="Siuktni"/>
+            <w:rStyle w:val="Hyperlink"/>
             <w:rFonts w:cs="Tahoma"/>
             <w:noProof/>
           </w:rPr>
@@ -644,7 +645,7 @@
         </w:r>
         <w:r>
           <w:rPr>
-            <w:rStyle w:val="Siuktni"/>
+            <w:rStyle w:val="Hyperlink"/>
             <w:noProof/>
           </w:rPr>
           <w:t>Thông tin liên hệ phía khách hàng</w:t>
@@ -701,7 +702,7 @@
     </w:p>
     <w:p>
       <w:pPr>
-        <w:pStyle w:val="Mucluc2"/>
+        <w:pStyle w:val="TOC2"/>
         <w:rPr>
           <w:rFonts w:asciiTheme="minorHAnsi" w:eastAsiaTheme="minorEastAsia" w:hAnsiTheme="minorHAnsi" w:cstheme="minorBidi"/>
           <w:noProof/>
@@ -713,7 +714,7 @@
       <w:hyperlink w:anchor="_Toc527975128" w:history="1">
         <w:r>
           <w:rPr>
-            <w:rStyle w:val="Siuktni"/>
+            <w:rStyle w:val="Hyperlink"/>
             <w:rFonts w:cs="Tahoma"/>
             <w:noProof/>
           </w:rPr>
@@ -731,7 +732,7 @@
         </w:r>
         <w:r>
           <w:rPr>
-            <w:rStyle w:val="Siuktni"/>
+            <w:rStyle w:val="Hyperlink"/>
             <w:noProof/>
           </w:rPr>
           <w:t>Thông tin liên hệ phía công ty</w:t>
@@ -788,7 +789,7 @@
     </w:p>
     <w:p>
       <w:pPr>
-        <w:pStyle w:val="Mucluc2"/>
+        <w:pStyle w:val="TOC2"/>
         <w:rPr>
           <w:rFonts w:asciiTheme="minorHAnsi" w:eastAsiaTheme="minorEastAsia" w:hAnsiTheme="minorHAnsi" w:cstheme="minorBidi"/>
           <w:noProof/>
@@ -800,7 +801,7 @@
       <w:hyperlink w:anchor="_Toc527975129" w:history="1">
         <w:r>
           <w:rPr>
-            <w:rStyle w:val="Siuktni"/>
+            <w:rStyle w:val="Hyperlink"/>
             <w:rFonts w:cs="Tahoma"/>
             <w:noProof/>
           </w:rPr>
@@ -818,7 +819,7 @@
         </w:r>
         <w:r>
           <w:rPr>
-            <w:rStyle w:val="Siuktni"/>
+            <w:rStyle w:val="Hyperlink"/>
             <w:noProof/>
           </w:rPr>
           <w:t>Phân chia vai trò của thành viên dự án và khách hàng</w:t>
@@ -875,7 +876,7 @@
     </w:p>
     <w:p>
       <w:pPr>
-        <w:pStyle w:val="Mucluc1"/>
+        <w:pStyle w:val="TOC1"/>
         <w:rPr>
           <w:rFonts w:asciiTheme="minorHAnsi" w:eastAsiaTheme="minorEastAsia" w:hAnsiTheme="minorHAnsi" w:cstheme="minorBidi"/>
           <w:b w:val="0"/>
@@ -890,7 +891,7 @@
       <w:hyperlink w:anchor="_Toc527975130" w:history="1">
         <w:r>
           <w:rPr>
-            <w:rStyle w:val="Siuktni"/>
+            <w:rStyle w:val="Hyperlink"/>
             <w:noProof/>
           </w:rPr>
           <w:t>3.</w:t>
@@ -910,7 +911,7 @@
         </w:r>
         <w:r>
           <w:rPr>
-            <w:rStyle w:val="Siuktni"/>
+            <w:rStyle w:val="Hyperlink"/>
             <w:noProof/>
           </w:rPr>
           <w:t>Khảo sát dự án</w:t>
@@ -967,7 +968,7 @@
     </w:p>
     <w:p>
       <w:pPr>
-        <w:pStyle w:val="Mucluc2"/>
+        <w:pStyle w:val="TOC2"/>
         <w:rPr>
           <w:rFonts w:asciiTheme="minorHAnsi" w:eastAsiaTheme="minorEastAsia" w:hAnsiTheme="minorHAnsi" w:cstheme="minorBidi"/>
           <w:noProof/>
@@ -979,7 +980,7 @@
       <w:hyperlink w:anchor="_Toc527975131" w:history="1">
         <w:r>
           <w:rPr>
-            <w:rStyle w:val="Siuktni"/>
+            <w:rStyle w:val="Hyperlink"/>
             <w:rFonts w:cs="Tahoma"/>
             <w:noProof/>
           </w:rPr>
@@ -997,7 +998,7 @@
         </w:r>
         <w:r>
           <w:rPr>
-            <w:rStyle w:val="Siuktni"/>
+            <w:rStyle w:val="Hyperlink"/>
             <w:noProof/>
           </w:rPr>
           <w:t>Yêu cầu khách hàng</w:t>
@@ -1054,7 +1055,7 @@
     </w:p>
     <w:p>
       <w:pPr>
-        <w:pStyle w:val="Mucluc2"/>
+        <w:pStyle w:val="TOC2"/>
         <w:rPr>
           <w:rFonts w:asciiTheme="minorHAnsi" w:eastAsiaTheme="minorEastAsia" w:hAnsiTheme="minorHAnsi" w:cstheme="minorBidi"/>
           <w:noProof/>
@@ -1066,7 +1067,7 @@
       <w:hyperlink w:anchor="_Toc527975132" w:history="1">
         <w:r>
           <w:rPr>
-            <w:rStyle w:val="Siuktni"/>
+            <w:rStyle w:val="Hyperlink"/>
             <w:rFonts w:cs="Tahoma"/>
             <w:noProof/>
           </w:rPr>
@@ -1084,7 +1085,7 @@
         </w:r>
         <w:r>
           <w:rPr>
-            <w:rStyle w:val="Siuktni"/>
+            <w:rStyle w:val="Hyperlink"/>
             <w:noProof/>
           </w:rPr>
           <w:t>Mô hình hoạt động hiện thời – nghiệp vụ</w:t>
@@ -1141,7 +1142,7 @@
     </w:p>
     <w:p>
       <w:pPr>
-        <w:pStyle w:val="Mucluc2"/>
+        <w:pStyle w:val="TOC2"/>
         <w:rPr>
           <w:rFonts w:asciiTheme="minorHAnsi" w:eastAsiaTheme="minorEastAsia" w:hAnsiTheme="minorHAnsi" w:cstheme="minorBidi"/>
           <w:noProof/>
@@ -1153,7 +1154,7 @@
       <w:hyperlink w:anchor="_Toc527975133" w:history="1">
         <w:r>
           <w:rPr>
-            <w:rStyle w:val="Siuktni"/>
+            <w:rStyle w:val="Hyperlink"/>
             <w:rFonts w:cs="Tahoma"/>
             <w:noProof/>
           </w:rPr>
@@ -1171,7 +1172,7 @@
         </w:r>
         <w:r>
           <w:rPr>
-            <w:rStyle w:val="Siuktni"/>
+            <w:rStyle w:val="Hyperlink"/>
             <w:noProof/>
           </w:rPr>
           <w:t>Mô hình hoạt động dự kiến sau khi áp dụng sản phẩm mới</w:t>
@@ -1228,7 +1229,7 @@
     </w:p>
     <w:p>
       <w:pPr>
-        <w:pStyle w:val="Mucluc2"/>
+        <w:pStyle w:val="TOC2"/>
         <w:rPr>
           <w:rFonts w:asciiTheme="minorHAnsi" w:eastAsiaTheme="minorEastAsia" w:hAnsiTheme="minorHAnsi" w:cstheme="minorBidi"/>
           <w:noProof/>
@@ -1240,7 +1241,7 @@
       <w:hyperlink w:anchor="_Toc527975134" w:history="1">
         <w:r>
           <w:rPr>
-            <w:rStyle w:val="Siuktni"/>
+            <w:rStyle w:val="Hyperlink"/>
             <w:rFonts w:cs="Tahoma"/>
             <w:noProof/>
           </w:rPr>
@@ -1258,7 +1259,7 @@
         </w:r>
         <w:r>
           <w:rPr>
-            <w:rStyle w:val="Siuktni"/>
+            <w:rStyle w:val="Hyperlink"/>
             <w:noProof/>
           </w:rPr>
           <w:t>Phân tích ưu điểm/nhược điểm/lợi ích khách hàng</w:t>
@@ -1315,7 +1316,7 @@
     </w:p>
     <w:p>
       <w:pPr>
-        <w:pStyle w:val="Mucluc1"/>
+        <w:pStyle w:val="TOC1"/>
         <w:rPr>
           <w:rFonts w:asciiTheme="minorHAnsi" w:eastAsiaTheme="minorEastAsia" w:hAnsiTheme="minorHAnsi" w:cstheme="minorBidi"/>
           <w:b w:val="0"/>
@@ -1330,7 +1331,7 @@
       <w:hyperlink w:anchor="_Toc527975135" w:history="1">
         <w:r>
           <w:rPr>
-            <w:rStyle w:val="Siuktni"/>
+            <w:rStyle w:val="Hyperlink"/>
             <w:noProof/>
           </w:rPr>
           <w:t>4.</w:t>
@@ -1350,7 +1351,7 @@
         </w:r>
         <w:r>
           <w:rPr>
-            <w:rStyle w:val="Siuktni"/>
+            <w:rStyle w:val="Hyperlink"/>
             <w:noProof/>
           </w:rPr>
           <w:t>Ước lượng</w:t>
@@ -1407,7 +1408,7 @@
     </w:p>
     <w:p>
       <w:pPr>
-        <w:pStyle w:val="Mucluc2"/>
+        <w:pStyle w:val="TOC2"/>
         <w:rPr>
           <w:rFonts w:asciiTheme="minorHAnsi" w:eastAsiaTheme="minorEastAsia" w:hAnsiTheme="minorHAnsi" w:cstheme="minorBidi"/>
           <w:noProof/>
@@ -1419,7 +1420,7 @@
       <w:hyperlink w:anchor="_Toc527975136" w:history="1">
         <w:r>
           <w:rPr>
-            <w:rStyle w:val="Siuktni"/>
+            <w:rStyle w:val="Hyperlink"/>
             <w:rFonts w:cs="Tahoma"/>
             <w:noProof/>
           </w:rPr>
@@ -1437,7 +1438,7 @@
         </w:r>
         <w:r>
           <w:rPr>
-            <w:rStyle w:val="Siuktni"/>
+            <w:rStyle w:val="Hyperlink"/>
             <w:noProof/>
           </w:rPr>
           <w:t>Ước lượng tính năng</w:t>
@@ -1494,7 +1495,7 @@
     </w:p>
     <w:p>
       <w:pPr>
-        <w:pStyle w:val="Mucluc2"/>
+        <w:pStyle w:val="TOC2"/>
         <w:rPr>
           <w:rFonts w:asciiTheme="minorHAnsi" w:eastAsiaTheme="minorEastAsia" w:hAnsiTheme="minorHAnsi" w:cstheme="minorBidi"/>
           <w:noProof/>
@@ -1506,7 +1507,7 @@
       <w:hyperlink w:anchor="_Toc527975137" w:history="1">
         <w:r>
           <w:rPr>
-            <w:rStyle w:val="Siuktni"/>
+            <w:rStyle w:val="Hyperlink"/>
             <w:rFonts w:cs="Tahoma"/>
             <w:noProof/>
           </w:rPr>
@@ -1524,7 +1525,7 @@
         </w:r>
         <w:r>
           <w:rPr>
-            <w:rStyle w:val="Siuktni"/>
+            <w:rStyle w:val="Hyperlink"/>
             <w:noProof/>
           </w:rPr>
           <w:t>Ước lượng cách tích hợp hệ thống</w:t>
@@ -1581,7 +1582,7 @@
     </w:p>
     <w:p>
       <w:pPr>
-        <w:pStyle w:val="Mucluc2"/>
+        <w:pStyle w:val="TOC2"/>
         <w:rPr>
           <w:rFonts w:asciiTheme="minorHAnsi" w:eastAsiaTheme="minorEastAsia" w:hAnsiTheme="minorHAnsi" w:cstheme="minorBidi"/>
           <w:noProof/>
@@ -1593,7 +1594,7 @@
       <w:hyperlink w:anchor="_Toc527975138" w:history="1">
         <w:r>
           <w:rPr>
-            <w:rStyle w:val="Siuktni"/>
+            <w:rStyle w:val="Hyperlink"/>
             <w:rFonts w:cs="Tahoma"/>
             <w:noProof/>
           </w:rPr>
@@ -1611,7 +1612,7 @@
         </w:r>
         <w:r>
           <w:rPr>
-            <w:rStyle w:val="Siuktni"/>
+            <w:rStyle w:val="Hyperlink"/>
             <w:noProof/>
           </w:rPr>
           <w:t>Ước lượng thời gian</w:t>
@@ -1668,7 +1669,7 @@
     </w:p>
     <w:p>
       <w:pPr>
-        <w:pStyle w:val="Mucluc2"/>
+        <w:pStyle w:val="TOC2"/>
         <w:rPr>
           <w:rFonts w:asciiTheme="minorHAnsi" w:eastAsiaTheme="minorEastAsia" w:hAnsiTheme="minorHAnsi" w:cstheme="minorBidi"/>
           <w:noProof/>
@@ -1680,7 +1681,7 @@
       <w:hyperlink w:anchor="_Toc527975139" w:history="1">
         <w:r>
           <w:rPr>
-            <w:rStyle w:val="Siuktni"/>
+            <w:rStyle w:val="Hyperlink"/>
             <w:rFonts w:cs="Tahoma"/>
             <w:noProof/>
           </w:rPr>
@@ -1698,7 +1699,7 @@
         </w:r>
         <w:r>
           <w:rPr>
-            <w:rStyle w:val="Siuktni"/>
+            <w:rStyle w:val="Hyperlink"/>
             <w:noProof/>
           </w:rPr>
           <w:t>Ước lượng rủi ro</w:t>
@@ -1755,7 +1756,7 @@
     </w:p>
     <w:p>
       <w:pPr>
-        <w:pStyle w:val="Mucluc2"/>
+        <w:pStyle w:val="TOC2"/>
         <w:rPr>
           <w:rFonts w:asciiTheme="minorHAnsi" w:eastAsiaTheme="minorEastAsia" w:hAnsiTheme="minorHAnsi" w:cstheme="minorBidi"/>
           <w:noProof/>
@@ -1767,7 +1768,7 @@
       <w:hyperlink w:anchor="_Toc527975140" w:history="1">
         <w:r>
           <w:rPr>
-            <w:rStyle w:val="Siuktni"/>
+            <w:rStyle w:val="Hyperlink"/>
             <w:rFonts w:cs="Tahoma"/>
             <w:noProof/>
           </w:rPr>
@@ -1785,7 +1786,7 @@
         </w:r>
         <w:r>
           <w:rPr>
-            <w:rStyle w:val="Siuktni"/>
+            <w:rStyle w:val="Hyperlink"/>
             <w:noProof/>
           </w:rPr>
           <w:t>Xác định các hạng mục kiểm thử</w:t>
@@ -1842,7 +1843,7 @@
     </w:p>
     <w:p>
       <w:pPr>
-        <w:pStyle w:val="Mucluc2"/>
+        <w:pStyle w:val="TOC2"/>
         <w:rPr>
           <w:rFonts w:asciiTheme="minorHAnsi" w:eastAsiaTheme="minorEastAsia" w:hAnsiTheme="minorHAnsi" w:cstheme="minorBidi"/>
           <w:noProof/>
@@ -1854,7 +1855,7 @@
       <w:hyperlink w:anchor="_Toc527975141" w:history="1">
         <w:r>
           <w:rPr>
-            <w:rStyle w:val="Siuktni"/>
+            <w:rStyle w:val="Hyperlink"/>
             <w:rFonts w:cs="Tahoma"/>
             <w:noProof/>
           </w:rPr>
@@ -1872,7 +1873,7 @@
         </w:r>
         <w:r>
           <w:rPr>
-            <w:rStyle w:val="Siuktni"/>
+            <w:rStyle w:val="Hyperlink"/>
             <w:noProof/>
           </w:rPr>
           <w:t>Ước lượng cách thức triển khai/cài đặt</w:t>
@@ -1929,7 +1930,7 @@
     </w:p>
     <w:p>
       <w:pPr>
-        <w:pStyle w:val="Mucluc1"/>
+        <w:pStyle w:val="TOC1"/>
         <w:rPr>
           <w:rFonts w:asciiTheme="minorHAnsi" w:eastAsiaTheme="minorEastAsia" w:hAnsiTheme="minorHAnsi" w:cstheme="minorBidi"/>
           <w:b w:val="0"/>
@@ -1944,7 +1945,7 @@
       <w:hyperlink w:anchor="_Toc527975142" w:history="1">
         <w:r>
           <w:rPr>
-            <w:rStyle w:val="Siuktni"/>
+            <w:rStyle w:val="Hyperlink"/>
             <w:noProof/>
           </w:rPr>
           <w:t>5.</w:t>
@@ -1964,7 +1965,7 @@
         </w:r>
         <w:r>
           <w:rPr>
-            <w:rStyle w:val="Siuktni"/>
+            <w:rStyle w:val="Hyperlink"/>
             <w:noProof/>
           </w:rPr>
           <w:t>Ước lượng giá thành</w:t>
@@ -2021,7 +2022,7 @@
     </w:p>
     <w:p>
       <w:pPr>
-        <w:pStyle w:val="Mucluc1"/>
+        <w:pStyle w:val="TOC1"/>
         <w:rPr>
           <w:rFonts w:asciiTheme="minorHAnsi" w:eastAsiaTheme="minorEastAsia" w:hAnsiTheme="minorHAnsi" w:cstheme="minorBidi"/>
           <w:b w:val="0"/>
@@ -2036,7 +2037,7 @@
       <w:hyperlink w:anchor="_Toc527975143" w:history="1">
         <w:r>
           <w:rPr>
-            <w:rStyle w:val="Siuktni"/>
+            <w:rStyle w:val="Hyperlink"/>
             <w:noProof/>
           </w:rPr>
           <w:t>6.</w:t>
@@ -2056,7 +2057,7 @@
         </w:r>
         <w:r>
           <w:rPr>
-            <w:rStyle w:val="Siuktni"/>
+            <w:rStyle w:val="Hyperlink"/>
             <w:noProof/>
           </w:rPr>
           <w:t>Phân chia các giai đoạn chính</w:t>
@@ -2113,7 +2114,7 @@
     </w:p>
     <w:p>
       <w:pPr>
-        <w:pStyle w:val="Mucluc1"/>
+        <w:pStyle w:val="TOC1"/>
         <w:rPr>
           <w:rFonts w:asciiTheme="minorHAnsi" w:eastAsiaTheme="minorEastAsia" w:hAnsiTheme="minorHAnsi" w:cstheme="minorBidi"/>
           <w:b w:val="0"/>
@@ -2128,7 +2129,7 @@
       <w:hyperlink w:anchor="_Toc527975144" w:history="1">
         <w:r>
           <w:rPr>
-            <w:rStyle w:val="Siuktni"/>
+            <w:rStyle w:val="Hyperlink"/>
             <w:noProof/>
           </w:rPr>
           <w:t>7.</w:t>
@@ -2148,7 +2149,7 @@
         </w:r>
         <w:r>
           <w:rPr>
-            <w:rStyle w:val="Siuktni"/>
+            <w:rStyle w:val="Hyperlink"/>
             <w:noProof/>
           </w:rPr>
           <w:t>Phân tích thiết kế</w:t>
@@ -2205,7 +2206,7 @@
     </w:p>
     <w:p>
       <w:pPr>
-        <w:pStyle w:val="Mucluc2"/>
+        <w:pStyle w:val="TOC2"/>
         <w:rPr>
           <w:rFonts w:asciiTheme="minorHAnsi" w:eastAsiaTheme="minorEastAsia" w:hAnsiTheme="minorHAnsi" w:cstheme="minorBidi"/>
           <w:noProof/>
@@ -2217,7 +2218,7 @@
       <w:hyperlink w:anchor="_Toc527975145" w:history="1">
         <w:r>
           <w:rPr>
-            <w:rStyle w:val="Siuktni"/>
+            <w:rStyle w:val="Hyperlink"/>
             <w:rFonts w:cs="Tahoma"/>
             <w:noProof/>
             <w:lang w:eastAsia="en-US"/>
@@ -2236,7 +2237,7 @@
         </w:r>
         <w:r>
           <w:rPr>
-            <w:rStyle w:val="Siuktni"/>
+            <w:rStyle w:val="Hyperlink"/>
             <w:noProof/>
             <w:lang w:eastAsia="en-US"/>
           </w:rPr>
@@ -2294,7 +2295,7 @@
     </w:p>
     <w:p>
       <w:pPr>
-        <w:pStyle w:val="Mucluc2"/>
+        <w:pStyle w:val="TOC2"/>
         <w:rPr>
           <w:rFonts w:asciiTheme="minorHAnsi" w:eastAsiaTheme="minorEastAsia" w:hAnsiTheme="minorHAnsi" w:cstheme="minorBidi"/>
           <w:noProof/>
@@ -2306,7 +2307,7 @@
       <w:hyperlink w:anchor="_Toc527975146" w:history="1">
         <w:r>
           <w:rPr>
-            <w:rStyle w:val="Siuktni"/>
+            <w:rStyle w:val="Hyperlink"/>
             <w:rFonts w:cs="Tahoma"/>
             <w:noProof/>
             <w:lang w:eastAsia="en-US"/>
@@ -2325,7 +2326,7 @@
         </w:r>
         <w:r>
           <w:rPr>
-            <w:rStyle w:val="Siuktni"/>
+            <w:rStyle w:val="Hyperlink"/>
             <w:noProof/>
             <w:lang w:eastAsia="en-US"/>
           </w:rPr>
@@ -2383,7 +2384,7 @@
     </w:p>
     <w:p>
       <w:pPr>
-        <w:pStyle w:val="Mucluc2"/>
+        <w:pStyle w:val="TOC2"/>
         <w:rPr>
           <w:rFonts w:asciiTheme="minorHAnsi" w:eastAsiaTheme="minorEastAsia" w:hAnsiTheme="minorHAnsi" w:cstheme="minorBidi"/>
           <w:noProof/>
@@ -2395,7 +2396,7 @@
       <w:hyperlink w:anchor="_Toc527975147" w:history="1">
         <w:r>
           <w:rPr>
-            <w:rStyle w:val="Siuktni"/>
+            <w:rStyle w:val="Hyperlink"/>
             <w:rFonts w:cs="Tahoma"/>
             <w:noProof/>
             <w:lang w:eastAsia="en-US"/>
@@ -2414,7 +2415,7 @@
         </w:r>
         <w:r>
           <w:rPr>
-            <w:rStyle w:val="Siuktni"/>
+            <w:rStyle w:val="Hyperlink"/>
             <w:noProof/>
             <w:lang w:eastAsia="en-US"/>
           </w:rPr>
@@ -2472,7 +2473,7 @@
     </w:p>
     <w:p>
       <w:pPr>
-        <w:pStyle w:val="Mucluc2"/>
+        <w:pStyle w:val="TOC2"/>
         <w:rPr>
           <w:rFonts w:asciiTheme="minorHAnsi" w:eastAsiaTheme="minorEastAsia" w:hAnsiTheme="minorHAnsi" w:cstheme="minorBidi"/>
           <w:noProof/>
@@ -2484,7 +2485,7 @@
       <w:hyperlink w:anchor="_Toc527975148" w:history="1">
         <w:r>
           <w:rPr>
-            <w:rStyle w:val="Siuktni"/>
+            <w:rStyle w:val="Hyperlink"/>
             <w:rFonts w:cs="Tahoma"/>
             <w:noProof/>
             <w:lang w:eastAsia="en-US"/>
@@ -2503,7 +2504,7 @@
         </w:r>
         <w:r>
           <w:rPr>
-            <w:rStyle w:val="Siuktni"/>
+            <w:rStyle w:val="Hyperlink"/>
             <w:noProof/>
             <w:lang w:eastAsia="en-US"/>
           </w:rPr>
@@ -2561,7 +2562,7 @@
     </w:p>
     <w:p>
       <w:pPr>
-        <w:pStyle w:val="Mucluc2"/>
+        <w:pStyle w:val="TOC2"/>
         <w:rPr>
           <w:rFonts w:asciiTheme="minorHAnsi" w:eastAsiaTheme="minorEastAsia" w:hAnsiTheme="minorHAnsi" w:cstheme="minorBidi"/>
           <w:noProof/>
@@ -2573,7 +2574,7 @@
       <w:hyperlink w:anchor="_Toc527975149" w:history="1">
         <w:r>
           <w:rPr>
-            <w:rStyle w:val="Siuktni"/>
+            <w:rStyle w:val="Hyperlink"/>
             <w:rFonts w:cs="Tahoma"/>
             <w:noProof/>
             <w:lang w:eastAsia="en-US"/>
@@ -2592,7 +2593,7 @@
         </w:r>
         <w:r>
           <w:rPr>
-            <w:rStyle w:val="Siuktni"/>
+            <w:rStyle w:val="Hyperlink"/>
             <w:noProof/>
             <w:lang w:eastAsia="en-US"/>
           </w:rPr>
@@ -2650,7 +2651,7 @@
     </w:p>
     <w:p>
       <w:pPr>
-        <w:pStyle w:val="Mucluc2"/>
+        <w:pStyle w:val="TOC2"/>
         <w:rPr>
           <w:rFonts w:asciiTheme="minorHAnsi" w:eastAsiaTheme="minorEastAsia" w:hAnsiTheme="minorHAnsi" w:cstheme="minorBidi"/>
           <w:noProof/>
@@ -2662,7 +2663,7 @@
       <w:hyperlink w:anchor="_Toc527975150" w:history="1">
         <w:r>
           <w:rPr>
-            <w:rStyle w:val="Siuktni"/>
+            <w:rStyle w:val="Hyperlink"/>
             <w:rFonts w:cs="Tahoma"/>
             <w:noProof/>
             <w:lang w:eastAsia="en-US"/>
@@ -2681,7 +2682,7 @@
         </w:r>
         <w:r>
           <w:rPr>
-            <w:rStyle w:val="Siuktni"/>
+            <w:rStyle w:val="Hyperlink"/>
             <w:noProof/>
             <w:lang w:eastAsia="en-US"/>
           </w:rPr>
@@ -2739,7 +2740,7 @@
     </w:p>
     <w:p>
       <w:pPr>
-        <w:pStyle w:val="Mucluc2"/>
+        <w:pStyle w:val="TOC2"/>
         <w:rPr>
           <w:rFonts w:asciiTheme="minorHAnsi" w:eastAsiaTheme="minorEastAsia" w:hAnsiTheme="minorHAnsi" w:cstheme="minorBidi"/>
           <w:noProof/>
@@ -2751,7 +2752,7 @@
       <w:hyperlink w:anchor="_Toc527975151" w:history="1">
         <w:r>
           <w:rPr>
-            <w:rStyle w:val="Siuktni"/>
+            <w:rStyle w:val="Hyperlink"/>
             <w:rFonts w:cs="Tahoma"/>
             <w:noProof/>
             <w:lang w:eastAsia="en-US"/>
@@ -2770,7 +2771,7 @@
         </w:r>
         <w:r>
           <w:rPr>
-            <w:rStyle w:val="Siuktni"/>
+            <w:rStyle w:val="Hyperlink"/>
             <w:noProof/>
             <w:lang w:eastAsia="en-US"/>
           </w:rPr>
@@ -2828,7 +2829,7 @@
     </w:p>
     <w:p>
       <w:pPr>
-        <w:pStyle w:val="Mucluc2"/>
+        <w:pStyle w:val="TOC2"/>
         <w:rPr>
           <w:rFonts w:asciiTheme="minorHAnsi" w:eastAsiaTheme="minorEastAsia" w:hAnsiTheme="minorHAnsi" w:cstheme="minorBidi"/>
           <w:noProof/>
@@ -2840,7 +2841,7 @@
       <w:hyperlink w:anchor="_Toc527975152" w:history="1">
         <w:r>
           <w:rPr>
-            <w:rStyle w:val="Siuktni"/>
+            <w:rStyle w:val="Hyperlink"/>
             <w:rFonts w:cs="Tahoma"/>
             <w:noProof/>
             <w:lang w:eastAsia="en-US"/>
@@ -2859,7 +2860,7 @@
         </w:r>
         <w:r>
           <w:rPr>
-            <w:rStyle w:val="Siuktni"/>
+            <w:rStyle w:val="Hyperlink"/>
             <w:noProof/>
             <w:lang w:eastAsia="en-US"/>
           </w:rPr>
@@ -2917,7 +2918,7 @@
     </w:p>
     <w:p>
       <w:pPr>
-        <w:pStyle w:val="Mucluc2"/>
+        <w:pStyle w:val="TOC2"/>
         <w:rPr>
           <w:rFonts w:asciiTheme="minorHAnsi" w:eastAsiaTheme="minorEastAsia" w:hAnsiTheme="minorHAnsi" w:cstheme="minorBidi"/>
           <w:noProof/>
@@ -2929,7 +2930,7 @@
       <w:hyperlink w:anchor="_Toc527975153" w:history="1">
         <w:r>
           <w:rPr>
-            <w:rStyle w:val="Siuktni"/>
+            <w:rStyle w:val="Hyperlink"/>
             <w:rFonts w:cs="Tahoma"/>
             <w:noProof/>
             <w:lang w:eastAsia="en-US"/>
@@ -2948,7 +2949,7 @@
         </w:r>
         <w:r>
           <w:rPr>
-            <w:rStyle w:val="Siuktni"/>
+            <w:rStyle w:val="Hyperlink"/>
             <w:noProof/>
             <w:lang w:eastAsia="en-US"/>
           </w:rPr>
@@ -3006,7 +3007,7 @@
     </w:p>
     <w:p>
       <w:pPr>
-        <w:pStyle w:val="Mucluc1"/>
+        <w:pStyle w:val="TOC1"/>
         <w:rPr>
           <w:rFonts w:asciiTheme="minorHAnsi" w:eastAsiaTheme="minorEastAsia" w:hAnsiTheme="minorHAnsi" w:cstheme="minorBidi"/>
           <w:b w:val="0"/>
@@ -3021,7 +3022,7 @@
       <w:hyperlink w:anchor="_Toc527975154" w:history="1">
         <w:r>
           <w:rPr>
-            <w:rStyle w:val="Siuktni"/>
+            <w:rStyle w:val="Hyperlink"/>
             <w:noProof/>
             <w:lang w:eastAsia="en-US"/>
           </w:rPr>
@@ -3042,7 +3043,7 @@
         </w:r>
         <w:r>
           <w:rPr>
-            <w:rStyle w:val="Siuktni"/>
+            <w:rStyle w:val="Hyperlink"/>
             <w:noProof/>
             <w:lang w:eastAsia="en-US"/>
           </w:rPr>
@@ -3100,7 +3101,7 @@
     </w:p>
     <w:p>
       <w:pPr>
-        <w:pStyle w:val="Mucluc3"/>
+        <w:pStyle w:val="TOC3"/>
       </w:pPr>
       <w:r>
         <w:rPr>
@@ -3133,7 +3134,7 @@
     </w:p>
     <w:tbl>
       <w:tblPr>
-        <w:tblStyle w:val="BangLi1Nhat-Nhnmanh2"/>
+        <w:tblStyle w:val="GridTable1Light-Accent2"/>
         <w:tblW w:w="8730" w:type="dxa"/>
         <w:tblLayout w:type="fixed"/>
         <w:tblLook w:val="00A0" w:firstRow="1" w:lastRow="0" w:firstColumn="1" w:lastColumn="0" w:noHBand="0" w:noVBand="0"/>
@@ -3760,7 +3761,7 @@
     </w:tbl>
     <w:p>
       <w:pPr>
-        <w:pStyle w:val="Mucluc3"/>
+        <w:pStyle w:val="TOC3"/>
         <w:sectPr>
           <w:headerReference w:type="default" r:id="rId8"/>
           <w:footerReference w:type="default" r:id="rId9"/>
@@ -3779,7 +3780,7 @@
     </w:p>
     <w:p>
       <w:pPr>
-        <w:pStyle w:val="u1"/>
+        <w:pStyle w:val="Heading1"/>
       </w:pPr>
       <w:bookmarkStart w:id="0" w:name="_Toc527975125"/>
       <w:r>
@@ -3795,7 +3796,7 @@
     </w:p>
     <w:p>
       <w:pPr>
-        <w:pStyle w:val="u1"/>
+        <w:pStyle w:val="Heading1"/>
       </w:pPr>
       <w:bookmarkStart w:id="1" w:name="_Toc527975126"/>
       <w:r>
@@ -3805,7 +3806,7 @@
     </w:p>
     <w:p>
       <w:pPr>
-        <w:pStyle w:val="u2"/>
+        <w:pStyle w:val="Heading2"/>
       </w:pPr>
       <w:bookmarkStart w:id="2" w:name="_Toc527975127"/>
       <w:r>
@@ -3816,7 +3817,7 @@
     <w:p/>
     <w:p>
       <w:pPr>
-        <w:pStyle w:val="u2"/>
+        <w:pStyle w:val="Heading2"/>
       </w:pPr>
       <w:bookmarkStart w:id="3" w:name="_Toc527975128"/>
       <w:r>
@@ -3845,7 +3846,7 @@
     </w:p>
     <w:p>
       <w:pPr>
-        <w:pStyle w:val="u2"/>
+        <w:pStyle w:val="Heading2"/>
       </w:pPr>
       <w:bookmarkStart w:id="4" w:name="_Toc527975129"/>
       <w:r>
@@ -3876,7 +3877,7 @@
     <w:p/>
     <w:p>
       <w:pPr>
-        <w:pStyle w:val="u1"/>
+        <w:pStyle w:val="Heading1"/>
       </w:pPr>
       <w:bookmarkStart w:id="5" w:name="_Toc527975130"/>
       <w:r>
@@ -3886,7 +3887,7 @@
     </w:p>
     <w:p>
       <w:pPr>
-        <w:pStyle w:val="u2"/>
+        <w:pStyle w:val="Heading2"/>
       </w:pPr>
       <w:bookmarkStart w:id="6" w:name="_Toc527975131"/>
       <w:r>
@@ -3910,22 +3911,14 @@
         <w:rPr>
           <w:rFonts w:cs="Tahoma"/>
         </w:rPr>
-        <w:t>cung cấp và chia sẻ một số thông tin liên quan, cụ thể ở đây là những người đang đi tìm việc làm (ứng viên) và những người đang tuyển nhân viên (nhà tuyển dụng). Giữa những bài đăng của ứng viên và nhà tuyển dụng đăng lên JOB SOL</w:t>
-      </w:r>
-      <w:bookmarkStart w:id="7" w:name="_GoBack"/>
-      <w:bookmarkEnd w:id="7"/>
-      <w:r>
-        <w:rPr>
-          <w:rFonts w:cs="Tahoma"/>
-        </w:rPr>
-        <w:t>UTIONS sẽ thống kê theo nhiều lĩnh vực củ thể: công việc cần tìm, mức lương, địa chỉ chỗ làm,… ( các bài đăng đã được phân loại bằng tay của ững viên và nhà tuyển dụng trước khi đăng tải) từ đó ứng  viên hay nhà tuyển dụng có thể xem những bài đăng của ứng viên hay nhà tuyển dụng khác hoặc có thể tìm kiếm những bài đăng theo nhu cầu của mình. Ứng viên hay nhà tuyển dụng có thể dễ dàng tìm được những ứng viên hay nhà tuyển dụng khác phù hợp với mình mà không cần phải qua môi giới việc làm. Giải pháp việc làm JOB SOLUTIONS ra đời với mục đích giải quyết những khó khăn khi ứng viên đi tìm việc làm hay nhà tuyển dụng tuyển người. Giải pháp việc làm JOB SOLUTIONS kết nối những nhà tuyển dụng với ứng viên lại với nhau như một mạng xã hội, giúp ứng viên và nhà tuyển dụng luôn luôn có những tin tức về việc làm và nhân viên từ đó chủ động trọng việc đi tìm việc làm cũng như nhân viên phù hợp với mình hơn.</w:t>
-      </w:r>
-    </w:p>
-    <w:p>
-      <w:pPr>
-        <w:pStyle w:val="u2"/>
-      </w:pPr>
-      <w:bookmarkStart w:id="8" w:name="_Toc527975132"/>
+        <w:t>cung cấp và chia sẻ một số thông tin liên quan, cụ thể ở đây là những người đang đi tìm việc làm (ứng viên) và những người đang tuyển nhân viên (nhà tuyển dụng). Giữa những bài đăng của ứng viên và nhà tuyển dụng đăng lên JOB SOLUTIONS sẽ thống kê theo nhiều lĩnh vực củ thể: công việc cần tìm, mức lương, địa chỉ chỗ làm,… ( các bài đăng đã được phân loại bằng tay của ững viên và nhà tuyển dụng trước khi đăng tải) từ đó ứng  viên hay nhà tuyển dụng có thể xem những bài đăng của ứng viên hay nhà tuyển dụng khác hoặc có thể tìm kiếm những bài đăng theo nhu cầu của mình. Ứng viên hay nhà tuyển dụng có thể dễ dàng tìm được những ứng viên hay nhà tuyển dụng khác phù hợp với mình mà không cần phải qua môi giới việc làm. Giải pháp việc làm JOB SOLUTIONS ra đời với mục đích giải quyết những khó khăn khi ứng viên đi tìm việc làm hay nhà tuyển dụng tuyển người. Giải pháp việc làm JOB SOLUTIONS kết nối những nhà tuyển dụng với ứng viên lại với nhau như một mạng xã hội, giúp ứng viên và nhà tuyển dụng luôn luôn có những tin tức về việc làm và nhân viên từ đó chủ động trọng việc đi tìm việc làm cũng như nhân viên phù hợp với mình hơn.</w:t>
+      </w:r>
+    </w:p>
+    <w:p>
+      <w:pPr>
+        <w:pStyle w:val="Heading2"/>
+      </w:pPr>
+      <w:bookmarkStart w:id="7" w:name="_Toc527975132"/>
       <w:r>
         <w:lastRenderedPageBreak/>
         <w:t xml:space="preserve">Mô hình </w:t>
@@ -3939,34 +3932,34 @@
       <w:r>
         <w:t xml:space="preserve"> – nghiệp vụ</w:t>
       </w:r>
+      <w:bookmarkEnd w:id="7"/>
+    </w:p>
+    <w:p>
+      <w:pPr>
+        <w:pStyle w:val="Heading2"/>
+      </w:pPr>
+      <w:bookmarkStart w:id="8" w:name="_Toc527975133"/>
+      <w:r>
+        <w:t>Mô hình hoạt động dự kiến sau khi áp dụng sản phẩm mới</w:t>
+      </w:r>
       <w:bookmarkEnd w:id="8"/>
     </w:p>
     <w:p>
       <w:pPr>
-        <w:pStyle w:val="u2"/>
-      </w:pPr>
-      <w:bookmarkStart w:id="9" w:name="_Toc527975133"/>
-      <w:r>
-        <w:t>Mô hình hoạt động dự kiến sau khi áp dụng sản phẩm mới</w:t>
+        <w:pStyle w:val="Heading2"/>
+      </w:pPr>
+      <w:bookmarkStart w:id="9" w:name="_Toc527975134"/>
+      <w:r>
+        <w:t xml:space="preserve">Phân tích ưu điểm/nhược điểm/lợi ích khách </w:t>
+      </w:r>
+      <w:r>
+        <w:t>hang</w:t>
       </w:r>
       <w:bookmarkEnd w:id="9"/>
     </w:p>
     <w:p>
       <w:pPr>
-        <w:pStyle w:val="u2"/>
-      </w:pPr>
-      <w:bookmarkStart w:id="10" w:name="_Toc527975134"/>
-      <w:r>
-        <w:t xml:space="preserve">Phân tích ưu điểm/nhược điểm/lợi ích khách </w:t>
-      </w:r>
-      <w:r>
-        <w:t>hang</w:t>
-      </w:r>
-      <w:bookmarkEnd w:id="10"/>
-    </w:p>
-    <w:p>
-      <w:pPr>
-        <w:pStyle w:val="u3"/>
+        <w:pStyle w:val="Heading3"/>
         <w:keepLines/>
         <w:widowControl/>
         <w:numPr>
@@ -4109,7 +4102,7 @@
     </w:p>
     <w:p>
       <w:pPr>
-        <w:pStyle w:val="oancuaDanhsach"/>
+        <w:pStyle w:val="ListParagraph"/>
         <w:widowControl/>
         <w:numPr>
           <w:ilvl w:val="0"/>
@@ -4233,7 +4226,7 @@
     </w:p>
     <w:p>
       <w:pPr>
-        <w:pStyle w:val="oancuaDanhsach"/>
+        <w:pStyle w:val="ListParagraph"/>
         <w:widowControl/>
         <w:numPr>
           <w:ilvl w:val="0"/>
@@ -4297,7 +4290,7 @@
     </w:p>
     <w:p>
       <w:pPr>
-        <w:pStyle w:val="u3"/>
+        <w:pStyle w:val="Heading3"/>
         <w:keepLines/>
         <w:widowControl/>
         <w:numPr>
@@ -4341,7 +4334,7 @@
     </w:p>
     <w:p>
       <w:pPr>
-        <w:pStyle w:val="oancuaDanhsach"/>
+        <w:pStyle w:val="ListParagraph"/>
         <w:numPr>
           <w:ilvl w:val="0"/>
           <w:numId w:val="40"/>
@@ -4378,34 +4371,34 @@
     </w:p>
     <w:p>
       <w:pPr>
-        <w:pStyle w:val="u1"/>
-      </w:pPr>
-      <w:bookmarkStart w:id="11" w:name="_Toc527975135"/>
+        <w:pStyle w:val="Heading1"/>
+      </w:pPr>
+      <w:bookmarkStart w:id="10" w:name="_Toc527975135"/>
       <w:r>
         <w:t>Ước lượng</w:t>
       </w:r>
+      <w:bookmarkEnd w:id="10"/>
+    </w:p>
+    <w:p>
+      <w:pPr>
+        <w:pStyle w:val="Heading2"/>
+      </w:pPr>
+      <w:bookmarkStart w:id="11" w:name="_Toc527975136"/>
+      <w:r>
+        <w:t>Ước lượng tính năng</w:t>
+      </w:r>
       <w:bookmarkEnd w:id="11"/>
     </w:p>
     <w:p>
       <w:pPr>
-        <w:pStyle w:val="u2"/>
-      </w:pPr>
-      <w:bookmarkStart w:id="12" w:name="_Toc527975136"/>
-      <w:r>
-        <w:t>Ước lượng tính năng</w:t>
-      </w:r>
-      <w:bookmarkEnd w:id="12"/>
-    </w:p>
-    <w:p>
-      <w:pPr>
-        <w:pStyle w:val="oancuaDanhsach"/>
+        <w:pStyle w:val="ListParagraph"/>
         <w:numPr>
           <w:ilvl w:val="0"/>
           <w:numId w:val="33"/>
         </w:numPr>
       </w:pPr>
-      <w:bookmarkStart w:id="13" w:name="OLE_LINK93"/>
-      <w:bookmarkStart w:id="14" w:name="OLE_LINK92"/>
+      <w:bookmarkStart w:id="12" w:name="OLE_LINK93"/>
+      <w:bookmarkStart w:id="13" w:name="OLE_LINK92"/>
       <w:r>
         <w:rPr>
           <w:rFonts w:ascii="Times New Roman" w:hAnsi="Times New Roman" w:cs="Times New Roman"/>
@@ -4414,19 +4407,19 @@
         </w:rPr>
         <w:t>Đăng kí</w:t>
       </w:r>
+      <w:bookmarkEnd w:id="12"/>
       <w:bookmarkEnd w:id="13"/>
-      <w:bookmarkEnd w:id="14"/>
-    </w:p>
-    <w:p>
-      <w:pPr>
-        <w:pStyle w:val="oancuaDanhsach"/>
+    </w:p>
+    <w:p>
+      <w:pPr>
+        <w:pStyle w:val="ListParagraph"/>
         <w:numPr>
           <w:ilvl w:val="0"/>
           <w:numId w:val="33"/>
         </w:numPr>
       </w:pPr>
-      <w:bookmarkStart w:id="15" w:name="OLE_LINK94"/>
-      <w:bookmarkStart w:id="16" w:name="_Hlk527322226"/>
+      <w:bookmarkStart w:id="14" w:name="OLE_LINK94"/>
+      <w:bookmarkStart w:id="15" w:name="_Hlk527322226"/>
       <w:r>
         <w:rPr>
           <w:rFonts w:ascii="Times New Roman" w:hAnsi="Times New Roman" w:cs="Times New Roman"/>
@@ -4435,19 +4428,19 @@
         </w:rPr>
         <w:t>Đăng nhập</w:t>
       </w:r>
+      <w:bookmarkEnd w:id="14"/>
       <w:bookmarkEnd w:id="15"/>
-      <w:bookmarkEnd w:id="16"/>
-    </w:p>
-    <w:p>
-      <w:pPr>
-        <w:pStyle w:val="oancuaDanhsach"/>
+    </w:p>
+    <w:p>
+      <w:pPr>
+        <w:pStyle w:val="ListParagraph"/>
         <w:numPr>
           <w:ilvl w:val="0"/>
           <w:numId w:val="33"/>
         </w:numPr>
       </w:pPr>
-      <w:bookmarkStart w:id="17" w:name="OLE_LINK95"/>
-      <w:bookmarkStart w:id="18" w:name="_Hlk527322238"/>
+      <w:bookmarkStart w:id="16" w:name="OLE_LINK95"/>
+      <w:bookmarkStart w:id="17" w:name="_Hlk527322238"/>
       <w:r>
         <w:rPr>
           <w:rFonts w:ascii="Times New Roman" w:hAnsi="Times New Roman" w:cs="Times New Roman"/>
@@ -4457,19 +4450,19 @@
         <w:lastRenderedPageBreak/>
         <w:t>Đăng xuất</w:t>
       </w:r>
+      <w:bookmarkEnd w:id="16"/>
       <w:bookmarkEnd w:id="17"/>
-      <w:bookmarkEnd w:id="18"/>
-    </w:p>
-    <w:p>
-      <w:pPr>
-        <w:pStyle w:val="oancuaDanhsach"/>
+    </w:p>
+    <w:p>
+      <w:pPr>
+        <w:pStyle w:val="ListParagraph"/>
         <w:numPr>
           <w:ilvl w:val="0"/>
           <w:numId w:val="33"/>
         </w:numPr>
       </w:pPr>
-      <w:bookmarkStart w:id="19" w:name="OLE_LINK96"/>
-      <w:bookmarkStart w:id="20" w:name="_Hlk527322249"/>
+      <w:bookmarkStart w:id="18" w:name="OLE_LINK96"/>
+      <w:bookmarkStart w:id="19" w:name="_Hlk527322249"/>
       <w:r>
         <w:rPr>
           <w:rFonts w:ascii="Times New Roman" w:hAnsi="Times New Roman" w:cs="Times New Roman"/>
@@ -4478,19 +4471,19 @@
         </w:rPr>
         <w:t>Khai báo thông tin cá nhân</w:t>
       </w:r>
+      <w:bookmarkEnd w:id="18"/>
       <w:bookmarkEnd w:id="19"/>
-      <w:bookmarkEnd w:id="20"/>
-    </w:p>
-    <w:p>
-      <w:pPr>
-        <w:pStyle w:val="oancuaDanhsach"/>
+    </w:p>
+    <w:p>
+      <w:pPr>
+        <w:pStyle w:val="ListParagraph"/>
         <w:numPr>
           <w:ilvl w:val="0"/>
           <w:numId w:val="33"/>
         </w:numPr>
       </w:pPr>
-      <w:bookmarkStart w:id="21" w:name="OLE_LINK97"/>
-      <w:bookmarkStart w:id="22" w:name="_Hlk527322260"/>
+      <w:bookmarkStart w:id="20" w:name="OLE_LINK97"/>
+      <w:bookmarkStart w:id="21" w:name="_Hlk527322260"/>
       <w:r>
         <w:rPr>
           <w:rFonts w:ascii="Times New Roman" w:hAnsi="Times New Roman" w:cs="Times New Roman"/>
@@ -4499,19 +4492,19 @@
         </w:rPr>
         <w:t>Sửa thông tin cá nhân</w:t>
       </w:r>
+      <w:bookmarkEnd w:id="20"/>
       <w:bookmarkEnd w:id="21"/>
-      <w:bookmarkEnd w:id="22"/>
-    </w:p>
-    <w:p>
-      <w:pPr>
-        <w:pStyle w:val="oancuaDanhsach"/>
+    </w:p>
+    <w:p>
+      <w:pPr>
+        <w:pStyle w:val="ListParagraph"/>
         <w:numPr>
           <w:ilvl w:val="0"/>
           <w:numId w:val="33"/>
         </w:numPr>
       </w:pPr>
-      <w:bookmarkStart w:id="23" w:name="OLE_LINK98"/>
-      <w:bookmarkStart w:id="24" w:name="_Hlk527322270"/>
+      <w:bookmarkStart w:id="22" w:name="OLE_LINK98"/>
+      <w:bookmarkStart w:id="23" w:name="_Hlk527322270"/>
       <w:r>
         <w:rPr>
           <w:rFonts w:ascii="Times New Roman" w:hAnsi="Times New Roman" w:cs="Times New Roman"/>
@@ -4520,19 +4513,19 @@
         </w:rPr>
         <w:t>Xem thông tin các bài đăng</w:t>
       </w:r>
+      <w:bookmarkEnd w:id="22"/>
       <w:bookmarkEnd w:id="23"/>
-      <w:bookmarkEnd w:id="24"/>
-    </w:p>
-    <w:p>
-      <w:pPr>
-        <w:pStyle w:val="oancuaDanhsach"/>
+    </w:p>
+    <w:p>
+      <w:pPr>
+        <w:pStyle w:val="ListParagraph"/>
         <w:numPr>
           <w:ilvl w:val="0"/>
           <w:numId w:val="33"/>
         </w:numPr>
       </w:pPr>
-      <w:bookmarkStart w:id="25" w:name="OLE_LINK99"/>
-      <w:bookmarkStart w:id="26" w:name="_Hlk527322279"/>
+      <w:bookmarkStart w:id="24" w:name="OLE_LINK99"/>
+      <w:bookmarkStart w:id="25" w:name="_Hlk527322279"/>
       <w:r>
         <w:rPr>
           <w:rFonts w:ascii="Times New Roman" w:hAnsi="Times New Roman" w:cs="Times New Roman"/>
@@ -4541,19 +4534,19 @@
         </w:rPr>
         <w:t>Tìm kiếm việc làm theo từ khoá</w:t>
       </w:r>
+      <w:bookmarkEnd w:id="24"/>
       <w:bookmarkEnd w:id="25"/>
-      <w:bookmarkEnd w:id="26"/>
-    </w:p>
-    <w:p>
-      <w:pPr>
-        <w:pStyle w:val="oancuaDanhsach"/>
+    </w:p>
+    <w:p>
+      <w:pPr>
+        <w:pStyle w:val="ListParagraph"/>
         <w:numPr>
           <w:ilvl w:val="0"/>
           <w:numId w:val="33"/>
         </w:numPr>
       </w:pPr>
-      <w:bookmarkStart w:id="27" w:name="OLE_LINK100"/>
-      <w:bookmarkStart w:id="28" w:name="_Hlk527322288"/>
+      <w:bookmarkStart w:id="26" w:name="OLE_LINK100"/>
+      <w:bookmarkStart w:id="27" w:name="_Hlk527322288"/>
       <w:r>
         <w:rPr>
           <w:rFonts w:ascii="Times New Roman" w:hAnsi="Times New Roman" w:cs="Times New Roman"/>
@@ -4562,19 +4555,19 @@
         </w:rPr>
         <w:t>Lưu thông tin việc làm</w:t>
       </w:r>
+      <w:bookmarkEnd w:id="26"/>
       <w:bookmarkEnd w:id="27"/>
-      <w:bookmarkEnd w:id="28"/>
-    </w:p>
-    <w:p>
-      <w:pPr>
-        <w:pStyle w:val="oancuaDanhsach"/>
+    </w:p>
+    <w:p>
+      <w:pPr>
+        <w:pStyle w:val="ListParagraph"/>
         <w:numPr>
           <w:ilvl w:val="0"/>
           <w:numId w:val="33"/>
         </w:numPr>
       </w:pPr>
-      <w:bookmarkStart w:id="29" w:name="OLE_LINK101"/>
-      <w:bookmarkStart w:id="30" w:name="_Hlk527322297"/>
+      <w:bookmarkStart w:id="28" w:name="OLE_LINK101"/>
+      <w:bookmarkStart w:id="29" w:name="_Hlk527322297"/>
       <w:r>
         <w:rPr>
           <w:rFonts w:ascii="Times New Roman" w:hAnsi="Times New Roman" w:cs="Times New Roman"/>
@@ -4583,19 +4576,19 @@
         </w:rPr>
         <w:t>Xem các công việc đã lưu</w:t>
       </w:r>
+      <w:bookmarkEnd w:id="28"/>
       <w:bookmarkEnd w:id="29"/>
-      <w:bookmarkEnd w:id="30"/>
-    </w:p>
-    <w:p>
-      <w:pPr>
-        <w:pStyle w:val="oancuaDanhsach"/>
+    </w:p>
+    <w:p>
+      <w:pPr>
+        <w:pStyle w:val="ListParagraph"/>
         <w:numPr>
           <w:ilvl w:val="0"/>
           <w:numId w:val="33"/>
         </w:numPr>
       </w:pPr>
-      <w:bookmarkStart w:id="31" w:name="OLE_LINK102"/>
-      <w:bookmarkStart w:id="32" w:name="_Hlk527322309"/>
+      <w:bookmarkStart w:id="30" w:name="OLE_LINK102"/>
+      <w:bookmarkStart w:id="31" w:name="_Hlk527322309"/>
       <w:r>
         <w:rPr>
           <w:rFonts w:ascii="Times New Roman" w:hAnsi="Times New Roman" w:cs="Times New Roman"/>
@@ -4604,19 +4597,19 @@
         </w:rPr>
         <w:t>Xoá các công việc đã lưu</w:t>
       </w:r>
+      <w:bookmarkEnd w:id="30"/>
       <w:bookmarkEnd w:id="31"/>
-      <w:bookmarkEnd w:id="32"/>
-    </w:p>
-    <w:p>
-      <w:pPr>
-        <w:pStyle w:val="oancuaDanhsach"/>
+    </w:p>
+    <w:p>
+      <w:pPr>
+        <w:pStyle w:val="ListParagraph"/>
         <w:numPr>
           <w:ilvl w:val="0"/>
           <w:numId w:val="33"/>
         </w:numPr>
       </w:pPr>
-      <w:bookmarkStart w:id="33" w:name="OLE_LINK103"/>
-      <w:bookmarkStart w:id="34" w:name="_Hlk527322322"/>
+      <w:bookmarkStart w:id="32" w:name="OLE_LINK103"/>
+      <w:bookmarkStart w:id="33" w:name="_Hlk527322322"/>
       <w:r>
         <w:rPr>
           <w:rFonts w:ascii="Times New Roman" w:hAnsi="Times New Roman" w:cs="Times New Roman"/>
@@ -4625,19 +4618,19 @@
         </w:rPr>
         <w:t>Đánh giá việc làm theo số sao</w:t>
       </w:r>
+      <w:bookmarkEnd w:id="32"/>
       <w:bookmarkEnd w:id="33"/>
-      <w:bookmarkEnd w:id="34"/>
-    </w:p>
-    <w:p>
-      <w:pPr>
-        <w:pStyle w:val="oancuaDanhsach"/>
+    </w:p>
+    <w:p>
+      <w:pPr>
+        <w:pStyle w:val="ListParagraph"/>
         <w:numPr>
           <w:ilvl w:val="0"/>
           <w:numId w:val="33"/>
         </w:numPr>
       </w:pPr>
-      <w:bookmarkStart w:id="35" w:name="OLE_LINK104"/>
-      <w:bookmarkStart w:id="36" w:name="_Hlk527322332"/>
+      <w:bookmarkStart w:id="34" w:name="OLE_LINK104"/>
+      <w:bookmarkStart w:id="35" w:name="_Hlk527322332"/>
       <w:r>
         <w:rPr>
           <w:rFonts w:ascii="Times New Roman" w:hAnsi="Times New Roman" w:cs="Times New Roman"/>
@@ -4646,19 +4639,19 @@
         </w:rPr>
         <w:t>Lưu thông tin công ty</w:t>
       </w:r>
+      <w:bookmarkEnd w:id="34"/>
       <w:bookmarkEnd w:id="35"/>
-      <w:bookmarkEnd w:id="36"/>
-    </w:p>
-    <w:p>
-      <w:pPr>
-        <w:pStyle w:val="oancuaDanhsach"/>
+    </w:p>
+    <w:p>
+      <w:pPr>
+        <w:pStyle w:val="ListParagraph"/>
         <w:numPr>
           <w:ilvl w:val="0"/>
           <w:numId w:val="33"/>
         </w:numPr>
       </w:pPr>
-      <w:bookmarkStart w:id="37" w:name="OLE_LINK105"/>
-      <w:bookmarkStart w:id="38" w:name="_Hlk527322342"/>
+      <w:bookmarkStart w:id="36" w:name="OLE_LINK105"/>
+      <w:bookmarkStart w:id="37" w:name="_Hlk527322342"/>
       <w:r>
         <w:rPr>
           <w:rFonts w:ascii="Times New Roman" w:hAnsi="Times New Roman" w:cs="Times New Roman"/>
@@ -4667,12 +4660,12 @@
         </w:rPr>
         <w:t>Xem các công ty đã lưu</w:t>
       </w:r>
+      <w:bookmarkEnd w:id="36"/>
       <w:bookmarkEnd w:id="37"/>
-      <w:bookmarkEnd w:id="38"/>
-    </w:p>
-    <w:p>
-      <w:pPr>
-        <w:pStyle w:val="oancuaDanhsach"/>
+    </w:p>
+    <w:p>
+      <w:pPr>
+        <w:pStyle w:val="ListParagraph"/>
         <w:numPr>
           <w:ilvl w:val="0"/>
           <w:numId w:val="33"/>
@@ -4684,8 +4677,8 @@
           <w:lang w:eastAsia="en-US" w:bidi="ar-SA"/>
         </w:rPr>
       </w:pPr>
-      <w:bookmarkStart w:id="39" w:name="OLE_LINK106"/>
-      <w:bookmarkStart w:id="40" w:name="_Hlk527322351"/>
+      <w:bookmarkStart w:id="38" w:name="OLE_LINK106"/>
+      <w:bookmarkStart w:id="39" w:name="_Hlk527322351"/>
       <w:r>
         <w:rPr>
           <w:rFonts w:ascii="Times New Roman" w:hAnsi="Times New Roman" w:cs="Times New Roman"/>
@@ -4703,20 +4696,20 @@
         </w:rPr>
         <w:t>tuyển  dụng</w:t>
       </w:r>
+      <w:bookmarkEnd w:id="38"/>
       <w:bookmarkEnd w:id="39"/>
-      <w:bookmarkEnd w:id="40"/>
       <w:proofErr w:type="gramEnd"/>
     </w:p>
     <w:p>
       <w:pPr>
-        <w:pStyle w:val="oancuaDanhsach"/>
+        <w:pStyle w:val="ListParagraph"/>
         <w:numPr>
           <w:ilvl w:val="0"/>
           <w:numId w:val="33"/>
         </w:numPr>
       </w:pPr>
-      <w:bookmarkStart w:id="41" w:name="OLE_LINK107"/>
-      <w:bookmarkStart w:id="42" w:name="_Hlk527322366"/>
+      <w:bookmarkStart w:id="40" w:name="OLE_LINK107"/>
+      <w:bookmarkStart w:id="41" w:name="_Hlk527322366"/>
       <w:r>
         <w:rPr>
           <w:rFonts w:ascii="Times New Roman" w:hAnsi="Times New Roman" w:cs="Times New Roman"/>
@@ -4725,19 +4718,19 @@
         </w:rPr>
         <w:t>Xem các bài tuyển dụng</w:t>
       </w:r>
+      <w:bookmarkEnd w:id="40"/>
       <w:bookmarkEnd w:id="41"/>
-      <w:bookmarkEnd w:id="42"/>
-    </w:p>
-    <w:p>
-      <w:pPr>
-        <w:pStyle w:val="oancuaDanhsach"/>
+    </w:p>
+    <w:p>
+      <w:pPr>
+        <w:pStyle w:val="ListParagraph"/>
         <w:numPr>
           <w:ilvl w:val="0"/>
           <w:numId w:val="33"/>
         </w:numPr>
       </w:pPr>
-      <w:bookmarkStart w:id="43" w:name="OLE_LINK109"/>
-      <w:bookmarkStart w:id="44" w:name="OLE_LINK108"/>
+      <w:bookmarkStart w:id="42" w:name="OLE_LINK109"/>
+      <w:bookmarkStart w:id="43" w:name="OLE_LINK108"/>
       <w:r>
         <w:rPr>
           <w:rFonts w:ascii="Times New Roman" w:hAnsi="Times New Roman" w:cs="Times New Roman"/>
@@ -4746,19 +4739,19 @@
         </w:rPr>
         <w:t>Sửa bài đăng tuyển đang chờ duyệt</w:t>
       </w:r>
+      <w:bookmarkEnd w:id="42"/>
       <w:bookmarkEnd w:id="43"/>
-      <w:bookmarkEnd w:id="44"/>
-    </w:p>
-    <w:p>
-      <w:pPr>
-        <w:pStyle w:val="oancuaDanhsach"/>
+    </w:p>
+    <w:p>
+      <w:pPr>
+        <w:pStyle w:val="ListParagraph"/>
         <w:numPr>
           <w:ilvl w:val="0"/>
           <w:numId w:val="33"/>
         </w:numPr>
       </w:pPr>
-      <w:bookmarkStart w:id="45" w:name="OLE_LINK111"/>
-      <w:bookmarkStart w:id="46" w:name="OLE_LINK110"/>
+      <w:bookmarkStart w:id="44" w:name="OLE_LINK111"/>
+      <w:bookmarkStart w:id="45" w:name="OLE_LINK110"/>
       <w:r>
         <w:rPr>
           <w:rFonts w:ascii="Times New Roman" w:hAnsi="Times New Roman" w:cs="Times New Roman"/>
@@ -4767,19 +4760,19 @@
         </w:rPr>
         <w:t>Xoá bài đăng tuyển dụng</w:t>
       </w:r>
+      <w:bookmarkEnd w:id="44"/>
       <w:bookmarkEnd w:id="45"/>
-      <w:bookmarkEnd w:id="46"/>
-    </w:p>
-    <w:p>
-      <w:pPr>
-        <w:pStyle w:val="oancuaDanhsach"/>
+    </w:p>
+    <w:p>
+      <w:pPr>
+        <w:pStyle w:val="ListParagraph"/>
         <w:numPr>
           <w:ilvl w:val="0"/>
           <w:numId w:val="33"/>
         </w:numPr>
       </w:pPr>
-      <w:bookmarkStart w:id="47" w:name="OLE_LINK113"/>
-      <w:bookmarkStart w:id="48" w:name="OLE_LINK112"/>
+      <w:bookmarkStart w:id="46" w:name="OLE_LINK113"/>
+      <w:bookmarkStart w:id="47" w:name="OLE_LINK112"/>
       <w:r>
         <w:rPr>
           <w:rFonts w:ascii="Times New Roman" w:hAnsi="Times New Roman" w:cs="Times New Roman"/>
@@ -4788,19 +4781,19 @@
         </w:rPr>
         <w:t>Tìm kiếm hồ sơ ứng viên</w:t>
       </w:r>
+      <w:bookmarkEnd w:id="46"/>
       <w:bookmarkEnd w:id="47"/>
-      <w:bookmarkEnd w:id="48"/>
-    </w:p>
-    <w:p>
-      <w:pPr>
-        <w:pStyle w:val="oancuaDanhsach"/>
+    </w:p>
+    <w:p>
+      <w:pPr>
+        <w:pStyle w:val="ListParagraph"/>
         <w:numPr>
           <w:ilvl w:val="0"/>
           <w:numId w:val="33"/>
         </w:numPr>
       </w:pPr>
-      <w:bookmarkStart w:id="49" w:name="OLE_LINK115"/>
-      <w:bookmarkStart w:id="50" w:name="OLE_LINK114"/>
+      <w:bookmarkStart w:id="48" w:name="OLE_LINK115"/>
+      <w:bookmarkStart w:id="49" w:name="OLE_LINK114"/>
       <w:r>
         <w:rPr>
           <w:rFonts w:ascii="Times New Roman" w:hAnsi="Times New Roman" w:cs="Times New Roman"/>
@@ -4809,19 +4802,19 @@
         </w:rPr>
         <w:t>Lưu hồ sơ ứng viên</w:t>
       </w:r>
+      <w:bookmarkEnd w:id="48"/>
       <w:bookmarkEnd w:id="49"/>
-      <w:bookmarkEnd w:id="50"/>
-    </w:p>
-    <w:p>
-      <w:pPr>
-        <w:pStyle w:val="oancuaDanhsach"/>
+    </w:p>
+    <w:p>
+      <w:pPr>
+        <w:pStyle w:val="ListParagraph"/>
         <w:numPr>
           <w:ilvl w:val="0"/>
           <w:numId w:val="33"/>
         </w:numPr>
       </w:pPr>
-      <w:bookmarkStart w:id="51" w:name="OLE_LINK117"/>
-      <w:bookmarkStart w:id="52" w:name="OLE_LINK116"/>
+      <w:bookmarkStart w:id="50" w:name="OLE_LINK117"/>
+      <w:bookmarkStart w:id="51" w:name="OLE_LINK116"/>
       <w:r>
         <w:rPr>
           <w:rFonts w:ascii="Times New Roman" w:hAnsi="Times New Roman" w:cs="Times New Roman"/>
@@ -4830,12 +4823,12 @@
         </w:rPr>
         <w:t>Xem hồ sơ ứng viên</w:t>
       </w:r>
+      <w:bookmarkEnd w:id="50"/>
       <w:bookmarkEnd w:id="51"/>
-      <w:bookmarkEnd w:id="52"/>
-    </w:p>
-    <w:p>
-      <w:pPr>
-        <w:pStyle w:val="oancuaDanhsach"/>
+    </w:p>
+    <w:p>
+      <w:pPr>
+        <w:pStyle w:val="ListParagraph"/>
         <w:numPr>
           <w:ilvl w:val="0"/>
           <w:numId w:val="33"/>
@@ -4847,8 +4840,8 @@
           <w:lang w:eastAsia="en-US" w:bidi="ar-SA"/>
         </w:rPr>
       </w:pPr>
-      <w:bookmarkStart w:id="53" w:name="OLE_LINK119"/>
-      <w:bookmarkStart w:id="54" w:name="OLE_LINK118"/>
+      <w:bookmarkStart w:id="52" w:name="OLE_LINK119"/>
+      <w:bookmarkStart w:id="53" w:name="OLE_LINK118"/>
       <w:r>
         <w:rPr>
           <w:rFonts w:ascii="Times New Roman" w:hAnsi="Times New Roman" w:cs="Times New Roman"/>
@@ -4857,28 +4850,62 @@
         </w:rPr>
         <w:t>Xoá ứng viên tiềm năng</w:t>
       </w:r>
+      <w:bookmarkEnd w:id="52"/>
       <w:bookmarkEnd w:id="53"/>
+    </w:p>
+    <w:p>
+      <w:pPr>
+        <w:pStyle w:val="Heading2"/>
+      </w:pPr>
+      <w:bookmarkStart w:id="54" w:name="_Toc527975137"/>
+      <w:r>
+        <w:t>Ước lượng cách tích hợp hệ thống</w:t>
+      </w:r>
       <w:bookmarkEnd w:id="54"/>
     </w:p>
     <w:p>
       <w:pPr>
-        <w:pStyle w:val="u2"/>
-      </w:pPr>
-      <w:bookmarkStart w:id="55" w:name="_Toc527975137"/>
-      <w:r>
-        <w:t>Ước lượng cách tích hợp hệ thống</w:t>
+        <w:rPr>
+          <w:rFonts w:ascii="Times New Roman" w:hAnsi="Times New Roman" w:cs="Times New Roman"/>
+          <w:sz w:val="28"/>
+          <w:szCs w:val="28"/>
+        </w:rPr>
+      </w:pPr>
+      <w:r>
+        <w:rPr>
+          <w:rFonts w:ascii="Times New Roman" w:hAnsi="Times New Roman" w:cs="Times New Roman"/>
+          <w:sz w:val="28"/>
+          <w:szCs w:val="28"/>
+        </w:rPr>
+        <w:t>Hệ thống web sẽ được triển khai trên dịch vụ hosting free hoặc trả phí. Người sử dụng hệ thống có thể truy cập trang web để tìm công việc mong muốn.</w:t>
+      </w:r>
+    </w:p>
+    <w:p>
+      <w:pPr>
+        <w:rPr>
+          <w:rFonts w:ascii="Times New Roman" w:hAnsi="Times New Roman" w:cs="Times New Roman"/>
+          <w:sz w:val="28"/>
+          <w:szCs w:val="28"/>
+        </w:rPr>
+      </w:pPr>
+      <w:r>
+        <w:rPr>
+          <w:rFonts w:ascii="Times New Roman" w:hAnsi="Times New Roman" w:cs="Times New Roman"/>
+          <w:sz w:val="28"/>
+          <w:szCs w:val="28"/>
+        </w:rPr>
+        <w:t>App sẽ được up lên app store và ch play để người dung có thể tải về và sử dụng.</w:t>
+      </w:r>
+    </w:p>
+    <w:p>
+      <w:pPr>
+        <w:pStyle w:val="Heading2"/>
+      </w:pPr>
+      <w:bookmarkStart w:id="55" w:name="_Toc527975138"/>
+      <w:r>
+        <w:t>Ước lượng thời gian</w:t>
       </w:r>
       <w:bookmarkEnd w:id="55"/>
-    </w:p>
-    <w:p>
-      <w:pPr>
-        <w:pStyle w:val="u2"/>
-      </w:pPr>
-      <w:bookmarkStart w:id="56" w:name="_Toc527975138"/>
-      <w:r>
-        <w:t>Ước lượng thời gian</w:t>
-      </w:r>
-      <w:bookmarkEnd w:id="56"/>
     </w:p>
     <w:p>
       <w:pPr>
@@ -4934,23 +4961,73 @@
     <w:p/>
     <w:p>
       <w:pPr>
-        <w:pStyle w:val="u2"/>
-      </w:pPr>
-      <w:bookmarkStart w:id="57" w:name="_Toc527975139"/>
+        <w:pStyle w:val="Heading2"/>
+      </w:pPr>
+      <w:bookmarkStart w:id="56" w:name="_Toc527975139"/>
       <w:r>
         <w:t>Ước lượng rủi ro</w:t>
       </w:r>
+      <w:bookmarkEnd w:id="56"/>
+    </w:p>
+    <w:p>
+      <w:pPr>
+        <w:rPr>
+          <w:rFonts w:ascii="Times New Roman" w:hAnsi="Times New Roman" w:cs="Times New Roman"/>
+          <w:sz w:val="28"/>
+          <w:szCs w:val="28"/>
+        </w:rPr>
+      </w:pPr>
+      <w:r>
+        <w:rPr>
+          <w:rFonts w:ascii="Times New Roman" w:hAnsi="Times New Roman" w:cs="Times New Roman"/>
+          <w:sz w:val="28"/>
+          <w:szCs w:val="28"/>
+        </w:rPr>
+        <w:t xml:space="preserve">Người dung có thể truy cập trang web trên Internet Exporler, khiến web bị lỗi </w:t>
+      </w:r>
+      <w:r>
+        <w:rPr>
+          <w:rFonts w:ascii="Times New Roman" w:hAnsi="Times New Roman" w:cs="Times New Roman"/>
+          <w:sz w:val="28"/>
+          <w:szCs w:val="28"/>
+        </w:rPr>
+        <w:lastRenderedPageBreak/>
+        <w:t>font chữ</w:t>
+      </w:r>
+      <w:r>
+        <w:rPr>
+          <w:rFonts w:ascii="Times New Roman" w:hAnsi="Times New Roman" w:cs="Times New Roman"/>
+          <w:sz w:val="28"/>
+          <w:szCs w:val="28"/>
+        </w:rPr>
+        <w:t xml:space="preserve">, căn lề. </w:t>
+      </w:r>
+      <w:r>
+        <w:rPr>
+          <w:rFonts w:ascii="Times New Roman" w:hAnsi="Times New Roman" w:cs="Times New Roman"/>
+          <w:sz w:val="28"/>
+          <w:szCs w:val="28"/>
+        </w:rPr>
+        <w:t>Trang web có thể bị sập nếu có quá nhiều lượt truy cập</w:t>
+      </w:r>
+      <w:r>
+        <w:rPr>
+          <w:rFonts w:ascii="Times New Roman" w:hAnsi="Times New Roman" w:cs="Times New Roman"/>
+          <w:sz w:val="28"/>
+          <w:szCs w:val="28"/>
+        </w:rPr>
+        <w:t xml:space="preserve"> gây sập lỗi truy cập. Các vấn đề bảo mật trang web có thể gây mất thông tin người dung, nhà tuyển dụng, công ty.</w:t>
+      </w:r>
+    </w:p>
+    <w:p>
+      <w:pPr>
+        <w:pStyle w:val="Heading2"/>
+      </w:pPr>
+      <w:bookmarkStart w:id="57" w:name="_Toc527975140"/>
+      <w:r>
+        <w:t>Xác định các hạng mục kiểm thử</w:t>
+      </w:r>
       <w:bookmarkEnd w:id="57"/>
-    </w:p>
-    <w:p>
-      <w:pPr>
-        <w:pStyle w:val="u2"/>
-      </w:pPr>
-      <w:bookmarkStart w:id="58" w:name="_Toc527975140"/>
-      <w:r>
-        <w:t>Xác định các hạng mục kiểm thử</w:t>
-      </w:r>
-      <w:bookmarkEnd w:id="58"/>
     </w:p>
     <w:tbl>
       <w:tblPr>
@@ -5067,7 +5144,6 @@
                 <w:sz w:val="28"/>
                 <w:szCs w:val="28"/>
               </w:rPr>
-              <w:lastRenderedPageBreak/>
               <w:t>Đăng nhập</w:t>
             </w:r>
           </w:p>
@@ -5489,18 +5565,8 @@
                 <w:sz w:val="28"/>
                 <w:szCs w:val="28"/>
               </w:rPr>
-              <w:t xml:space="preserve">Đăng bài </w:t>
+              <w:t>Đăng bài tuyển  dụng</w:t>
             </w:r>
-            <w:proofErr w:type="gramStart"/>
-            <w:r>
-              <w:rPr>
-                <w:rFonts w:ascii="Times New Roman" w:hAnsi="Times New Roman" w:cs="Times New Roman"/>
-                <w:sz w:val="28"/>
-                <w:szCs w:val="28"/>
-              </w:rPr>
-              <w:t>tuyển  dụng</w:t>
-            </w:r>
-            <w:proofErr w:type="gramEnd"/>
           </w:p>
         </w:tc>
       </w:tr>
@@ -5735,112 +5801,113 @@
     <w:p/>
     <w:p>
       <w:pPr>
-        <w:pStyle w:val="u2"/>
-      </w:pPr>
-      <w:bookmarkStart w:id="59" w:name="_Toc527975141"/>
+        <w:pStyle w:val="Heading2"/>
+      </w:pPr>
+      <w:bookmarkStart w:id="58" w:name="_Toc527975141"/>
       <w:r>
         <w:t>Ước lượng cách thức triển khai/cài đặt</w:t>
       </w:r>
+      <w:bookmarkEnd w:id="58"/>
+    </w:p>
+    <w:p/>
+    <w:p>
+      <w:pPr>
+        <w:pStyle w:val="Heading1"/>
+      </w:pPr>
+      <w:bookmarkStart w:id="59" w:name="_Toc527975142"/>
+      <w:r>
+        <w:lastRenderedPageBreak/>
+        <w:t>Ước lượng giá thành</w:t>
+      </w:r>
       <w:bookmarkEnd w:id="59"/>
     </w:p>
-    <w:p/>
-    <w:p>
-      <w:pPr>
-        <w:pStyle w:val="u1"/>
-      </w:pPr>
-      <w:bookmarkStart w:id="60" w:name="_Toc527975142"/>
-      <w:r>
-        <w:t>Ước lượng giá thành</w:t>
+    <w:p>
+      <w:pPr>
+        <w:rPr>
+          <w:i/>
+        </w:rPr>
+      </w:pPr>
+      <w:r>
+        <w:rPr>
+          <w:i/>
+        </w:rPr>
+        <w:t xml:space="preserve">Chi phí </w:t>
+      </w:r>
+      <w:r>
+        <w:rPr>
+          <w:i/>
+        </w:rPr>
+        <w:t xml:space="preserve">phát </w:t>
+      </w:r>
+      <w:proofErr w:type="gramStart"/>
+      <w:r>
+        <w:rPr>
+          <w:i/>
+        </w:rPr>
+        <w:t>triển  +</w:t>
+      </w:r>
+      <w:proofErr w:type="gramEnd"/>
+      <w:r>
+        <w:rPr>
+          <w:i/>
+        </w:rPr>
+        <w:t xml:space="preserve">  Chi phí kiểm thử</w:t>
+      </w:r>
+    </w:p>
+    <w:p>
+      <w:pPr>
+        <w:rPr>
+          <w:i/>
+        </w:rPr>
+      </w:pPr>
+      <w:r>
+        <w:rPr>
+          <w:i/>
+        </w:rPr>
+        <w:t>Chi phí vận hành</w:t>
+      </w:r>
+      <w:r>
+        <w:rPr>
+          <w:i/>
+        </w:rPr>
+        <w:t>, quản lý, hành chính</w:t>
+      </w:r>
+    </w:p>
+    <w:p>
+      <w:pPr>
+        <w:rPr>
+          <w:i/>
+        </w:rPr>
+      </w:pPr>
+      <w:r>
+        <w:rPr>
+          <w:i/>
+        </w:rPr>
+        <w:t>Chi phí kính doanh, quảng cáo, tiếp thị</w:t>
+      </w:r>
+    </w:p>
+    <w:p>
+      <w:pPr>
+        <w:pStyle w:val="Heading1"/>
+      </w:pPr>
+      <w:bookmarkStart w:id="60" w:name="_Toc527975143"/>
+      <w:r>
+        <w:t>Phân chia các giai đoạn</w:t>
+      </w:r>
+      <w:r>
+        <w:t xml:space="preserve"> chính</w:t>
       </w:r>
       <w:bookmarkEnd w:id="60"/>
     </w:p>
     <w:p>
       <w:pPr>
-        <w:rPr>
-          <w:i/>
-        </w:rPr>
-      </w:pPr>
-      <w:r>
-        <w:rPr>
-          <w:i/>
-        </w:rPr>
-        <w:t xml:space="preserve">Chi phí </w:t>
-      </w:r>
-      <w:r>
-        <w:rPr>
-          <w:i/>
-        </w:rPr>
-        <w:t xml:space="preserve">phát </w:t>
-      </w:r>
-      <w:proofErr w:type="gramStart"/>
-      <w:r>
-        <w:rPr>
-          <w:i/>
-        </w:rPr>
-        <w:t>triển  +</w:t>
-      </w:r>
-      <w:proofErr w:type="gramEnd"/>
-      <w:r>
-        <w:rPr>
-          <w:i/>
-        </w:rPr>
-        <w:t xml:space="preserve">  Chi phí kiểm thử</w:t>
-      </w:r>
-    </w:p>
-    <w:p>
-      <w:pPr>
-        <w:rPr>
-          <w:i/>
-        </w:rPr>
-      </w:pPr>
-      <w:r>
-        <w:rPr>
-          <w:i/>
-        </w:rPr>
-        <w:t>Chi phí vận hành</w:t>
-      </w:r>
-      <w:r>
-        <w:rPr>
-          <w:i/>
-        </w:rPr>
-        <w:t>, quản lý, hành chính</w:t>
-      </w:r>
-    </w:p>
-    <w:p>
-      <w:pPr>
-        <w:rPr>
-          <w:i/>
-        </w:rPr>
-      </w:pPr>
-      <w:r>
-        <w:rPr>
-          <w:i/>
-        </w:rPr>
-        <w:t>Chi phí kính doanh, quảng cáo, tiếp thị</w:t>
-      </w:r>
-    </w:p>
-    <w:p>
-      <w:pPr>
-        <w:pStyle w:val="u1"/>
-      </w:pPr>
-      <w:bookmarkStart w:id="61" w:name="_Toc527975143"/>
-      <w:r>
-        <w:t>Phân chia các giai đoạn</w:t>
-      </w:r>
-      <w:r>
-        <w:t xml:space="preserve"> chính</w:t>
-      </w:r>
-      <w:bookmarkEnd w:id="61"/>
-    </w:p>
-    <w:p>
-      <w:pPr>
-        <w:pStyle w:val="oancuaDanhsach"/>
+        <w:pStyle w:val="ListParagraph"/>
         <w:numPr>
           <w:ilvl w:val="0"/>
           <w:numId w:val="33"/>
         </w:numPr>
       </w:pPr>
-      <w:bookmarkStart w:id="62" w:name="_Toc527975144"/>
+      <w:bookmarkStart w:id="61" w:name="_Toc527975144"/>
       <w:r>
         <w:t>Vòng Lặp 1</w:t>
       </w:r>
@@ -5909,7 +5976,6 @@
                 <w:szCs w:val="28"/>
                 <w:lang w:eastAsia="ja-JP"/>
               </w:rPr>
-              <w:lastRenderedPageBreak/>
               <w:t>Phân tích yêu cầu</w:t>
             </w:r>
           </w:p>
@@ -6691,7 +6757,7 @@
     <w:p/>
     <w:p>
       <w:pPr>
-        <w:pStyle w:val="oancuaDanhsach"/>
+        <w:pStyle w:val="ListParagraph"/>
         <w:numPr>
           <w:ilvl w:val="0"/>
           <w:numId w:val="33"/>
@@ -7549,7 +7615,7 @@
     </w:p>
     <w:p>
       <w:pPr>
-        <w:pStyle w:val="oancuaDanhsach"/>
+        <w:pStyle w:val="ListParagraph"/>
         <w:numPr>
           <w:ilvl w:val="0"/>
           <w:numId w:val="33"/>
@@ -7762,6 +7828,7 @@
                 <w:szCs w:val="28"/>
                 <w:lang w:eastAsia="ja-JP"/>
               </w:rPr>
+              <w:lastRenderedPageBreak/>
               <w:t>Thiết kế </w:t>
             </w:r>
           </w:p>
@@ -8453,7 +8520,6 @@
                 <w:szCs w:val="28"/>
                 <w:lang w:eastAsia="ja-JP"/>
               </w:rPr>
-              <w:lastRenderedPageBreak/>
               <w:t>Báo cáo tổng kết</w:t>
             </w:r>
           </w:p>
@@ -8691,58 +8757,58 @@
     </w:p>
     <w:p>
       <w:pPr>
-        <w:pStyle w:val="u1"/>
+        <w:pStyle w:val="Heading1"/>
       </w:pPr>
       <w:r>
         <w:t>Phân tích thiết kế</w:t>
       </w:r>
+      <w:bookmarkEnd w:id="61"/>
+      <w:r>
+        <w:t xml:space="preserve"> </w:t>
+      </w:r>
+    </w:p>
+    <w:p>
+      <w:pPr>
+        <w:pStyle w:val="Heading2"/>
+        <w:rPr>
+          <w:lang w:eastAsia="en-US" w:bidi="ar-SA"/>
+        </w:rPr>
+      </w:pPr>
+      <w:bookmarkStart w:id="62" w:name="_Toc527975145"/>
+      <w:r>
+        <w:rPr>
+          <w:lang w:eastAsia="en-US" w:bidi="ar-SA"/>
+        </w:rPr>
+        <w:t>Mô hình tích hợp phần cứng/phần mềm</w:t>
+      </w:r>
       <w:bookmarkEnd w:id="62"/>
-      <w:r>
-        <w:t xml:space="preserve"> </w:t>
-      </w:r>
-    </w:p>
-    <w:p>
-      <w:pPr>
-        <w:pStyle w:val="u2"/>
+    </w:p>
+    <w:p>
+      <w:pPr>
         <w:rPr>
           <w:lang w:eastAsia="en-US" w:bidi="ar-SA"/>
         </w:rPr>
       </w:pPr>
-      <w:bookmarkStart w:id="63" w:name="_Toc527975145"/>
-      <w:r>
+    </w:p>
+    <w:p>
+      <w:pPr>
+        <w:pStyle w:val="Heading2"/>
         <w:rPr>
           <w:lang w:eastAsia="en-US" w:bidi="ar-SA"/>
         </w:rPr>
-        <w:t>Mô hình tích hợp phần cứng/phần mềm</w:t>
+      </w:pPr>
+      <w:bookmarkStart w:id="63" w:name="_Toc527975146"/>
+      <w:r>
+        <w:rPr>
+          <w:lang w:eastAsia="en-US" w:bidi="ar-SA"/>
+        </w:rPr>
+        <w:t>Giao diện</w:t>
       </w:r>
       <w:bookmarkEnd w:id="63"/>
     </w:p>
     <w:p>
       <w:pPr>
-        <w:rPr>
-          <w:lang w:eastAsia="en-US" w:bidi="ar-SA"/>
-        </w:rPr>
-      </w:pPr>
-    </w:p>
-    <w:p>
-      <w:pPr>
-        <w:pStyle w:val="u2"/>
-        <w:rPr>
-          <w:lang w:eastAsia="en-US" w:bidi="ar-SA"/>
-        </w:rPr>
-      </w:pPr>
-      <w:bookmarkStart w:id="64" w:name="_Toc527975146"/>
-      <w:r>
-        <w:rPr>
-          <w:lang w:eastAsia="en-US" w:bidi="ar-SA"/>
-        </w:rPr>
-        <w:t>Giao diện</w:t>
-      </w:r>
-      <w:bookmarkEnd w:id="64"/>
-    </w:p>
-    <w:p>
-      <w:pPr>
-        <w:pStyle w:val="oancuaDanhsach"/>
+        <w:pStyle w:val="ListParagraph"/>
         <w:numPr>
           <w:ilvl w:val="0"/>
           <w:numId w:val="33"/>
@@ -8795,7 +8861,7 @@
           <w:noProof/>
           <w:sz w:val="28"/>
           <w:szCs w:val="28"/>
-          <w:lang w:val="vi-VN"/>
+          <w:lang w:eastAsia="en-US" w:bidi="ar-SA"/>
         </w:rPr>
         <w:lastRenderedPageBreak/>
         <w:drawing>
@@ -8947,7 +9013,7 @@
     </w:p>
     <w:p>
       <w:pPr>
-        <w:pStyle w:val="u3"/>
+        <w:pStyle w:val="Heading3"/>
         <w:numPr>
           <w:ilvl w:val="0"/>
           <w:numId w:val="33"/>
@@ -9008,6 +9074,7 @@
       <w:r>
         <w:rPr>
           <w:noProof/>
+          <w:lang w:eastAsia="en-US" w:bidi="ar-SA"/>
         </w:rPr>
         <w:lastRenderedPageBreak/>
         <w:drawing>
@@ -9062,7 +9129,7 @@
     </w:p>
     <w:p>
       <w:pPr>
-        <w:pStyle w:val="oancuaDanhsach"/>
+        <w:pStyle w:val="ListParagraph"/>
         <w:widowControl/>
         <w:numPr>
           <w:ilvl w:val="0"/>
@@ -9091,7 +9158,7 @@
     </w:p>
     <w:p>
       <w:pPr>
-        <w:pStyle w:val="oancuaDanhsach"/>
+        <w:pStyle w:val="ListParagraph"/>
         <w:widowControl/>
         <w:numPr>
           <w:ilvl w:val="0"/>
@@ -9139,7 +9206,7 @@
     </w:p>
     <w:p>
       <w:pPr>
-        <w:pStyle w:val="oancuaDanhsach"/>
+        <w:pStyle w:val="ListParagraph"/>
         <w:widowControl/>
         <w:numPr>
           <w:ilvl w:val="0"/>
@@ -9198,6 +9265,7 @@
       <w:r>
         <w:rPr>
           <w:noProof/>
+          <w:lang w:eastAsia="en-US" w:bidi="ar-SA"/>
         </w:rPr>
         <w:drawing>
           <wp:inline distT="0" distB="0" distL="0" distR="0" wp14:anchorId="1B50DCC1" wp14:editId="0831AAD6">
@@ -9251,7 +9319,7 @@
     </w:p>
     <w:p>
       <w:pPr>
-        <w:pStyle w:val="u3"/>
+        <w:pStyle w:val="Heading3"/>
         <w:numPr>
           <w:ilvl w:val="0"/>
           <w:numId w:val="37"/>
@@ -9263,7 +9331,7 @@
           <w:szCs w:val="28"/>
         </w:rPr>
       </w:pPr>
-      <w:bookmarkStart w:id="65" w:name="_Toc529620940"/>
+      <w:bookmarkStart w:id="64" w:name="_Toc529620940"/>
       <w:r>
         <w:rPr>
           <w:rFonts w:ascii="Times New Roman" w:hAnsi="Times New Roman"/>
@@ -9273,7 +9341,7 @@
         </w:rPr>
         <w:t>Lưu công ty</w:t>
       </w:r>
-      <w:bookmarkEnd w:id="65"/>
+      <w:bookmarkEnd w:id="64"/>
     </w:p>
     <w:p>
       <w:pPr>
@@ -9342,6 +9410,7 @@
           <w:noProof/>
           <w:sz w:val="28"/>
           <w:szCs w:val="28"/>
+          <w:lang w:eastAsia="en-US" w:bidi="ar-SA"/>
         </w:rPr>
         <w:drawing>
           <wp:inline distT="0" distB="0" distL="0" distR="0" wp14:anchorId="74739B98" wp14:editId="12251DD8">
@@ -9388,7 +9457,7 @@
     </w:p>
     <w:p>
       <w:pPr>
-        <w:pStyle w:val="oancuaDanhsach"/>
+        <w:pStyle w:val="ListParagraph"/>
         <w:widowControl/>
         <w:numPr>
           <w:ilvl w:val="0"/>
@@ -9436,6 +9505,7 @@
           <w:noProof/>
           <w:sz w:val="28"/>
           <w:szCs w:val="28"/>
+          <w:lang w:eastAsia="en-US" w:bidi="ar-SA"/>
         </w:rPr>
         <w:drawing>
           <wp:inline distT="0" distB="0" distL="0" distR="0" wp14:anchorId="34F69241" wp14:editId="72559696">
@@ -9482,7 +9552,7 @@
     </w:p>
     <w:p>
       <w:pPr>
-        <w:pStyle w:val="oancuaDanhsach"/>
+        <w:pStyle w:val="ListParagraph"/>
         <w:widowControl/>
         <w:numPr>
           <w:ilvl w:val="0"/>
@@ -9509,7 +9579,7 @@
     </w:p>
     <w:p>
       <w:pPr>
-        <w:pStyle w:val="u3"/>
+        <w:pStyle w:val="Heading3"/>
         <w:numPr>
           <w:ilvl w:val="0"/>
           <w:numId w:val="0"/>
@@ -9521,7 +9591,7 @@
           <w:szCs w:val="28"/>
         </w:rPr>
       </w:pPr>
-      <w:bookmarkStart w:id="66" w:name="_Toc529620941"/>
+      <w:bookmarkStart w:id="65" w:name="_Toc529620941"/>
       <w:r>
         <w:rPr>
           <w:rFonts w:ascii="Times New Roman" w:hAnsi="Times New Roman"/>
@@ -9531,7 +9601,7 @@
         </w:rPr>
         <w:t>Đăng ký</w:t>
       </w:r>
-      <w:bookmarkEnd w:id="66"/>
+      <w:bookmarkEnd w:id="65"/>
       <w:r>
         <w:rPr>
           <w:rFonts w:ascii="Times New Roman" w:hAnsi="Times New Roman"/>
@@ -9574,6 +9644,7 @@
           <w:noProof/>
           <w:sz w:val="28"/>
           <w:szCs w:val="28"/>
+          <w:lang w:eastAsia="en-US" w:bidi="ar-SA"/>
         </w:rPr>
         <w:lastRenderedPageBreak/>
         <w:drawing>
@@ -9621,7 +9692,7 @@
     </w:p>
     <w:p>
       <w:pPr>
-        <w:pStyle w:val="oancuaDanhsach"/>
+        <w:pStyle w:val="ListParagraph"/>
         <w:widowControl/>
         <w:numPr>
           <w:ilvl w:val="0"/>
@@ -9648,7 +9719,7 @@
     </w:p>
     <w:p>
       <w:pPr>
-        <w:pStyle w:val="oancuaDanhsach"/>
+        <w:pStyle w:val="ListParagraph"/>
         <w:widowControl/>
         <w:numPr>
           <w:ilvl w:val="0"/>
@@ -9675,7 +9746,7 @@
     </w:p>
     <w:p>
       <w:pPr>
-        <w:pStyle w:val="oancuaDanhsach"/>
+        <w:pStyle w:val="ListParagraph"/>
         <w:widowControl/>
         <w:numPr>
           <w:ilvl w:val="0"/>
@@ -9702,7 +9773,7 @@
     </w:p>
     <w:p>
       <w:pPr>
-        <w:pStyle w:val="oancuaDanhsach"/>
+        <w:pStyle w:val="ListParagraph"/>
         <w:widowControl/>
         <w:numPr>
           <w:ilvl w:val="0"/>
@@ -9729,7 +9800,7 @@
     </w:p>
     <w:p>
       <w:pPr>
-        <w:pStyle w:val="u3"/>
+        <w:pStyle w:val="Heading3"/>
         <w:numPr>
           <w:ilvl w:val="0"/>
           <w:numId w:val="37"/>
@@ -9741,7 +9812,7 @@
           <w:szCs w:val="28"/>
         </w:rPr>
       </w:pPr>
-      <w:bookmarkStart w:id="67" w:name="_Toc529620942"/>
+      <w:bookmarkStart w:id="66" w:name="_Toc529620942"/>
       <w:r>
         <w:rPr>
           <w:rFonts w:ascii="Times New Roman" w:hAnsi="Times New Roman"/>
@@ -9751,7 +9822,7 @@
         </w:rPr>
         <w:t>Đăng nhập</w:t>
       </w:r>
-      <w:bookmarkEnd w:id="67"/>
+      <w:bookmarkEnd w:id="66"/>
     </w:p>
     <w:p>
       <w:pPr>
@@ -9795,6 +9866,7 @@
           <w:noProof/>
           <w:sz w:val="28"/>
           <w:szCs w:val="28"/>
+          <w:lang w:eastAsia="en-US" w:bidi="ar-SA"/>
         </w:rPr>
         <w:lastRenderedPageBreak/>
         <w:drawing>
@@ -9842,7 +9914,7 @@
     </w:p>
     <w:p>
       <w:pPr>
-        <w:pStyle w:val="oancuaDanhsach"/>
+        <w:pStyle w:val="ListParagraph"/>
         <w:widowControl/>
         <w:numPr>
           <w:ilvl w:val="0"/>
@@ -9869,7 +9941,7 @@
     </w:p>
     <w:p>
       <w:pPr>
-        <w:pStyle w:val="oancuaDanhsach"/>
+        <w:pStyle w:val="ListParagraph"/>
         <w:widowControl/>
         <w:numPr>
           <w:ilvl w:val="0"/>
@@ -9896,7 +9968,7 @@
     </w:p>
     <w:p>
       <w:pPr>
-        <w:pStyle w:val="oancuaDanhsach"/>
+        <w:pStyle w:val="ListParagraph"/>
         <w:widowControl/>
         <w:numPr>
           <w:ilvl w:val="0"/>
@@ -9923,7 +9995,7 @@
     </w:p>
     <w:p>
       <w:pPr>
-        <w:pStyle w:val="u3"/>
+        <w:pStyle w:val="Heading3"/>
         <w:numPr>
           <w:ilvl w:val="0"/>
           <w:numId w:val="37"/>
@@ -9987,6 +10059,7 @@
           <w:noProof/>
           <w:sz w:val="28"/>
           <w:szCs w:val="28"/>
+          <w:lang w:eastAsia="en-US" w:bidi="ar-SA"/>
         </w:rPr>
         <w:drawing>
           <wp:inline distT="0" distB="0" distL="0" distR="0" wp14:anchorId="4B6C082A" wp14:editId="0A820D8D">
@@ -10033,7 +10106,7 @@
     </w:p>
     <w:p>
       <w:pPr>
-        <w:pStyle w:val="oancuaDanhsach"/>
+        <w:pStyle w:val="ListParagraph"/>
         <w:widowControl/>
         <w:numPr>
           <w:ilvl w:val="0"/>
@@ -10060,7 +10133,7 @@
     </w:p>
     <w:p>
       <w:pPr>
-        <w:pStyle w:val="oancuaDanhsach"/>
+        <w:pStyle w:val="ListParagraph"/>
         <w:widowControl/>
         <w:numPr>
           <w:ilvl w:val="0"/>
@@ -10087,7 +10160,7 @@
     </w:p>
     <w:p>
       <w:pPr>
-        <w:pStyle w:val="u3"/>
+        <w:pStyle w:val="Heading3"/>
         <w:numPr>
           <w:ilvl w:val="0"/>
           <w:numId w:val="37"/>
@@ -10152,6 +10225,7 @@
           <w:noProof/>
           <w:sz w:val="28"/>
           <w:szCs w:val="28"/>
+          <w:lang w:eastAsia="en-US" w:bidi="ar-SA"/>
         </w:rPr>
         <w:drawing>
           <wp:inline distT="0" distB="0" distL="0" distR="0" wp14:anchorId="3A4E88FB" wp14:editId="71E9C5D8">
@@ -10198,7 +10272,7 @@
     </w:p>
     <w:p>
       <w:pPr>
-        <w:pStyle w:val="oancuaDanhsach"/>
+        <w:pStyle w:val="ListParagraph"/>
         <w:widowControl/>
         <w:numPr>
           <w:ilvl w:val="0"/>
@@ -10225,7 +10299,7 @@
     </w:p>
     <w:p>
       <w:pPr>
-        <w:pStyle w:val="oancuaDanhsach"/>
+        <w:pStyle w:val="ListParagraph"/>
         <w:widowControl/>
         <w:numPr>
           <w:ilvl w:val="0"/>
@@ -10252,7 +10326,7 @@
     </w:p>
     <w:p>
       <w:pPr>
-        <w:pStyle w:val="oancuaDanhsach"/>
+        <w:pStyle w:val="ListParagraph"/>
         <w:widowControl/>
         <w:numPr>
           <w:ilvl w:val="0"/>
@@ -10279,7 +10353,7 @@
     </w:p>
     <w:p>
       <w:pPr>
-        <w:pStyle w:val="u3"/>
+        <w:pStyle w:val="Heading3"/>
         <w:numPr>
           <w:ilvl w:val="0"/>
           <w:numId w:val="37"/>
@@ -10336,6 +10410,7 @@
           <w:noProof/>
           <w:sz w:val="28"/>
           <w:szCs w:val="28"/>
+          <w:lang w:eastAsia="en-US" w:bidi="ar-SA"/>
         </w:rPr>
         <w:drawing>
           <wp:inline distT="0" distB="0" distL="0" distR="0" wp14:anchorId="3057E64E" wp14:editId="372B1B79">
@@ -10382,7 +10457,7 @@
     </w:p>
     <w:p>
       <w:pPr>
-        <w:pStyle w:val="oancuaDanhsach"/>
+        <w:pStyle w:val="ListParagraph"/>
         <w:widowControl/>
         <w:numPr>
           <w:ilvl w:val="0"/>
@@ -10409,7 +10484,7 @@
     </w:p>
     <w:p>
       <w:pPr>
-        <w:pStyle w:val="oancuaDanhsach"/>
+        <w:pStyle w:val="ListParagraph"/>
         <w:widowControl/>
         <w:numPr>
           <w:ilvl w:val="0"/>
@@ -10436,7 +10511,7 @@
     </w:p>
     <w:p>
       <w:pPr>
-        <w:pStyle w:val="oancuaDanhsach"/>
+        <w:pStyle w:val="ListParagraph"/>
         <w:widowControl/>
         <w:numPr>
           <w:ilvl w:val="0"/>
@@ -10463,7 +10538,7 @@
     </w:p>
     <w:p>
       <w:pPr>
-        <w:pStyle w:val="oancuaDanhsach"/>
+        <w:pStyle w:val="ListParagraph"/>
         <w:widowControl/>
         <w:numPr>
           <w:ilvl w:val="0"/>
@@ -10490,7 +10565,7 @@
     </w:p>
     <w:p>
       <w:pPr>
-        <w:pStyle w:val="u3"/>
+        <w:pStyle w:val="Heading3"/>
         <w:numPr>
           <w:ilvl w:val="0"/>
           <w:numId w:val="37"/>
@@ -10547,6 +10622,7 @@
           <w:noProof/>
           <w:sz w:val="28"/>
           <w:szCs w:val="28"/>
+          <w:lang w:eastAsia="en-US" w:bidi="ar-SA"/>
         </w:rPr>
         <w:drawing>
           <wp:inline distT="0" distB="0" distL="0" distR="0" wp14:anchorId="0BC9C255" wp14:editId="5630F465">
@@ -10593,7 +10669,7 @@
     </w:p>
     <w:p>
       <w:pPr>
-        <w:pStyle w:val="oancuaDanhsach"/>
+        <w:pStyle w:val="ListParagraph"/>
         <w:widowControl/>
         <w:numPr>
           <w:ilvl w:val="0"/>
@@ -10620,7 +10696,7 @@
     </w:p>
     <w:p>
       <w:pPr>
-        <w:pStyle w:val="oancuaDanhsach"/>
+        <w:pStyle w:val="ListParagraph"/>
         <w:widowControl/>
         <w:numPr>
           <w:ilvl w:val="0"/>
@@ -10654,19 +10730,19 @@
     </w:p>
     <w:p>
       <w:pPr>
-        <w:pStyle w:val="u2"/>
+        <w:pStyle w:val="Heading2"/>
         <w:rPr>
           <w:lang w:eastAsia="en-US" w:bidi="ar-SA"/>
         </w:rPr>
       </w:pPr>
-      <w:bookmarkStart w:id="68" w:name="_Toc527975147"/>
+      <w:bookmarkStart w:id="67" w:name="_Toc527975147"/>
       <w:r>
         <w:rPr>
           <w:lang w:eastAsia="en-US" w:bidi="ar-SA"/>
         </w:rPr>
         <w:t>Cơ sở dữ liệu</w:t>
       </w:r>
-      <w:bookmarkEnd w:id="68"/>
+      <w:bookmarkEnd w:id="67"/>
     </w:p>
     <w:p>
       <w:pPr>
@@ -10692,6 +10768,7 @@
       <w:r>
         <w:rPr>
           <w:noProof/>
+          <w:lang w:eastAsia="en-US" w:bidi="ar-SA"/>
         </w:rPr>
         <w:lastRenderedPageBreak/>
         <w:drawing>
@@ -10755,87 +10832,376 @@
     </w:p>
     <w:p>
       <w:pPr>
-        <w:pStyle w:val="u2"/>
+        <w:pStyle w:val="Heading2"/>
         <w:rPr>
           <w:lang w:eastAsia="en-US" w:bidi="ar-SA"/>
         </w:rPr>
       </w:pPr>
-      <w:bookmarkStart w:id="69" w:name="_Toc527975148"/>
+      <w:bookmarkStart w:id="68" w:name="_Toc527975148"/>
       <w:r>
         <w:rPr>
           <w:lang w:eastAsia="en-US" w:bidi="ar-SA"/>
         </w:rPr>
         <w:t>Mạng</w:t>
       </w:r>
+      <w:bookmarkEnd w:id="68"/>
+    </w:p>
+    <w:p>
+      <w:pPr>
+        <w:pStyle w:val="Heading2"/>
+        <w:rPr>
+          <w:lang w:eastAsia="en-US" w:bidi="ar-SA"/>
+        </w:rPr>
+      </w:pPr>
+      <w:bookmarkStart w:id="69" w:name="_Toc527975149"/>
+      <w:r>
+        <w:rPr>
+          <w:lang w:eastAsia="en-US" w:bidi="ar-SA"/>
+        </w:rPr>
+        <w:t xml:space="preserve">Tương tác người </w:t>
+      </w:r>
+      <w:r>
+        <w:rPr>
+          <w:lang w:eastAsia="en-US" w:bidi="ar-SA"/>
+        </w:rPr>
+        <w:t>dung</w:t>
+      </w:r>
       <w:bookmarkEnd w:id="69"/>
     </w:p>
     <w:p>
       <w:pPr>
-        <w:pStyle w:val="u2"/>
-        <w:rPr>
+        <w:rPr>
+          <w:rFonts w:ascii="Times New Roman" w:hAnsi="Times New Roman" w:cs="Times New Roman"/>
+          <w:sz w:val="28"/>
+          <w:szCs w:val="28"/>
           <w:lang w:eastAsia="en-US" w:bidi="ar-SA"/>
         </w:rPr>
       </w:pPr>
-      <w:bookmarkStart w:id="70" w:name="_Toc527975149"/>
-      <w:r>
-        <w:rPr>
+      <w:r>
+        <w:rPr>
+          <w:rFonts w:ascii="Times New Roman" w:hAnsi="Times New Roman" w:cs="Times New Roman"/>
+          <w:sz w:val="28"/>
+          <w:szCs w:val="28"/>
           <w:lang w:eastAsia="en-US" w:bidi="ar-SA"/>
         </w:rPr>
-        <w:t>Tương tác người dùng</w:t>
+        <w:t>Tương tác với người dùng qua trang web và app android, ios.</w:t>
+      </w:r>
+    </w:p>
+    <w:p>
+      <w:pPr>
+        <w:rPr>
+          <w:rFonts w:ascii="Times New Roman" w:hAnsi="Times New Roman" w:cs="Times New Roman"/>
+          <w:sz w:val="28"/>
+          <w:szCs w:val="28"/>
+          <w:lang w:eastAsia="en-US" w:bidi="ar-SA"/>
+        </w:rPr>
+      </w:pPr>
+      <w:r>
+        <w:rPr>
+          <w:rFonts w:ascii="Times New Roman" w:hAnsi="Times New Roman" w:cs="Times New Roman"/>
+          <w:sz w:val="28"/>
+          <w:szCs w:val="28"/>
+          <w:lang w:eastAsia="en-US" w:bidi="ar-SA"/>
+        </w:rPr>
+        <w:t>Người dùng có thể đăng ký tài khoản để apply công việc mong muốn qua trang web hoặc app.</w:t>
+      </w:r>
+    </w:p>
+    <w:p>
+      <w:pPr>
+        <w:pStyle w:val="Heading2"/>
+        <w:rPr>
+          <w:lang w:eastAsia="en-US" w:bidi="ar-SA"/>
+        </w:rPr>
+      </w:pPr>
+      <w:bookmarkStart w:id="70" w:name="_Toc527975150"/>
+      <w:r>
+        <w:rPr>
+          <w:lang w:eastAsia="en-US" w:bidi="ar-SA"/>
+        </w:rPr>
+        <w:t>Đặc tả giao diện API (interface)</w:t>
       </w:r>
       <w:bookmarkEnd w:id="70"/>
     </w:p>
     <w:p>
       <w:pPr>
-        <w:pStyle w:val="u2"/>
+        <w:pStyle w:val="Heading2"/>
         <w:rPr>
           <w:lang w:eastAsia="en-US" w:bidi="ar-SA"/>
         </w:rPr>
       </w:pPr>
-      <w:bookmarkStart w:id="71" w:name="_Toc527975150"/>
+      <w:bookmarkStart w:id="71" w:name="_Toc527975151"/>
       <w:r>
         <w:rPr>
           <w:lang w:eastAsia="en-US" w:bidi="ar-SA"/>
         </w:rPr>
-        <w:t>Đặc tả giao diện API (interface)</w:t>
+        <w:t>Bảo mật</w:t>
       </w:r>
       <w:bookmarkEnd w:id="71"/>
     </w:p>
     <w:p>
       <w:pPr>
-        <w:pStyle w:val="u2"/>
-        <w:rPr>
+        <w:rPr>
+          <w:rFonts w:ascii="Times New Roman" w:hAnsi="Times New Roman" w:cs="Times New Roman"/>
+          <w:sz w:val="28"/>
+          <w:szCs w:val="28"/>
           <w:lang w:eastAsia="en-US" w:bidi="ar-SA"/>
         </w:rPr>
       </w:pPr>
-      <w:bookmarkStart w:id="72" w:name="_Toc527975151"/>
-      <w:r>
-        <w:rPr>
+      <w:r>
+        <w:rPr>
+          <w:rFonts w:ascii="Times New Roman" w:hAnsi="Times New Roman" w:cs="Times New Roman"/>
+          <w:sz w:val="28"/>
+          <w:szCs w:val="28"/>
           <w:lang w:eastAsia="en-US" w:bidi="ar-SA"/>
         </w:rPr>
-        <w:t>Bảo mật</w:t>
+        <w:t xml:space="preserve">Sử dụng các giao thức bảo mật đơn giản chống tấn công XSS, đánh cắp thông tin. </w:t>
+      </w:r>
+    </w:p>
+    <w:p>
+      <w:pPr>
+        <w:rPr>
+          <w:rFonts w:ascii="Times New Roman" w:hAnsi="Times New Roman" w:cs="Times New Roman"/>
+          <w:color w:val="222222"/>
+          <w:sz w:val="28"/>
+          <w:szCs w:val="28"/>
+          <w:shd w:val="clear" w:color="auto" w:fill="FFFFFF"/>
+        </w:rPr>
+      </w:pPr>
+      <w:r>
+        <w:rPr>
+          <w:rFonts w:ascii="Times New Roman" w:hAnsi="Times New Roman" w:cs="Times New Roman"/>
+          <w:color w:val="222222"/>
+          <w:sz w:val="28"/>
+          <w:szCs w:val="28"/>
+          <w:shd w:val="clear" w:color="auto" w:fill="FFFFFF"/>
+        </w:rPr>
+        <w:t>Sử dụng mật khẩu mạnh và thường xuyên thay đổi lại mật khẩu</w:t>
+      </w:r>
+    </w:p>
+    <w:p>
+      <w:pPr>
+        <w:rPr>
+          <w:rFonts w:ascii="Times New Roman" w:hAnsi="Times New Roman" w:cs="Times New Roman"/>
+          <w:color w:val="222222"/>
+          <w:sz w:val="28"/>
+          <w:szCs w:val="28"/>
+          <w:shd w:val="clear" w:color="auto" w:fill="FFFFFF"/>
+        </w:rPr>
+      </w:pPr>
+      <w:r>
+        <w:rPr>
+          <w:rFonts w:ascii="Times New Roman" w:hAnsi="Times New Roman" w:cs="Times New Roman"/>
+          <w:color w:val="222222"/>
+          <w:sz w:val="28"/>
+          <w:szCs w:val="28"/>
+          <w:shd w:val="clear" w:color="auto" w:fill="FFFFFF"/>
+        </w:rPr>
+        <w:t>Liên tục cập nhật các bản vá lỗi cho website, cập nhật các plugin…</w:t>
+      </w:r>
+    </w:p>
+    <w:p>
+      <w:pPr>
+        <w:rPr>
+          <w:rFonts w:ascii="Times New Roman" w:hAnsi="Times New Roman" w:cs="Times New Roman"/>
+          <w:color w:val="222222"/>
+          <w:sz w:val="28"/>
+          <w:szCs w:val="28"/>
+          <w:shd w:val="clear" w:color="auto" w:fill="FFFFFF"/>
+        </w:rPr>
+      </w:pPr>
+      <w:r>
+        <w:rPr>
+          <w:rFonts w:ascii="Times New Roman" w:hAnsi="Times New Roman" w:cs="Times New Roman"/>
+          <w:color w:val="222222"/>
+          <w:sz w:val="28"/>
+          <w:szCs w:val="28"/>
+          <w:shd w:val="clear" w:color="auto" w:fill="FFFFFF"/>
+        </w:rPr>
+        <w:t>Tạo các bản sao lưu thường xuyên để đề phòng sự cố</w:t>
+      </w:r>
+    </w:p>
+    <w:p>
+      <w:pPr>
+        <w:rPr>
+          <w:rFonts w:ascii="Times New Roman" w:hAnsi="Times New Roman" w:cs="Times New Roman"/>
+          <w:color w:val="222222"/>
+          <w:sz w:val="28"/>
+          <w:szCs w:val="28"/>
+          <w:shd w:val="clear" w:color="auto" w:fill="FFFFFF"/>
+        </w:rPr>
+      </w:pPr>
+      <w:r>
+        <w:rPr>
+          <w:rFonts w:ascii="Times New Roman" w:hAnsi="Times New Roman" w:cs="Times New Roman"/>
+          <w:color w:val="222222"/>
+          <w:sz w:val="28"/>
+          <w:szCs w:val="28"/>
+          <w:shd w:val="clear" w:color="auto" w:fill="FFFFFF"/>
+        </w:rPr>
+        <w:t>Thường xuyên kiểm tra để phát hiện các dấu hiệu bất thường, có kế hoạch quét virus định kỳ</w:t>
+      </w:r>
+    </w:p>
+    <w:p>
+      <w:pPr>
+        <w:rPr>
+          <w:rFonts w:ascii="Times New Roman" w:hAnsi="Times New Roman" w:cs="Times New Roman"/>
+          <w:sz w:val="28"/>
+          <w:szCs w:val="28"/>
+          <w:lang w:eastAsia="en-US" w:bidi="ar-SA"/>
+        </w:rPr>
+      </w:pPr>
+      <w:r>
+        <w:rPr>
+          <w:rFonts w:ascii="Times New Roman" w:hAnsi="Times New Roman" w:cs="Times New Roman"/>
+          <w:sz w:val="28"/>
+          <w:szCs w:val="28"/>
+          <w:lang w:eastAsia="en-US" w:bidi="ar-SA"/>
+        </w:rPr>
+        <w:t>Cài đặt sử dụng các theme, plugin có nguồn gốc rõ ràng, sử dụng các phần mềm, plugin bảo mật</w:t>
+      </w:r>
+    </w:p>
+    <w:p>
+      <w:pPr>
+        <w:rPr>
+          <w:rFonts w:ascii="Times New Roman" w:hAnsi="Times New Roman" w:cs="Times New Roman"/>
+          <w:sz w:val="28"/>
+          <w:szCs w:val="28"/>
+          <w:lang w:eastAsia="en-US" w:bidi="ar-SA"/>
+        </w:rPr>
+      </w:pPr>
+      <w:r>
+        <w:rPr>
+          <w:rFonts w:ascii="Times New Roman" w:hAnsi="Times New Roman" w:cs="Times New Roman"/>
+          <w:color w:val="222222"/>
+          <w:sz w:val="28"/>
+          <w:szCs w:val="28"/>
+          <w:shd w:val="clear" w:color="auto" w:fill="FFFFFF"/>
+        </w:rPr>
+        <w:t>Cài đặt</w:t>
+      </w:r>
+      <w:r>
+        <w:rPr>
+          <w:rFonts w:ascii="Times New Roman" w:hAnsi="Times New Roman" w:cs="Times New Roman"/>
+          <w:color w:val="222222"/>
+          <w:sz w:val="28"/>
+          <w:szCs w:val="28"/>
+          <w:shd w:val="clear" w:color="auto" w:fill="FFFFFF"/>
+        </w:rPr>
+        <w:t xml:space="preserve"> SSL </w:t>
+      </w:r>
+      <w:r>
+        <w:rPr>
+          <w:rFonts w:ascii="Times New Roman" w:hAnsi="Times New Roman" w:cs="Times New Roman"/>
+          <w:color w:val="222222"/>
+          <w:sz w:val="28"/>
+          <w:szCs w:val="28"/>
+          <w:shd w:val="clear" w:color="auto" w:fill="FFFFFF"/>
+        </w:rPr>
+        <w:t xml:space="preserve">để hạn chế bị hacker tấn công, ăn cắp thông tin. Nó cũng giúp tăng </w:t>
+      </w:r>
+      <w:r>
+        <w:rPr>
+          <w:rFonts w:ascii="Times New Roman" w:hAnsi="Times New Roman" w:cs="Times New Roman"/>
+          <w:color w:val="222222"/>
+          <w:sz w:val="28"/>
+          <w:szCs w:val="28"/>
+          <w:shd w:val="clear" w:color="auto" w:fill="FFFFFF"/>
+        </w:rPr>
+        <w:lastRenderedPageBreak/>
+        <w:t>cường thứ hạng tìm kiếm trên Google cho website của bạn.</w:t>
+      </w:r>
+    </w:p>
+    <w:p>
+      <w:pPr>
+        <w:rPr>
+          <w:rFonts w:ascii="Times New Roman" w:hAnsi="Times New Roman" w:cs="Times New Roman"/>
+          <w:color w:val="222222"/>
+          <w:sz w:val="28"/>
+          <w:szCs w:val="28"/>
+          <w:shd w:val="clear" w:color="auto" w:fill="FFFFFF"/>
+        </w:rPr>
+      </w:pPr>
+      <w:r>
+        <w:rPr>
+          <w:rFonts w:ascii="Times New Roman" w:hAnsi="Times New Roman" w:cs="Times New Roman"/>
+          <w:color w:val="222222"/>
+          <w:sz w:val="28"/>
+          <w:szCs w:val="28"/>
+          <w:shd w:val="clear" w:color="auto" w:fill="FFFFFF"/>
+        </w:rPr>
+        <w:t>Sử dụng website tại các nhà cung cấp lớn, có uy tín được triển khai chính sách xác thực bảo mật thông tin khách hàng tốt, có xác minh 2 bước cho tài khoản quản trị.</w:t>
+      </w:r>
+    </w:p>
+    <w:p>
+      <w:pPr>
+        <w:rPr>
+          <w:rFonts w:ascii="Times New Roman" w:hAnsi="Times New Roman" w:cs="Times New Roman"/>
+          <w:sz w:val="28"/>
+          <w:szCs w:val="28"/>
+          <w:lang w:eastAsia="en-US" w:bidi="ar-SA"/>
+        </w:rPr>
+      </w:pPr>
+      <w:r>
+        <w:rPr>
+          <w:rFonts w:ascii="Times New Roman" w:hAnsi="Times New Roman" w:cs="Times New Roman"/>
+          <w:color w:val="222222"/>
+          <w:sz w:val="28"/>
+          <w:szCs w:val="28"/>
+          <w:shd w:val="clear" w:color="auto" w:fill="FFFFFF"/>
+        </w:rPr>
+        <w:t>Sử dụng các</w:t>
+      </w:r>
+      <w:r>
+        <w:rPr>
+          <w:rFonts w:ascii="Times New Roman" w:hAnsi="Times New Roman" w:cs="Times New Roman"/>
+          <w:color w:val="222222"/>
+          <w:sz w:val="28"/>
+          <w:szCs w:val="28"/>
+          <w:shd w:val="clear" w:color="auto" w:fill="FFFFFF"/>
+        </w:rPr>
+        <w:t xml:space="preserve"> hosting chất lượng cao</w:t>
+      </w:r>
+    </w:p>
+    <w:p>
+      <w:pPr>
+        <w:pStyle w:val="Heading2"/>
+        <w:rPr>
+          <w:lang w:eastAsia="en-US" w:bidi="ar-SA"/>
+        </w:rPr>
+      </w:pPr>
+      <w:bookmarkStart w:id="72" w:name="_Toc527975152"/>
+      <w:r>
+        <w:rPr>
+          <w:lang w:eastAsia="en-US" w:bidi="ar-SA"/>
+        </w:rPr>
+        <w:t>Sao lưu phục hồi</w:t>
       </w:r>
       <w:bookmarkEnd w:id="72"/>
     </w:p>
     <w:p>
       <w:pPr>
-        <w:pStyle w:val="u2"/>
-        <w:rPr>
+        <w:rPr>
+          <w:rFonts w:ascii="Times New Roman" w:hAnsi="Times New Roman" w:cs="Times New Roman"/>
+          <w:sz w:val="28"/>
+          <w:szCs w:val="28"/>
           <w:lang w:eastAsia="en-US" w:bidi="ar-SA"/>
         </w:rPr>
       </w:pPr>
-      <w:bookmarkStart w:id="73" w:name="_Toc527975152"/>
-      <w:r>
-        <w:rPr>
+      <w:r>
+        <w:rPr>
+          <w:rFonts w:ascii="Times New Roman" w:hAnsi="Times New Roman" w:cs="Times New Roman"/>
+          <w:sz w:val="28"/>
+          <w:szCs w:val="28"/>
           <w:lang w:eastAsia="en-US" w:bidi="ar-SA"/>
         </w:rPr>
-        <w:t>Sao lưu phục hồi</w:t>
-      </w:r>
+        <w:t>Sử dụng dịch vụ sao lưu dữ liệu của hosting hoặc tạo các bản sao dữ liệu local được cập nhật thường xuyên đề phòng mất mát thông tin khi xảy ra sự cố.</w:t>
+      </w:r>
+      <w:bookmarkStart w:id="73" w:name="_GoBack"/>
       <w:bookmarkEnd w:id="73"/>
     </w:p>
     <w:p>
       <w:pPr>
-        <w:pStyle w:val="u2"/>
+        <w:pStyle w:val="Heading2"/>
         <w:rPr>
           <w:lang w:eastAsia="en-US" w:bidi="ar-SA"/>
         </w:rPr>
@@ -10858,7 +11224,7 @@
     </w:p>
     <w:p>
       <w:pPr>
-        <w:pStyle w:val="u1"/>
+        <w:pStyle w:val="Heading1"/>
         <w:rPr>
           <w:lang w:eastAsia="en-US" w:bidi="ar-SA"/>
         </w:rPr>
@@ -10917,7 +11283,7 @@
 </file>
 
 <file path=word/endnotes.xml><?xml version="1.0" encoding="utf-8"?>
-<w:endnotes xmlns:wpc="http://schemas.microsoft.com/office/word/2010/wordprocessingCanvas" xmlns:cx="http://schemas.microsoft.com/office/drawing/2014/chartex" xmlns:cx1="http://schemas.microsoft.com/office/drawing/2015/9/8/chartex" xmlns:cx2="http://schemas.microsoft.com/office/drawing/2015/10/21/chartex" xmlns:cx3="http://schemas.microsoft.com/office/drawing/2016/5/9/chartex" xmlns:cx4="http://schemas.microsoft.com/office/drawing/2016/5/10/chartex" xmlns:cx5="http://schemas.microsoft.com/office/drawing/2016/5/11/chartex" xmlns:cx6="http://schemas.microsoft.com/office/drawing/2016/5/12/chartex" xmlns:cx7="http://schemas.microsoft.com/office/drawing/2016/5/13/chartex" xmlns:cx8="http://schemas.microsoft.com/office/drawing/2016/5/14/chartex" xmlns:mc="http://schemas.openxmlformats.org/markup-compatibility/2006" xmlns:aink="http://schemas.microsoft.com/office/drawing/2016/ink" xmlns:am3d="http://schemas.microsoft.com/office/drawing/2017/model3d" xmlns:o="urn:schemas-microsoft-com:office:office" xmlns:r="http://schemas.openxmlformats.org/officeDocument/2006/relationships" xmlns:m="http://schemas.openxmlformats.org/officeDocument/2006/math" xmlns:v="urn:schemas-microsoft-com:vml" xmlns:wp14="http://schemas.microsoft.com/office/word/2010/wordprocessingDrawing" xmlns:wp="http://schemas.openxmlformats.org/drawingml/2006/wordprocessingDrawing" xmlns:w10="urn:schemas-microsoft-com:office:word" xmlns:w="http://schemas.openxmlformats.org/wordprocessingml/2006/main" xmlns:w14="http://schemas.microsoft.com/office/word/2010/wordml" xmlns:w15="http://schemas.microsoft.com/office/word/2012/wordml" xmlns:w16cid="http://schemas.microsoft.com/office/word/2016/wordml/cid" xmlns:w16se="http://schemas.microsoft.com/office/word/2015/wordml/symex" xmlns:wpg="http://schemas.microsoft.com/office/word/2010/wordprocessingGroup" xmlns:wpi="http://schemas.microsoft.com/office/word/2010/wordprocessingInk" xmlns:wne="http://schemas.microsoft.com/office/word/2006/wordml" xmlns:wps="http://schemas.microsoft.com/office/word/2010/wordprocessingShape" mc:Ignorable="w14 w15 w16se w16cid wp14">
+<w:endnotes xmlns:wpc="http://schemas.microsoft.com/office/word/2010/wordprocessingCanvas" xmlns:cx="http://schemas.microsoft.com/office/drawing/2014/chartex" xmlns:mc="http://schemas.openxmlformats.org/markup-compatibility/2006" xmlns:o="urn:schemas-microsoft-com:office:office" xmlns:r="http://schemas.openxmlformats.org/officeDocument/2006/relationships" xmlns:m="http://schemas.openxmlformats.org/officeDocument/2006/math" xmlns:v="urn:schemas-microsoft-com:vml" xmlns:wp14="http://schemas.microsoft.com/office/word/2010/wordprocessingDrawing" xmlns:wp="http://schemas.openxmlformats.org/drawingml/2006/wordprocessingDrawing" xmlns:w10="urn:schemas-microsoft-com:office:word" xmlns:w="http://schemas.openxmlformats.org/wordprocessingml/2006/main" xmlns:w14="http://schemas.microsoft.com/office/word/2010/wordml" xmlns:w15="http://schemas.microsoft.com/office/word/2012/wordml" xmlns:w16se="http://schemas.microsoft.com/office/word/2015/wordml/symex" xmlns:wpg="http://schemas.microsoft.com/office/word/2010/wordprocessingGroup" xmlns:wpi="http://schemas.microsoft.com/office/word/2010/wordprocessingInk" xmlns:wne="http://schemas.microsoft.com/office/word/2006/wordml" xmlns:wps="http://schemas.microsoft.com/office/word/2010/wordprocessingShape" mc:Ignorable="w14 w15 w16se wp14">
   <w:endnote w:type="separator" w:id="-1">
     <w:p>
       <w:r>
@@ -10938,10 +11304,10 @@
 </file>
 
 <file path=word/footer1.xml><?xml version="1.0" encoding="utf-8"?>
-<w:ftr xmlns:wpc="http://schemas.microsoft.com/office/word/2010/wordprocessingCanvas" xmlns:cx="http://schemas.microsoft.com/office/drawing/2014/chartex" xmlns:cx1="http://schemas.microsoft.com/office/drawing/2015/9/8/chartex" xmlns:cx2="http://schemas.microsoft.com/office/drawing/2015/10/21/chartex" xmlns:cx3="http://schemas.microsoft.com/office/drawing/2016/5/9/chartex" xmlns:cx4="http://schemas.microsoft.com/office/drawing/2016/5/10/chartex" xmlns:cx5="http://schemas.microsoft.com/office/drawing/2016/5/11/chartex" xmlns:cx6="http://schemas.microsoft.com/office/drawing/2016/5/12/chartex" xmlns:cx7="http://schemas.microsoft.com/office/drawing/2016/5/13/chartex" xmlns:cx8="http://schemas.microsoft.com/office/drawing/2016/5/14/chartex" xmlns:mc="http://schemas.openxmlformats.org/markup-compatibility/2006" xmlns:aink="http://schemas.microsoft.com/office/drawing/2016/ink" xmlns:am3d="http://schemas.microsoft.com/office/drawing/2017/model3d" xmlns:o="urn:schemas-microsoft-com:office:office" xmlns:r="http://schemas.openxmlformats.org/officeDocument/2006/relationships" xmlns:m="http://schemas.openxmlformats.org/officeDocument/2006/math" xmlns:v="urn:schemas-microsoft-com:vml" xmlns:wp14="http://schemas.microsoft.com/office/word/2010/wordprocessingDrawing" xmlns:wp="http://schemas.openxmlformats.org/drawingml/2006/wordprocessingDrawing" xmlns:w10="urn:schemas-microsoft-com:office:word" xmlns:w="http://schemas.openxmlformats.org/wordprocessingml/2006/main" xmlns:w14="http://schemas.microsoft.com/office/word/2010/wordml" xmlns:w15="http://schemas.microsoft.com/office/word/2012/wordml" xmlns:w16cid="http://schemas.microsoft.com/office/word/2016/wordml/cid" xmlns:w16se="http://schemas.microsoft.com/office/word/2015/wordml/symex" xmlns:wpg="http://schemas.microsoft.com/office/word/2010/wordprocessingGroup" xmlns:wpi="http://schemas.microsoft.com/office/word/2010/wordprocessingInk" xmlns:wne="http://schemas.microsoft.com/office/word/2006/wordml" xmlns:wps="http://schemas.microsoft.com/office/word/2010/wordprocessingShape" mc:Ignorable="w14 w15 w16se w16cid wp14">
+<w:ftr xmlns:wpc="http://schemas.microsoft.com/office/word/2010/wordprocessingCanvas" xmlns:cx="http://schemas.microsoft.com/office/drawing/2014/chartex" xmlns:mc="http://schemas.openxmlformats.org/markup-compatibility/2006" xmlns:o="urn:schemas-microsoft-com:office:office" xmlns:r="http://schemas.openxmlformats.org/officeDocument/2006/relationships" xmlns:m="http://schemas.openxmlformats.org/officeDocument/2006/math" xmlns:v="urn:schemas-microsoft-com:vml" xmlns:wp14="http://schemas.microsoft.com/office/word/2010/wordprocessingDrawing" xmlns:wp="http://schemas.openxmlformats.org/drawingml/2006/wordprocessingDrawing" xmlns:w10="urn:schemas-microsoft-com:office:word" xmlns:w="http://schemas.openxmlformats.org/wordprocessingml/2006/main" xmlns:w14="http://schemas.microsoft.com/office/word/2010/wordml" xmlns:w15="http://schemas.microsoft.com/office/word/2012/wordml" xmlns:w16se="http://schemas.microsoft.com/office/word/2015/wordml/symex" xmlns:wpg="http://schemas.microsoft.com/office/word/2010/wordprocessingGroup" xmlns:wpi="http://schemas.microsoft.com/office/word/2010/wordprocessingInk" xmlns:wne="http://schemas.microsoft.com/office/word/2006/wordml" xmlns:wps="http://schemas.microsoft.com/office/word/2010/wordprocessingShape" mc:Ignorable="w14 w15 w16se wp14">
   <w:p>
     <w:pPr>
-      <w:pStyle w:val="Chntrang"/>
+      <w:pStyle w:val="Footer"/>
       <w:pBdr>
         <w:top w:val="single" w:sz="8" w:space="1" w:color="365F91"/>
       </w:pBdr>
@@ -11001,7 +11367,7 @@
         <w:color w:val="951B13"/>
         <w:lang w:eastAsia="ar-SA" w:bidi="ar-SA"/>
       </w:rPr>
-      <w:t>ii</w:t>
+      <w:t>iii</w:t>
     </w:r>
     <w:r>
       <w:rPr>
@@ -11016,10 +11382,10 @@
 </file>
 
 <file path=word/footer2.xml><?xml version="1.0" encoding="utf-8"?>
-<w:ftr xmlns:wpc="http://schemas.microsoft.com/office/word/2010/wordprocessingCanvas" xmlns:cx="http://schemas.microsoft.com/office/drawing/2014/chartex" xmlns:cx1="http://schemas.microsoft.com/office/drawing/2015/9/8/chartex" xmlns:cx2="http://schemas.microsoft.com/office/drawing/2015/10/21/chartex" xmlns:cx3="http://schemas.microsoft.com/office/drawing/2016/5/9/chartex" xmlns:cx4="http://schemas.microsoft.com/office/drawing/2016/5/10/chartex" xmlns:cx5="http://schemas.microsoft.com/office/drawing/2016/5/11/chartex" xmlns:cx6="http://schemas.microsoft.com/office/drawing/2016/5/12/chartex" xmlns:cx7="http://schemas.microsoft.com/office/drawing/2016/5/13/chartex" xmlns:cx8="http://schemas.microsoft.com/office/drawing/2016/5/14/chartex" xmlns:mc="http://schemas.openxmlformats.org/markup-compatibility/2006" xmlns:aink="http://schemas.microsoft.com/office/drawing/2016/ink" xmlns:am3d="http://schemas.microsoft.com/office/drawing/2017/model3d" xmlns:o="urn:schemas-microsoft-com:office:office" xmlns:r="http://schemas.openxmlformats.org/officeDocument/2006/relationships" xmlns:m="http://schemas.openxmlformats.org/officeDocument/2006/math" xmlns:v="urn:schemas-microsoft-com:vml" xmlns:wp14="http://schemas.microsoft.com/office/word/2010/wordprocessingDrawing" xmlns:wp="http://schemas.openxmlformats.org/drawingml/2006/wordprocessingDrawing" xmlns:w10="urn:schemas-microsoft-com:office:word" xmlns:w="http://schemas.openxmlformats.org/wordprocessingml/2006/main" xmlns:w14="http://schemas.microsoft.com/office/word/2010/wordml" xmlns:w15="http://schemas.microsoft.com/office/word/2012/wordml" xmlns:w16cid="http://schemas.microsoft.com/office/word/2016/wordml/cid" xmlns:w16se="http://schemas.microsoft.com/office/word/2015/wordml/symex" xmlns:wpg="http://schemas.microsoft.com/office/word/2010/wordprocessingGroup" xmlns:wpi="http://schemas.microsoft.com/office/word/2010/wordprocessingInk" xmlns:wne="http://schemas.microsoft.com/office/word/2006/wordml" xmlns:wps="http://schemas.microsoft.com/office/word/2010/wordprocessingShape" mc:Ignorable="w14 w15 w16se w16cid wp14">
+<w:ftr xmlns:wpc="http://schemas.microsoft.com/office/word/2010/wordprocessingCanvas" xmlns:cx="http://schemas.microsoft.com/office/drawing/2014/chartex" xmlns:mc="http://schemas.openxmlformats.org/markup-compatibility/2006" xmlns:o="urn:schemas-microsoft-com:office:office" xmlns:r="http://schemas.openxmlformats.org/officeDocument/2006/relationships" xmlns:m="http://schemas.openxmlformats.org/officeDocument/2006/math" xmlns:v="urn:schemas-microsoft-com:vml" xmlns:wp14="http://schemas.microsoft.com/office/word/2010/wordprocessingDrawing" xmlns:wp="http://schemas.openxmlformats.org/drawingml/2006/wordprocessingDrawing" xmlns:w10="urn:schemas-microsoft-com:office:word" xmlns:w="http://schemas.openxmlformats.org/wordprocessingml/2006/main" xmlns:w14="http://schemas.microsoft.com/office/word/2010/wordml" xmlns:w15="http://schemas.microsoft.com/office/word/2012/wordml" xmlns:w16se="http://schemas.microsoft.com/office/word/2015/wordml/symex" xmlns:wpg="http://schemas.microsoft.com/office/word/2010/wordprocessingGroup" xmlns:wpi="http://schemas.microsoft.com/office/word/2010/wordprocessingInk" xmlns:wne="http://schemas.microsoft.com/office/word/2006/wordml" xmlns:wps="http://schemas.microsoft.com/office/word/2010/wordprocessingShape" mc:Ignorable="w14 w15 w16se wp14">
   <w:p>
     <w:pPr>
-      <w:pStyle w:val="Chntrang"/>
+      <w:pStyle w:val="Footer"/>
       <w:tabs>
         <w:tab w:val="left" w:pos="990"/>
       </w:tabs>
@@ -11087,7 +11453,7 @@
   </w:p>
   <w:p>
     <w:pPr>
-      <w:pStyle w:val="Chntrang"/>
+      <w:pStyle w:val="Footer"/>
       <w:tabs>
         <w:tab w:val="left" w:pos="990"/>
       </w:tabs>
@@ -11114,7 +11480,7 @@
   </w:p>
   <w:p>
     <w:pPr>
-      <w:pStyle w:val="Chntrang"/>
+      <w:pStyle w:val="Footer"/>
       <w:tabs>
         <w:tab w:val="left" w:pos="990"/>
       </w:tabs>
@@ -11148,7 +11514,7 @@
   </w:p>
   <w:p>
     <w:pPr>
-      <w:pStyle w:val="Chntrang"/>
+      <w:pStyle w:val="Footer"/>
       <w:rPr>
         <w:i/>
         <w:color w:val="003366"/>
@@ -11157,7 +11523,7 @@
   </w:p>
   <w:p>
     <w:pPr>
-      <w:pStyle w:val="Chntrang"/>
+      <w:pStyle w:val="Footer"/>
       <w:rPr>
         <w:i/>
         <w:color w:val="003366"/>
@@ -11166,7 +11532,7 @@
   </w:p>
   <w:p>
     <w:pPr>
-      <w:pStyle w:val="Chntrang"/>
+      <w:pStyle w:val="Footer"/>
       <w:rPr>
         <w:i/>
         <w:color w:val="003366"/>
@@ -11177,17 +11543,17 @@
 </file>
 
 <file path=word/footer3.xml><?xml version="1.0" encoding="utf-8"?>
-<w:ftr xmlns:wpc="http://schemas.microsoft.com/office/word/2010/wordprocessingCanvas" xmlns:cx="http://schemas.microsoft.com/office/drawing/2014/chartex" xmlns:cx1="http://schemas.microsoft.com/office/drawing/2015/9/8/chartex" xmlns:cx2="http://schemas.microsoft.com/office/drawing/2015/10/21/chartex" xmlns:cx3="http://schemas.microsoft.com/office/drawing/2016/5/9/chartex" xmlns:cx4="http://schemas.microsoft.com/office/drawing/2016/5/10/chartex" xmlns:cx5="http://schemas.microsoft.com/office/drawing/2016/5/11/chartex" xmlns:cx6="http://schemas.microsoft.com/office/drawing/2016/5/12/chartex" xmlns:cx7="http://schemas.microsoft.com/office/drawing/2016/5/13/chartex" xmlns:cx8="http://schemas.microsoft.com/office/drawing/2016/5/14/chartex" xmlns:mc="http://schemas.openxmlformats.org/markup-compatibility/2006" xmlns:aink="http://schemas.microsoft.com/office/drawing/2016/ink" xmlns:am3d="http://schemas.microsoft.com/office/drawing/2017/model3d" xmlns:o="urn:schemas-microsoft-com:office:office" xmlns:r="http://schemas.openxmlformats.org/officeDocument/2006/relationships" xmlns:m="http://schemas.openxmlformats.org/officeDocument/2006/math" xmlns:v="urn:schemas-microsoft-com:vml" xmlns:wp14="http://schemas.microsoft.com/office/word/2010/wordprocessingDrawing" xmlns:wp="http://schemas.openxmlformats.org/drawingml/2006/wordprocessingDrawing" xmlns:w10="urn:schemas-microsoft-com:office:word" xmlns:w="http://schemas.openxmlformats.org/wordprocessingml/2006/main" xmlns:w14="http://schemas.microsoft.com/office/word/2010/wordml" xmlns:w15="http://schemas.microsoft.com/office/word/2012/wordml" xmlns:w16cid="http://schemas.microsoft.com/office/word/2016/wordml/cid" xmlns:w16se="http://schemas.microsoft.com/office/word/2015/wordml/symex" xmlns:wpg="http://schemas.microsoft.com/office/word/2010/wordprocessingGroup" xmlns:wpi="http://schemas.microsoft.com/office/word/2010/wordprocessingInk" xmlns:wne="http://schemas.microsoft.com/office/word/2006/wordml" xmlns:wps="http://schemas.microsoft.com/office/word/2010/wordprocessingShape" mc:Ignorable="w14 w15 w16se w16cid wp14">
+<w:ftr xmlns:wpc="http://schemas.microsoft.com/office/word/2010/wordprocessingCanvas" xmlns:cx="http://schemas.microsoft.com/office/drawing/2014/chartex" xmlns:mc="http://schemas.openxmlformats.org/markup-compatibility/2006" xmlns:o="urn:schemas-microsoft-com:office:office" xmlns:r="http://schemas.openxmlformats.org/officeDocument/2006/relationships" xmlns:m="http://schemas.openxmlformats.org/officeDocument/2006/math" xmlns:v="urn:schemas-microsoft-com:vml" xmlns:wp14="http://schemas.microsoft.com/office/word/2010/wordprocessingDrawing" xmlns:wp="http://schemas.openxmlformats.org/drawingml/2006/wordprocessingDrawing" xmlns:w10="urn:schemas-microsoft-com:office:word" xmlns:w="http://schemas.openxmlformats.org/wordprocessingml/2006/main" xmlns:w14="http://schemas.microsoft.com/office/word/2010/wordml" xmlns:w15="http://schemas.microsoft.com/office/word/2012/wordml" xmlns:w16se="http://schemas.microsoft.com/office/word/2015/wordml/symex" xmlns:wpg="http://schemas.microsoft.com/office/word/2010/wordprocessingGroup" xmlns:wpi="http://schemas.microsoft.com/office/word/2010/wordprocessingInk" xmlns:wne="http://schemas.microsoft.com/office/word/2006/wordml" xmlns:wps="http://schemas.microsoft.com/office/word/2010/wordprocessingShape" mc:Ignorable="w14 w15 w16se wp14">
   <w:p/>
   <w:p/>
 </w:ftr>
 </file>
 
 <file path=word/footer4.xml><?xml version="1.0" encoding="utf-8"?>
-<w:ftr xmlns:wpc="http://schemas.microsoft.com/office/word/2010/wordprocessingCanvas" xmlns:cx="http://schemas.microsoft.com/office/drawing/2014/chartex" xmlns:cx1="http://schemas.microsoft.com/office/drawing/2015/9/8/chartex" xmlns:cx2="http://schemas.microsoft.com/office/drawing/2015/10/21/chartex" xmlns:cx3="http://schemas.microsoft.com/office/drawing/2016/5/9/chartex" xmlns:cx4="http://schemas.microsoft.com/office/drawing/2016/5/10/chartex" xmlns:cx5="http://schemas.microsoft.com/office/drawing/2016/5/11/chartex" xmlns:cx6="http://schemas.microsoft.com/office/drawing/2016/5/12/chartex" xmlns:cx7="http://schemas.microsoft.com/office/drawing/2016/5/13/chartex" xmlns:cx8="http://schemas.microsoft.com/office/drawing/2016/5/14/chartex" xmlns:mc="http://schemas.openxmlformats.org/markup-compatibility/2006" xmlns:aink="http://schemas.microsoft.com/office/drawing/2016/ink" xmlns:am3d="http://schemas.microsoft.com/office/drawing/2017/model3d" xmlns:o="urn:schemas-microsoft-com:office:office" xmlns:r="http://schemas.openxmlformats.org/officeDocument/2006/relationships" xmlns:m="http://schemas.openxmlformats.org/officeDocument/2006/math" xmlns:v="urn:schemas-microsoft-com:vml" xmlns:wp14="http://schemas.microsoft.com/office/word/2010/wordprocessingDrawing" xmlns:wp="http://schemas.openxmlformats.org/drawingml/2006/wordprocessingDrawing" xmlns:w10="urn:schemas-microsoft-com:office:word" xmlns:w="http://schemas.openxmlformats.org/wordprocessingml/2006/main" xmlns:w14="http://schemas.microsoft.com/office/word/2010/wordml" xmlns:w15="http://schemas.microsoft.com/office/word/2012/wordml" xmlns:w16cid="http://schemas.microsoft.com/office/word/2016/wordml/cid" xmlns:w16se="http://schemas.microsoft.com/office/word/2015/wordml/symex" xmlns:wpg="http://schemas.microsoft.com/office/word/2010/wordprocessingGroup" xmlns:wpi="http://schemas.microsoft.com/office/word/2010/wordprocessingInk" xmlns:wne="http://schemas.microsoft.com/office/word/2006/wordml" xmlns:wps="http://schemas.microsoft.com/office/word/2010/wordprocessingShape" mc:Ignorable="w14 w15 w16se w16cid wp14">
+<w:ftr xmlns:wpc="http://schemas.microsoft.com/office/word/2010/wordprocessingCanvas" xmlns:cx="http://schemas.microsoft.com/office/drawing/2014/chartex" xmlns:mc="http://schemas.openxmlformats.org/markup-compatibility/2006" xmlns:o="urn:schemas-microsoft-com:office:office" xmlns:r="http://schemas.openxmlformats.org/officeDocument/2006/relationships" xmlns:m="http://schemas.openxmlformats.org/officeDocument/2006/math" xmlns:v="urn:schemas-microsoft-com:vml" xmlns:wp14="http://schemas.microsoft.com/office/word/2010/wordprocessingDrawing" xmlns:wp="http://schemas.openxmlformats.org/drawingml/2006/wordprocessingDrawing" xmlns:w10="urn:schemas-microsoft-com:office:word" xmlns:w="http://schemas.openxmlformats.org/wordprocessingml/2006/main" xmlns:w14="http://schemas.microsoft.com/office/word/2010/wordml" xmlns:w15="http://schemas.microsoft.com/office/word/2012/wordml" xmlns:w16se="http://schemas.microsoft.com/office/word/2015/wordml/symex" xmlns:wpg="http://schemas.microsoft.com/office/word/2010/wordprocessingGroup" xmlns:wpi="http://schemas.microsoft.com/office/word/2010/wordprocessingInk" xmlns:wne="http://schemas.microsoft.com/office/word/2006/wordml" xmlns:wps="http://schemas.microsoft.com/office/word/2010/wordprocessingShape" mc:Ignorable="w14 w15 w16se wp14">
   <w:p>
     <w:pPr>
-      <w:pStyle w:val="Chntrang"/>
+      <w:pStyle w:val="Footer"/>
       <w:pBdr>
         <w:top w:val="single" w:sz="8" w:space="1" w:color="365F91"/>
       </w:pBdr>
@@ -11247,7 +11613,7 @@
         <w:color w:val="C00000"/>
         <w:lang w:eastAsia="ar-SA" w:bidi="ar-SA"/>
       </w:rPr>
-      <w:t>12</w:t>
+      <w:t>21</w:t>
     </w:r>
     <w:r>
       <w:rPr>
@@ -11296,7 +11662,7 @@
         <w:color w:val="C00000"/>
         <w:lang w:eastAsia="ar-SA" w:bidi="ar-SA"/>
       </w:rPr>
-      <w:t>12</w:t>
+      <w:t>21</w:t>
     </w:r>
     <w:r>
       <w:rPr>
@@ -11311,13 +11677,13 @@
 </file>
 
 <file path=word/footer5.xml><?xml version="1.0" encoding="utf-8"?>
-<w:ftr xmlns:wpc="http://schemas.microsoft.com/office/word/2010/wordprocessingCanvas" xmlns:cx="http://schemas.microsoft.com/office/drawing/2014/chartex" xmlns:cx1="http://schemas.microsoft.com/office/drawing/2015/9/8/chartex" xmlns:cx2="http://schemas.microsoft.com/office/drawing/2015/10/21/chartex" xmlns:cx3="http://schemas.microsoft.com/office/drawing/2016/5/9/chartex" xmlns:cx4="http://schemas.microsoft.com/office/drawing/2016/5/10/chartex" xmlns:cx5="http://schemas.microsoft.com/office/drawing/2016/5/11/chartex" xmlns:cx6="http://schemas.microsoft.com/office/drawing/2016/5/12/chartex" xmlns:cx7="http://schemas.microsoft.com/office/drawing/2016/5/13/chartex" xmlns:cx8="http://schemas.microsoft.com/office/drawing/2016/5/14/chartex" xmlns:mc="http://schemas.openxmlformats.org/markup-compatibility/2006" xmlns:aink="http://schemas.microsoft.com/office/drawing/2016/ink" xmlns:am3d="http://schemas.microsoft.com/office/drawing/2017/model3d" xmlns:o="urn:schemas-microsoft-com:office:office" xmlns:r="http://schemas.openxmlformats.org/officeDocument/2006/relationships" xmlns:m="http://schemas.openxmlformats.org/officeDocument/2006/math" xmlns:v="urn:schemas-microsoft-com:vml" xmlns:wp14="http://schemas.microsoft.com/office/word/2010/wordprocessingDrawing" xmlns:wp="http://schemas.openxmlformats.org/drawingml/2006/wordprocessingDrawing" xmlns:w10="urn:schemas-microsoft-com:office:word" xmlns:w="http://schemas.openxmlformats.org/wordprocessingml/2006/main" xmlns:w14="http://schemas.microsoft.com/office/word/2010/wordml" xmlns:w15="http://schemas.microsoft.com/office/word/2012/wordml" xmlns:w16cid="http://schemas.microsoft.com/office/word/2016/wordml/cid" xmlns:w16se="http://schemas.microsoft.com/office/word/2015/wordml/symex" xmlns:wpg="http://schemas.microsoft.com/office/word/2010/wordprocessingGroup" xmlns:wpi="http://schemas.microsoft.com/office/word/2010/wordprocessingInk" xmlns:wne="http://schemas.microsoft.com/office/word/2006/wordml" xmlns:wps="http://schemas.microsoft.com/office/word/2010/wordprocessingShape" mc:Ignorable="w14 w15 w16se w16cid wp14">
+<w:ftr xmlns:wpc="http://schemas.microsoft.com/office/word/2010/wordprocessingCanvas" xmlns:cx="http://schemas.microsoft.com/office/drawing/2014/chartex" xmlns:mc="http://schemas.openxmlformats.org/markup-compatibility/2006" xmlns:o="urn:schemas-microsoft-com:office:office" xmlns:r="http://schemas.openxmlformats.org/officeDocument/2006/relationships" xmlns:m="http://schemas.openxmlformats.org/officeDocument/2006/math" xmlns:v="urn:schemas-microsoft-com:vml" xmlns:wp14="http://schemas.microsoft.com/office/word/2010/wordprocessingDrawing" xmlns:wp="http://schemas.openxmlformats.org/drawingml/2006/wordprocessingDrawing" xmlns:w10="urn:schemas-microsoft-com:office:word" xmlns:w="http://schemas.openxmlformats.org/wordprocessingml/2006/main" xmlns:w14="http://schemas.microsoft.com/office/word/2010/wordml" xmlns:w15="http://schemas.microsoft.com/office/word/2012/wordml" xmlns:w16se="http://schemas.microsoft.com/office/word/2015/wordml/symex" xmlns:wpg="http://schemas.microsoft.com/office/word/2010/wordprocessingGroup" xmlns:wpi="http://schemas.microsoft.com/office/word/2010/wordprocessingInk" xmlns:wne="http://schemas.microsoft.com/office/word/2006/wordml" xmlns:wps="http://schemas.microsoft.com/office/word/2010/wordprocessingShape" mc:Ignorable="w14 w15 w16se wp14">
   <w:p/>
 </w:ftr>
 </file>
 
 <file path=word/footnotes.xml><?xml version="1.0" encoding="utf-8"?>
-<w:footnotes xmlns:wpc="http://schemas.microsoft.com/office/word/2010/wordprocessingCanvas" xmlns:cx="http://schemas.microsoft.com/office/drawing/2014/chartex" xmlns:cx1="http://schemas.microsoft.com/office/drawing/2015/9/8/chartex" xmlns:cx2="http://schemas.microsoft.com/office/drawing/2015/10/21/chartex" xmlns:cx3="http://schemas.microsoft.com/office/drawing/2016/5/9/chartex" xmlns:cx4="http://schemas.microsoft.com/office/drawing/2016/5/10/chartex" xmlns:cx5="http://schemas.microsoft.com/office/drawing/2016/5/11/chartex" xmlns:cx6="http://schemas.microsoft.com/office/drawing/2016/5/12/chartex" xmlns:cx7="http://schemas.microsoft.com/office/drawing/2016/5/13/chartex" xmlns:cx8="http://schemas.microsoft.com/office/drawing/2016/5/14/chartex" xmlns:mc="http://schemas.openxmlformats.org/markup-compatibility/2006" xmlns:aink="http://schemas.microsoft.com/office/drawing/2016/ink" xmlns:am3d="http://schemas.microsoft.com/office/drawing/2017/model3d" xmlns:o="urn:schemas-microsoft-com:office:office" xmlns:r="http://schemas.openxmlformats.org/officeDocument/2006/relationships" xmlns:m="http://schemas.openxmlformats.org/officeDocument/2006/math" xmlns:v="urn:schemas-microsoft-com:vml" xmlns:wp14="http://schemas.microsoft.com/office/word/2010/wordprocessingDrawing" xmlns:wp="http://schemas.openxmlformats.org/drawingml/2006/wordprocessingDrawing" xmlns:w10="urn:schemas-microsoft-com:office:word" xmlns:w="http://schemas.openxmlformats.org/wordprocessingml/2006/main" xmlns:w14="http://schemas.microsoft.com/office/word/2010/wordml" xmlns:w15="http://schemas.microsoft.com/office/word/2012/wordml" xmlns:w16cid="http://schemas.microsoft.com/office/word/2016/wordml/cid" xmlns:w16se="http://schemas.microsoft.com/office/word/2015/wordml/symex" xmlns:wpg="http://schemas.microsoft.com/office/word/2010/wordprocessingGroup" xmlns:wpi="http://schemas.microsoft.com/office/word/2010/wordprocessingInk" xmlns:wne="http://schemas.microsoft.com/office/word/2006/wordml" xmlns:wps="http://schemas.microsoft.com/office/word/2010/wordprocessingShape" mc:Ignorable="w14 w15 w16se w16cid wp14">
+<w:footnotes xmlns:wpc="http://schemas.microsoft.com/office/word/2010/wordprocessingCanvas" xmlns:cx="http://schemas.microsoft.com/office/drawing/2014/chartex" xmlns:mc="http://schemas.openxmlformats.org/markup-compatibility/2006" xmlns:o="urn:schemas-microsoft-com:office:office" xmlns:r="http://schemas.openxmlformats.org/officeDocument/2006/relationships" xmlns:m="http://schemas.openxmlformats.org/officeDocument/2006/math" xmlns:v="urn:schemas-microsoft-com:vml" xmlns:wp14="http://schemas.microsoft.com/office/word/2010/wordprocessingDrawing" xmlns:wp="http://schemas.openxmlformats.org/drawingml/2006/wordprocessingDrawing" xmlns:w10="urn:schemas-microsoft-com:office:word" xmlns:w="http://schemas.openxmlformats.org/wordprocessingml/2006/main" xmlns:w14="http://schemas.microsoft.com/office/word/2010/wordml" xmlns:w15="http://schemas.microsoft.com/office/word/2012/wordml" xmlns:w16se="http://schemas.microsoft.com/office/word/2015/wordml/symex" xmlns:wpg="http://schemas.microsoft.com/office/word/2010/wordprocessingGroup" xmlns:wpi="http://schemas.microsoft.com/office/word/2010/wordprocessingInk" xmlns:wne="http://schemas.microsoft.com/office/word/2006/wordml" xmlns:wps="http://schemas.microsoft.com/office/word/2010/wordprocessingShape" mc:Ignorable="w14 w15 w16se wp14">
   <w:footnote w:type="separator" w:id="-1">
     <w:p>
       <w:r>
@@ -11338,10 +11704,10 @@
 </file>
 
 <file path=word/header1.xml><?xml version="1.0" encoding="utf-8"?>
-<w:hdr xmlns:wpc="http://schemas.microsoft.com/office/word/2010/wordprocessingCanvas" xmlns:cx="http://schemas.microsoft.com/office/drawing/2014/chartex" xmlns:cx1="http://schemas.microsoft.com/office/drawing/2015/9/8/chartex" xmlns:cx2="http://schemas.microsoft.com/office/drawing/2015/10/21/chartex" xmlns:cx3="http://schemas.microsoft.com/office/drawing/2016/5/9/chartex" xmlns:cx4="http://schemas.microsoft.com/office/drawing/2016/5/10/chartex" xmlns:cx5="http://schemas.microsoft.com/office/drawing/2016/5/11/chartex" xmlns:cx6="http://schemas.microsoft.com/office/drawing/2016/5/12/chartex" xmlns:cx7="http://schemas.microsoft.com/office/drawing/2016/5/13/chartex" xmlns:cx8="http://schemas.microsoft.com/office/drawing/2016/5/14/chartex" xmlns:mc="http://schemas.openxmlformats.org/markup-compatibility/2006" xmlns:aink="http://schemas.microsoft.com/office/drawing/2016/ink" xmlns:am3d="http://schemas.microsoft.com/office/drawing/2017/model3d" xmlns:o="urn:schemas-microsoft-com:office:office" xmlns:r="http://schemas.openxmlformats.org/officeDocument/2006/relationships" xmlns:m="http://schemas.openxmlformats.org/officeDocument/2006/math" xmlns:v="urn:schemas-microsoft-com:vml" xmlns:wp14="http://schemas.microsoft.com/office/word/2010/wordprocessingDrawing" xmlns:wp="http://schemas.openxmlformats.org/drawingml/2006/wordprocessingDrawing" xmlns:w10="urn:schemas-microsoft-com:office:word" xmlns:w="http://schemas.openxmlformats.org/wordprocessingml/2006/main" xmlns:w14="http://schemas.microsoft.com/office/word/2010/wordml" xmlns:w15="http://schemas.microsoft.com/office/word/2012/wordml" xmlns:w16cid="http://schemas.microsoft.com/office/word/2016/wordml/cid" xmlns:w16se="http://schemas.microsoft.com/office/word/2015/wordml/symex" xmlns:wpg="http://schemas.microsoft.com/office/word/2010/wordprocessingGroup" xmlns:wpi="http://schemas.microsoft.com/office/word/2010/wordprocessingInk" xmlns:wne="http://schemas.microsoft.com/office/word/2006/wordml" xmlns:wps="http://schemas.microsoft.com/office/word/2010/wordprocessingShape" mc:Ignorable="w14 w15 w16se w16cid wp14">
+<w:hdr xmlns:wpc="http://schemas.microsoft.com/office/word/2010/wordprocessingCanvas" xmlns:cx="http://schemas.microsoft.com/office/drawing/2014/chartex" xmlns:mc="http://schemas.openxmlformats.org/markup-compatibility/2006" xmlns:o="urn:schemas-microsoft-com:office:office" xmlns:r="http://schemas.openxmlformats.org/officeDocument/2006/relationships" xmlns:m="http://schemas.openxmlformats.org/officeDocument/2006/math" xmlns:v="urn:schemas-microsoft-com:vml" xmlns:wp14="http://schemas.microsoft.com/office/word/2010/wordprocessingDrawing" xmlns:wp="http://schemas.openxmlformats.org/drawingml/2006/wordprocessingDrawing" xmlns:w10="urn:schemas-microsoft-com:office:word" xmlns:w="http://schemas.openxmlformats.org/wordprocessingml/2006/main" xmlns:w14="http://schemas.microsoft.com/office/word/2010/wordml" xmlns:w15="http://schemas.microsoft.com/office/word/2012/wordml" xmlns:w16se="http://schemas.microsoft.com/office/word/2015/wordml/symex" xmlns:wpg="http://schemas.microsoft.com/office/word/2010/wordprocessingGroup" xmlns:wpi="http://schemas.microsoft.com/office/word/2010/wordprocessingInk" xmlns:wne="http://schemas.microsoft.com/office/word/2006/wordml" xmlns:wps="http://schemas.microsoft.com/office/word/2010/wordprocessingShape" mc:Ignorable="w14 w15 w16se wp14">
   <w:p>
     <w:pPr>
-      <w:pStyle w:val="utrang"/>
+      <w:pStyle w:val="Header"/>
       <w:pBdr>
         <w:bottom w:val="single" w:sz="8" w:space="1" w:color="365F91"/>
       </w:pBdr>
@@ -11370,16 +11736,16 @@
 </file>
 
 <file path=word/header2.xml><?xml version="1.0" encoding="utf-8"?>
-<w:hdr xmlns:wpc="http://schemas.microsoft.com/office/word/2010/wordprocessingCanvas" xmlns:cx="http://schemas.microsoft.com/office/drawing/2014/chartex" xmlns:cx1="http://schemas.microsoft.com/office/drawing/2015/9/8/chartex" xmlns:cx2="http://schemas.microsoft.com/office/drawing/2015/10/21/chartex" xmlns:cx3="http://schemas.microsoft.com/office/drawing/2016/5/9/chartex" xmlns:cx4="http://schemas.microsoft.com/office/drawing/2016/5/10/chartex" xmlns:cx5="http://schemas.microsoft.com/office/drawing/2016/5/11/chartex" xmlns:cx6="http://schemas.microsoft.com/office/drawing/2016/5/12/chartex" xmlns:cx7="http://schemas.microsoft.com/office/drawing/2016/5/13/chartex" xmlns:cx8="http://schemas.microsoft.com/office/drawing/2016/5/14/chartex" xmlns:mc="http://schemas.openxmlformats.org/markup-compatibility/2006" xmlns:aink="http://schemas.microsoft.com/office/drawing/2016/ink" xmlns:am3d="http://schemas.microsoft.com/office/drawing/2017/model3d" xmlns:o="urn:schemas-microsoft-com:office:office" xmlns:r="http://schemas.openxmlformats.org/officeDocument/2006/relationships" xmlns:m="http://schemas.openxmlformats.org/officeDocument/2006/math" xmlns:v="urn:schemas-microsoft-com:vml" xmlns:wp14="http://schemas.microsoft.com/office/word/2010/wordprocessingDrawing" xmlns:wp="http://schemas.openxmlformats.org/drawingml/2006/wordprocessingDrawing" xmlns:w10="urn:schemas-microsoft-com:office:word" xmlns:w="http://schemas.openxmlformats.org/wordprocessingml/2006/main" xmlns:w14="http://schemas.microsoft.com/office/word/2010/wordml" xmlns:w15="http://schemas.microsoft.com/office/word/2012/wordml" xmlns:w16cid="http://schemas.microsoft.com/office/word/2016/wordml/cid" xmlns:w16se="http://schemas.microsoft.com/office/word/2015/wordml/symex" xmlns:wpg="http://schemas.microsoft.com/office/word/2010/wordprocessingGroup" xmlns:wpi="http://schemas.microsoft.com/office/word/2010/wordprocessingInk" xmlns:wne="http://schemas.microsoft.com/office/word/2006/wordml" xmlns:wps="http://schemas.microsoft.com/office/word/2010/wordprocessingShape" mc:Ignorable="w14 w15 w16se w16cid wp14">
+<w:hdr xmlns:wpc="http://schemas.microsoft.com/office/word/2010/wordprocessingCanvas" xmlns:cx="http://schemas.microsoft.com/office/drawing/2014/chartex" xmlns:mc="http://schemas.openxmlformats.org/markup-compatibility/2006" xmlns:o="urn:schemas-microsoft-com:office:office" xmlns:r="http://schemas.openxmlformats.org/officeDocument/2006/relationships" xmlns:m="http://schemas.openxmlformats.org/officeDocument/2006/math" xmlns:v="urn:schemas-microsoft-com:vml" xmlns:wp14="http://schemas.microsoft.com/office/word/2010/wordprocessingDrawing" xmlns:wp="http://schemas.openxmlformats.org/drawingml/2006/wordprocessingDrawing" xmlns:w10="urn:schemas-microsoft-com:office:word" xmlns:w="http://schemas.openxmlformats.org/wordprocessingml/2006/main" xmlns:w14="http://schemas.microsoft.com/office/word/2010/wordml" xmlns:w15="http://schemas.microsoft.com/office/word/2012/wordml" xmlns:w16se="http://schemas.microsoft.com/office/word/2015/wordml/symex" xmlns:wpg="http://schemas.microsoft.com/office/word/2010/wordprocessingGroup" xmlns:wpi="http://schemas.microsoft.com/office/word/2010/wordprocessingInk" xmlns:wne="http://schemas.microsoft.com/office/word/2006/wordml" xmlns:wps="http://schemas.microsoft.com/office/word/2010/wordprocessingShape" mc:Ignorable="w14 w15 w16se wp14">
   <w:p/>
 </w:hdr>
 </file>
 
 <file path=word/header3.xml><?xml version="1.0" encoding="utf-8"?>
-<w:hdr xmlns:wpc="http://schemas.microsoft.com/office/word/2010/wordprocessingCanvas" xmlns:cx="http://schemas.microsoft.com/office/drawing/2014/chartex" xmlns:cx1="http://schemas.microsoft.com/office/drawing/2015/9/8/chartex" xmlns:cx2="http://schemas.microsoft.com/office/drawing/2015/10/21/chartex" xmlns:cx3="http://schemas.microsoft.com/office/drawing/2016/5/9/chartex" xmlns:cx4="http://schemas.microsoft.com/office/drawing/2016/5/10/chartex" xmlns:cx5="http://schemas.microsoft.com/office/drawing/2016/5/11/chartex" xmlns:cx6="http://schemas.microsoft.com/office/drawing/2016/5/12/chartex" xmlns:cx7="http://schemas.microsoft.com/office/drawing/2016/5/13/chartex" xmlns:cx8="http://schemas.microsoft.com/office/drawing/2016/5/14/chartex" xmlns:mc="http://schemas.openxmlformats.org/markup-compatibility/2006" xmlns:aink="http://schemas.microsoft.com/office/drawing/2016/ink" xmlns:am3d="http://schemas.microsoft.com/office/drawing/2017/model3d" xmlns:o="urn:schemas-microsoft-com:office:office" xmlns:r="http://schemas.openxmlformats.org/officeDocument/2006/relationships" xmlns:m="http://schemas.openxmlformats.org/officeDocument/2006/math" xmlns:v="urn:schemas-microsoft-com:vml" xmlns:wp14="http://schemas.microsoft.com/office/word/2010/wordprocessingDrawing" xmlns:wp="http://schemas.openxmlformats.org/drawingml/2006/wordprocessingDrawing" xmlns:w10="urn:schemas-microsoft-com:office:word" xmlns:w="http://schemas.openxmlformats.org/wordprocessingml/2006/main" xmlns:w14="http://schemas.microsoft.com/office/word/2010/wordml" xmlns:w15="http://schemas.microsoft.com/office/word/2012/wordml" xmlns:w16cid="http://schemas.microsoft.com/office/word/2016/wordml/cid" xmlns:w16se="http://schemas.microsoft.com/office/word/2015/wordml/symex" xmlns:wpg="http://schemas.microsoft.com/office/word/2010/wordprocessingGroup" xmlns:wpi="http://schemas.microsoft.com/office/word/2010/wordprocessingInk" xmlns:wne="http://schemas.microsoft.com/office/word/2006/wordml" xmlns:wps="http://schemas.microsoft.com/office/word/2010/wordprocessingShape" mc:Ignorable="w14 w15 w16se w16cid wp14">
+<w:hdr xmlns:wpc="http://schemas.microsoft.com/office/word/2010/wordprocessingCanvas" xmlns:cx="http://schemas.microsoft.com/office/drawing/2014/chartex" xmlns:mc="http://schemas.openxmlformats.org/markup-compatibility/2006" xmlns:o="urn:schemas-microsoft-com:office:office" xmlns:r="http://schemas.openxmlformats.org/officeDocument/2006/relationships" xmlns:m="http://schemas.openxmlformats.org/officeDocument/2006/math" xmlns:v="urn:schemas-microsoft-com:vml" xmlns:wp14="http://schemas.microsoft.com/office/word/2010/wordprocessingDrawing" xmlns:wp="http://schemas.openxmlformats.org/drawingml/2006/wordprocessingDrawing" xmlns:w10="urn:schemas-microsoft-com:office:word" xmlns:w="http://schemas.openxmlformats.org/wordprocessingml/2006/main" xmlns:w14="http://schemas.microsoft.com/office/word/2010/wordml" xmlns:w15="http://schemas.microsoft.com/office/word/2012/wordml" xmlns:w16se="http://schemas.microsoft.com/office/word/2015/wordml/symex" xmlns:wpg="http://schemas.microsoft.com/office/word/2010/wordprocessingGroup" xmlns:wpi="http://schemas.microsoft.com/office/word/2010/wordprocessingInk" xmlns:wne="http://schemas.microsoft.com/office/word/2006/wordml" xmlns:wps="http://schemas.microsoft.com/office/word/2010/wordprocessingShape" mc:Ignorable="w14 w15 w16se wp14">
   <w:p>
     <w:pPr>
-      <w:pStyle w:val="utrang"/>
+      <w:pStyle w:val="Header"/>
       <w:pBdr>
         <w:bottom w:val="single" w:sz="8" w:space="1" w:color="365F91"/>
       </w:pBdr>
@@ -11401,6 +11767,7 @@
         <w:color w:val="2A62A6"/>
         <w:sz w:val="32"/>
         <w:szCs w:val="32"/>
+        <w:lang w:eastAsia="en-US" w:bidi="ar-SA"/>
       </w:rPr>
       <mc:AlternateContent>
         <mc:Choice Requires="wps">
@@ -11666,13 +12033,13 @@
 </file>
 
 <file path=word/header4.xml><?xml version="1.0" encoding="utf-8"?>
-<w:hdr xmlns:wpc="http://schemas.microsoft.com/office/word/2010/wordprocessingCanvas" xmlns:cx="http://schemas.microsoft.com/office/drawing/2014/chartex" xmlns:cx1="http://schemas.microsoft.com/office/drawing/2015/9/8/chartex" xmlns:cx2="http://schemas.microsoft.com/office/drawing/2015/10/21/chartex" xmlns:cx3="http://schemas.microsoft.com/office/drawing/2016/5/9/chartex" xmlns:cx4="http://schemas.microsoft.com/office/drawing/2016/5/10/chartex" xmlns:cx5="http://schemas.microsoft.com/office/drawing/2016/5/11/chartex" xmlns:cx6="http://schemas.microsoft.com/office/drawing/2016/5/12/chartex" xmlns:cx7="http://schemas.microsoft.com/office/drawing/2016/5/13/chartex" xmlns:cx8="http://schemas.microsoft.com/office/drawing/2016/5/14/chartex" xmlns:mc="http://schemas.openxmlformats.org/markup-compatibility/2006" xmlns:aink="http://schemas.microsoft.com/office/drawing/2016/ink" xmlns:am3d="http://schemas.microsoft.com/office/drawing/2017/model3d" xmlns:o="urn:schemas-microsoft-com:office:office" xmlns:r="http://schemas.openxmlformats.org/officeDocument/2006/relationships" xmlns:m="http://schemas.openxmlformats.org/officeDocument/2006/math" xmlns:v="urn:schemas-microsoft-com:vml" xmlns:wp14="http://schemas.microsoft.com/office/word/2010/wordprocessingDrawing" xmlns:wp="http://schemas.openxmlformats.org/drawingml/2006/wordprocessingDrawing" xmlns:w10="urn:schemas-microsoft-com:office:word" xmlns:w="http://schemas.openxmlformats.org/wordprocessingml/2006/main" xmlns:w14="http://schemas.microsoft.com/office/word/2010/wordml" xmlns:w15="http://schemas.microsoft.com/office/word/2012/wordml" xmlns:w16cid="http://schemas.microsoft.com/office/word/2016/wordml/cid" xmlns:w16se="http://schemas.microsoft.com/office/word/2015/wordml/symex" xmlns:wpg="http://schemas.microsoft.com/office/word/2010/wordprocessingGroup" xmlns:wpi="http://schemas.microsoft.com/office/word/2010/wordprocessingInk" xmlns:wne="http://schemas.microsoft.com/office/word/2006/wordml" xmlns:wps="http://schemas.microsoft.com/office/word/2010/wordprocessingShape" mc:Ignorable="w14 w15 w16se w16cid wp14">
+<w:hdr xmlns:wpc="http://schemas.microsoft.com/office/word/2010/wordprocessingCanvas" xmlns:cx="http://schemas.microsoft.com/office/drawing/2014/chartex" xmlns:mc="http://schemas.openxmlformats.org/markup-compatibility/2006" xmlns:o="urn:schemas-microsoft-com:office:office" xmlns:r="http://schemas.openxmlformats.org/officeDocument/2006/relationships" xmlns:m="http://schemas.openxmlformats.org/officeDocument/2006/math" xmlns:v="urn:schemas-microsoft-com:vml" xmlns:wp14="http://schemas.microsoft.com/office/word/2010/wordprocessingDrawing" xmlns:wp="http://schemas.openxmlformats.org/drawingml/2006/wordprocessingDrawing" xmlns:w10="urn:schemas-microsoft-com:office:word" xmlns:w="http://schemas.openxmlformats.org/wordprocessingml/2006/main" xmlns:w14="http://schemas.microsoft.com/office/word/2010/wordml" xmlns:w15="http://schemas.microsoft.com/office/word/2012/wordml" xmlns:w16se="http://schemas.microsoft.com/office/word/2015/wordml/symex" xmlns:wpg="http://schemas.microsoft.com/office/word/2010/wordprocessingGroup" xmlns:wpi="http://schemas.microsoft.com/office/word/2010/wordprocessingInk" xmlns:wne="http://schemas.microsoft.com/office/word/2006/wordml" xmlns:wps="http://schemas.microsoft.com/office/word/2010/wordprocessingShape" mc:Ignorable="w14 w15 w16se wp14">
   <w:p/>
 </w:hdr>
 </file>
 
 <file path=word/numbering.xml><?xml version="1.0" encoding="utf-8"?>
-<w:numbering xmlns:wpc="http://schemas.microsoft.com/office/word/2010/wordprocessingCanvas" xmlns:cx="http://schemas.microsoft.com/office/drawing/2014/chartex" xmlns:cx1="http://schemas.microsoft.com/office/drawing/2015/9/8/chartex" xmlns:cx2="http://schemas.microsoft.com/office/drawing/2015/10/21/chartex" xmlns:cx3="http://schemas.microsoft.com/office/drawing/2016/5/9/chartex" xmlns:cx4="http://schemas.microsoft.com/office/drawing/2016/5/10/chartex" xmlns:cx5="http://schemas.microsoft.com/office/drawing/2016/5/11/chartex" xmlns:cx6="http://schemas.microsoft.com/office/drawing/2016/5/12/chartex" xmlns:cx7="http://schemas.microsoft.com/office/drawing/2016/5/13/chartex" xmlns:cx8="http://schemas.microsoft.com/office/drawing/2016/5/14/chartex" xmlns:mc="http://schemas.openxmlformats.org/markup-compatibility/2006" xmlns:aink="http://schemas.microsoft.com/office/drawing/2016/ink" xmlns:am3d="http://schemas.microsoft.com/office/drawing/2017/model3d" xmlns:o="urn:schemas-microsoft-com:office:office" xmlns:r="http://schemas.openxmlformats.org/officeDocument/2006/relationships" xmlns:m="http://schemas.openxmlformats.org/officeDocument/2006/math" xmlns:v="urn:schemas-microsoft-com:vml" xmlns:wp14="http://schemas.microsoft.com/office/word/2010/wordprocessingDrawing" xmlns:wp="http://schemas.openxmlformats.org/drawingml/2006/wordprocessingDrawing" xmlns:w10="urn:schemas-microsoft-com:office:word" xmlns:w="http://schemas.openxmlformats.org/wordprocessingml/2006/main" xmlns:w14="http://schemas.microsoft.com/office/word/2010/wordml" xmlns:w15="http://schemas.microsoft.com/office/word/2012/wordml" xmlns:w16cid="http://schemas.microsoft.com/office/word/2016/wordml/cid" xmlns:w16se="http://schemas.microsoft.com/office/word/2015/wordml/symex" xmlns:wpg="http://schemas.microsoft.com/office/word/2010/wordprocessingGroup" xmlns:wpi="http://schemas.microsoft.com/office/word/2010/wordprocessingInk" xmlns:wne="http://schemas.microsoft.com/office/word/2006/wordml" xmlns:wps="http://schemas.microsoft.com/office/word/2010/wordprocessingShape" mc:Ignorable="w14 w15 w16se w16cid wp14">
+<w:numbering xmlns:wpc="http://schemas.microsoft.com/office/word/2010/wordprocessingCanvas" xmlns:cx="http://schemas.microsoft.com/office/drawing/2014/chartex" xmlns:mc="http://schemas.openxmlformats.org/markup-compatibility/2006" xmlns:o="urn:schemas-microsoft-com:office:office" xmlns:r="http://schemas.openxmlformats.org/officeDocument/2006/relationships" xmlns:m="http://schemas.openxmlformats.org/officeDocument/2006/math" xmlns:v="urn:schemas-microsoft-com:vml" xmlns:wp14="http://schemas.microsoft.com/office/word/2010/wordprocessingDrawing" xmlns:wp="http://schemas.openxmlformats.org/drawingml/2006/wordprocessingDrawing" xmlns:w10="urn:schemas-microsoft-com:office:word" xmlns:w="http://schemas.openxmlformats.org/wordprocessingml/2006/main" xmlns:w14="http://schemas.microsoft.com/office/word/2010/wordml" xmlns:w15="http://schemas.microsoft.com/office/word/2012/wordml" xmlns:w16se="http://schemas.microsoft.com/office/word/2015/wordml/symex" xmlns:wpg="http://schemas.microsoft.com/office/word/2010/wordprocessingGroup" xmlns:wpi="http://schemas.microsoft.com/office/word/2010/wordprocessingInk" xmlns:wne="http://schemas.microsoft.com/office/word/2006/wordml" xmlns:wps="http://schemas.microsoft.com/office/word/2010/wordprocessingShape" mc:Ignorable="w14 w15 w16se wp14">
   <w:abstractNum w:abstractNumId="0" w15:restartNumberingAfterBreak="0">
     <w:nsid w:val="00000001"/>
     <w:multiLevelType w:val="multilevel"/>
@@ -11680,7 +12047,7 @@
     <w:lvl w:ilvl="0">
       <w:start w:val="1"/>
       <w:numFmt w:val="decimal"/>
-      <w:pStyle w:val="u1"/>
+      <w:pStyle w:val="Heading1"/>
       <w:lvlText w:val="%1. "/>
       <w:lvlJc w:val="left"/>
       <w:pPr>
@@ -11693,7 +12060,7 @@
     <w:lvl w:ilvl="1">
       <w:start w:val="1"/>
       <w:numFmt w:val="decimal"/>
-      <w:pStyle w:val="u2"/>
+      <w:pStyle w:val="Heading2"/>
       <w:lvlText w:val="%1.%2."/>
       <w:lvlJc w:val="left"/>
       <w:pPr>
@@ -11709,7 +12076,7 @@
     <w:lvl w:ilvl="2">
       <w:start w:val="1"/>
       <w:numFmt w:val="decimal"/>
-      <w:pStyle w:val="u3"/>
+      <w:pStyle w:val="Heading3"/>
       <w:lvlText w:val="%1.%2.%3."/>
       <w:lvlJc w:val="left"/>
       <w:pPr>
@@ -14801,6 +15168,155 @@
     </w:lvl>
   </w:abstractNum>
   <w:abstractNum w:abstractNumId="37" w15:restartNumberingAfterBreak="0">
+    <w:nsid w:val="6F0E3E75"/>
+    <w:multiLevelType w:val="multilevel"/>
+    <w:tmpl w:val="86AC1690"/>
+    <w:lvl w:ilvl="0">
+      <w:start w:val="1"/>
+      <w:numFmt w:val="bullet"/>
+      <w:lvlText w:val="o"/>
+      <w:lvlJc w:val="left"/>
+      <w:pPr>
+        <w:tabs>
+          <w:tab w:val="num" w:pos="720"/>
+        </w:tabs>
+        <w:ind w:left="720" w:hanging="360"/>
+      </w:pPr>
+      <w:rPr>
+        <w:rFonts w:ascii="Courier New" w:hAnsi="Courier New" w:hint="default"/>
+        <w:sz w:val="20"/>
+      </w:rPr>
+    </w:lvl>
+    <w:lvl w:ilvl="1" w:tentative="1">
+      <w:start w:val="1"/>
+      <w:numFmt w:val="bullet"/>
+      <w:lvlText w:val="o"/>
+      <w:lvlJc w:val="left"/>
+      <w:pPr>
+        <w:tabs>
+          <w:tab w:val="num" w:pos="1440"/>
+        </w:tabs>
+        <w:ind w:left="1440" w:hanging="360"/>
+      </w:pPr>
+      <w:rPr>
+        <w:rFonts w:ascii="Courier New" w:hAnsi="Courier New" w:hint="default"/>
+        <w:sz w:val="20"/>
+      </w:rPr>
+    </w:lvl>
+    <w:lvl w:ilvl="2" w:tentative="1">
+      <w:start w:val="1"/>
+      <w:numFmt w:val="bullet"/>
+      <w:lvlText w:val="o"/>
+      <w:lvlJc w:val="left"/>
+      <w:pPr>
+        <w:tabs>
+          <w:tab w:val="num" w:pos="2160"/>
+        </w:tabs>
+        <w:ind w:left="2160" w:hanging="360"/>
+      </w:pPr>
+      <w:rPr>
+        <w:rFonts w:ascii="Courier New" w:hAnsi="Courier New" w:hint="default"/>
+        <w:sz w:val="20"/>
+      </w:rPr>
+    </w:lvl>
+    <w:lvl w:ilvl="3" w:tentative="1">
+      <w:start w:val="1"/>
+      <w:numFmt w:val="bullet"/>
+      <w:lvlText w:val="o"/>
+      <w:lvlJc w:val="left"/>
+      <w:pPr>
+        <w:tabs>
+          <w:tab w:val="num" w:pos="2880"/>
+        </w:tabs>
+        <w:ind w:left="2880" w:hanging="360"/>
+      </w:pPr>
+      <w:rPr>
+        <w:rFonts w:ascii="Courier New" w:hAnsi="Courier New" w:hint="default"/>
+        <w:sz w:val="20"/>
+      </w:rPr>
+    </w:lvl>
+    <w:lvl w:ilvl="4" w:tentative="1">
+      <w:start w:val="1"/>
+      <w:numFmt w:val="bullet"/>
+      <w:lvlText w:val="o"/>
+      <w:lvlJc w:val="left"/>
+      <w:pPr>
+        <w:tabs>
+          <w:tab w:val="num" w:pos="3600"/>
+        </w:tabs>
+        <w:ind w:left="3600" w:hanging="360"/>
+      </w:pPr>
+      <w:rPr>
+        <w:rFonts w:ascii="Courier New" w:hAnsi="Courier New" w:hint="default"/>
+        <w:sz w:val="20"/>
+      </w:rPr>
+    </w:lvl>
+    <w:lvl w:ilvl="5" w:tentative="1">
+      <w:start w:val="1"/>
+      <w:numFmt w:val="bullet"/>
+      <w:lvlText w:val="o"/>
+      <w:lvlJc w:val="left"/>
+      <w:pPr>
+        <w:tabs>
+          <w:tab w:val="num" w:pos="4320"/>
+        </w:tabs>
+        <w:ind w:left="4320" w:hanging="360"/>
+      </w:pPr>
+      <w:rPr>
+        <w:rFonts w:ascii="Courier New" w:hAnsi="Courier New" w:hint="default"/>
+        <w:sz w:val="20"/>
+      </w:rPr>
+    </w:lvl>
+    <w:lvl w:ilvl="6" w:tentative="1">
+      <w:start w:val="1"/>
+      <w:numFmt w:val="bullet"/>
+      <w:lvlText w:val="o"/>
+      <w:lvlJc w:val="left"/>
+      <w:pPr>
+        <w:tabs>
+          <w:tab w:val="num" w:pos="5040"/>
+        </w:tabs>
+        <w:ind w:left="5040" w:hanging="360"/>
+      </w:pPr>
+      <w:rPr>
+        <w:rFonts w:ascii="Courier New" w:hAnsi="Courier New" w:hint="default"/>
+        <w:sz w:val="20"/>
+      </w:rPr>
+    </w:lvl>
+    <w:lvl w:ilvl="7" w:tentative="1">
+      <w:start w:val="1"/>
+      <w:numFmt w:val="bullet"/>
+      <w:lvlText w:val="o"/>
+      <w:lvlJc w:val="left"/>
+      <w:pPr>
+        <w:tabs>
+          <w:tab w:val="num" w:pos="5760"/>
+        </w:tabs>
+        <w:ind w:left="5760" w:hanging="360"/>
+      </w:pPr>
+      <w:rPr>
+        <w:rFonts w:ascii="Courier New" w:hAnsi="Courier New" w:hint="default"/>
+        <w:sz w:val="20"/>
+      </w:rPr>
+    </w:lvl>
+    <w:lvl w:ilvl="8" w:tentative="1">
+      <w:start w:val="1"/>
+      <w:numFmt w:val="bullet"/>
+      <w:lvlText w:val="o"/>
+      <w:lvlJc w:val="left"/>
+      <w:pPr>
+        <w:tabs>
+          <w:tab w:val="num" w:pos="6480"/>
+        </w:tabs>
+        <w:ind w:left="6480" w:hanging="360"/>
+      </w:pPr>
+      <w:rPr>
+        <w:rFonts w:ascii="Courier New" w:hAnsi="Courier New" w:hint="default"/>
+        <w:sz w:val="20"/>
+      </w:rPr>
+    </w:lvl>
+  </w:abstractNum>
+  <w:abstractNum w:abstractNumId="38" w15:restartNumberingAfterBreak="0">
     <w:nsid w:val="74A5367E"/>
     <w:multiLevelType w:val="hybridMultilevel"/>
     <w:tmpl w:val="5B52CDD8"/>
@@ -14912,7 +15428,7 @@
       </w:rPr>
     </w:lvl>
   </w:abstractNum>
-  <w:abstractNum w:abstractNumId="38" w15:restartNumberingAfterBreak="0">
+  <w:abstractNum w:abstractNumId="39" w15:restartNumberingAfterBreak="0">
     <w:nsid w:val="79405515"/>
     <w:multiLevelType w:val="hybridMultilevel"/>
     <w:tmpl w:val="B588D586"/>
@@ -15028,7 +15544,7 @@
       </w:pPr>
     </w:lvl>
   </w:abstractNum>
-  <w:abstractNum w:abstractNumId="39" w15:restartNumberingAfterBreak="0">
+  <w:abstractNum w:abstractNumId="40" w15:restartNumberingAfterBreak="0">
     <w:nsid w:val="795348F1"/>
     <w:multiLevelType w:val="multilevel"/>
     <w:tmpl w:val="00000011"/>
@@ -15199,10 +15715,10 @@
     <w:abstractNumId w:val="24"/>
   </w:num>
   <w:num w:numId="20">
-    <w:abstractNumId w:val="39"/>
+    <w:abstractNumId w:val="40"/>
   </w:num>
   <w:num w:numId="21">
-    <w:abstractNumId w:val="38"/>
+    <w:abstractNumId w:val="39"/>
   </w:num>
   <w:num w:numId="22">
     <w:abstractNumId w:val="23"/>
@@ -15241,7 +15757,7 @@
     <w:abstractNumId w:val="33"/>
   </w:num>
   <w:num w:numId="34">
-    <w:abstractNumId w:val="37"/>
+    <w:abstractNumId w:val="38"/>
   </w:num>
   <w:num w:numId="35">
     <w:abstractNumId w:val="25"/>
@@ -15261,11 +15777,14 @@
   <w:num w:numId="40">
     <w:abstractNumId w:val="34"/>
   </w:num>
+  <w:num w:numId="41">
+    <w:abstractNumId w:val="37"/>
+  </w:num>
 </w:numbering>
 </file>
 
 <file path=word/styles.xml><?xml version="1.0" encoding="utf-8"?>
-<w:styles xmlns:mc="http://schemas.openxmlformats.org/markup-compatibility/2006" xmlns:r="http://schemas.openxmlformats.org/officeDocument/2006/relationships" xmlns:w="http://schemas.openxmlformats.org/wordprocessingml/2006/main" xmlns:w14="http://schemas.microsoft.com/office/word/2010/wordml" xmlns:w15="http://schemas.microsoft.com/office/word/2012/wordml" xmlns:w16cid="http://schemas.microsoft.com/office/word/2016/wordml/cid" xmlns:w16se="http://schemas.microsoft.com/office/word/2015/wordml/symex" mc:Ignorable="w14 w15 w16se w16cid">
+<w:styles xmlns:mc="http://schemas.openxmlformats.org/markup-compatibility/2006" xmlns:r="http://schemas.openxmlformats.org/officeDocument/2006/relationships" xmlns:w="http://schemas.openxmlformats.org/wordprocessingml/2006/main" xmlns:w14="http://schemas.microsoft.com/office/word/2010/wordml" xmlns:w15="http://schemas.microsoft.com/office/word/2012/wordml" xmlns:w16se="http://schemas.microsoft.com/office/word/2015/wordml/symex" mc:Ignorable="w14 w15 w16se">
   <w:docDefaults>
     <w:rPrDefault>
       <w:rPr>
@@ -15275,7 +15794,7 @@
     </w:rPrDefault>
     <w:pPrDefault/>
   </w:docDefaults>
-  <w:latentStyles w:defLockedState="0" w:defUIPriority="0" w:defSemiHidden="0" w:defUnhideWhenUsed="0" w:defQFormat="0" w:count="375">
+  <w:latentStyles w:defLockedState="0" w:defUIPriority="0" w:defSemiHidden="0" w:defUnhideWhenUsed="0" w:defQFormat="0" w:count="371">
     <w:lsdException w:name="Normal" w:qFormat="1"/>
     <w:lsdException w:name="heading 1" w:qFormat="1"/>
     <w:lsdException w:name="heading 2" w:qFormat="1"/>
@@ -15638,12 +16157,8 @@
     <w:lsdException w:name="List Table 5 Dark Accent 6" w:uiPriority="50"/>
     <w:lsdException w:name="List Table 6 Colorful Accent 6" w:uiPriority="51"/>
     <w:lsdException w:name="List Table 7 Colorful Accent 6" w:uiPriority="52"/>
-    <w:lsdException w:name="Mention" w:semiHidden="1" w:uiPriority="99" w:unhideWhenUsed="1"/>
-    <w:lsdException w:name="Smart Hyperlink" w:semiHidden="1" w:uiPriority="99" w:unhideWhenUsed="1"/>
-    <w:lsdException w:name="Hashtag" w:semiHidden="1" w:uiPriority="99" w:unhideWhenUsed="1"/>
-    <w:lsdException w:name="Unresolved Mention" w:semiHidden="1" w:uiPriority="99" w:unhideWhenUsed="1"/>
   </w:latentStyles>
-  <w:style w:type="paragraph" w:default="1" w:styleId="Binhthng">
+  <w:style w:type="paragraph" w:default="1" w:styleId="Normal">
     <w:name w:val="Normal"/>
     <w:qFormat/>
     <w:rsid w:val="0034776F"/>
@@ -15658,10 +16173,10 @@
       <w:lang w:eastAsia="hi-IN" w:bidi="hi-IN"/>
     </w:rPr>
   </w:style>
-  <w:style w:type="paragraph" w:styleId="u1">
+  <w:style w:type="paragraph" w:styleId="Heading1">
     <w:name w:val="heading 1"/>
-    <w:basedOn w:val="Binhthng"/>
-    <w:next w:val="Binhthng"/>
+    <w:basedOn w:val="Normal"/>
+    <w:next w:val="Normal"/>
     <w:qFormat/>
     <w:rsid w:val="009A57EC"/>
     <w:pPr>
@@ -15684,10 +16199,10 @@
       <w:szCs w:val="36"/>
     </w:rPr>
   </w:style>
-  <w:style w:type="paragraph" w:styleId="u2">
+  <w:style w:type="paragraph" w:styleId="Heading2">
     <w:name w:val="heading 2"/>
-    <w:basedOn w:val="Binhthng"/>
-    <w:next w:val="Binhthng"/>
+    <w:basedOn w:val="Normal"/>
+    <w:next w:val="Normal"/>
     <w:qFormat/>
     <w:rsid w:val="009A57EC"/>
     <w:pPr>
@@ -15708,10 +16223,10 @@
       <w:szCs w:val="26"/>
     </w:rPr>
   </w:style>
-  <w:style w:type="paragraph" w:styleId="u3">
+  <w:style w:type="paragraph" w:styleId="Heading3">
     <w:name w:val="heading 3"/>
-    <w:basedOn w:val="Binhthng"/>
-    <w:next w:val="Binhthng"/>
+    <w:basedOn w:val="Normal"/>
+    <w:next w:val="Normal"/>
     <w:qFormat/>
     <w:rsid w:val="009A57EC"/>
     <w:pPr>
@@ -15733,13 +16248,13 @@
       <w:szCs w:val="24"/>
     </w:rPr>
   </w:style>
-  <w:style w:type="character" w:default="1" w:styleId="Phngmcinhcuaoanvn">
+  <w:style w:type="character" w:default="1" w:styleId="DefaultParagraphFont">
     <w:name w:val="Default Paragraph Font"/>
     <w:uiPriority w:val="1"/>
     <w:semiHidden/>
     <w:unhideWhenUsed/>
   </w:style>
-  <w:style w:type="table" w:default="1" w:styleId="BangThngthng">
+  <w:style w:type="table" w:default="1" w:styleId="TableNormal">
     <w:name w:val="Normal Table"/>
     <w:uiPriority w:val="99"/>
     <w:semiHidden/>
@@ -15754,7 +16269,7 @@
       </w:tblCellMar>
     </w:tblPr>
   </w:style>
-  <w:style w:type="numbering" w:default="1" w:styleId="Khngco">
+  <w:style w:type="numbering" w:default="1" w:styleId="NoList">
     <w:name w:val="No List"/>
     <w:uiPriority w:val="99"/>
     <w:semiHidden/>
@@ -15852,7 +16367,7 @@
   </w:style>
   <w:style w:type="character" w:customStyle="1" w:styleId="NoSpacingChar">
     <w:name w:val="No Spacing Char"/>
-    <w:basedOn w:val="Phngmcinhcuaoanvn"/>
+    <w:basedOn w:val="DefaultParagraphFont"/>
     <w:rPr>
       <w:sz w:val="22"/>
       <w:szCs w:val="22"/>
@@ -15861,7 +16376,7 @@
   </w:style>
   <w:style w:type="character" w:customStyle="1" w:styleId="CharChar2">
     <w:name w:val="Char Char2"/>
-    <w:basedOn w:val="Phngmcinhcuaoanvn"/>
+    <w:basedOn w:val="DefaultParagraphFont"/>
     <w:rPr>
       <w:rFonts w:ascii="Tahoma" w:hAnsi="Tahoma" w:cs="Mangal"/>
       <w:sz w:val="16"/>
@@ -15870,22 +16385,22 @@
   </w:style>
   <w:style w:type="character" w:customStyle="1" w:styleId="CharChar1">
     <w:name w:val="Char Char1"/>
-    <w:basedOn w:val="Phngmcinhcuaoanvn"/>
+    <w:basedOn w:val="DefaultParagraphFont"/>
   </w:style>
   <w:style w:type="character" w:customStyle="1" w:styleId="CharChar">
     <w:name w:val="Char Char"/>
-    <w:basedOn w:val="Phngmcinhcuaoanvn"/>
+    <w:basedOn w:val="DefaultParagraphFont"/>
   </w:style>
-  <w:style w:type="character" w:styleId="VnbanChdanhsn">
+  <w:style w:type="character" w:styleId="PlaceholderText">
     <w:name w:val="Placeholder Text"/>
-    <w:basedOn w:val="Phngmcinhcuaoanvn"/>
+    <w:basedOn w:val="DefaultParagraphFont"/>
     <w:rPr>
       <w:color w:val="808080"/>
     </w:rPr>
   </w:style>
   <w:style w:type="character" w:customStyle="1" w:styleId="CharChar5">
     <w:name w:val="Char Char5"/>
-    <w:basedOn w:val="Phngmcinhcuaoanvn"/>
+    <w:basedOn w:val="DefaultParagraphFont"/>
     <w:rPr>
       <w:rFonts w:ascii="Cambria" w:eastAsia="MS Gothic" w:hAnsi="Cambria" w:cs="Mangal"/>
       <w:sz w:val="24"/>
@@ -15894,43 +16409,43 @@
   </w:style>
   <w:style w:type="character" w:customStyle="1" w:styleId="CharChar4">
     <w:name w:val="Char Char4"/>
-    <w:basedOn w:val="Phngmcinhcuaoanvn"/>
+    <w:basedOn w:val="DefaultParagraphFont"/>
     <w:rPr>
       <w:rFonts w:ascii="Cambria" w:eastAsia="MS Gothic" w:hAnsi="Cambria" w:cs="Mangal"/>
     </w:rPr>
   </w:style>
   <w:style w:type="character" w:customStyle="1" w:styleId="CharChar3">
     <w:name w:val="Char Char3"/>
-    <w:basedOn w:val="Phngmcinhcuaoanvn"/>
+    <w:basedOn w:val="DefaultParagraphFont"/>
     <w:rPr>
       <w:rFonts w:ascii="Cambria" w:eastAsia="MS Gothic" w:hAnsi="Cambria" w:cs="Times New Roman"/>
     </w:rPr>
   </w:style>
-  <w:style w:type="character" w:styleId="Siuktni">
+  <w:style w:type="character" w:styleId="Hyperlink">
     <w:name w:val="Hyperlink"/>
-    <w:basedOn w:val="Phngmcinhcuaoanvn"/>
+    <w:basedOn w:val="DefaultParagraphFont"/>
     <w:uiPriority w:val="99"/>
     <w:rPr>
       <w:color w:val="0000FF"/>
       <w:u w:val="single"/>
     </w:rPr>
   </w:style>
-  <w:style w:type="character" w:styleId="ThamchiuChuthich">
+  <w:style w:type="character" w:styleId="CommentReference">
     <w:name w:val="annotation reference"/>
-    <w:basedOn w:val="Phngmcinhcuaoanvn"/>
+    <w:basedOn w:val="DefaultParagraphFont"/>
     <w:rPr>
       <w:sz w:val="16"/>
       <w:szCs w:val="16"/>
     </w:rPr>
   </w:style>
-  <w:style w:type="character" w:styleId="Strang">
+  <w:style w:type="character" w:styleId="PageNumber">
     <w:name w:val="page number"/>
-    <w:basedOn w:val="Phngmcinhcuaoanvn"/>
+    <w:basedOn w:val="DefaultParagraphFont"/>
   </w:style>
   <w:style w:type="paragraph" w:customStyle="1" w:styleId="Tiu">
     <w:name w:val="Tiêu đề"/>
-    <w:basedOn w:val="Binhthng"/>
-    <w:next w:val="ThnVnban"/>
+    <w:basedOn w:val="Normal"/>
+    <w:next w:val="BodyText"/>
     <w:pPr>
       <w:keepNext/>
       <w:spacing w:before="240"/>
@@ -15941,20 +16456,20 @@
       <w:szCs w:val="28"/>
     </w:rPr>
   </w:style>
-  <w:style w:type="paragraph" w:styleId="ThnVnban">
+  <w:style w:type="paragraph" w:styleId="BodyText">
     <w:name w:val="Body Text"/>
-    <w:basedOn w:val="Binhthng"/>
+    <w:basedOn w:val="Normal"/>
   </w:style>
-  <w:style w:type="paragraph" w:styleId="Danhsach">
+  <w:style w:type="paragraph" w:styleId="List">
     <w:name w:val="List"/>
-    <w:basedOn w:val="ThnVnban"/>
+    <w:basedOn w:val="BodyText"/>
     <w:rPr>
       <w:rFonts w:cs="Tahoma"/>
     </w:rPr>
   </w:style>
   <w:style w:type="paragraph" w:customStyle="1" w:styleId="Ph">
     <w:name w:val="Phụ đề"/>
-    <w:basedOn w:val="Binhthng"/>
+    <w:basedOn w:val="Normal"/>
     <w:pPr>
       <w:suppressLineNumbers/>
       <w:spacing w:before="120"/>
@@ -15969,7 +16484,7 @@
   </w:style>
   <w:style w:type="paragraph" w:customStyle="1" w:styleId="Chmc">
     <w:name w:val="Chỉ mục"/>
-    <w:basedOn w:val="Binhthng"/>
+    <w:basedOn w:val="Normal"/>
     <w:pPr>
       <w:suppressLineNumbers/>
     </w:pPr>
@@ -15977,7 +16492,7 @@
       <w:rFonts w:cs="Tahoma"/>
     </w:rPr>
   </w:style>
-  <w:style w:type="paragraph" w:styleId="KhngDncch">
+  <w:style w:type="paragraph" w:styleId="NoSpacing">
     <w:name w:val="No Spacing"/>
     <w:qFormat/>
     <w:pPr>
@@ -15991,9 +16506,9 @@
       <w:lang w:eastAsia="ar-SA"/>
     </w:rPr>
   </w:style>
-  <w:style w:type="paragraph" w:styleId="Bongchuthich">
+  <w:style w:type="paragraph" w:styleId="BalloonText">
     <w:name w:val="Balloon Text"/>
-    <w:basedOn w:val="Binhthng"/>
+    <w:basedOn w:val="Normal"/>
     <w:pPr>
       <w:spacing w:after="0" w:line="240" w:lineRule="auto"/>
     </w:pPr>
@@ -16003,23 +16518,23 @@
       <w:szCs w:val="14"/>
     </w:rPr>
   </w:style>
-  <w:style w:type="paragraph" w:styleId="utrang">
+  <w:style w:type="paragraph" w:styleId="Header">
     <w:name w:val="header"/>
-    <w:basedOn w:val="Binhthng"/>
+    <w:basedOn w:val="Normal"/>
     <w:pPr>
       <w:spacing w:after="0" w:line="240" w:lineRule="auto"/>
     </w:pPr>
   </w:style>
-  <w:style w:type="paragraph" w:styleId="Chntrang">
+  <w:style w:type="paragraph" w:styleId="Footer">
     <w:name w:val="footer"/>
-    <w:basedOn w:val="Binhthng"/>
+    <w:basedOn w:val="Normal"/>
     <w:pPr>
       <w:spacing w:after="0" w:line="240" w:lineRule="auto"/>
     </w:pPr>
   </w:style>
-  <w:style w:type="paragraph" w:styleId="oancuaDanhsach">
+  <w:style w:type="paragraph" w:styleId="ListParagraph">
     <w:name w:val="List Paragraph"/>
-    <w:basedOn w:val="Binhthng"/>
+    <w:basedOn w:val="Normal"/>
     <w:uiPriority w:val="34"/>
     <w:qFormat/>
     <w:pPr>
@@ -16028,7 +16543,7 @@
   </w:style>
   <w:style w:type="paragraph" w:customStyle="1" w:styleId="NormalH">
     <w:name w:val="NormalH"/>
-    <w:basedOn w:val="Binhthng"/>
+    <w:basedOn w:val="Normal"/>
     <w:pPr>
       <w:pageBreakBefore/>
       <w:tabs>
@@ -16050,10 +16565,10 @@
       <w:lang w:eastAsia="ar-SA" w:bidi="ar-SA"/>
     </w:rPr>
   </w:style>
-  <w:style w:type="paragraph" w:styleId="uMucluc">
+  <w:style w:type="paragraph" w:styleId="TOCHeading">
     <w:name w:val="TOC Heading"/>
-    <w:basedOn w:val="u1"/>
-    <w:next w:val="Binhthng"/>
+    <w:basedOn w:val="Heading1"/>
+    <w:next w:val="Normal"/>
     <w:qFormat/>
     <w:rsid w:val="009A57EC"/>
     <w:pPr>
@@ -16072,10 +16587,10 @@
       <w:lang w:eastAsia="ar-SA" w:bidi="ar-SA"/>
     </w:rPr>
   </w:style>
-  <w:style w:type="paragraph" w:styleId="Mucluc2">
+  <w:style w:type="paragraph" w:styleId="TOC2">
     <w:name w:val="toc 2"/>
-    <w:basedOn w:val="Binhthng"/>
-    <w:next w:val="Binhthng"/>
+    <w:basedOn w:val="Normal"/>
+    <w:next w:val="Normal"/>
     <w:uiPriority w:val="39"/>
     <w:rsid w:val="00030EB1"/>
     <w:pPr>
@@ -16087,10 +16602,10 @@
       <w:ind w:left="1540" w:hanging="550"/>
     </w:pPr>
   </w:style>
-  <w:style w:type="paragraph" w:styleId="Mucluc1">
+  <w:style w:type="paragraph" w:styleId="TOC1">
     <w:name w:val="toc 1"/>
-    <w:basedOn w:val="Binhthng"/>
-    <w:next w:val="Binhthng"/>
+    <w:basedOn w:val="Normal"/>
+    <w:next w:val="Normal"/>
     <w:uiPriority w:val="39"/>
     <w:rsid w:val="00030EB1"/>
     <w:pPr>
@@ -16107,10 +16622,10 @@
       <w:caps/>
     </w:rPr>
   </w:style>
-  <w:style w:type="paragraph" w:styleId="Mucluc3">
+  <w:style w:type="paragraph" w:styleId="TOC3">
     <w:name w:val="toc 3"/>
-    <w:basedOn w:val="Binhthng"/>
-    <w:next w:val="Binhthng"/>
+    <w:basedOn w:val="Normal"/>
+    <w:next w:val="Normal"/>
     <w:uiPriority w:val="39"/>
     <w:rsid w:val="00030EB1"/>
     <w:pPr>
@@ -16125,10 +16640,10 @@
       <w:iCs/>
     </w:rPr>
   </w:style>
-  <w:style w:type="paragraph" w:styleId="Mucluc4">
+  <w:style w:type="paragraph" w:styleId="TOC4">
     <w:name w:val="toc 4"/>
-    <w:basedOn w:val="Binhthng"/>
-    <w:next w:val="Binhthng"/>
+    <w:basedOn w:val="Normal"/>
+    <w:next w:val="Normal"/>
     <w:semiHidden/>
     <w:pPr>
       <w:spacing w:after="0"/>
@@ -16139,10 +16654,10 @@
       <w:szCs w:val="18"/>
     </w:rPr>
   </w:style>
-  <w:style w:type="paragraph" w:styleId="Mucluc5">
+  <w:style w:type="paragraph" w:styleId="TOC5">
     <w:name w:val="toc 5"/>
-    <w:basedOn w:val="Binhthng"/>
-    <w:next w:val="Binhthng"/>
+    <w:basedOn w:val="Normal"/>
+    <w:next w:val="Normal"/>
     <w:semiHidden/>
     <w:pPr>
       <w:spacing w:after="0"/>
@@ -16153,10 +16668,10 @@
       <w:szCs w:val="18"/>
     </w:rPr>
   </w:style>
-  <w:style w:type="paragraph" w:styleId="Mucluc6">
+  <w:style w:type="paragraph" w:styleId="TOC6">
     <w:name w:val="toc 6"/>
-    <w:basedOn w:val="Binhthng"/>
-    <w:next w:val="Binhthng"/>
+    <w:basedOn w:val="Normal"/>
+    <w:next w:val="Normal"/>
     <w:semiHidden/>
     <w:pPr>
       <w:spacing w:after="0"/>
@@ -16167,10 +16682,10 @@
       <w:szCs w:val="18"/>
     </w:rPr>
   </w:style>
-  <w:style w:type="paragraph" w:styleId="Mucluc7">
+  <w:style w:type="paragraph" w:styleId="TOC7">
     <w:name w:val="toc 7"/>
-    <w:basedOn w:val="Binhthng"/>
-    <w:next w:val="Binhthng"/>
+    <w:basedOn w:val="Normal"/>
+    <w:next w:val="Normal"/>
     <w:semiHidden/>
     <w:pPr>
       <w:spacing w:after="0"/>
@@ -16181,10 +16696,10 @@
       <w:szCs w:val="18"/>
     </w:rPr>
   </w:style>
-  <w:style w:type="paragraph" w:styleId="Mucluc8">
+  <w:style w:type="paragraph" w:styleId="TOC8">
     <w:name w:val="toc 8"/>
-    <w:basedOn w:val="Binhthng"/>
-    <w:next w:val="Binhthng"/>
+    <w:basedOn w:val="Normal"/>
+    <w:next w:val="Normal"/>
     <w:semiHidden/>
     <w:pPr>
       <w:spacing w:after="0"/>
@@ -16195,10 +16710,10 @@
       <w:szCs w:val="18"/>
     </w:rPr>
   </w:style>
-  <w:style w:type="paragraph" w:styleId="Mucluc9">
+  <w:style w:type="paragraph" w:styleId="TOC9">
     <w:name w:val="toc 9"/>
-    <w:basedOn w:val="Binhthng"/>
-    <w:next w:val="Binhthng"/>
+    <w:basedOn w:val="Normal"/>
+    <w:next w:val="Normal"/>
     <w:semiHidden/>
     <w:pPr>
       <w:spacing w:after="0"/>
@@ -16209,9 +16724,9 @@
       <w:szCs w:val="18"/>
     </w:rPr>
   </w:style>
-  <w:style w:type="paragraph" w:styleId="Bantailiu">
+  <w:style w:type="paragraph" w:styleId="DocumentMap">
     <w:name w:val="Document Map"/>
-    <w:basedOn w:val="Binhthng"/>
+    <w:basedOn w:val="Normal"/>
     <w:pPr>
       <w:shd w:val="clear" w:color="auto" w:fill="000080"/>
     </w:pPr>
@@ -16219,9 +16734,9 @@
       <w:rFonts w:cs="Tahoma"/>
     </w:rPr>
   </w:style>
-  <w:style w:type="paragraph" w:styleId="VnbanThun">
+  <w:style w:type="paragraph" w:styleId="PlainText">
     <w:name w:val="Plain Text"/>
-    <w:basedOn w:val="Binhthng"/>
+    <w:basedOn w:val="Normal"/>
     <w:pPr>
       <w:spacing w:after="0" w:line="240" w:lineRule="auto"/>
     </w:pPr>
@@ -16230,23 +16745,23 @@
       <w:lang w:eastAsia="ar-SA" w:bidi="ar-SA"/>
     </w:rPr>
   </w:style>
-  <w:style w:type="paragraph" w:styleId="VnbanChuthich">
+  <w:style w:type="paragraph" w:styleId="CommentText">
     <w:name w:val="annotation text"/>
-    <w:basedOn w:val="Binhthng"/>
+    <w:basedOn w:val="Normal"/>
   </w:style>
-  <w:style w:type="paragraph" w:styleId="ChuChuthich">
+  <w:style w:type="paragraph" w:styleId="CommentSubject">
     <w:name w:val="annotation subject"/>
-    <w:basedOn w:val="VnbanChuthich"/>
-    <w:next w:val="VnbanChuthich"/>
+    <w:basedOn w:val="CommentText"/>
+    <w:next w:val="CommentText"/>
     <w:rPr>
       <w:b/>
       <w:bCs/>
     </w:rPr>
   </w:style>
-  <w:style w:type="paragraph" w:styleId="Chuthich">
+  <w:style w:type="paragraph" w:styleId="Caption">
     <w:name w:val="caption"/>
-    <w:basedOn w:val="Binhthng"/>
-    <w:next w:val="Binhthng"/>
+    <w:basedOn w:val="Normal"/>
+    <w:next w:val="Normal"/>
     <w:qFormat/>
     <w:rsid w:val="00A105D3"/>
     <w:pPr>
@@ -16259,11 +16774,11 @@
   </w:style>
   <w:style w:type="paragraph" w:customStyle="1" w:styleId="Nidungkhung">
     <w:name w:val="Nội dung khung"/>
-    <w:basedOn w:val="ThnVnban"/>
+    <w:basedOn w:val="BodyText"/>
   </w:style>
   <w:style w:type="paragraph" w:customStyle="1" w:styleId="Nidungbng">
     <w:name w:val="Nội dung bảng"/>
-    <w:basedOn w:val="Binhthng"/>
+    <w:basedOn w:val="Normal"/>
     <w:pPr>
       <w:suppressLineNumbers/>
     </w:pPr>
@@ -16281,7 +16796,7 @@
   </w:style>
   <w:style w:type="paragraph" w:customStyle="1" w:styleId="StyleHeading2Tahoma13ptBoldCustomColorRGB44105178">
     <w:name w:val="Style Heading 2 + Tahoma 13 pt Bold Custom Color(RGB(44105178))"/>
-    <w:basedOn w:val="u2"/>
+    <w:basedOn w:val="Heading2"/>
     <w:autoRedefine/>
     <w:rsid w:val="003748EC"/>
     <w:rPr>
@@ -16292,7 +16807,7 @@
   </w:style>
   <w:style w:type="paragraph" w:customStyle="1" w:styleId="StyleHeading2Tahoma13ptBoldCustomColorRGB441051781">
     <w:name w:val="Style Heading 2 + Tahoma 13 pt Bold Custom Color(RGB(44105178))1"/>
-    <w:basedOn w:val="u2"/>
+    <w:basedOn w:val="Heading2"/>
     <w:autoRedefine/>
     <w:rsid w:val="003748EC"/>
     <w:rPr>
@@ -16303,7 +16818,7 @@
   </w:style>
   <w:style w:type="paragraph" w:customStyle="1" w:styleId="StyleHeading2Tahoma13ptBoldCustomColorRGB441051782">
     <w:name w:val="Style Heading 2 + Tahoma 13 pt Bold Custom Color(RGB(44105178))2"/>
-    <w:basedOn w:val="u2"/>
+    <w:basedOn w:val="Heading2"/>
     <w:autoRedefine/>
     <w:rsid w:val="003748EC"/>
     <w:rPr>
@@ -16314,7 +16829,7 @@
   </w:style>
   <w:style w:type="table" w:customStyle="1" w:styleId="BlueStripe1">
     <w:name w:val="BlueStripe 1"/>
-    <w:basedOn w:val="BangThngthng"/>
+    <w:basedOn w:val="TableNormal"/>
     <w:rsid w:val="00280184"/>
     <w:pPr>
       <w:snapToGrid w:val="0"/>
@@ -16410,7 +16925,7 @@
   </w:style>
   <w:style w:type="paragraph" w:customStyle="1" w:styleId="Nor">
     <w:name w:val="Nor"/>
-    <w:basedOn w:val="u3"/>
+    <w:basedOn w:val="Heading3"/>
     <w:rsid w:val="00E22133"/>
     <w:pPr>
       <w:numPr>
@@ -16420,11 +16935,11 @@
       <w:ind w:firstLine="720"/>
     </w:pPr>
   </w:style>
-  <w:style w:type="paragraph" w:styleId="Nhaykepm">
+  <w:style w:type="paragraph" w:styleId="IntenseQuote">
     <w:name w:val="Intense Quote"/>
-    <w:basedOn w:val="Binhthng"/>
-    <w:next w:val="Binhthng"/>
-    <w:link w:val="NhaykepmChar"/>
+    <w:basedOn w:val="Normal"/>
+    <w:next w:val="Normal"/>
+    <w:link w:val="IntenseQuoteChar"/>
     <w:uiPriority w:val="30"/>
     <w:qFormat/>
     <w:rsid w:val="009A57EC"/>
@@ -16445,10 +16960,10 @@
       <w:szCs w:val="18"/>
     </w:rPr>
   </w:style>
-  <w:style w:type="character" w:customStyle="1" w:styleId="NhaykepmChar">
-    <w:name w:val="Nháy kép Đậm Char"/>
-    <w:basedOn w:val="Phngmcinhcuaoanvn"/>
-    <w:link w:val="Nhaykepm"/>
+  <w:style w:type="character" w:customStyle="1" w:styleId="IntenseQuoteChar">
+    <w:name w:val="Intense Quote Char"/>
+    <w:basedOn w:val="DefaultParagraphFont"/>
+    <w:link w:val="IntenseQuote"/>
     <w:uiPriority w:val="30"/>
     <w:rsid w:val="009A57EC"/>
     <w:rPr>
@@ -16462,9 +16977,9 @@
       <w:lang w:eastAsia="hi-IN" w:bidi="hi-IN"/>
     </w:rPr>
   </w:style>
-  <w:style w:type="character" w:styleId="NhnmnhThm">
+  <w:style w:type="character" w:styleId="IntenseEmphasis">
     <w:name w:val="Intense Emphasis"/>
-    <w:basedOn w:val="Phngmcinhcuaoanvn"/>
+    <w:basedOn w:val="DefaultParagraphFont"/>
     <w:uiPriority w:val="21"/>
     <w:qFormat/>
     <w:rsid w:val="009A57EC"/>
@@ -16476,9 +16991,9 @@
       <w:color w:val="951B13"/>
     </w:rPr>
   </w:style>
-  <w:style w:type="table" w:styleId="BangLi1Nhat-Nhnmanh2">
+  <w:style w:type="table" w:styleId="GridTable1Light-Accent2">
     <w:name w:val="Grid Table 1 Light Accent 2"/>
-    <w:basedOn w:val="BangThngthng"/>
+    <w:basedOn w:val="TableNormal"/>
     <w:uiPriority w:val="46"/>
     <w:rsid w:val="009A4C41"/>
     <w:tblPr>
@@ -16530,9 +17045,9 @@
       </w:rPr>
     </w:tblStylePr>
   </w:style>
-  <w:style w:type="paragraph" w:styleId="ThngthngWeb">
+  <w:style w:type="paragraph" w:styleId="NormalWeb">
     <w:name w:val="Normal (Web)"/>
-    <w:basedOn w:val="Binhthng"/>
+    <w:basedOn w:val="Normal"/>
     <w:uiPriority w:val="99"/>
     <w:unhideWhenUsed/>
     <w:rsid w:val="00A105D3"/>
@@ -16548,9 +17063,9 @@
       <w:lang w:eastAsia="en-US" w:bidi="ar-SA"/>
     </w:rPr>
   </w:style>
-  <w:style w:type="character" w:styleId="Nhnmanh">
+  <w:style w:type="character" w:styleId="Emphasis">
     <w:name w:val="Emphasis"/>
-    <w:basedOn w:val="Phngmcinhcuaoanvn"/>
+    <w:basedOn w:val="DefaultParagraphFont"/>
     <w:qFormat/>
     <w:rsid w:val="00A105D3"/>
     <w:rPr>
@@ -16558,9 +17073,9 @@
       <w:iCs/>
     </w:rPr>
   </w:style>
-  <w:style w:type="table" w:styleId="LiBng1Nhat">
+  <w:style w:type="table" w:styleId="GridTable1Light">
     <w:name w:val="Grid Table 1 Light"/>
-    <w:basedOn w:val="BangThngthng"/>
+    <w:basedOn w:val="TableNormal"/>
     <w:uiPriority w:val="46"/>
     <w:rsid w:val="002817C3"/>
     <w:tblPr>
@@ -16903,7 +17418,7 @@
 </file>
 
 <file path=customXml/itemProps1.xml><?xml version="1.0" encoding="utf-8"?>
-<ds:datastoreItem xmlns:ds="http://schemas.openxmlformats.org/officeDocument/2006/customXml" ds:itemID="{0EA43FB1-6C94-42B6-8E7E-FE7308C51778}">
+<ds:datastoreItem xmlns:ds="http://schemas.openxmlformats.org/officeDocument/2006/customXml" ds:itemID="{DB43C8EE-ED30-479D-BA9C-D7861E81D226}">
   <ds:schemaRefs>
     <ds:schemaRef ds:uri="http://schemas.openxmlformats.org/officeDocument/2006/bibliography"/>
   </ds:schemaRefs>

</xml_diff>

<commit_message>
them use case tong quan, mo hinh mang
</commit_message>
<xml_diff>
--- a/MyProjectMgnt.docx
+++ b/MyProjectMgnt.docx
@@ -1,6 +1,6 @@
 
 <file path=word/document.xml><?xml version="1.0" encoding="utf-8"?>
-<w:document xmlns:wpc="http://schemas.microsoft.com/office/word/2010/wordprocessingCanvas" xmlns:cx="http://schemas.microsoft.com/office/drawing/2014/chartex" xmlns:mc="http://schemas.openxmlformats.org/markup-compatibility/2006" xmlns:o="urn:schemas-microsoft-com:office:office" xmlns:r="http://schemas.openxmlformats.org/officeDocument/2006/relationships" xmlns:m="http://schemas.openxmlformats.org/officeDocument/2006/math" xmlns:v="urn:schemas-microsoft-com:vml" xmlns:wp14="http://schemas.microsoft.com/office/word/2010/wordprocessingDrawing" xmlns:wp="http://schemas.openxmlformats.org/drawingml/2006/wordprocessingDrawing" xmlns:w10="urn:schemas-microsoft-com:office:word" xmlns:w="http://schemas.openxmlformats.org/wordprocessingml/2006/main" xmlns:w14="http://schemas.microsoft.com/office/word/2010/wordml" xmlns:w15="http://schemas.microsoft.com/office/word/2012/wordml" xmlns:w16se="http://schemas.microsoft.com/office/word/2015/wordml/symex" xmlns:wpg="http://schemas.microsoft.com/office/word/2010/wordprocessingGroup" xmlns:wpi="http://schemas.microsoft.com/office/word/2010/wordprocessingInk" xmlns:wne="http://schemas.microsoft.com/office/word/2006/wordml" xmlns:wps="http://schemas.microsoft.com/office/word/2010/wordprocessingShape" mc:Ignorable="w14 w15 w16se wp14">
+<w:document xmlns:wpc="http://schemas.microsoft.com/office/word/2010/wordprocessingCanvas" xmlns:cx="http://schemas.microsoft.com/office/drawing/2014/chartex" xmlns:cx1="http://schemas.microsoft.com/office/drawing/2015/9/8/chartex" xmlns:cx2="http://schemas.microsoft.com/office/drawing/2015/10/21/chartex" xmlns:cx3="http://schemas.microsoft.com/office/drawing/2016/5/9/chartex" xmlns:cx4="http://schemas.microsoft.com/office/drawing/2016/5/10/chartex" xmlns:cx5="http://schemas.microsoft.com/office/drawing/2016/5/11/chartex" xmlns:cx6="http://schemas.microsoft.com/office/drawing/2016/5/12/chartex" xmlns:cx7="http://schemas.microsoft.com/office/drawing/2016/5/13/chartex" xmlns:cx8="http://schemas.microsoft.com/office/drawing/2016/5/14/chartex" xmlns:mc="http://schemas.openxmlformats.org/markup-compatibility/2006" xmlns:aink="http://schemas.microsoft.com/office/drawing/2016/ink" xmlns:am3d="http://schemas.microsoft.com/office/drawing/2017/model3d" xmlns:o="urn:schemas-microsoft-com:office:office" xmlns:r="http://schemas.openxmlformats.org/officeDocument/2006/relationships" xmlns:m="http://schemas.openxmlformats.org/officeDocument/2006/math" xmlns:v="urn:schemas-microsoft-com:vml" xmlns:wp14="http://schemas.microsoft.com/office/word/2010/wordprocessingDrawing" xmlns:wp="http://schemas.openxmlformats.org/drawingml/2006/wordprocessingDrawing" xmlns:w10="urn:schemas-microsoft-com:office:word" xmlns:w="http://schemas.openxmlformats.org/wordprocessingml/2006/main" xmlns:w14="http://schemas.microsoft.com/office/word/2010/wordml" xmlns:w15="http://schemas.microsoft.com/office/word/2012/wordml" xmlns:w16cid="http://schemas.microsoft.com/office/word/2016/wordml/cid" xmlns:w16se="http://schemas.microsoft.com/office/word/2015/wordml/symex" xmlns:wpg="http://schemas.microsoft.com/office/word/2010/wordprocessingGroup" xmlns:wpi="http://schemas.microsoft.com/office/word/2010/wordprocessingInk" xmlns:wne="http://schemas.microsoft.com/office/word/2006/wordml" xmlns:wps="http://schemas.microsoft.com/office/word/2010/wordprocessingShape" mc:Ignorable="w14 w15 w16se w16cid wp14">
   <w:background w:color="FFFFFF"/>
   <w:body>
     <w:p>
@@ -390,7 +390,7 @@
     </w:p>
     <w:p>
       <w:pPr>
-        <w:pStyle w:val="TOC2"/>
+        <w:pStyle w:val="Mucluc2"/>
         <w:tabs>
           <w:tab w:val="clear" w:pos="1540"/>
           <w:tab w:val="left" w:pos="-110"/>
@@ -405,7 +405,7 @@
     </w:p>
     <w:p>
       <w:pPr>
-        <w:pStyle w:val="TOC3"/>
+        <w:pStyle w:val="Mucluc3"/>
       </w:pPr>
       <w:r>
         <w:tab/>
@@ -413,7 +413,7 @@
     </w:p>
     <w:p>
       <w:pPr>
-        <w:pStyle w:val="TOC1"/>
+        <w:pStyle w:val="Mucluc1"/>
         <w:rPr>
           <w:rFonts w:asciiTheme="minorHAnsi" w:eastAsiaTheme="minorEastAsia" w:hAnsiTheme="minorHAnsi" w:cstheme="minorBidi"/>
           <w:b w:val="0"/>
@@ -446,7 +446,7 @@
       <w:hyperlink w:anchor="_Toc527975125" w:history="1">
         <w:r>
           <w:rPr>
-            <w:rStyle w:val="Hyperlink"/>
+            <w:rStyle w:val="Siuktni"/>
             <w:noProof/>
           </w:rPr>
           <w:t>1.</w:t>
@@ -466,7 +466,7 @@
         </w:r>
         <w:r>
           <w:rPr>
-            <w:rStyle w:val="Hyperlink"/>
+            <w:rStyle w:val="Siuktni"/>
             <w:noProof/>
           </w:rPr>
           <w:t>Giới thiệu dự án</w:t>
@@ -523,7 +523,7 @@
     </w:p>
     <w:p>
       <w:pPr>
-        <w:pStyle w:val="TOC1"/>
+        <w:pStyle w:val="Mucluc1"/>
         <w:rPr>
           <w:rFonts w:asciiTheme="minorHAnsi" w:eastAsiaTheme="minorEastAsia" w:hAnsiTheme="minorHAnsi" w:cstheme="minorBidi"/>
           <w:b w:val="0"/>
@@ -538,7 +538,7 @@
       <w:hyperlink w:anchor="_Toc527975126" w:history="1">
         <w:r>
           <w:rPr>
-            <w:rStyle w:val="Hyperlink"/>
+            <w:rStyle w:val="Siuktni"/>
             <w:noProof/>
           </w:rPr>
           <w:t>2.</w:t>
@@ -558,7 +558,7 @@
         </w:r>
         <w:r>
           <w:rPr>
-            <w:rStyle w:val="Hyperlink"/>
+            <w:rStyle w:val="Siuktni"/>
             <w:noProof/>
           </w:rPr>
           <w:t>Các nhân sự tham gia dự án</w:t>
@@ -615,7 +615,7 @@
     </w:p>
     <w:p>
       <w:pPr>
-        <w:pStyle w:val="TOC2"/>
+        <w:pStyle w:val="Mucluc2"/>
         <w:rPr>
           <w:rFonts w:asciiTheme="minorHAnsi" w:eastAsiaTheme="minorEastAsia" w:hAnsiTheme="minorHAnsi" w:cstheme="minorBidi"/>
           <w:noProof/>
@@ -627,7 +627,7 @@
       <w:hyperlink w:anchor="_Toc527975127" w:history="1">
         <w:r>
           <w:rPr>
-            <w:rStyle w:val="Hyperlink"/>
+            <w:rStyle w:val="Siuktni"/>
             <w:rFonts w:cs="Tahoma"/>
             <w:noProof/>
           </w:rPr>
@@ -645,7 +645,7 @@
         </w:r>
         <w:r>
           <w:rPr>
-            <w:rStyle w:val="Hyperlink"/>
+            <w:rStyle w:val="Siuktni"/>
             <w:noProof/>
           </w:rPr>
           <w:t>Thông tin liên hệ phía khách hàng</w:t>
@@ -702,7 +702,7 @@
     </w:p>
     <w:p>
       <w:pPr>
-        <w:pStyle w:val="TOC2"/>
+        <w:pStyle w:val="Mucluc2"/>
         <w:rPr>
           <w:rFonts w:asciiTheme="minorHAnsi" w:eastAsiaTheme="minorEastAsia" w:hAnsiTheme="minorHAnsi" w:cstheme="minorBidi"/>
           <w:noProof/>
@@ -714,7 +714,7 @@
       <w:hyperlink w:anchor="_Toc527975128" w:history="1">
         <w:r>
           <w:rPr>
-            <w:rStyle w:val="Hyperlink"/>
+            <w:rStyle w:val="Siuktni"/>
             <w:rFonts w:cs="Tahoma"/>
             <w:noProof/>
           </w:rPr>
@@ -732,7 +732,7 @@
         </w:r>
         <w:r>
           <w:rPr>
-            <w:rStyle w:val="Hyperlink"/>
+            <w:rStyle w:val="Siuktni"/>
             <w:noProof/>
           </w:rPr>
           <w:t>Thông tin liên hệ phía công ty</w:t>
@@ -789,7 +789,7 @@
     </w:p>
     <w:p>
       <w:pPr>
-        <w:pStyle w:val="TOC2"/>
+        <w:pStyle w:val="Mucluc2"/>
         <w:rPr>
           <w:rFonts w:asciiTheme="minorHAnsi" w:eastAsiaTheme="minorEastAsia" w:hAnsiTheme="minorHAnsi" w:cstheme="minorBidi"/>
           <w:noProof/>
@@ -801,7 +801,7 @@
       <w:hyperlink w:anchor="_Toc527975129" w:history="1">
         <w:r>
           <w:rPr>
-            <w:rStyle w:val="Hyperlink"/>
+            <w:rStyle w:val="Siuktni"/>
             <w:rFonts w:cs="Tahoma"/>
             <w:noProof/>
           </w:rPr>
@@ -819,7 +819,7 @@
         </w:r>
         <w:r>
           <w:rPr>
-            <w:rStyle w:val="Hyperlink"/>
+            <w:rStyle w:val="Siuktni"/>
             <w:noProof/>
           </w:rPr>
           <w:t>Phân chia vai trò của thành viên dự án và khách hàng</w:t>
@@ -876,7 +876,7 @@
     </w:p>
     <w:p>
       <w:pPr>
-        <w:pStyle w:val="TOC1"/>
+        <w:pStyle w:val="Mucluc1"/>
         <w:rPr>
           <w:rFonts w:asciiTheme="minorHAnsi" w:eastAsiaTheme="minorEastAsia" w:hAnsiTheme="minorHAnsi" w:cstheme="minorBidi"/>
           <w:b w:val="0"/>
@@ -891,7 +891,7 @@
       <w:hyperlink w:anchor="_Toc527975130" w:history="1">
         <w:r>
           <w:rPr>
-            <w:rStyle w:val="Hyperlink"/>
+            <w:rStyle w:val="Siuktni"/>
             <w:noProof/>
           </w:rPr>
           <w:t>3.</w:t>
@@ -911,7 +911,7 @@
         </w:r>
         <w:r>
           <w:rPr>
-            <w:rStyle w:val="Hyperlink"/>
+            <w:rStyle w:val="Siuktni"/>
             <w:noProof/>
           </w:rPr>
           <w:t>Khảo sát dự án</w:t>
@@ -968,7 +968,7 @@
     </w:p>
     <w:p>
       <w:pPr>
-        <w:pStyle w:val="TOC2"/>
+        <w:pStyle w:val="Mucluc2"/>
         <w:rPr>
           <w:rFonts w:asciiTheme="minorHAnsi" w:eastAsiaTheme="minorEastAsia" w:hAnsiTheme="minorHAnsi" w:cstheme="minorBidi"/>
           <w:noProof/>
@@ -980,7 +980,7 @@
       <w:hyperlink w:anchor="_Toc527975131" w:history="1">
         <w:r>
           <w:rPr>
-            <w:rStyle w:val="Hyperlink"/>
+            <w:rStyle w:val="Siuktni"/>
             <w:rFonts w:cs="Tahoma"/>
             <w:noProof/>
           </w:rPr>
@@ -998,7 +998,7 @@
         </w:r>
         <w:r>
           <w:rPr>
-            <w:rStyle w:val="Hyperlink"/>
+            <w:rStyle w:val="Siuktni"/>
             <w:noProof/>
           </w:rPr>
           <w:t>Yêu cầu khách hàng</w:t>
@@ -1055,7 +1055,7 @@
     </w:p>
     <w:p>
       <w:pPr>
-        <w:pStyle w:val="TOC2"/>
+        <w:pStyle w:val="Mucluc2"/>
         <w:rPr>
           <w:rFonts w:asciiTheme="minorHAnsi" w:eastAsiaTheme="minorEastAsia" w:hAnsiTheme="minorHAnsi" w:cstheme="minorBidi"/>
           <w:noProof/>
@@ -1067,7 +1067,7 @@
       <w:hyperlink w:anchor="_Toc527975132" w:history="1">
         <w:r>
           <w:rPr>
-            <w:rStyle w:val="Hyperlink"/>
+            <w:rStyle w:val="Siuktni"/>
             <w:rFonts w:cs="Tahoma"/>
             <w:noProof/>
           </w:rPr>
@@ -1085,7 +1085,7 @@
         </w:r>
         <w:r>
           <w:rPr>
-            <w:rStyle w:val="Hyperlink"/>
+            <w:rStyle w:val="Siuktni"/>
             <w:noProof/>
           </w:rPr>
           <w:t>Mô hình hoạt động hiện thời – nghiệp vụ</w:t>
@@ -1142,7 +1142,7 @@
     </w:p>
     <w:p>
       <w:pPr>
-        <w:pStyle w:val="TOC2"/>
+        <w:pStyle w:val="Mucluc2"/>
         <w:rPr>
           <w:rFonts w:asciiTheme="minorHAnsi" w:eastAsiaTheme="minorEastAsia" w:hAnsiTheme="minorHAnsi" w:cstheme="minorBidi"/>
           <w:noProof/>
@@ -1154,7 +1154,7 @@
       <w:hyperlink w:anchor="_Toc527975133" w:history="1">
         <w:r>
           <w:rPr>
-            <w:rStyle w:val="Hyperlink"/>
+            <w:rStyle w:val="Siuktni"/>
             <w:rFonts w:cs="Tahoma"/>
             <w:noProof/>
           </w:rPr>
@@ -1172,7 +1172,7 @@
         </w:r>
         <w:r>
           <w:rPr>
-            <w:rStyle w:val="Hyperlink"/>
+            <w:rStyle w:val="Siuktni"/>
             <w:noProof/>
           </w:rPr>
           <w:t>Mô hình hoạt động dự kiến sau khi áp dụng sản phẩm mới</w:t>
@@ -1229,7 +1229,7 @@
     </w:p>
     <w:p>
       <w:pPr>
-        <w:pStyle w:val="TOC2"/>
+        <w:pStyle w:val="Mucluc2"/>
         <w:rPr>
           <w:rFonts w:asciiTheme="minorHAnsi" w:eastAsiaTheme="minorEastAsia" w:hAnsiTheme="minorHAnsi" w:cstheme="minorBidi"/>
           <w:noProof/>
@@ -1241,7 +1241,7 @@
       <w:hyperlink w:anchor="_Toc527975134" w:history="1">
         <w:r>
           <w:rPr>
-            <w:rStyle w:val="Hyperlink"/>
+            <w:rStyle w:val="Siuktni"/>
             <w:rFonts w:cs="Tahoma"/>
             <w:noProof/>
           </w:rPr>
@@ -1259,7 +1259,7 @@
         </w:r>
         <w:r>
           <w:rPr>
-            <w:rStyle w:val="Hyperlink"/>
+            <w:rStyle w:val="Siuktni"/>
             <w:noProof/>
           </w:rPr>
           <w:t>Phân tích ưu điểm/nhược điểm/lợi ích khách hàng</w:t>
@@ -1316,7 +1316,7 @@
     </w:p>
     <w:p>
       <w:pPr>
-        <w:pStyle w:val="TOC1"/>
+        <w:pStyle w:val="Mucluc1"/>
         <w:rPr>
           <w:rFonts w:asciiTheme="minorHAnsi" w:eastAsiaTheme="minorEastAsia" w:hAnsiTheme="minorHAnsi" w:cstheme="minorBidi"/>
           <w:b w:val="0"/>
@@ -1331,7 +1331,7 @@
       <w:hyperlink w:anchor="_Toc527975135" w:history="1">
         <w:r>
           <w:rPr>
-            <w:rStyle w:val="Hyperlink"/>
+            <w:rStyle w:val="Siuktni"/>
             <w:noProof/>
           </w:rPr>
           <w:t>4.</w:t>
@@ -1351,7 +1351,7 @@
         </w:r>
         <w:r>
           <w:rPr>
-            <w:rStyle w:val="Hyperlink"/>
+            <w:rStyle w:val="Siuktni"/>
             <w:noProof/>
           </w:rPr>
           <w:t>Ước lượng</w:t>
@@ -1408,7 +1408,7 @@
     </w:p>
     <w:p>
       <w:pPr>
-        <w:pStyle w:val="TOC2"/>
+        <w:pStyle w:val="Mucluc2"/>
         <w:rPr>
           <w:rFonts w:asciiTheme="minorHAnsi" w:eastAsiaTheme="minorEastAsia" w:hAnsiTheme="minorHAnsi" w:cstheme="minorBidi"/>
           <w:noProof/>
@@ -1420,7 +1420,7 @@
       <w:hyperlink w:anchor="_Toc527975136" w:history="1">
         <w:r>
           <w:rPr>
-            <w:rStyle w:val="Hyperlink"/>
+            <w:rStyle w:val="Siuktni"/>
             <w:rFonts w:cs="Tahoma"/>
             <w:noProof/>
           </w:rPr>
@@ -1438,7 +1438,7 @@
         </w:r>
         <w:r>
           <w:rPr>
-            <w:rStyle w:val="Hyperlink"/>
+            <w:rStyle w:val="Siuktni"/>
             <w:noProof/>
           </w:rPr>
           <w:t>Ước lượng tính năng</w:t>
@@ -1495,7 +1495,7 @@
     </w:p>
     <w:p>
       <w:pPr>
-        <w:pStyle w:val="TOC2"/>
+        <w:pStyle w:val="Mucluc2"/>
         <w:rPr>
           <w:rFonts w:asciiTheme="minorHAnsi" w:eastAsiaTheme="minorEastAsia" w:hAnsiTheme="minorHAnsi" w:cstheme="minorBidi"/>
           <w:noProof/>
@@ -1507,7 +1507,7 @@
       <w:hyperlink w:anchor="_Toc527975137" w:history="1">
         <w:r>
           <w:rPr>
-            <w:rStyle w:val="Hyperlink"/>
+            <w:rStyle w:val="Siuktni"/>
             <w:rFonts w:cs="Tahoma"/>
             <w:noProof/>
           </w:rPr>
@@ -1525,7 +1525,7 @@
         </w:r>
         <w:r>
           <w:rPr>
-            <w:rStyle w:val="Hyperlink"/>
+            <w:rStyle w:val="Siuktni"/>
             <w:noProof/>
           </w:rPr>
           <w:t>Ước lượng cách tích hợp hệ thống</w:t>
@@ -1582,7 +1582,7 @@
     </w:p>
     <w:p>
       <w:pPr>
-        <w:pStyle w:val="TOC2"/>
+        <w:pStyle w:val="Mucluc2"/>
         <w:rPr>
           <w:rFonts w:asciiTheme="minorHAnsi" w:eastAsiaTheme="minorEastAsia" w:hAnsiTheme="minorHAnsi" w:cstheme="minorBidi"/>
           <w:noProof/>
@@ -1594,7 +1594,7 @@
       <w:hyperlink w:anchor="_Toc527975138" w:history="1">
         <w:r>
           <w:rPr>
-            <w:rStyle w:val="Hyperlink"/>
+            <w:rStyle w:val="Siuktni"/>
             <w:rFonts w:cs="Tahoma"/>
             <w:noProof/>
           </w:rPr>
@@ -1612,7 +1612,7 @@
         </w:r>
         <w:r>
           <w:rPr>
-            <w:rStyle w:val="Hyperlink"/>
+            <w:rStyle w:val="Siuktni"/>
             <w:noProof/>
           </w:rPr>
           <w:t>Ước lượng thời gian</w:t>
@@ -1669,7 +1669,7 @@
     </w:p>
     <w:p>
       <w:pPr>
-        <w:pStyle w:val="TOC2"/>
+        <w:pStyle w:val="Mucluc2"/>
         <w:rPr>
           <w:rFonts w:asciiTheme="minorHAnsi" w:eastAsiaTheme="minorEastAsia" w:hAnsiTheme="minorHAnsi" w:cstheme="minorBidi"/>
           <w:noProof/>
@@ -1681,7 +1681,7 @@
       <w:hyperlink w:anchor="_Toc527975139" w:history="1">
         <w:r>
           <w:rPr>
-            <w:rStyle w:val="Hyperlink"/>
+            <w:rStyle w:val="Siuktni"/>
             <w:rFonts w:cs="Tahoma"/>
             <w:noProof/>
           </w:rPr>
@@ -1699,7 +1699,7 @@
         </w:r>
         <w:r>
           <w:rPr>
-            <w:rStyle w:val="Hyperlink"/>
+            <w:rStyle w:val="Siuktni"/>
             <w:noProof/>
           </w:rPr>
           <w:t>Ước lượng rủi ro</w:t>
@@ -1756,7 +1756,7 @@
     </w:p>
     <w:p>
       <w:pPr>
-        <w:pStyle w:val="TOC2"/>
+        <w:pStyle w:val="Mucluc2"/>
         <w:rPr>
           <w:rFonts w:asciiTheme="minorHAnsi" w:eastAsiaTheme="minorEastAsia" w:hAnsiTheme="minorHAnsi" w:cstheme="minorBidi"/>
           <w:noProof/>
@@ -1768,7 +1768,7 @@
       <w:hyperlink w:anchor="_Toc527975140" w:history="1">
         <w:r>
           <w:rPr>
-            <w:rStyle w:val="Hyperlink"/>
+            <w:rStyle w:val="Siuktni"/>
             <w:rFonts w:cs="Tahoma"/>
             <w:noProof/>
           </w:rPr>
@@ -1786,7 +1786,7 @@
         </w:r>
         <w:r>
           <w:rPr>
-            <w:rStyle w:val="Hyperlink"/>
+            <w:rStyle w:val="Siuktni"/>
             <w:noProof/>
           </w:rPr>
           <w:t>Xác định các hạng mục kiểm thử</w:t>
@@ -1843,7 +1843,7 @@
     </w:p>
     <w:p>
       <w:pPr>
-        <w:pStyle w:val="TOC2"/>
+        <w:pStyle w:val="Mucluc2"/>
         <w:rPr>
           <w:rFonts w:asciiTheme="minorHAnsi" w:eastAsiaTheme="minorEastAsia" w:hAnsiTheme="minorHAnsi" w:cstheme="minorBidi"/>
           <w:noProof/>
@@ -1855,7 +1855,7 @@
       <w:hyperlink w:anchor="_Toc527975141" w:history="1">
         <w:r>
           <w:rPr>
-            <w:rStyle w:val="Hyperlink"/>
+            <w:rStyle w:val="Siuktni"/>
             <w:rFonts w:cs="Tahoma"/>
             <w:noProof/>
           </w:rPr>
@@ -1873,7 +1873,7 @@
         </w:r>
         <w:r>
           <w:rPr>
-            <w:rStyle w:val="Hyperlink"/>
+            <w:rStyle w:val="Siuktni"/>
             <w:noProof/>
           </w:rPr>
           <w:t>Ước lượng cách thức triển khai/cài đặt</w:t>
@@ -1930,7 +1930,7 @@
     </w:p>
     <w:p>
       <w:pPr>
-        <w:pStyle w:val="TOC1"/>
+        <w:pStyle w:val="Mucluc1"/>
         <w:rPr>
           <w:rFonts w:asciiTheme="minorHAnsi" w:eastAsiaTheme="minorEastAsia" w:hAnsiTheme="minorHAnsi" w:cstheme="minorBidi"/>
           <w:b w:val="0"/>
@@ -1945,7 +1945,7 @@
       <w:hyperlink w:anchor="_Toc527975142" w:history="1">
         <w:r>
           <w:rPr>
-            <w:rStyle w:val="Hyperlink"/>
+            <w:rStyle w:val="Siuktni"/>
             <w:noProof/>
           </w:rPr>
           <w:t>5.</w:t>
@@ -1965,7 +1965,7 @@
         </w:r>
         <w:r>
           <w:rPr>
-            <w:rStyle w:val="Hyperlink"/>
+            <w:rStyle w:val="Siuktni"/>
             <w:noProof/>
           </w:rPr>
           <w:t>Ước lượng giá thành</w:t>
@@ -2022,7 +2022,7 @@
     </w:p>
     <w:p>
       <w:pPr>
-        <w:pStyle w:val="TOC1"/>
+        <w:pStyle w:val="Mucluc1"/>
         <w:rPr>
           <w:rFonts w:asciiTheme="minorHAnsi" w:eastAsiaTheme="minorEastAsia" w:hAnsiTheme="minorHAnsi" w:cstheme="minorBidi"/>
           <w:b w:val="0"/>
@@ -2037,7 +2037,7 @@
       <w:hyperlink w:anchor="_Toc527975143" w:history="1">
         <w:r>
           <w:rPr>
-            <w:rStyle w:val="Hyperlink"/>
+            <w:rStyle w:val="Siuktni"/>
             <w:noProof/>
           </w:rPr>
           <w:t>6.</w:t>
@@ -2057,7 +2057,7 @@
         </w:r>
         <w:r>
           <w:rPr>
-            <w:rStyle w:val="Hyperlink"/>
+            <w:rStyle w:val="Siuktni"/>
             <w:noProof/>
           </w:rPr>
           <w:t>Phân chia các giai đoạn chính</w:t>
@@ -2114,7 +2114,7 @@
     </w:p>
     <w:p>
       <w:pPr>
-        <w:pStyle w:val="TOC1"/>
+        <w:pStyle w:val="Mucluc1"/>
         <w:rPr>
           <w:rFonts w:asciiTheme="minorHAnsi" w:eastAsiaTheme="minorEastAsia" w:hAnsiTheme="minorHAnsi" w:cstheme="minorBidi"/>
           <w:b w:val="0"/>
@@ -2129,7 +2129,7 @@
       <w:hyperlink w:anchor="_Toc527975144" w:history="1">
         <w:r>
           <w:rPr>
-            <w:rStyle w:val="Hyperlink"/>
+            <w:rStyle w:val="Siuktni"/>
             <w:noProof/>
           </w:rPr>
           <w:t>7.</w:t>
@@ -2149,7 +2149,7 @@
         </w:r>
         <w:r>
           <w:rPr>
-            <w:rStyle w:val="Hyperlink"/>
+            <w:rStyle w:val="Siuktni"/>
             <w:noProof/>
           </w:rPr>
           <w:t>Phân tích thiết kế</w:t>
@@ -2206,7 +2206,7 @@
     </w:p>
     <w:p>
       <w:pPr>
-        <w:pStyle w:val="TOC2"/>
+        <w:pStyle w:val="Mucluc2"/>
         <w:rPr>
           <w:rFonts w:asciiTheme="minorHAnsi" w:eastAsiaTheme="minorEastAsia" w:hAnsiTheme="minorHAnsi" w:cstheme="minorBidi"/>
           <w:noProof/>
@@ -2218,7 +2218,7 @@
       <w:hyperlink w:anchor="_Toc527975145" w:history="1">
         <w:r>
           <w:rPr>
-            <w:rStyle w:val="Hyperlink"/>
+            <w:rStyle w:val="Siuktni"/>
             <w:rFonts w:cs="Tahoma"/>
             <w:noProof/>
             <w:lang w:eastAsia="en-US"/>
@@ -2237,11 +2237,27 @@
         </w:r>
         <w:r>
           <w:rPr>
-            <w:rStyle w:val="Hyperlink"/>
+            <w:rStyle w:val="Siuktni"/>
             <w:noProof/>
             <w:lang w:eastAsia="en-US"/>
           </w:rPr>
-          <w:t>Mô hình tích hợp phần cứng/phần mềm</w:t>
+          <w:t>Mô hình</w:t>
+        </w:r>
+        <w:r>
+          <w:rPr>
+            <w:rStyle w:val="Siuktni"/>
+            <w:noProof/>
+            <w:lang w:eastAsia="en-US"/>
+          </w:rPr>
+          <w:t xml:space="preserve"> </w:t>
+        </w:r>
+        <w:r>
+          <w:rPr>
+            <w:rStyle w:val="Siuktni"/>
+            <w:noProof/>
+            <w:lang w:eastAsia="en-US"/>
+          </w:rPr>
+          <w:t>tích hợp phần cứng/phần mềm</w:t>
         </w:r>
         <w:r>
           <w:rPr>
@@ -2295,7 +2311,7 @@
     </w:p>
     <w:p>
       <w:pPr>
-        <w:pStyle w:val="TOC2"/>
+        <w:pStyle w:val="Mucluc2"/>
         <w:rPr>
           <w:rFonts w:asciiTheme="minorHAnsi" w:eastAsiaTheme="minorEastAsia" w:hAnsiTheme="minorHAnsi" w:cstheme="minorBidi"/>
           <w:noProof/>
@@ -2307,7 +2323,7 @@
       <w:hyperlink w:anchor="_Toc527975146" w:history="1">
         <w:r>
           <w:rPr>
-            <w:rStyle w:val="Hyperlink"/>
+            <w:rStyle w:val="Siuktni"/>
             <w:rFonts w:cs="Tahoma"/>
             <w:noProof/>
             <w:lang w:eastAsia="en-US"/>
@@ -2326,7 +2342,7 @@
         </w:r>
         <w:r>
           <w:rPr>
-            <w:rStyle w:val="Hyperlink"/>
+            <w:rStyle w:val="Siuktni"/>
             <w:noProof/>
             <w:lang w:eastAsia="en-US"/>
           </w:rPr>
@@ -2384,7 +2400,7 @@
     </w:p>
     <w:p>
       <w:pPr>
-        <w:pStyle w:val="TOC2"/>
+        <w:pStyle w:val="Mucluc2"/>
         <w:rPr>
           <w:rFonts w:asciiTheme="minorHAnsi" w:eastAsiaTheme="minorEastAsia" w:hAnsiTheme="minorHAnsi" w:cstheme="minorBidi"/>
           <w:noProof/>
@@ -2396,7 +2412,7 @@
       <w:hyperlink w:anchor="_Toc527975147" w:history="1">
         <w:r>
           <w:rPr>
-            <w:rStyle w:val="Hyperlink"/>
+            <w:rStyle w:val="Siuktni"/>
             <w:rFonts w:cs="Tahoma"/>
             <w:noProof/>
             <w:lang w:eastAsia="en-US"/>
@@ -2415,7 +2431,7 @@
         </w:r>
         <w:r>
           <w:rPr>
-            <w:rStyle w:val="Hyperlink"/>
+            <w:rStyle w:val="Siuktni"/>
             <w:noProof/>
             <w:lang w:eastAsia="en-US"/>
           </w:rPr>
@@ -2473,7 +2489,7 @@
     </w:p>
     <w:p>
       <w:pPr>
-        <w:pStyle w:val="TOC2"/>
+        <w:pStyle w:val="Mucluc2"/>
         <w:rPr>
           <w:rFonts w:asciiTheme="minorHAnsi" w:eastAsiaTheme="minorEastAsia" w:hAnsiTheme="minorHAnsi" w:cstheme="minorBidi"/>
           <w:noProof/>
@@ -2485,7 +2501,7 @@
       <w:hyperlink w:anchor="_Toc527975148" w:history="1">
         <w:r>
           <w:rPr>
-            <w:rStyle w:val="Hyperlink"/>
+            <w:rStyle w:val="Siuktni"/>
             <w:rFonts w:cs="Tahoma"/>
             <w:noProof/>
             <w:lang w:eastAsia="en-US"/>
@@ -2504,7 +2520,7 @@
         </w:r>
         <w:r>
           <w:rPr>
-            <w:rStyle w:val="Hyperlink"/>
+            <w:rStyle w:val="Siuktni"/>
             <w:noProof/>
             <w:lang w:eastAsia="en-US"/>
           </w:rPr>
@@ -2562,7 +2578,7 @@
     </w:p>
     <w:p>
       <w:pPr>
-        <w:pStyle w:val="TOC2"/>
+        <w:pStyle w:val="Mucluc2"/>
         <w:rPr>
           <w:rFonts w:asciiTheme="minorHAnsi" w:eastAsiaTheme="minorEastAsia" w:hAnsiTheme="minorHAnsi" w:cstheme="minorBidi"/>
           <w:noProof/>
@@ -2574,7 +2590,7 @@
       <w:hyperlink w:anchor="_Toc527975149" w:history="1">
         <w:r>
           <w:rPr>
-            <w:rStyle w:val="Hyperlink"/>
+            <w:rStyle w:val="Siuktni"/>
             <w:rFonts w:cs="Tahoma"/>
             <w:noProof/>
             <w:lang w:eastAsia="en-US"/>
@@ -2593,7 +2609,7 @@
         </w:r>
         <w:r>
           <w:rPr>
-            <w:rStyle w:val="Hyperlink"/>
+            <w:rStyle w:val="Siuktni"/>
             <w:noProof/>
             <w:lang w:eastAsia="en-US"/>
           </w:rPr>
@@ -2651,7 +2667,7 @@
     </w:p>
     <w:p>
       <w:pPr>
-        <w:pStyle w:val="TOC2"/>
+        <w:pStyle w:val="Mucluc2"/>
         <w:rPr>
           <w:rFonts w:asciiTheme="minorHAnsi" w:eastAsiaTheme="minorEastAsia" w:hAnsiTheme="minorHAnsi" w:cstheme="minorBidi"/>
           <w:noProof/>
@@ -2663,7 +2679,7 @@
       <w:hyperlink w:anchor="_Toc527975150" w:history="1">
         <w:r>
           <w:rPr>
-            <w:rStyle w:val="Hyperlink"/>
+            <w:rStyle w:val="Siuktni"/>
             <w:rFonts w:cs="Tahoma"/>
             <w:noProof/>
             <w:lang w:eastAsia="en-US"/>
@@ -2682,7 +2698,7 @@
         </w:r>
         <w:r>
           <w:rPr>
-            <w:rStyle w:val="Hyperlink"/>
+            <w:rStyle w:val="Siuktni"/>
             <w:noProof/>
             <w:lang w:eastAsia="en-US"/>
           </w:rPr>
@@ -2740,7 +2756,7 @@
     </w:p>
     <w:p>
       <w:pPr>
-        <w:pStyle w:val="TOC2"/>
+        <w:pStyle w:val="Mucluc2"/>
         <w:rPr>
           <w:rFonts w:asciiTheme="minorHAnsi" w:eastAsiaTheme="minorEastAsia" w:hAnsiTheme="minorHAnsi" w:cstheme="minorBidi"/>
           <w:noProof/>
@@ -2752,7 +2768,7 @@
       <w:hyperlink w:anchor="_Toc527975151" w:history="1">
         <w:r>
           <w:rPr>
-            <w:rStyle w:val="Hyperlink"/>
+            <w:rStyle w:val="Siuktni"/>
             <w:rFonts w:cs="Tahoma"/>
             <w:noProof/>
             <w:lang w:eastAsia="en-US"/>
@@ -2771,7 +2787,7 @@
         </w:r>
         <w:r>
           <w:rPr>
-            <w:rStyle w:val="Hyperlink"/>
+            <w:rStyle w:val="Siuktni"/>
             <w:noProof/>
             <w:lang w:eastAsia="en-US"/>
           </w:rPr>
@@ -2829,7 +2845,7 @@
     </w:p>
     <w:p>
       <w:pPr>
-        <w:pStyle w:val="TOC2"/>
+        <w:pStyle w:val="Mucluc2"/>
         <w:rPr>
           <w:rFonts w:asciiTheme="minorHAnsi" w:eastAsiaTheme="minorEastAsia" w:hAnsiTheme="minorHAnsi" w:cstheme="minorBidi"/>
           <w:noProof/>
@@ -2841,7 +2857,7 @@
       <w:hyperlink w:anchor="_Toc527975152" w:history="1">
         <w:r>
           <w:rPr>
-            <w:rStyle w:val="Hyperlink"/>
+            <w:rStyle w:val="Siuktni"/>
             <w:rFonts w:cs="Tahoma"/>
             <w:noProof/>
             <w:lang w:eastAsia="en-US"/>
@@ -2860,7 +2876,7 @@
         </w:r>
         <w:r>
           <w:rPr>
-            <w:rStyle w:val="Hyperlink"/>
+            <w:rStyle w:val="Siuktni"/>
             <w:noProof/>
             <w:lang w:eastAsia="en-US"/>
           </w:rPr>
@@ -2918,7 +2934,7 @@
     </w:p>
     <w:p>
       <w:pPr>
-        <w:pStyle w:val="TOC2"/>
+        <w:pStyle w:val="Mucluc2"/>
         <w:rPr>
           <w:rFonts w:asciiTheme="minorHAnsi" w:eastAsiaTheme="minorEastAsia" w:hAnsiTheme="minorHAnsi" w:cstheme="minorBidi"/>
           <w:noProof/>
@@ -2930,7 +2946,7 @@
       <w:hyperlink w:anchor="_Toc527975153" w:history="1">
         <w:r>
           <w:rPr>
-            <w:rStyle w:val="Hyperlink"/>
+            <w:rStyle w:val="Siuktni"/>
             <w:rFonts w:cs="Tahoma"/>
             <w:noProof/>
             <w:lang w:eastAsia="en-US"/>
@@ -2949,7 +2965,7 @@
         </w:r>
         <w:r>
           <w:rPr>
-            <w:rStyle w:val="Hyperlink"/>
+            <w:rStyle w:val="Siuktni"/>
             <w:noProof/>
             <w:lang w:eastAsia="en-US"/>
           </w:rPr>
@@ -3007,7 +3023,7 @@
     </w:p>
     <w:p>
       <w:pPr>
-        <w:pStyle w:val="TOC1"/>
+        <w:pStyle w:val="Mucluc1"/>
         <w:rPr>
           <w:rFonts w:asciiTheme="minorHAnsi" w:eastAsiaTheme="minorEastAsia" w:hAnsiTheme="minorHAnsi" w:cstheme="minorBidi"/>
           <w:b w:val="0"/>
@@ -3022,7 +3038,7 @@
       <w:hyperlink w:anchor="_Toc527975154" w:history="1">
         <w:r>
           <w:rPr>
-            <w:rStyle w:val="Hyperlink"/>
+            <w:rStyle w:val="Siuktni"/>
             <w:noProof/>
             <w:lang w:eastAsia="en-US"/>
           </w:rPr>
@@ -3043,7 +3059,7 @@
         </w:r>
         <w:r>
           <w:rPr>
-            <w:rStyle w:val="Hyperlink"/>
+            <w:rStyle w:val="Siuktni"/>
             <w:noProof/>
             <w:lang w:eastAsia="en-US"/>
           </w:rPr>
@@ -3101,7 +3117,7 @@
     </w:p>
     <w:p>
       <w:pPr>
-        <w:pStyle w:val="TOC3"/>
+        <w:pStyle w:val="Mucluc3"/>
       </w:pPr>
       <w:r>
         <w:rPr>
@@ -3134,7 +3150,7 @@
     </w:p>
     <w:tbl>
       <w:tblPr>
-        <w:tblStyle w:val="GridTable1Light-Accent2"/>
+        <w:tblStyle w:val="BangLi1Nhat-Nhnmanh2"/>
         <w:tblW w:w="8730" w:type="dxa"/>
         <w:tblLayout w:type="fixed"/>
         <w:tblLook w:val="00A0" w:firstRow="1" w:lastRow="0" w:firstColumn="1" w:lastColumn="0" w:noHBand="0" w:noVBand="0"/>
@@ -3761,7 +3777,7 @@
     </w:tbl>
     <w:p>
       <w:pPr>
-        <w:pStyle w:val="TOC3"/>
+        <w:pStyle w:val="Mucluc3"/>
         <w:sectPr>
           <w:headerReference w:type="default" r:id="rId8"/>
           <w:footerReference w:type="default" r:id="rId9"/>
@@ -3780,7 +3796,7 @@
     </w:p>
     <w:p>
       <w:pPr>
-        <w:pStyle w:val="Heading1"/>
+        <w:pStyle w:val="u1"/>
       </w:pPr>
       <w:bookmarkStart w:id="0" w:name="_Toc527975125"/>
       <w:r>
@@ -3796,7 +3812,7 @@
     </w:p>
     <w:p>
       <w:pPr>
-        <w:pStyle w:val="Heading1"/>
+        <w:pStyle w:val="u1"/>
       </w:pPr>
       <w:bookmarkStart w:id="1" w:name="_Toc527975126"/>
       <w:r>
@@ -3806,7 +3822,7 @@
     </w:p>
     <w:p>
       <w:pPr>
-        <w:pStyle w:val="Heading2"/>
+        <w:pStyle w:val="u2"/>
       </w:pPr>
       <w:bookmarkStart w:id="2" w:name="_Toc527975127"/>
       <w:r>
@@ -3817,7 +3833,7 @@
     <w:p/>
     <w:p>
       <w:pPr>
-        <w:pStyle w:val="Heading2"/>
+        <w:pStyle w:val="u2"/>
       </w:pPr>
       <w:bookmarkStart w:id="3" w:name="_Toc527975128"/>
       <w:r>
@@ -3846,7 +3862,7 @@
     </w:p>
     <w:p>
       <w:pPr>
-        <w:pStyle w:val="Heading2"/>
+        <w:pStyle w:val="u2"/>
       </w:pPr>
       <w:bookmarkStart w:id="4" w:name="_Toc527975129"/>
       <w:r>
@@ -3877,7 +3893,7 @@
     <w:p/>
     <w:p>
       <w:pPr>
-        <w:pStyle w:val="Heading1"/>
+        <w:pStyle w:val="u1"/>
       </w:pPr>
       <w:bookmarkStart w:id="5" w:name="_Toc527975130"/>
       <w:r>
@@ -3887,7 +3903,7 @@
     </w:p>
     <w:p>
       <w:pPr>
-        <w:pStyle w:val="Heading2"/>
+        <w:pStyle w:val="u2"/>
       </w:pPr>
       <w:bookmarkStart w:id="6" w:name="_Toc527975131"/>
       <w:r>
@@ -3916,7 +3932,7 @@
     </w:p>
     <w:p>
       <w:pPr>
-        <w:pStyle w:val="Heading2"/>
+        <w:pStyle w:val="u2"/>
       </w:pPr>
       <w:bookmarkStart w:id="7" w:name="_Toc527975132"/>
       <w:r>
@@ -3936,7 +3952,7 @@
     </w:p>
     <w:p>
       <w:pPr>
-        <w:pStyle w:val="Heading2"/>
+        <w:pStyle w:val="u2"/>
       </w:pPr>
       <w:bookmarkStart w:id="8" w:name="_Toc527975133"/>
       <w:r>
@@ -3946,7 +3962,7 @@
     </w:p>
     <w:p>
       <w:pPr>
-        <w:pStyle w:val="Heading2"/>
+        <w:pStyle w:val="u2"/>
       </w:pPr>
       <w:bookmarkStart w:id="9" w:name="_Toc527975134"/>
       <w:r>
@@ -3959,7 +3975,7 @@
     </w:p>
     <w:p>
       <w:pPr>
-        <w:pStyle w:val="Heading3"/>
+        <w:pStyle w:val="u3"/>
         <w:keepLines/>
         <w:widowControl/>
         <w:numPr>
@@ -4102,7 +4118,7 @@
     </w:p>
     <w:p>
       <w:pPr>
-        <w:pStyle w:val="ListParagraph"/>
+        <w:pStyle w:val="oancuaDanhsach"/>
         <w:widowControl/>
         <w:numPr>
           <w:ilvl w:val="0"/>
@@ -4226,7 +4242,7 @@
     </w:p>
     <w:p>
       <w:pPr>
-        <w:pStyle w:val="ListParagraph"/>
+        <w:pStyle w:val="oancuaDanhsach"/>
         <w:widowControl/>
         <w:numPr>
           <w:ilvl w:val="0"/>
@@ -4290,7 +4306,7 @@
     </w:p>
     <w:p>
       <w:pPr>
-        <w:pStyle w:val="Heading3"/>
+        <w:pStyle w:val="u3"/>
         <w:keepLines/>
         <w:widowControl/>
         <w:numPr>
@@ -4334,7 +4350,7 @@
     </w:p>
     <w:p>
       <w:pPr>
-        <w:pStyle w:val="ListParagraph"/>
+        <w:pStyle w:val="oancuaDanhsach"/>
         <w:numPr>
           <w:ilvl w:val="0"/>
           <w:numId w:val="40"/>
@@ -4371,7 +4387,7 @@
     </w:p>
     <w:p>
       <w:pPr>
-        <w:pStyle w:val="Heading1"/>
+        <w:pStyle w:val="u1"/>
       </w:pPr>
       <w:bookmarkStart w:id="10" w:name="_Toc527975135"/>
       <w:r>
@@ -4381,7 +4397,7 @@
     </w:p>
     <w:p>
       <w:pPr>
-        <w:pStyle w:val="Heading2"/>
+        <w:pStyle w:val="u2"/>
       </w:pPr>
       <w:bookmarkStart w:id="11" w:name="_Toc527975136"/>
       <w:r>
@@ -4391,7 +4407,7 @@
     </w:p>
     <w:p>
       <w:pPr>
-        <w:pStyle w:val="ListParagraph"/>
+        <w:pStyle w:val="oancuaDanhsach"/>
         <w:numPr>
           <w:ilvl w:val="0"/>
           <w:numId w:val="33"/>
@@ -4412,7 +4428,7 @@
     </w:p>
     <w:p>
       <w:pPr>
-        <w:pStyle w:val="ListParagraph"/>
+        <w:pStyle w:val="oancuaDanhsach"/>
         <w:numPr>
           <w:ilvl w:val="0"/>
           <w:numId w:val="33"/>
@@ -4433,7 +4449,7 @@
     </w:p>
     <w:p>
       <w:pPr>
-        <w:pStyle w:val="ListParagraph"/>
+        <w:pStyle w:val="oancuaDanhsach"/>
         <w:numPr>
           <w:ilvl w:val="0"/>
           <w:numId w:val="33"/>
@@ -4455,7 +4471,7 @@
     </w:p>
     <w:p>
       <w:pPr>
-        <w:pStyle w:val="ListParagraph"/>
+        <w:pStyle w:val="oancuaDanhsach"/>
         <w:numPr>
           <w:ilvl w:val="0"/>
           <w:numId w:val="33"/>
@@ -4476,7 +4492,7 @@
     </w:p>
     <w:p>
       <w:pPr>
-        <w:pStyle w:val="ListParagraph"/>
+        <w:pStyle w:val="oancuaDanhsach"/>
         <w:numPr>
           <w:ilvl w:val="0"/>
           <w:numId w:val="33"/>
@@ -4497,7 +4513,7 @@
     </w:p>
     <w:p>
       <w:pPr>
-        <w:pStyle w:val="ListParagraph"/>
+        <w:pStyle w:val="oancuaDanhsach"/>
         <w:numPr>
           <w:ilvl w:val="0"/>
           <w:numId w:val="33"/>
@@ -4518,7 +4534,7 @@
     </w:p>
     <w:p>
       <w:pPr>
-        <w:pStyle w:val="ListParagraph"/>
+        <w:pStyle w:val="oancuaDanhsach"/>
         <w:numPr>
           <w:ilvl w:val="0"/>
           <w:numId w:val="33"/>
@@ -4539,7 +4555,7 @@
     </w:p>
     <w:p>
       <w:pPr>
-        <w:pStyle w:val="ListParagraph"/>
+        <w:pStyle w:val="oancuaDanhsach"/>
         <w:numPr>
           <w:ilvl w:val="0"/>
           <w:numId w:val="33"/>
@@ -4560,7 +4576,7 @@
     </w:p>
     <w:p>
       <w:pPr>
-        <w:pStyle w:val="ListParagraph"/>
+        <w:pStyle w:val="oancuaDanhsach"/>
         <w:numPr>
           <w:ilvl w:val="0"/>
           <w:numId w:val="33"/>
@@ -4581,7 +4597,7 @@
     </w:p>
     <w:p>
       <w:pPr>
-        <w:pStyle w:val="ListParagraph"/>
+        <w:pStyle w:val="oancuaDanhsach"/>
         <w:numPr>
           <w:ilvl w:val="0"/>
           <w:numId w:val="33"/>
@@ -4602,7 +4618,7 @@
     </w:p>
     <w:p>
       <w:pPr>
-        <w:pStyle w:val="ListParagraph"/>
+        <w:pStyle w:val="oancuaDanhsach"/>
         <w:numPr>
           <w:ilvl w:val="0"/>
           <w:numId w:val="33"/>
@@ -4623,7 +4639,7 @@
     </w:p>
     <w:p>
       <w:pPr>
-        <w:pStyle w:val="ListParagraph"/>
+        <w:pStyle w:val="oancuaDanhsach"/>
         <w:numPr>
           <w:ilvl w:val="0"/>
           <w:numId w:val="33"/>
@@ -4644,7 +4660,7 @@
     </w:p>
     <w:p>
       <w:pPr>
-        <w:pStyle w:val="ListParagraph"/>
+        <w:pStyle w:val="oancuaDanhsach"/>
         <w:numPr>
           <w:ilvl w:val="0"/>
           <w:numId w:val="33"/>
@@ -4665,7 +4681,7 @@
     </w:p>
     <w:p>
       <w:pPr>
-        <w:pStyle w:val="ListParagraph"/>
+        <w:pStyle w:val="oancuaDanhsach"/>
         <w:numPr>
           <w:ilvl w:val="0"/>
           <w:numId w:val="33"/>
@@ -4702,7 +4718,7 @@
     </w:p>
     <w:p>
       <w:pPr>
-        <w:pStyle w:val="ListParagraph"/>
+        <w:pStyle w:val="oancuaDanhsach"/>
         <w:numPr>
           <w:ilvl w:val="0"/>
           <w:numId w:val="33"/>
@@ -4723,7 +4739,7 @@
     </w:p>
     <w:p>
       <w:pPr>
-        <w:pStyle w:val="ListParagraph"/>
+        <w:pStyle w:val="oancuaDanhsach"/>
         <w:numPr>
           <w:ilvl w:val="0"/>
           <w:numId w:val="33"/>
@@ -4744,7 +4760,7 @@
     </w:p>
     <w:p>
       <w:pPr>
-        <w:pStyle w:val="ListParagraph"/>
+        <w:pStyle w:val="oancuaDanhsach"/>
         <w:numPr>
           <w:ilvl w:val="0"/>
           <w:numId w:val="33"/>
@@ -4765,7 +4781,7 @@
     </w:p>
     <w:p>
       <w:pPr>
-        <w:pStyle w:val="ListParagraph"/>
+        <w:pStyle w:val="oancuaDanhsach"/>
         <w:numPr>
           <w:ilvl w:val="0"/>
           <w:numId w:val="33"/>
@@ -4786,7 +4802,7 @@
     </w:p>
     <w:p>
       <w:pPr>
-        <w:pStyle w:val="ListParagraph"/>
+        <w:pStyle w:val="oancuaDanhsach"/>
         <w:numPr>
           <w:ilvl w:val="0"/>
           <w:numId w:val="33"/>
@@ -4807,7 +4823,7 @@
     </w:p>
     <w:p>
       <w:pPr>
-        <w:pStyle w:val="ListParagraph"/>
+        <w:pStyle w:val="oancuaDanhsach"/>
         <w:numPr>
           <w:ilvl w:val="0"/>
           <w:numId w:val="33"/>
@@ -4828,7 +4844,7 @@
     </w:p>
     <w:p>
       <w:pPr>
-        <w:pStyle w:val="ListParagraph"/>
+        <w:pStyle w:val="oancuaDanhsach"/>
         <w:numPr>
           <w:ilvl w:val="0"/>
           <w:numId w:val="33"/>
@@ -4855,7 +4871,7 @@
     </w:p>
     <w:p>
       <w:pPr>
-        <w:pStyle w:val="Heading2"/>
+        <w:pStyle w:val="u2"/>
       </w:pPr>
       <w:bookmarkStart w:id="54" w:name="_Toc527975137"/>
       <w:r>
@@ -4899,7 +4915,7 @@
     </w:p>
     <w:p>
       <w:pPr>
-        <w:pStyle w:val="Heading2"/>
+        <w:pStyle w:val="u2"/>
       </w:pPr>
       <w:bookmarkStart w:id="55" w:name="_Toc527975138"/>
       <w:r>
@@ -4961,7 +4977,7 @@
     <w:p/>
     <w:p>
       <w:pPr>
-        <w:pStyle w:val="Heading2"/>
+        <w:pStyle w:val="u2"/>
       </w:pPr>
       <w:bookmarkStart w:id="56" w:name="_Toc527975139"/>
       <w:r>
@@ -5021,7 +5037,7 @@
     </w:p>
     <w:p>
       <w:pPr>
-        <w:pStyle w:val="Heading2"/>
+        <w:pStyle w:val="u2"/>
       </w:pPr>
       <w:bookmarkStart w:id="57" w:name="_Toc527975140"/>
       <w:r>
@@ -5801,7 +5817,7 @@
     <w:p/>
     <w:p>
       <w:pPr>
-        <w:pStyle w:val="Heading2"/>
+        <w:pStyle w:val="u2"/>
       </w:pPr>
       <w:bookmarkStart w:id="58" w:name="_Toc527975141"/>
       <w:r>
@@ -5812,7 +5828,7 @@
     <w:p/>
     <w:p>
       <w:pPr>
-        <w:pStyle w:val="Heading1"/>
+        <w:pStyle w:val="u1"/>
       </w:pPr>
       <w:bookmarkStart w:id="59" w:name="_Toc527975142"/>
       <w:r>
@@ -5888,7 +5904,7 @@
     </w:p>
     <w:p>
       <w:pPr>
-        <w:pStyle w:val="Heading1"/>
+        <w:pStyle w:val="u1"/>
       </w:pPr>
       <w:bookmarkStart w:id="60" w:name="_Toc527975143"/>
       <w:r>
@@ -5901,7 +5917,7 @@
     </w:p>
     <w:p>
       <w:pPr>
-        <w:pStyle w:val="ListParagraph"/>
+        <w:pStyle w:val="oancuaDanhsach"/>
         <w:numPr>
           <w:ilvl w:val="0"/>
           <w:numId w:val="33"/>
@@ -6757,7 +6773,7 @@
     <w:p/>
     <w:p>
       <w:pPr>
-        <w:pStyle w:val="ListParagraph"/>
+        <w:pStyle w:val="oancuaDanhsach"/>
         <w:numPr>
           <w:ilvl w:val="0"/>
           <w:numId w:val="33"/>
@@ -7615,7 +7631,7 @@
     </w:p>
     <w:p>
       <w:pPr>
-        <w:pStyle w:val="ListParagraph"/>
+        <w:pStyle w:val="oancuaDanhsach"/>
         <w:numPr>
           <w:ilvl w:val="0"/>
           <w:numId w:val="33"/>
@@ -8757,7 +8773,7 @@
     </w:p>
     <w:p>
       <w:pPr>
-        <w:pStyle w:val="Heading1"/>
+        <w:pStyle w:val="u1"/>
       </w:pPr>
       <w:r>
         <w:t>Phân tích thiết kế</w:t>
@@ -8769,7 +8785,7 @@
     </w:p>
     <w:p>
       <w:pPr>
-        <w:pStyle w:val="Heading2"/>
+        <w:pStyle w:val="u2"/>
         <w:rPr>
           <w:lang w:eastAsia="en-US" w:bidi="ar-SA"/>
         </w:rPr>
@@ -8785,30 +8801,103 @@
     </w:p>
     <w:p>
       <w:pPr>
+        <w:pStyle w:val="u2"/>
         <w:rPr>
           <w:lang w:eastAsia="en-US" w:bidi="ar-SA"/>
         </w:rPr>
       </w:pPr>
-    </w:p>
-    <w:p>
-      <w:pPr>
-        <w:pStyle w:val="Heading2"/>
+      <w:r>
         <w:rPr>
           <w:lang w:eastAsia="en-US" w:bidi="ar-SA"/>
         </w:rPr>
-      </w:pPr>
-      <w:bookmarkStart w:id="63" w:name="_Toc527975146"/>
+        <w:t xml:space="preserve">Biểu đồ </w:t>
+      </w:r>
       <w:r>
         <w:rPr>
           <w:lang w:eastAsia="en-US" w:bidi="ar-SA"/>
         </w:rPr>
+        <w:t>use case cho toàn hệ thống</w:t>
+      </w:r>
+    </w:p>
+    <w:p>
+      <w:pPr>
+        <w:rPr>
+          <w:lang w:eastAsia="en-US" w:bidi="ar-SA"/>
+        </w:rPr>
+      </w:pPr>
+      <w:r>
+        <w:rPr>
+          <w:noProof/>
+        </w:rPr>
+        <w:drawing>
+          <wp:inline distT="0" distB="0" distL="0" distR="0" wp14:anchorId="309AE219" wp14:editId="40185D0B">
+            <wp:extent cx="5575300" cy="2317750"/>
+            <wp:effectExtent l="0" t="0" r="6350" b="6350"/>
+            <wp:docPr id="16" name="Hình ảnh 16" descr="Ảnh có chứa bản đồ, văn bản&#10;&#10;Mô tả được tạo với mức tin cậy rất cao"/>
+            <wp:cNvGraphicFramePr/>
+            <a:graphic xmlns:a="http://schemas.openxmlformats.org/drawingml/2006/main">
+              <a:graphicData uri="http://schemas.openxmlformats.org/drawingml/2006/picture">
+                <pic:pic xmlns:pic="http://schemas.openxmlformats.org/drawingml/2006/picture">
+                  <pic:nvPicPr>
+                    <pic:cNvPr id="10" name="Hình ảnh 10" descr="Ảnh có chứa bản đồ, văn bản&#10;&#10;Mô tả được tạo với mức tin cậy rất cao"/>
+                    <pic:cNvPicPr/>
+                  </pic:nvPicPr>
+                  <pic:blipFill>
+                    <a:blip r:embed="rId11">
+                      <a:extLst>
+                        <a:ext uri="{28A0092B-C50C-407E-A947-70E740481C1C}">
+                          <a14:useLocalDpi xmlns:a14="http://schemas.microsoft.com/office/drawing/2010/main" val="0"/>
+                        </a:ext>
+                      </a:extLst>
+                    </a:blip>
+                    <a:stretch>
+                      <a:fillRect/>
+                    </a:stretch>
+                  </pic:blipFill>
+                  <pic:spPr>
+                    <a:xfrm>
+                      <a:off x="0" y="0"/>
+                      <a:ext cx="5575300" cy="2317750"/>
+                    </a:xfrm>
+                    <a:prstGeom prst="rect">
+                      <a:avLst/>
+                    </a:prstGeom>
+                  </pic:spPr>
+                </pic:pic>
+              </a:graphicData>
+            </a:graphic>
+          </wp:inline>
+        </w:drawing>
+      </w:r>
+      <w:bookmarkStart w:id="63" w:name="_GoBack"/>
+      <w:bookmarkEnd w:id="63"/>
+    </w:p>
+    <w:p>
+      <w:pPr>
+        <w:rPr>
+          <w:lang w:eastAsia="en-US" w:bidi="ar-SA"/>
+        </w:rPr>
+      </w:pPr>
+    </w:p>
+    <w:p>
+      <w:pPr>
+        <w:pStyle w:val="u2"/>
+        <w:rPr>
+          <w:lang w:eastAsia="en-US" w:bidi="ar-SA"/>
+        </w:rPr>
+      </w:pPr>
+      <w:bookmarkStart w:id="64" w:name="_Toc527975146"/>
+      <w:r>
+        <w:rPr>
+          <w:lang w:eastAsia="en-US" w:bidi="ar-SA"/>
+        </w:rPr>
         <w:t>Giao diện</w:t>
       </w:r>
-      <w:bookmarkEnd w:id="63"/>
-    </w:p>
-    <w:p>
-      <w:pPr>
-        <w:pStyle w:val="ListParagraph"/>
+      <w:bookmarkEnd w:id="64"/>
+    </w:p>
+    <w:p>
+      <w:pPr>
+        <w:pStyle w:val="oancuaDanhsach"/>
         <w:numPr>
           <w:ilvl w:val="0"/>
           <w:numId w:val="33"/>
@@ -8880,7 +8969,7 @@
                     <pic:cNvPicPr/>
                   </pic:nvPicPr>
                   <pic:blipFill>
-                    <a:blip r:embed="rId11" cstate="print">
+                    <a:blip r:embed="rId12" cstate="print">
                       <a:extLst>
                         <a:ext uri="{28A0092B-C50C-407E-A947-70E740481C1C}">
                           <a14:useLocalDpi xmlns:a14="http://schemas.microsoft.com/office/drawing/2010/main" val="0"/>
@@ -9013,7 +9102,7 @@
     </w:p>
     <w:p>
       <w:pPr>
-        <w:pStyle w:val="Heading3"/>
+        <w:pStyle w:val="u3"/>
         <w:numPr>
           <w:ilvl w:val="0"/>
           <w:numId w:val="33"/>
@@ -9095,7 +9184,7 @@
                     </pic:cNvPicPr>
                   </pic:nvPicPr>
                   <pic:blipFill>
-                    <a:blip r:embed="rId12">
+                    <a:blip r:embed="rId13">
                       <a:extLst>
                         <a:ext uri="{28A0092B-C50C-407E-A947-70E740481C1C}">
                           <a14:useLocalDpi xmlns:a14="http://schemas.microsoft.com/office/drawing/2010/main" val="0"/>
@@ -9129,7 +9218,7 @@
     </w:p>
     <w:p>
       <w:pPr>
-        <w:pStyle w:val="ListParagraph"/>
+        <w:pStyle w:val="oancuaDanhsach"/>
         <w:widowControl/>
         <w:numPr>
           <w:ilvl w:val="0"/>
@@ -9158,7 +9247,7 @@
     </w:p>
     <w:p>
       <w:pPr>
-        <w:pStyle w:val="ListParagraph"/>
+        <w:pStyle w:val="oancuaDanhsach"/>
         <w:widowControl/>
         <w:numPr>
           <w:ilvl w:val="0"/>
@@ -9206,7 +9295,7 @@
     </w:p>
     <w:p>
       <w:pPr>
-        <w:pStyle w:val="ListParagraph"/>
+        <w:pStyle w:val="oancuaDanhsach"/>
         <w:widowControl/>
         <w:numPr>
           <w:ilvl w:val="0"/>
@@ -9285,7 +9374,7 @@
                     </pic:cNvPicPr>
                   </pic:nvPicPr>
                   <pic:blipFill>
-                    <a:blip r:embed="rId13">
+                    <a:blip r:embed="rId14">
                       <a:extLst>
                         <a:ext uri="{28A0092B-C50C-407E-A947-70E740481C1C}">
                           <a14:useLocalDpi xmlns:a14="http://schemas.microsoft.com/office/drawing/2010/main" val="0"/>
@@ -9319,7 +9408,7 @@
     </w:p>
     <w:p>
       <w:pPr>
-        <w:pStyle w:val="Heading3"/>
+        <w:pStyle w:val="u3"/>
         <w:numPr>
           <w:ilvl w:val="0"/>
           <w:numId w:val="37"/>
@@ -9331,7 +9420,7 @@
           <w:szCs w:val="28"/>
         </w:rPr>
       </w:pPr>
-      <w:bookmarkStart w:id="64" w:name="_Toc529620940"/>
+      <w:bookmarkStart w:id="65" w:name="_Toc529620940"/>
       <w:r>
         <w:rPr>
           <w:rFonts w:ascii="Times New Roman" w:hAnsi="Times New Roman"/>
@@ -9341,7 +9430,7 @@
         </w:rPr>
         <w:t>Lưu công ty</w:t>
       </w:r>
-      <w:bookmarkEnd w:id="64"/>
+      <w:bookmarkEnd w:id="65"/>
     </w:p>
     <w:p>
       <w:pPr>
@@ -9428,7 +9517,7 @@
                     <pic:cNvPicPr/>
                   </pic:nvPicPr>
                   <pic:blipFill>
-                    <a:blip r:embed="rId14" cstate="print">
+                    <a:blip r:embed="rId15" cstate="print">
                       <a:extLst>
                         <a:ext uri="{28A0092B-C50C-407E-A947-70E740481C1C}">
                           <a14:useLocalDpi xmlns:a14="http://schemas.microsoft.com/office/drawing/2010/main" val="0"/>
@@ -9457,7 +9546,7 @@
     </w:p>
     <w:p>
       <w:pPr>
-        <w:pStyle w:val="ListParagraph"/>
+        <w:pStyle w:val="oancuaDanhsach"/>
         <w:widowControl/>
         <w:numPr>
           <w:ilvl w:val="0"/>
@@ -9523,7 +9612,7 @@
                     <pic:cNvPicPr/>
                   </pic:nvPicPr>
                   <pic:blipFill>
-                    <a:blip r:embed="rId15" cstate="print">
+                    <a:blip r:embed="rId16" cstate="print">
                       <a:extLst>
                         <a:ext uri="{28A0092B-C50C-407E-A947-70E740481C1C}">
                           <a14:useLocalDpi xmlns:a14="http://schemas.microsoft.com/office/drawing/2010/main" val="0"/>
@@ -9552,7 +9641,7 @@
     </w:p>
     <w:p>
       <w:pPr>
-        <w:pStyle w:val="ListParagraph"/>
+        <w:pStyle w:val="oancuaDanhsach"/>
         <w:widowControl/>
         <w:numPr>
           <w:ilvl w:val="0"/>
@@ -9579,7 +9668,7 @@
     </w:p>
     <w:p>
       <w:pPr>
-        <w:pStyle w:val="Heading3"/>
+        <w:pStyle w:val="u3"/>
         <w:numPr>
           <w:ilvl w:val="0"/>
           <w:numId w:val="0"/>
@@ -9591,7 +9680,7 @@
           <w:szCs w:val="28"/>
         </w:rPr>
       </w:pPr>
-      <w:bookmarkStart w:id="65" w:name="_Toc529620941"/>
+      <w:bookmarkStart w:id="66" w:name="_Toc529620941"/>
       <w:r>
         <w:rPr>
           <w:rFonts w:ascii="Times New Roman" w:hAnsi="Times New Roman"/>
@@ -9601,7 +9690,7 @@
         </w:rPr>
         <w:t>Đăng ký</w:t>
       </w:r>
-      <w:bookmarkEnd w:id="65"/>
+      <w:bookmarkEnd w:id="66"/>
       <w:r>
         <w:rPr>
           <w:rFonts w:ascii="Times New Roman" w:hAnsi="Times New Roman"/>
@@ -9663,7 +9752,7 @@
                     <pic:cNvPicPr/>
                   </pic:nvPicPr>
                   <pic:blipFill>
-                    <a:blip r:embed="rId16" cstate="print">
+                    <a:blip r:embed="rId17" cstate="print">
                       <a:extLst>
                         <a:ext uri="{28A0092B-C50C-407E-A947-70E740481C1C}">
                           <a14:useLocalDpi xmlns:a14="http://schemas.microsoft.com/office/drawing/2010/main" val="0"/>
@@ -9692,7 +9781,7 @@
     </w:p>
     <w:p>
       <w:pPr>
-        <w:pStyle w:val="ListParagraph"/>
+        <w:pStyle w:val="oancuaDanhsach"/>
         <w:widowControl/>
         <w:numPr>
           <w:ilvl w:val="0"/>
@@ -9719,7 +9808,7 @@
     </w:p>
     <w:p>
       <w:pPr>
-        <w:pStyle w:val="ListParagraph"/>
+        <w:pStyle w:val="oancuaDanhsach"/>
         <w:widowControl/>
         <w:numPr>
           <w:ilvl w:val="0"/>
@@ -9746,7 +9835,7 @@
     </w:p>
     <w:p>
       <w:pPr>
-        <w:pStyle w:val="ListParagraph"/>
+        <w:pStyle w:val="oancuaDanhsach"/>
         <w:widowControl/>
         <w:numPr>
           <w:ilvl w:val="0"/>
@@ -9773,7 +9862,7 @@
     </w:p>
     <w:p>
       <w:pPr>
-        <w:pStyle w:val="ListParagraph"/>
+        <w:pStyle w:val="oancuaDanhsach"/>
         <w:widowControl/>
         <w:numPr>
           <w:ilvl w:val="0"/>
@@ -9800,7 +9889,7 @@
     </w:p>
     <w:p>
       <w:pPr>
-        <w:pStyle w:val="Heading3"/>
+        <w:pStyle w:val="u3"/>
         <w:numPr>
           <w:ilvl w:val="0"/>
           <w:numId w:val="37"/>
@@ -9812,7 +9901,7 @@
           <w:szCs w:val="28"/>
         </w:rPr>
       </w:pPr>
-      <w:bookmarkStart w:id="66" w:name="_Toc529620942"/>
+      <w:bookmarkStart w:id="67" w:name="_Toc529620942"/>
       <w:r>
         <w:rPr>
           <w:rFonts w:ascii="Times New Roman" w:hAnsi="Times New Roman"/>
@@ -9822,7 +9911,7 @@
         </w:rPr>
         <w:t>Đăng nhập</w:t>
       </w:r>
-      <w:bookmarkEnd w:id="66"/>
+      <w:bookmarkEnd w:id="67"/>
     </w:p>
     <w:p>
       <w:pPr>
@@ -9882,198 +9971,6 @@
                 <pic:pic xmlns:pic="http://schemas.openxmlformats.org/drawingml/2006/picture">
                   <pic:nvPicPr>
                     <pic:cNvPr id="5" name="đăng nhập.png"/>
-                    <pic:cNvPicPr/>
-                  </pic:nvPicPr>
-                  <pic:blipFill>
-                    <a:blip r:embed="rId17" cstate="print">
-                      <a:extLst>
-                        <a:ext uri="{28A0092B-C50C-407E-A947-70E740481C1C}">
-                          <a14:useLocalDpi xmlns:a14="http://schemas.microsoft.com/office/drawing/2010/main" val="0"/>
-                        </a:ext>
-                      </a:extLst>
-                    </a:blip>
-                    <a:stretch>
-                      <a:fillRect/>
-                    </a:stretch>
-                  </pic:blipFill>
-                  <pic:spPr>
-                    <a:xfrm>
-                      <a:off x="0" y="0"/>
-                      <a:ext cx="6122035" cy="2815590"/>
-                    </a:xfrm>
-                    <a:prstGeom prst="rect">
-                      <a:avLst/>
-                    </a:prstGeom>
-                  </pic:spPr>
-                </pic:pic>
-              </a:graphicData>
-            </a:graphic>
-          </wp:inline>
-        </w:drawing>
-      </w:r>
-    </w:p>
-    <w:p>
-      <w:pPr>
-        <w:pStyle w:val="ListParagraph"/>
-        <w:widowControl/>
-        <w:numPr>
-          <w:ilvl w:val="0"/>
-          <w:numId w:val="37"/>
-        </w:numPr>
-        <w:suppressAutoHyphens w:val="0"/>
-        <w:spacing w:after="200"/>
-        <w:contextualSpacing/>
-        <w:jc w:val="left"/>
-        <w:rPr>
-          <w:rFonts w:ascii="Times New Roman" w:hAnsi="Times New Roman" w:cs="Times New Roman"/>
-          <w:sz w:val="28"/>
-          <w:szCs w:val="28"/>
-        </w:rPr>
-      </w:pPr>
-      <w:r>
-        <w:rPr>
-          <w:rFonts w:ascii="Times New Roman" w:hAnsi="Times New Roman" w:cs="Times New Roman"/>
-          <w:sz w:val="28"/>
-          <w:szCs w:val="28"/>
-        </w:rPr>
-        <w:t>Nhà tuyển dụng phải đăng nhập bằng tài khoản đã đăng ký từ trước</w:t>
-      </w:r>
-    </w:p>
-    <w:p>
-      <w:pPr>
-        <w:pStyle w:val="ListParagraph"/>
-        <w:widowControl/>
-        <w:numPr>
-          <w:ilvl w:val="0"/>
-          <w:numId w:val="37"/>
-        </w:numPr>
-        <w:suppressAutoHyphens w:val="0"/>
-        <w:spacing w:after="200"/>
-        <w:contextualSpacing/>
-        <w:jc w:val="left"/>
-        <w:rPr>
-          <w:rFonts w:ascii="Times New Roman" w:hAnsi="Times New Roman" w:cs="Times New Roman"/>
-          <w:sz w:val="28"/>
-          <w:szCs w:val="28"/>
-        </w:rPr>
-      </w:pPr>
-      <w:r>
-        <w:rPr>
-          <w:rFonts w:ascii="Times New Roman" w:hAnsi="Times New Roman" w:cs="Times New Roman"/>
-          <w:sz w:val="28"/>
-          <w:szCs w:val="28"/>
-        </w:rPr>
-        <w:t>Nút Đăng Nhập để hoàn tất việc đăng nhập</w:t>
-      </w:r>
-    </w:p>
-    <w:p>
-      <w:pPr>
-        <w:pStyle w:val="ListParagraph"/>
-        <w:widowControl/>
-        <w:numPr>
-          <w:ilvl w:val="0"/>
-          <w:numId w:val="37"/>
-        </w:numPr>
-        <w:suppressAutoHyphens w:val="0"/>
-        <w:spacing w:after="200"/>
-        <w:contextualSpacing/>
-        <w:jc w:val="left"/>
-        <w:rPr>
-          <w:rFonts w:ascii="Times New Roman" w:hAnsi="Times New Roman" w:cs="Times New Roman"/>
-          <w:sz w:val="28"/>
-          <w:szCs w:val="28"/>
-        </w:rPr>
-      </w:pPr>
-      <w:r>
-        <w:rPr>
-          <w:rFonts w:ascii="Times New Roman" w:hAnsi="Times New Roman" w:cs="Times New Roman"/>
-          <w:sz w:val="28"/>
-          <w:szCs w:val="28"/>
-        </w:rPr>
-        <w:t>Nút Hủy để hủy bỏ việc đăng nhập</w:t>
-      </w:r>
-    </w:p>
-    <w:p>
-      <w:pPr>
-        <w:pStyle w:val="Heading3"/>
-        <w:numPr>
-          <w:ilvl w:val="0"/>
-          <w:numId w:val="37"/>
-        </w:numPr>
-        <w:rPr>
-          <w:rFonts w:ascii="Times New Roman" w:hAnsi="Times New Roman"/>
-          <w:color w:val="000000" w:themeColor="text1"/>
-          <w:sz w:val="28"/>
-          <w:szCs w:val="28"/>
-        </w:rPr>
-      </w:pPr>
-      <w:r>
-        <w:rPr>
-          <w:rFonts w:ascii="Times New Roman" w:hAnsi="Times New Roman"/>
-          <w:color w:val="000000" w:themeColor="text1"/>
-          <w:sz w:val="28"/>
-          <w:szCs w:val="28"/>
-        </w:rPr>
-        <w:t>Quản lý bài đăng</w:t>
-      </w:r>
-    </w:p>
-    <w:p>
-      <w:pPr>
-        <w:rPr>
-          <w:rFonts w:ascii="Times New Roman" w:hAnsi="Times New Roman" w:cs="Times New Roman"/>
-          <w:sz w:val="28"/>
-          <w:szCs w:val="28"/>
-        </w:rPr>
-      </w:pPr>
-      <w:r>
-        <w:tab/>
-      </w:r>
-      <w:r>
-        <w:rPr>
-          <w:rFonts w:ascii="Times New Roman" w:hAnsi="Times New Roman" w:cs="Times New Roman"/>
-          <w:sz w:val="28"/>
-          <w:szCs w:val="28"/>
-        </w:rPr>
-        <w:t>Sau khi đăng</w:t>
-      </w:r>
-      <w:r>
-        <w:rPr>
-          <w:rFonts w:ascii="Times New Roman" w:hAnsi="Times New Roman" w:cs="Times New Roman"/>
-          <w:sz w:val="28"/>
-          <w:szCs w:val="28"/>
-        </w:rPr>
-        <w:t xml:space="preserve"> đăng nhập vào hệ thống nhà tuyển dụng có thể quản lý những bài đăng tìm ứng viên của mình</w:t>
-      </w:r>
-    </w:p>
-    <w:p>
-      <w:pPr>
-        <w:rPr>
-          <w:rFonts w:ascii="Times New Roman" w:hAnsi="Times New Roman" w:cs="Times New Roman"/>
-          <w:sz w:val="28"/>
-          <w:szCs w:val="28"/>
-        </w:rPr>
-      </w:pPr>
-      <w:r>
-        <w:rPr>
-          <w:rFonts w:ascii="Times New Roman" w:hAnsi="Times New Roman" w:cs="Times New Roman"/>
-          <w:noProof/>
-          <w:sz w:val="28"/>
-          <w:szCs w:val="28"/>
-          <w:lang w:eastAsia="en-US" w:bidi="ar-SA"/>
-        </w:rPr>
-        <w:drawing>
-          <wp:inline distT="0" distB="0" distL="0" distR="0" wp14:anchorId="4B6C082A" wp14:editId="0A820D8D">
-            <wp:extent cx="6122035" cy="2815590"/>
-            <wp:effectExtent l="0" t="0" r="0" b="3810"/>
-            <wp:docPr id="6" name="Hình ảnh 6" descr="Ảnh có chứa ảnh chụp màn hình&#10;&#10;Mô tả được tạo với mức tin cậy rất cao"/>
-            <wp:cNvGraphicFramePr>
-              <a:graphicFrameLocks xmlns:a="http://schemas.openxmlformats.org/drawingml/2006/main" noChangeAspect="1"/>
-            </wp:cNvGraphicFramePr>
-            <a:graphic xmlns:a="http://schemas.openxmlformats.org/drawingml/2006/main">
-              <a:graphicData uri="http://schemas.openxmlformats.org/drawingml/2006/picture">
-                <pic:pic xmlns:pic="http://schemas.openxmlformats.org/drawingml/2006/picture">
-                  <pic:nvPicPr>
-                    <pic:cNvPr id="6" name="quản lý.png"/>
                     <pic:cNvPicPr/>
                   </pic:nvPicPr>
                   <pic:blipFill>
@@ -10106,7 +10003,7 @@
     </w:p>
     <w:p>
       <w:pPr>
-        <w:pStyle w:val="ListParagraph"/>
+        <w:pStyle w:val="oancuaDanhsach"/>
         <w:widowControl/>
         <w:numPr>
           <w:ilvl w:val="0"/>
@@ -10128,12 +10025,12 @@
           <w:sz w:val="28"/>
           <w:szCs w:val="28"/>
         </w:rPr>
-        <w:t>Nút thêm công việc để chuyển đến trang đăng bài</w:t>
-      </w:r>
-    </w:p>
-    <w:p>
-      <w:pPr>
-        <w:pStyle w:val="ListParagraph"/>
+        <w:t>Nhà tuyển dụng phải đăng nhập bằng tài khoản đã đăng ký từ trước</w:t>
+      </w:r>
+    </w:p>
+    <w:p>
+      <w:pPr>
+        <w:pStyle w:val="oancuaDanhsach"/>
         <w:widowControl/>
         <w:numPr>
           <w:ilvl w:val="0"/>
@@ -10155,12 +10052,204 @@
           <w:sz w:val="28"/>
           <w:szCs w:val="28"/>
         </w:rPr>
+        <w:t>Nút Đăng Nhập để hoàn tất việc đăng nhập</w:t>
+      </w:r>
+    </w:p>
+    <w:p>
+      <w:pPr>
+        <w:pStyle w:val="oancuaDanhsach"/>
+        <w:widowControl/>
+        <w:numPr>
+          <w:ilvl w:val="0"/>
+          <w:numId w:val="37"/>
+        </w:numPr>
+        <w:suppressAutoHyphens w:val="0"/>
+        <w:spacing w:after="200"/>
+        <w:contextualSpacing/>
+        <w:jc w:val="left"/>
+        <w:rPr>
+          <w:rFonts w:ascii="Times New Roman" w:hAnsi="Times New Roman" w:cs="Times New Roman"/>
+          <w:sz w:val="28"/>
+          <w:szCs w:val="28"/>
+        </w:rPr>
+      </w:pPr>
+      <w:r>
+        <w:rPr>
+          <w:rFonts w:ascii="Times New Roman" w:hAnsi="Times New Roman" w:cs="Times New Roman"/>
+          <w:sz w:val="28"/>
+          <w:szCs w:val="28"/>
+        </w:rPr>
+        <w:t>Nút Hủy để hủy bỏ việc đăng nhập</w:t>
+      </w:r>
+    </w:p>
+    <w:p>
+      <w:pPr>
+        <w:pStyle w:val="u3"/>
+        <w:numPr>
+          <w:ilvl w:val="0"/>
+          <w:numId w:val="37"/>
+        </w:numPr>
+        <w:rPr>
+          <w:rFonts w:ascii="Times New Roman" w:hAnsi="Times New Roman"/>
+          <w:color w:val="000000" w:themeColor="text1"/>
+          <w:sz w:val="28"/>
+          <w:szCs w:val="28"/>
+        </w:rPr>
+      </w:pPr>
+      <w:r>
+        <w:rPr>
+          <w:rFonts w:ascii="Times New Roman" w:hAnsi="Times New Roman"/>
+          <w:color w:val="000000" w:themeColor="text1"/>
+          <w:sz w:val="28"/>
+          <w:szCs w:val="28"/>
+        </w:rPr>
+        <w:t>Quản lý bài đăng</w:t>
+      </w:r>
+    </w:p>
+    <w:p>
+      <w:pPr>
+        <w:rPr>
+          <w:rFonts w:ascii="Times New Roman" w:hAnsi="Times New Roman" w:cs="Times New Roman"/>
+          <w:sz w:val="28"/>
+          <w:szCs w:val="28"/>
+        </w:rPr>
+      </w:pPr>
+      <w:r>
+        <w:tab/>
+      </w:r>
+      <w:r>
+        <w:rPr>
+          <w:rFonts w:ascii="Times New Roman" w:hAnsi="Times New Roman" w:cs="Times New Roman"/>
+          <w:sz w:val="28"/>
+          <w:szCs w:val="28"/>
+        </w:rPr>
+        <w:t>Sau khi đăng</w:t>
+      </w:r>
+      <w:r>
+        <w:rPr>
+          <w:rFonts w:ascii="Times New Roman" w:hAnsi="Times New Roman" w:cs="Times New Roman"/>
+          <w:sz w:val="28"/>
+          <w:szCs w:val="28"/>
+        </w:rPr>
+        <w:t xml:space="preserve"> đăng nhập vào hệ thống nhà tuyển dụng có thể quản lý những bài đăng tìm ứng viên của mình</w:t>
+      </w:r>
+    </w:p>
+    <w:p>
+      <w:pPr>
+        <w:rPr>
+          <w:rFonts w:ascii="Times New Roman" w:hAnsi="Times New Roman" w:cs="Times New Roman"/>
+          <w:sz w:val="28"/>
+          <w:szCs w:val="28"/>
+        </w:rPr>
+      </w:pPr>
+      <w:r>
+        <w:rPr>
+          <w:rFonts w:ascii="Times New Roman" w:hAnsi="Times New Roman" w:cs="Times New Roman"/>
+          <w:noProof/>
+          <w:sz w:val="28"/>
+          <w:szCs w:val="28"/>
+          <w:lang w:eastAsia="en-US" w:bidi="ar-SA"/>
+        </w:rPr>
+        <w:drawing>
+          <wp:inline distT="0" distB="0" distL="0" distR="0" wp14:anchorId="4B6C082A" wp14:editId="0A820D8D">
+            <wp:extent cx="6122035" cy="2815590"/>
+            <wp:effectExtent l="0" t="0" r="0" b="3810"/>
+            <wp:docPr id="6" name="Hình ảnh 6" descr="Ảnh có chứa ảnh chụp màn hình&#10;&#10;Mô tả được tạo với mức tin cậy rất cao"/>
+            <wp:cNvGraphicFramePr>
+              <a:graphicFrameLocks xmlns:a="http://schemas.openxmlformats.org/drawingml/2006/main" noChangeAspect="1"/>
+            </wp:cNvGraphicFramePr>
+            <a:graphic xmlns:a="http://schemas.openxmlformats.org/drawingml/2006/main">
+              <a:graphicData uri="http://schemas.openxmlformats.org/drawingml/2006/picture">
+                <pic:pic xmlns:pic="http://schemas.openxmlformats.org/drawingml/2006/picture">
+                  <pic:nvPicPr>
+                    <pic:cNvPr id="6" name="quản lý.png"/>
+                    <pic:cNvPicPr/>
+                  </pic:nvPicPr>
+                  <pic:blipFill>
+                    <a:blip r:embed="rId19" cstate="print">
+                      <a:extLst>
+                        <a:ext uri="{28A0092B-C50C-407E-A947-70E740481C1C}">
+                          <a14:useLocalDpi xmlns:a14="http://schemas.microsoft.com/office/drawing/2010/main" val="0"/>
+                        </a:ext>
+                      </a:extLst>
+                    </a:blip>
+                    <a:stretch>
+                      <a:fillRect/>
+                    </a:stretch>
+                  </pic:blipFill>
+                  <pic:spPr>
+                    <a:xfrm>
+                      <a:off x="0" y="0"/>
+                      <a:ext cx="6122035" cy="2815590"/>
+                    </a:xfrm>
+                    <a:prstGeom prst="rect">
+                      <a:avLst/>
+                    </a:prstGeom>
+                  </pic:spPr>
+                </pic:pic>
+              </a:graphicData>
+            </a:graphic>
+          </wp:inline>
+        </w:drawing>
+      </w:r>
+    </w:p>
+    <w:p>
+      <w:pPr>
+        <w:pStyle w:val="oancuaDanhsach"/>
+        <w:widowControl/>
+        <w:numPr>
+          <w:ilvl w:val="0"/>
+          <w:numId w:val="37"/>
+        </w:numPr>
+        <w:suppressAutoHyphens w:val="0"/>
+        <w:spacing w:after="200"/>
+        <w:contextualSpacing/>
+        <w:jc w:val="left"/>
+        <w:rPr>
+          <w:rFonts w:ascii="Times New Roman" w:hAnsi="Times New Roman" w:cs="Times New Roman"/>
+          <w:sz w:val="28"/>
+          <w:szCs w:val="28"/>
+        </w:rPr>
+      </w:pPr>
+      <w:r>
+        <w:rPr>
+          <w:rFonts w:ascii="Times New Roman" w:hAnsi="Times New Roman" w:cs="Times New Roman"/>
+          <w:sz w:val="28"/>
+          <w:szCs w:val="28"/>
+        </w:rPr>
+        <w:t>Nút thêm công việc để chuyển đến trang đăng bài</w:t>
+      </w:r>
+    </w:p>
+    <w:p>
+      <w:pPr>
+        <w:pStyle w:val="oancuaDanhsach"/>
+        <w:widowControl/>
+        <w:numPr>
+          <w:ilvl w:val="0"/>
+          <w:numId w:val="37"/>
+        </w:numPr>
+        <w:suppressAutoHyphens w:val="0"/>
+        <w:spacing w:after="200"/>
+        <w:contextualSpacing/>
+        <w:jc w:val="left"/>
+        <w:rPr>
+          <w:rFonts w:ascii="Times New Roman" w:hAnsi="Times New Roman" w:cs="Times New Roman"/>
+          <w:sz w:val="28"/>
+          <w:szCs w:val="28"/>
+        </w:rPr>
+      </w:pPr>
+      <w:r>
+        <w:rPr>
+          <w:rFonts w:ascii="Times New Roman" w:hAnsi="Times New Roman" w:cs="Times New Roman"/>
+          <w:sz w:val="28"/>
+          <w:szCs w:val="28"/>
+        </w:rPr>
         <w:t>Các mục Việc làm đăng đăng, việc làm tạm dùng, việc làm hết hạn để xem những bài viết</w:t>
       </w:r>
     </w:p>
     <w:p>
       <w:pPr>
-        <w:pStyle w:val="Heading3"/>
+        <w:pStyle w:val="u3"/>
         <w:numPr>
           <w:ilvl w:val="0"/>
           <w:numId w:val="37"/>
@@ -10243,7 +10332,7 @@
                     <pic:cNvPicPr/>
                   </pic:nvPicPr>
                   <pic:blipFill>
-                    <a:blip r:embed="rId19" cstate="print">
+                    <a:blip r:embed="rId20" cstate="print">
                       <a:extLst>
                         <a:ext uri="{28A0092B-C50C-407E-A947-70E740481C1C}">
                           <a14:useLocalDpi xmlns:a14="http://schemas.microsoft.com/office/drawing/2010/main" val="0"/>
@@ -10272,7 +10361,7 @@
     </w:p>
     <w:p>
       <w:pPr>
-        <w:pStyle w:val="ListParagraph"/>
+        <w:pStyle w:val="oancuaDanhsach"/>
         <w:widowControl/>
         <w:numPr>
           <w:ilvl w:val="0"/>
@@ -10299,7 +10388,7 @@
     </w:p>
     <w:p>
       <w:pPr>
-        <w:pStyle w:val="ListParagraph"/>
+        <w:pStyle w:val="oancuaDanhsach"/>
         <w:widowControl/>
         <w:numPr>
           <w:ilvl w:val="0"/>
@@ -10326,7 +10415,7 @@
     </w:p>
     <w:p>
       <w:pPr>
-        <w:pStyle w:val="ListParagraph"/>
+        <w:pStyle w:val="oancuaDanhsach"/>
         <w:widowControl/>
         <w:numPr>
           <w:ilvl w:val="0"/>
@@ -10353,7 +10442,7 @@
     </w:p>
     <w:p>
       <w:pPr>
-        <w:pStyle w:val="Heading3"/>
+        <w:pStyle w:val="u3"/>
         <w:numPr>
           <w:ilvl w:val="0"/>
           <w:numId w:val="37"/>
@@ -10428,7 +10517,7 @@
                     <pic:cNvPicPr/>
                   </pic:nvPicPr>
                   <pic:blipFill>
-                    <a:blip r:embed="rId20" cstate="print">
+                    <a:blip r:embed="rId21" cstate="print">
                       <a:extLst>
                         <a:ext uri="{28A0092B-C50C-407E-A947-70E740481C1C}">
                           <a14:useLocalDpi xmlns:a14="http://schemas.microsoft.com/office/drawing/2010/main" val="0"/>
@@ -10457,7 +10546,7 @@
     </w:p>
     <w:p>
       <w:pPr>
-        <w:pStyle w:val="ListParagraph"/>
+        <w:pStyle w:val="oancuaDanhsach"/>
         <w:widowControl/>
         <w:numPr>
           <w:ilvl w:val="0"/>
@@ -10484,7 +10573,7 @@
     </w:p>
     <w:p>
       <w:pPr>
-        <w:pStyle w:val="ListParagraph"/>
+        <w:pStyle w:val="oancuaDanhsach"/>
         <w:widowControl/>
         <w:numPr>
           <w:ilvl w:val="0"/>
@@ -10511,7 +10600,7 @@
     </w:p>
     <w:p>
       <w:pPr>
-        <w:pStyle w:val="ListParagraph"/>
+        <w:pStyle w:val="oancuaDanhsach"/>
         <w:widowControl/>
         <w:numPr>
           <w:ilvl w:val="0"/>
@@ -10538,7 +10627,7 @@
     </w:p>
     <w:p>
       <w:pPr>
-        <w:pStyle w:val="ListParagraph"/>
+        <w:pStyle w:val="oancuaDanhsach"/>
         <w:widowControl/>
         <w:numPr>
           <w:ilvl w:val="0"/>
@@ -10565,7 +10654,7 @@
     </w:p>
     <w:p>
       <w:pPr>
-        <w:pStyle w:val="Heading3"/>
+        <w:pStyle w:val="u3"/>
         <w:numPr>
           <w:ilvl w:val="0"/>
           <w:numId w:val="37"/>
@@ -10640,7 +10729,7 @@
                     <pic:cNvPicPr/>
                   </pic:nvPicPr>
                   <pic:blipFill>
-                    <a:blip r:embed="rId21" cstate="print">
+                    <a:blip r:embed="rId22" cstate="print">
                       <a:extLst>
                         <a:ext uri="{28A0092B-C50C-407E-A947-70E740481C1C}">
                           <a14:useLocalDpi xmlns:a14="http://schemas.microsoft.com/office/drawing/2010/main" val="0"/>
@@ -10669,7 +10758,7 @@
     </w:p>
     <w:p>
       <w:pPr>
-        <w:pStyle w:val="ListParagraph"/>
+        <w:pStyle w:val="oancuaDanhsach"/>
         <w:widowControl/>
         <w:numPr>
           <w:ilvl w:val="0"/>
@@ -10696,7 +10785,7 @@
     </w:p>
     <w:p>
       <w:pPr>
-        <w:pStyle w:val="ListParagraph"/>
+        <w:pStyle w:val="oancuaDanhsach"/>
         <w:widowControl/>
         <w:numPr>
           <w:ilvl w:val="0"/>
@@ -10730,19 +10819,19 @@
     </w:p>
     <w:p>
       <w:pPr>
-        <w:pStyle w:val="Heading2"/>
+        <w:pStyle w:val="u2"/>
         <w:rPr>
           <w:lang w:eastAsia="en-US" w:bidi="ar-SA"/>
         </w:rPr>
       </w:pPr>
-      <w:bookmarkStart w:id="67" w:name="_Toc527975147"/>
+      <w:bookmarkStart w:id="68" w:name="_Toc527975147"/>
       <w:r>
         <w:rPr>
           <w:lang w:eastAsia="en-US" w:bidi="ar-SA"/>
         </w:rPr>
         <w:t>Cơ sở dữ liệu</w:t>
       </w:r>
-      <w:bookmarkEnd w:id="67"/>
+      <w:bookmarkEnd w:id="68"/>
     </w:p>
     <w:p>
       <w:pPr>
@@ -10789,7 +10878,7 @@
                     </pic:cNvPicPr>
                   </pic:nvPicPr>
                   <pic:blipFill>
-                    <a:blip r:embed="rId22">
+                    <a:blip r:embed="rId23">
                       <a:extLst>
                         <a:ext uri="{28A0092B-C50C-407E-A947-70E740481C1C}">
                           <a14:useLocalDpi xmlns:a14="http://schemas.microsoft.com/office/drawing/2010/main" val="0"/>
@@ -10832,32 +10921,119 @@
     </w:p>
     <w:p>
       <w:pPr>
-        <w:pStyle w:val="Heading2"/>
+        <w:pStyle w:val="u2"/>
         <w:rPr>
           <w:lang w:eastAsia="en-US" w:bidi="ar-SA"/>
         </w:rPr>
       </w:pPr>
-      <w:bookmarkStart w:id="68" w:name="_Toc527975148"/>
+      <w:bookmarkStart w:id="69" w:name="_Toc527975148"/>
       <w:r>
         <w:rPr>
           <w:lang w:eastAsia="en-US" w:bidi="ar-SA"/>
         </w:rPr>
         <w:t>Mạng</w:t>
       </w:r>
-      <w:bookmarkEnd w:id="68"/>
-    </w:p>
-    <w:p>
-      <w:pPr>
-        <w:pStyle w:val="Heading2"/>
+      <w:bookmarkEnd w:id="69"/>
+    </w:p>
+    <w:p>
+      <w:pPr>
         <w:rPr>
           <w:lang w:eastAsia="en-US" w:bidi="ar-SA"/>
         </w:rPr>
       </w:pPr>
-      <w:bookmarkStart w:id="69" w:name="_Toc527975149"/>
       <w:r>
         <w:rPr>
           <w:lang w:eastAsia="en-US" w:bidi="ar-SA"/>
         </w:rPr>
+        <w:t xml:space="preserve">Mô hình </w:t>
+      </w:r>
+      <w:proofErr w:type="gramStart"/>
+      <w:r>
+        <w:rPr>
+          <w:lang w:eastAsia="en-US" w:bidi="ar-SA"/>
+        </w:rPr>
+        <w:t>mạng  client</w:t>
+      </w:r>
+      <w:proofErr w:type="gramEnd"/>
+      <w:r>
+        <w:rPr>
+          <w:lang w:eastAsia="en-US" w:bidi="ar-SA"/>
+        </w:rPr>
+        <w:t>-server</w:t>
+      </w:r>
+    </w:p>
+    <w:p>
+      <w:pPr>
+        <w:rPr>
+          <w:lang w:eastAsia="en-US" w:bidi="ar-SA"/>
+        </w:rPr>
+      </w:pPr>
+      <w:r>
+        <w:rPr>
+          <w:noProof/>
+        </w:rPr>
+        <w:drawing>
+          <wp:inline distT="0" distB="0" distL="0" distR="0" wp14:anchorId="037A69F8" wp14:editId="2CABD42C">
+            <wp:extent cx="5575300" cy="2744763"/>
+            <wp:effectExtent l="0" t="0" r="6350" b="0"/>
+            <wp:docPr id="15" name="Hình ảnh 15" descr="https://i.khoahoc.tv/photos/image/2016/09/06/mo-hinh-client-server.jpg"/>
+            <wp:cNvGraphicFramePr>
+              <a:graphicFrameLocks xmlns:a="http://schemas.openxmlformats.org/drawingml/2006/main" noChangeAspect="1"/>
+            </wp:cNvGraphicFramePr>
+            <a:graphic xmlns:a="http://schemas.openxmlformats.org/drawingml/2006/main">
+              <a:graphicData uri="http://schemas.openxmlformats.org/drawingml/2006/picture">
+                <pic:pic xmlns:pic="http://schemas.openxmlformats.org/drawingml/2006/picture">
+                  <pic:nvPicPr>
+                    <pic:cNvPr id="0" name="Picture 1" descr="https://i.khoahoc.tv/photos/image/2016/09/06/mo-hinh-client-server.jpg"/>
+                    <pic:cNvPicPr>
+                      <a:picLocks noChangeAspect="1" noChangeArrowheads="1"/>
+                    </pic:cNvPicPr>
+                  </pic:nvPicPr>
+                  <pic:blipFill>
+                    <a:blip r:embed="rId24">
+                      <a:extLst>
+                        <a:ext uri="{28A0092B-C50C-407E-A947-70E740481C1C}">
+                          <a14:useLocalDpi xmlns:a14="http://schemas.microsoft.com/office/drawing/2010/main" val="0"/>
+                        </a:ext>
+                      </a:extLst>
+                    </a:blip>
+                    <a:srcRect/>
+                    <a:stretch>
+                      <a:fillRect/>
+                    </a:stretch>
+                  </pic:blipFill>
+                  <pic:spPr bwMode="auto">
+                    <a:xfrm>
+                      <a:off x="0" y="0"/>
+                      <a:ext cx="5575300" cy="2744763"/>
+                    </a:xfrm>
+                    <a:prstGeom prst="rect">
+                      <a:avLst/>
+                    </a:prstGeom>
+                    <a:noFill/>
+                    <a:ln>
+                      <a:noFill/>
+                    </a:ln>
+                  </pic:spPr>
+                </pic:pic>
+              </a:graphicData>
+            </a:graphic>
+          </wp:inline>
+        </w:drawing>
+      </w:r>
+    </w:p>
+    <w:p>
+      <w:pPr>
+        <w:pStyle w:val="u2"/>
+        <w:rPr>
+          <w:lang w:eastAsia="en-US" w:bidi="ar-SA"/>
+        </w:rPr>
+      </w:pPr>
+      <w:bookmarkStart w:id="70" w:name="_Toc527975149"/>
+      <w:r>
+        <w:rPr>
+          <w:lang w:eastAsia="en-US" w:bidi="ar-SA"/>
+        </w:rPr>
         <w:t xml:space="preserve">Tương tác người </w:t>
       </w:r>
       <w:r>
@@ -10866,7 +11042,7 @@
         </w:rPr>
         <w:t>dung</w:t>
       </w:r>
-      <w:bookmarkEnd w:id="69"/>
+      <w:bookmarkEnd w:id="70"/>
     </w:p>
     <w:p>
       <w:pPr>
@@ -10908,35 +11084,36 @@
     </w:p>
     <w:p>
       <w:pPr>
-        <w:pStyle w:val="Heading2"/>
+        <w:pStyle w:val="u2"/>
         <w:rPr>
           <w:lang w:eastAsia="en-US" w:bidi="ar-SA"/>
         </w:rPr>
       </w:pPr>
-      <w:bookmarkStart w:id="70" w:name="_Toc527975150"/>
+      <w:bookmarkStart w:id="71" w:name="_Toc527975150"/>
       <w:r>
         <w:rPr>
           <w:lang w:eastAsia="en-US" w:bidi="ar-SA"/>
         </w:rPr>
+        <w:lastRenderedPageBreak/>
         <w:t>Đặc tả giao diện API (interface)</w:t>
       </w:r>
-      <w:bookmarkEnd w:id="70"/>
-    </w:p>
-    <w:p>
-      <w:pPr>
-        <w:pStyle w:val="Heading2"/>
+      <w:bookmarkEnd w:id="71"/>
+    </w:p>
+    <w:p>
+      <w:pPr>
+        <w:pStyle w:val="u2"/>
         <w:rPr>
           <w:lang w:eastAsia="en-US" w:bidi="ar-SA"/>
         </w:rPr>
       </w:pPr>
-      <w:bookmarkStart w:id="71" w:name="_Toc527975151"/>
+      <w:bookmarkStart w:id="72" w:name="_Toc527975151"/>
       <w:r>
         <w:rPr>
           <w:lang w:eastAsia="en-US" w:bidi="ar-SA"/>
         </w:rPr>
         <w:t>Bảo mật</w:t>
       </w:r>
-      <w:bookmarkEnd w:id="71"/>
+      <w:bookmarkEnd w:id="72"/>
     </w:p>
     <w:p>
       <w:pPr>
@@ -11077,9 +11254,11 @@
           <w:szCs w:val="28"/>
           <w:shd w:val="clear" w:color="auto" w:fill="FFFFFF"/>
         </w:rPr>
-        <w:t>Cài đặt</w:t>
-      </w:r>
-      <w:r>
+        <w:t>Cài đặt SSL để hạn chế bị hacker tấn công, ăn cắp thông tin. Nó cũng giúp tăng cường thứ hạng tìm kiếm trên Google cho website của bạn.</w:t>
+      </w:r>
+    </w:p>
+    <w:p>
+      <w:pPr>
         <w:rPr>
           <w:rFonts w:ascii="Times New Roman" w:hAnsi="Times New Roman" w:cs="Times New Roman"/>
           <w:color w:val="222222"/>
@@ -11087,8 +11266,7 @@
           <w:szCs w:val="28"/>
           <w:shd w:val="clear" w:color="auto" w:fill="FFFFFF"/>
         </w:rPr>
-        <w:t xml:space="preserve"> SSL </w:t>
-      </w:r>
+      </w:pPr>
       <w:r>
         <w:rPr>
           <w:rFonts w:ascii="Times New Roman" w:hAnsi="Times New Roman" w:cs="Times New Roman"/>
@@ -11097,8 +11275,18 @@
           <w:szCs w:val="28"/>
           <w:shd w:val="clear" w:color="auto" w:fill="FFFFFF"/>
         </w:rPr>
-        <w:t xml:space="preserve">để hạn chế bị hacker tấn công, ăn cắp thông tin. Nó cũng giúp tăng </w:t>
-      </w:r>
+        <w:t>Sử dụng website tại các nhà cung cấp lớn, có uy tín được triển khai chính sách xác thực bảo mật thông tin khách hàng tốt, có xác minh 2 bước cho tài khoản quản trị.</w:t>
+      </w:r>
+    </w:p>
+    <w:p>
+      <w:pPr>
+        <w:rPr>
+          <w:rFonts w:ascii="Times New Roman" w:hAnsi="Times New Roman" w:cs="Times New Roman"/>
+          <w:sz w:val="28"/>
+          <w:szCs w:val="28"/>
+          <w:lang w:eastAsia="en-US" w:bidi="ar-SA"/>
+        </w:rPr>
+      </w:pPr>
       <w:r>
         <w:rPr>
           <w:rFonts w:ascii="Times New Roman" w:hAnsi="Times New Roman" w:cs="Times New Roman"/>
@@ -11107,124 +11295,70 @@
           <w:szCs w:val="28"/>
           <w:shd w:val="clear" w:color="auto" w:fill="FFFFFF"/>
         </w:rPr>
-        <w:lastRenderedPageBreak/>
-        <w:t>cường thứ hạng tìm kiếm trên Google cho website của bạn.</w:t>
-      </w:r>
+        <w:t>Sử dụng các hosting chất lượng cao</w:t>
+      </w:r>
+    </w:p>
+    <w:p>
+      <w:pPr>
+        <w:pStyle w:val="u2"/>
+        <w:rPr>
+          <w:lang w:eastAsia="en-US" w:bidi="ar-SA"/>
+        </w:rPr>
+      </w:pPr>
+      <w:bookmarkStart w:id="73" w:name="_Toc527975152"/>
+      <w:r>
+        <w:rPr>
+          <w:lang w:eastAsia="en-US" w:bidi="ar-SA"/>
+        </w:rPr>
+        <w:t>Sao lưu phục hồi</w:t>
+      </w:r>
+      <w:bookmarkEnd w:id="73"/>
     </w:p>
     <w:p>
       <w:pPr>
         <w:rPr>
           <w:rFonts w:ascii="Times New Roman" w:hAnsi="Times New Roman" w:cs="Times New Roman"/>
-          <w:color w:val="222222"/>
-          <w:sz w:val="28"/>
-          <w:szCs w:val="28"/>
-          <w:shd w:val="clear" w:color="auto" w:fill="FFFFFF"/>
+          <w:sz w:val="28"/>
+          <w:szCs w:val="28"/>
+          <w:lang w:eastAsia="en-US" w:bidi="ar-SA"/>
         </w:rPr>
       </w:pPr>
       <w:r>
         <w:rPr>
           <w:rFonts w:ascii="Times New Roman" w:hAnsi="Times New Roman" w:cs="Times New Roman"/>
-          <w:color w:val="222222"/>
-          <w:sz w:val="28"/>
-          <w:szCs w:val="28"/>
-          <w:shd w:val="clear" w:color="auto" w:fill="FFFFFF"/>
-        </w:rPr>
-        <w:t>Sử dụng website tại các nhà cung cấp lớn, có uy tín được triển khai chính sách xác thực bảo mật thông tin khách hàng tốt, có xác minh 2 bước cho tài khoản quản trị.</w:t>
-      </w:r>
-    </w:p>
-    <w:p>
-      <w:pPr>
-        <w:rPr>
-          <w:rFonts w:ascii="Times New Roman" w:hAnsi="Times New Roman" w:cs="Times New Roman"/>
           <w:sz w:val="28"/>
           <w:szCs w:val="28"/>
           <w:lang w:eastAsia="en-US" w:bidi="ar-SA"/>
         </w:rPr>
-      </w:pPr>
-      <w:r>
-        <w:rPr>
-          <w:rFonts w:ascii="Times New Roman" w:hAnsi="Times New Roman" w:cs="Times New Roman"/>
-          <w:color w:val="222222"/>
-          <w:sz w:val="28"/>
-          <w:szCs w:val="28"/>
-          <w:shd w:val="clear" w:color="auto" w:fill="FFFFFF"/>
-        </w:rPr>
-        <w:t>Sử dụng các</w:t>
-      </w:r>
-      <w:r>
-        <w:rPr>
-          <w:rFonts w:ascii="Times New Roman" w:hAnsi="Times New Roman" w:cs="Times New Roman"/>
-          <w:color w:val="222222"/>
-          <w:sz w:val="28"/>
-          <w:szCs w:val="28"/>
-          <w:shd w:val="clear" w:color="auto" w:fill="FFFFFF"/>
-        </w:rPr>
-        <w:t xml:space="preserve"> hosting chất lượng cao</w:t>
-      </w:r>
-    </w:p>
-    <w:p>
-      <w:pPr>
-        <w:pStyle w:val="Heading2"/>
+        <w:t>Sử dụng dịch vụ sao lưu dữ liệu của hosting hoặc tạo các bản sao dữ liệu local được cập nhật thường xuyên đề phòng mất mát thông tin khi xảy ra sự cố.</w:t>
+      </w:r>
+    </w:p>
+    <w:p>
+      <w:pPr>
+        <w:pStyle w:val="u2"/>
         <w:rPr>
           <w:lang w:eastAsia="en-US" w:bidi="ar-SA"/>
         </w:rPr>
       </w:pPr>
-      <w:bookmarkStart w:id="72" w:name="_Toc527975152"/>
+      <w:bookmarkStart w:id="74" w:name="_Toc527975153"/>
       <w:r>
         <w:rPr>
           <w:lang w:eastAsia="en-US" w:bidi="ar-SA"/>
         </w:rPr>
-        <w:t>Sao lưu phục hồi</w:t>
-      </w:r>
-      <w:bookmarkEnd w:id="72"/>
-    </w:p>
-    <w:p>
-      <w:pPr>
-        <w:rPr>
-          <w:rFonts w:ascii="Times New Roman" w:hAnsi="Times New Roman" w:cs="Times New Roman"/>
-          <w:sz w:val="28"/>
-          <w:szCs w:val="28"/>
+        <w:t>Chuyển đổi dữ liệu</w:t>
+      </w:r>
+      <w:bookmarkEnd w:id="74"/>
+    </w:p>
+    <w:p>
+      <w:pPr>
+        <w:rPr>
           <w:lang w:eastAsia="en-US" w:bidi="ar-SA"/>
         </w:rPr>
       </w:pPr>
-      <w:r>
-        <w:rPr>
-          <w:rFonts w:ascii="Times New Roman" w:hAnsi="Times New Roman" w:cs="Times New Roman"/>
-          <w:sz w:val="28"/>
-          <w:szCs w:val="28"/>
-          <w:lang w:eastAsia="en-US" w:bidi="ar-SA"/>
-        </w:rPr>
-        <w:t>Sử dụng dịch vụ sao lưu dữ liệu của hosting hoặc tạo các bản sao dữ liệu local được cập nhật thường xuyên đề phòng mất mát thông tin khi xảy ra sự cố.</w:t>
-      </w:r>
-      <w:bookmarkStart w:id="73" w:name="_GoBack"/>
-      <w:bookmarkEnd w:id="73"/>
-    </w:p>
-    <w:p>
-      <w:pPr>
-        <w:pStyle w:val="Heading2"/>
-        <w:rPr>
-          <w:lang w:eastAsia="en-US" w:bidi="ar-SA"/>
-        </w:rPr>
-      </w:pPr>
-      <w:bookmarkStart w:id="74" w:name="_Toc527975153"/>
-      <w:r>
-        <w:rPr>
-          <w:lang w:eastAsia="en-US" w:bidi="ar-SA"/>
-        </w:rPr>
-        <w:t>Chuyển đổi dữ liệu</w:t>
-      </w:r>
-      <w:bookmarkEnd w:id="74"/>
-    </w:p>
-    <w:p>
-      <w:pPr>
-        <w:rPr>
-          <w:lang w:eastAsia="en-US" w:bidi="ar-SA"/>
-        </w:rPr>
-      </w:pPr>
-    </w:p>
-    <w:p>
-      <w:pPr>
-        <w:pStyle w:val="Heading1"/>
+    </w:p>
+    <w:p>
+      <w:pPr>
+        <w:pStyle w:val="u1"/>
         <w:rPr>
           <w:lang w:eastAsia="en-US" w:bidi="ar-SA"/>
         </w:rPr>
@@ -11264,12 +11398,12 @@
     <w:p/>
     <w:p/>
     <w:sectPr>
-      <w:headerReference w:type="even" r:id="rId23"/>
-      <w:headerReference w:type="default" r:id="rId24"/>
-      <w:footerReference w:type="even" r:id="rId25"/>
-      <w:footerReference w:type="default" r:id="rId26"/>
-      <w:headerReference w:type="first" r:id="rId27"/>
-      <w:footerReference w:type="first" r:id="rId28"/>
+      <w:headerReference w:type="even" r:id="rId25"/>
+      <w:headerReference w:type="default" r:id="rId26"/>
+      <w:footerReference w:type="even" r:id="rId27"/>
+      <w:footerReference w:type="default" r:id="rId28"/>
+      <w:headerReference w:type="first" r:id="rId29"/>
+      <w:footerReference w:type="first" r:id="rId30"/>
       <w:footnotePr>
         <w:pos w:val="beneathText"/>
       </w:footnotePr>
@@ -11283,7 +11417,7 @@
 </file>
 
 <file path=word/endnotes.xml><?xml version="1.0" encoding="utf-8"?>
-<w:endnotes xmlns:wpc="http://schemas.microsoft.com/office/word/2010/wordprocessingCanvas" xmlns:cx="http://schemas.microsoft.com/office/drawing/2014/chartex" xmlns:mc="http://schemas.openxmlformats.org/markup-compatibility/2006" xmlns:o="urn:schemas-microsoft-com:office:office" xmlns:r="http://schemas.openxmlformats.org/officeDocument/2006/relationships" xmlns:m="http://schemas.openxmlformats.org/officeDocument/2006/math" xmlns:v="urn:schemas-microsoft-com:vml" xmlns:wp14="http://schemas.microsoft.com/office/word/2010/wordprocessingDrawing" xmlns:wp="http://schemas.openxmlformats.org/drawingml/2006/wordprocessingDrawing" xmlns:w10="urn:schemas-microsoft-com:office:word" xmlns:w="http://schemas.openxmlformats.org/wordprocessingml/2006/main" xmlns:w14="http://schemas.microsoft.com/office/word/2010/wordml" xmlns:w15="http://schemas.microsoft.com/office/word/2012/wordml" xmlns:w16se="http://schemas.microsoft.com/office/word/2015/wordml/symex" xmlns:wpg="http://schemas.microsoft.com/office/word/2010/wordprocessingGroup" xmlns:wpi="http://schemas.microsoft.com/office/word/2010/wordprocessingInk" xmlns:wne="http://schemas.microsoft.com/office/word/2006/wordml" xmlns:wps="http://schemas.microsoft.com/office/word/2010/wordprocessingShape" mc:Ignorable="w14 w15 w16se wp14">
+<w:endnotes xmlns:wpc="http://schemas.microsoft.com/office/word/2010/wordprocessingCanvas" xmlns:cx="http://schemas.microsoft.com/office/drawing/2014/chartex" xmlns:cx1="http://schemas.microsoft.com/office/drawing/2015/9/8/chartex" xmlns:cx2="http://schemas.microsoft.com/office/drawing/2015/10/21/chartex" xmlns:cx3="http://schemas.microsoft.com/office/drawing/2016/5/9/chartex" xmlns:cx4="http://schemas.microsoft.com/office/drawing/2016/5/10/chartex" xmlns:cx5="http://schemas.microsoft.com/office/drawing/2016/5/11/chartex" xmlns:cx6="http://schemas.microsoft.com/office/drawing/2016/5/12/chartex" xmlns:cx7="http://schemas.microsoft.com/office/drawing/2016/5/13/chartex" xmlns:cx8="http://schemas.microsoft.com/office/drawing/2016/5/14/chartex" xmlns:mc="http://schemas.openxmlformats.org/markup-compatibility/2006" xmlns:aink="http://schemas.microsoft.com/office/drawing/2016/ink" xmlns:am3d="http://schemas.microsoft.com/office/drawing/2017/model3d" xmlns:o="urn:schemas-microsoft-com:office:office" xmlns:r="http://schemas.openxmlformats.org/officeDocument/2006/relationships" xmlns:m="http://schemas.openxmlformats.org/officeDocument/2006/math" xmlns:v="urn:schemas-microsoft-com:vml" xmlns:wp14="http://schemas.microsoft.com/office/word/2010/wordprocessingDrawing" xmlns:wp="http://schemas.openxmlformats.org/drawingml/2006/wordprocessingDrawing" xmlns:w10="urn:schemas-microsoft-com:office:word" xmlns:w="http://schemas.openxmlformats.org/wordprocessingml/2006/main" xmlns:w14="http://schemas.microsoft.com/office/word/2010/wordml" xmlns:w15="http://schemas.microsoft.com/office/word/2012/wordml" xmlns:w16cid="http://schemas.microsoft.com/office/word/2016/wordml/cid" xmlns:w16se="http://schemas.microsoft.com/office/word/2015/wordml/symex" xmlns:wpg="http://schemas.microsoft.com/office/word/2010/wordprocessingGroup" xmlns:wpi="http://schemas.microsoft.com/office/word/2010/wordprocessingInk" xmlns:wne="http://schemas.microsoft.com/office/word/2006/wordml" xmlns:wps="http://schemas.microsoft.com/office/word/2010/wordprocessingShape" mc:Ignorable="w14 w15 w16se w16cid wp14">
   <w:endnote w:type="separator" w:id="-1">
     <w:p>
       <w:r>
@@ -11304,10 +11438,10 @@
 </file>
 
 <file path=word/footer1.xml><?xml version="1.0" encoding="utf-8"?>
-<w:ftr xmlns:wpc="http://schemas.microsoft.com/office/word/2010/wordprocessingCanvas" xmlns:cx="http://schemas.microsoft.com/office/drawing/2014/chartex" xmlns:mc="http://schemas.openxmlformats.org/markup-compatibility/2006" xmlns:o="urn:schemas-microsoft-com:office:office" xmlns:r="http://schemas.openxmlformats.org/officeDocument/2006/relationships" xmlns:m="http://schemas.openxmlformats.org/officeDocument/2006/math" xmlns:v="urn:schemas-microsoft-com:vml" xmlns:wp14="http://schemas.microsoft.com/office/word/2010/wordprocessingDrawing" xmlns:wp="http://schemas.openxmlformats.org/drawingml/2006/wordprocessingDrawing" xmlns:w10="urn:schemas-microsoft-com:office:word" xmlns:w="http://schemas.openxmlformats.org/wordprocessingml/2006/main" xmlns:w14="http://schemas.microsoft.com/office/word/2010/wordml" xmlns:w15="http://schemas.microsoft.com/office/word/2012/wordml" xmlns:w16se="http://schemas.microsoft.com/office/word/2015/wordml/symex" xmlns:wpg="http://schemas.microsoft.com/office/word/2010/wordprocessingGroup" xmlns:wpi="http://schemas.microsoft.com/office/word/2010/wordprocessingInk" xmlns:wne="http://schemas.microsoft.com/office/word/2006/wordml" xmlns:wps="http://schemas.microsoft.com/office/word/2010/wordprocessingShape" mc:Ignorable="w14 w15 w16se wp14">
+<w:ftr xmlns:wpc="http://schemas.microsoft.com/office/word/2010/wordprocessingCanvas" xmlns:cx="http://schemas.microsoft.com/office/drawing/2014/chartex" xmlns:cx1="http://schemas.microsoft.com/office/drawing/2015/9/8/chartex" xmlns:cx2="http://schemas.microsoft.com/office/drawing/2015/10/21/chartex" xmlns:cx3="http://schemas.microsoft.com/office/drawing/2016/5/9/chartex" xmlns:cx4="http://schemas.microsoft.com/office/drawing/2016/5/10/chartex" xmlns:cx5="http://schemas.microsoft.com/office/drawing/2016/5/11/chartex" xmlns:cx6="http://schemas.microsoft.com/office/drawing/2016/5/12/chartex" xmlns:cx7="http://schemas.microsoft.com/office/drawing/2016/5/13/chartex" xmlns:cx8="http://schemas.microsoft.com/office/drawing/2016/5/14/chartex" xmlns:mc="http://schemas.openxmlformats.org/markup-compatibility/2006" xmlns:aink="http://schemas.microsoft.com/office/drawing/2016/ink" xmlns:am3d="http://schemas.microsoft.com/office/drawing/2017/model3d" xmlns:o="urn:schemas-microsoft-com:office:office" xmlns:r="http://schemas.openxmlformats.org/officeDocument/2006/relationships" xmlns:m="http://schemas.openxmlformats.org/officeDocument/2006/math" xmlns:v="urn:schemas-microsoft-com:vml" xmlns:wp14="http://schemas.microsoft.com/office/word/2010/wordprocessingDrawing" xmlns:wp="http://schemas.openxmlformats.org/drawingml/2006/wordprocessingDrawing" xmlns:w10="urn:schemas-microsoft-com:office:word" xmlns:w="http://schemas.openxmlformats.org/wordprocessingml/2006/main" xmlns:w14="http://schemas.microsoft.com/office/word/2010/wordml" xmlns:w15="http://schemas.microsoft.com/office/word/2012/wordml" xmlns:w16cid="http://schemas.microsoft.com/office/word/2016/wordml/cid" xmlns:w16se="http://schemas.microsoft.com/office/word/2015/wordml/symex" xmlns:wpg="http://schemas.microsoft.com/office/word/2010/wordprocessingGroup" xmlns:wpi="http://schemas.microsoft.com/office/word/2010/wordprocessingInk" xmlns:wne="http://schemas.microsoft.com/office/word/2006/wordml" xmlns:wps="http://schemas.microsoft.com/office/word/2010/wordprocessingShape" mc:Ignorable="w14 w15 w16se w16cid wp14">
   <w:p>
     <w:pPr>
-      <w:pStyle w:val="Footer"/>
+      <w:pStyle w:val="Chntrang"/>
       <w:pBdr>
         <w:top w:val="single" w:sz="8" w:space="1" w:color="365F91"/>
       </w:pBdr>
@@ -11382,10 +11516,10 @@
 </file>
 
 <file path=word/footer2.xml><?xml version="1.0" encoding="utf-8"?>
-<w:ftr xmlns:wpc="http://schemas.microsoft.com/office/word/2010/wordprocessingCanvas" xmlns:cx="http://schemas.microsoft.com/office/drawing/2014/chartex" xmlns:mc="http://schemas.openxmlformats.org/markup-compatibility/2006" xmlns:o="urn:schemas-microsoft-com:office:office" xmlns:r="http://schemas.openxmlformats.org/officeDocument/2006/relationships" xmlns:m="http://schemas.openxmlformats.org/officeDocument/2006/math" xmlns:v="urn:schemas-microsoft-com:vml" xmlns:wp14="http://schemas.microsoft.com/office/word/2010/wordprocessingDrawing" xmlns:wp="http://schemas.openxmlformats.org/drawingml/2006/wordprocessingDrawing" xmlns:w10="urn:schemas-microsoft-com:office:word" xmlns:w="http://schemas.openxmlformats.org/wordprocessingml/2006/main" xmlns:w14="http://schemas.microsoft.com/office/word/2010/wordml" xmlns:w15="http://schemas.microsoft.com/office/word/2012/wordml" xmlns:w16se="http://schemas.microsoft.com/office/word/2015/wordml/symex" xmlns:wpg="http://schemas.microsoft.com/office/word/2010/wordprocessingGroup" xmlns:wpi="http://schemas.microsoft.com/office/word/2010/wordprocessingInk" xmlns:wne="http://schemas.microsoft.com/office/word/2006/wordml" xmlns:wps="http://schemas.microsoft.com/office/word/2010/wordprocessingShape" mc:Ignorable="w14 w15 w16se wp14">
+<w:ftr xmlns:wpc="http://schemas.microsoft.com/office/word/2010/wordprocessingCanvas" xmlns:cx="http://schemas.microsoft.com/office/drawing/2014/chartex" xmlns:cx1="http://schemas.microsoft.com/office/drawing/2015/9/8/chartex" xmlns:cx2="http://schemas.microsoft.com/office/drawing/2015/10/21/chartex" xmlns:cx3="http://schemas.microsoft.com/office/drawing/2016/5/9/chartex" xmlns:cx4="http://schemas.microsoft.com/office/drawing/2016/5/10/chartex" xmlns:cx5="http://schemas.microsoft.com/office/drawing/2016/5/11/chartex" xmlns:cx6="http://schemas.microsoft.com/office/drawing/2016/5/12/chartex" xmlns:cx7="http://schemas.microsoft.com/office/drawing/2016/5/13/chartex" xmlns:cx8="http://schemas.microsoft.com/office/drawing/2016/5/14/chartex" xmlns:mc="http://schemas.openxmlformats.org/markup-compatibility/2006" xmlns:aink="http://schemas.microsoft.com/office/drawing/2016/ink" xmlns:am3d="http://schemas.microsoft.com/office/drawing/2017/model3d" xmlns:o="urn:schemas-microsoft-com:office:office" xmlns:r="http://schemas.openxmlformats.org/officeDocument/2006/relationships" xmlns:m="http://schemas.openxmlformats.org/officeDocument/2006/math" xmlns:v="urn:schemas-microsoft-com:vml" xmlns:wp14="http://schemas.microsoft.com/office/word/2010/wordprocessingDrawing" xmlns:wp="http://schemas.openxmlformats.org/drawingml/2006/wordprocessingDrawing" xmlns:w10="urn:schemas-microsoft-com:office:word" xmlns:w="http://schemas.openxmlformats.org/wordprocessingml/2006/main" xmlns:w14="http://schemas.microsoft.com/office/word/2010/wordml" xmlns:w15="http://schemas.microsoft.com/office/word/2012/wordml" xmlns:w16cid="http://schemas.microsoft.com/office/word/2016/wordml/cid" xmlns:w16se="http://schemas.microsoft.com/office/word/2015/wordml/symex" xmlns:wpg="http://schemas.microsoft.com/office/word/2010/wordprocessingGroup" xmlns:wpi="http://schemas.microsoft.com/office/word/2010/wordprocessingInk" xmlns:wne="http://schemas.microsoft.com/office/word/2006/wordml" xmlns:wps="http://schemas.microsoft.com/office/word/2010/wordprocessingShape" mc:Ignorable="w14 w15 w16se w16cid wp14">
   <w:p>
     <w:pPr>
-      <w:pStyle w:val="Footer"/>
+      <w:pStyle w:val="Chntrang"/>
       <w:tabs>
         <w:tab w:val="left" w:pos="990"/>
       </w:tabs>
@@ -11453,7 +11587,7 @@
   </w:p>
   <w:p>
     <w:pPr>
-      <w:pStyle w:val="Footer"/>
+      <w:pStyle w:val="Chntrang"/>
       <w:tabs>
         <w:tab w:val="left" w:pos="990"/>
       </w:tabs>
@@ -11480,7 +11614,7 @@
   </w:p>
   <w:p>
     <w:pPr>
-      <w:pStyle w:val="Footer"/>
+      <w:pStyle w:val="Chntrang"/>
       <w:tabs>
         <w:tab w:val="left" w:pos="990"/>
       </w:tabs>
@@ -11514,7 +11648,7 @@
   </w:p>
   <w:p>
     <w:pPr>
-      <w:pStyle w:val="Footer"/>
+      <w:pStyle w:val="Chntrang"/>
       <w:rPr>
         <w:i/>
         <w:color w:val="003366"/>
@@ -11523,7 +11657,7 @@
   </w:p>
   <w:p>
     <w:pPr>
-      <w:pStyle w:val="Footer"/>
+      <w:pStyle w:val="Chntrang"/>
       <w:rPr>
         <w:i/>
         <w:color w:val="003366"/>
@@ -11532,7 +11666,7 @@
   </w:p>
   <w:p>
     <w:pPr>
-      <w:pStyle w:val="Footer"/>
+      <w:pStyle w:val="Chntrang"/>
       <w:rPr>
         <w:i/>
         <w:color w:val="003366"/>
@@ -11543,17 +11677,17 @@
 </file>
 
 <file path=word/footer3.xml><?xml version="1.0" encoding="utf-8"?>
-<w:ftr xmlns:wpc="http://schemas.microsoft.com/office/word/2010/wordprocessingCanvas" xmlns:cx="http://schemas.microsoft.com/office/drawing/2014/chartex" xmlns:mc="http://schemas.openxmlformats.org/markup-compatibility/2006" xmlns:o="urn:schemas-microsoft-com:office:office" xmlns:r="http://schemas.openxmlformats.org/officeDocument/2006/relationships" xmlns:m="http://schemas.openxmlformats.org/officeDocument/2006/math" xmlns:v="urn:schemas-microsoft-com:vml" xmlns:wp14="http://schemas.microsoft.com/office/word/2010/wordprocessingDrawing" xmlns:wp="http://schemas.openxmlformats.org/drawingml/2006/wordprocessingDrawing" xmlns:w10="urn:schemas-microsoft-com:office:word" xmlns:w="http://schemas.openxmlformats.org/wordprocessingml/2006/main" xmlns:w14="http://schemas.microsoft.com/office/word/2010/wordml" xmlns:w15="http://schemas.microsoft.com/office/word/2012/wordml" xmlns:w16se="http://schemas.microsoft.com/office/word/2015/wordml/symex" xmlns:wpg="http://schemas.microsoft.com/office/word/2010/wordprocessingGroup" xmlns:wpi="http://schemas.microsoft.com/office/word/2010/wordprocessingInk" xmlns:wne="http://schemas.microsoft.com/office/word/2006/wordml" xmlns:wps="http://schemas.microsoft.com/office/word/2010/wordprocessingShape" mc:Ignorable="w14 w15 w16se wp14">
+<w:ftr xmlns:wpc="http://schemas.microsoft.com/office/word/2010/wordprocessingCanvas" xmlns:cx="http://schemas.microsoft.com/office/drawing/2014/chartex" xmlns:cx1="http://schemas.microsoft.com/office/drawing/2015/9/8/chartex" xmlns:cx2="http://schemas.microsoft.com/office/drawing/2015/10/21/chartex" xmlns:cx3="http://schemas.microsoft.com/office/drawing/2016/5/9/chartex" xmlns:cx4="http://schemas.microsoft.com/office/drawing/2016/5/10/chartex" xmlns:cx5="http://schemas.microsoft.com/office/drawing/2016/5/11/chartex" xmlns:cx6="http://schemas.microsoft.com/office/drawing/2016/5/12/chartex" xmlns:cx7="http://schemas.microsoft.com/office/drawing/2016/5/13/chartex" xmlns:cx8="http://schemas.microsoft.com/office/drawing/2016/5/14/chartex" xmlns:mc="http://schemas.openxmlformats.org/markup-compatibility/2006" xmlns:aink="http://schemas.microsoft.com/office/drawing/2016/ink" xmlns:am3d="http://schemas.microsoft.com/office/drawing/2017/model3d" xmlns:o="urn:schemas-microsoft-com:office:office" xmlns:r="http://schemas.openxmlformats.org/officeDocument/2006/relationships" xmlns:m="http://schemas.openxmlformats.org/officeDocument/2006/math" xmlns:v="urn:schemas-microsoft-com:vml" xmlns:wp14="http://schemas.microsoft.com/office/word/2010/wordprocessingDrawing" xmlns:wp="http://schemas.openxmlformats.org/drawingml/2006/wordprocessingDrawing" xmlns:w10="urn:schemas-microsoft-com:office:word" xmlns:w="http://schemas.openxmlformats.org/wordprocessingml/2006/main" xmlns:w14="http://schemas.microsoft.com/office/word/2010/wordml" xmlns:w15="http://schemas.microsoft.com/office/word/2012/wordml" xmlns:w16cid="http://schemas.microsoft.com/office/word/2016/wordml/cid" xmlns:w16se="http://schemas.microsoft.com/office/word/2015/wordml/symex" xmlns:wpg="http://schemas.microsoft.com/office/word/2010/wordprocessingGroup" xmlns:wpi="http://schemas.microsoft.com/office/word/2010/wordprocessingInk" xmlns:wne="http://schemas.microsoft.com/office/word/2006/wordml" xmlns:wps="http://schemas.microsoft.com/office/word/2010/wordprocessingShape" mc:Ignorable="w14 w15 w16se w16cid wp14">
   <w:p/>
   <w:p/>
 </w:ftr>
 </file>
 
 <file path=word/footer4.xml><?xml version="1.0" encoding="utf-8"?>
-<w:ftr xmlns:wpc="http://schemas.microsoft.com/office/word/2010/wordprocessingCanvas" xmlns:cx="http://schemas.microsoft.com/office/drawing/2014/chartex" xmlns:mc="http://schemas.openxmlformats.org/markup-compatibility/2006" xmlns:o="urn:schemas-microsoft-com:office:office" xmlns:r="http://schemas.openxmlformats.org/officeDocument/2006/relationships" xmlns:m="http://schemas.openxmlformats.org/officeDocument/2006/math" xmlns:v="urn:schemas-microsoft-com:vml" xmlns:wp14="http://schemas.microsoft.com/office/word/2010/wordprocessingDrawing" xmlns:wp="http://schemas.openxmlformats.org/drawingml/2006/wordprocessingDrawing" xmlns:w10="urn:schemas-microsoft-com:office:word" xmlns:w="http://schemas.openxmlformats.org/wordprocessingml/2006/main" xmlns:w14="http://schemas.microsoft.com/office/word/2010/wordml" xmlns:w15="http://schemas.microsoft.com/office/word/2012/wordml" xmlns:w16se="http://schemas.microsoft.com/office/word/2015/wordml/symex" xmlns:wpg="http://schemas.microsoft.com/office/word/2010/wordprocessingGroup" xmlns:wpi="http://schemas.microsoft.com/office/word/2010/wordprocessingInk" xmlns:wne="http://schemas.microsoft.com/office/word/2006/wordml" xmlns:wps="http://schemas.microsoft.com/office/word/2010/wordprocessingShape" mc:Ignorable="w14 w15 w16se wp14">
+<w:ftr xmlns:wpc="http://schemas.microsoft.com/office/word/2010/wordprocessingCanvas" xmlns:cx="http://schemas.microsoft.com/office/drawing/2014/chartex" xmlns:cx1="http://schemas.microsoft.com/office/drawing/2015/9/8/chartex" xmlns:cx2="http://schemas.microsoft.com/office/drawing/2015/10/21/chartex" xmlns:cx3="http://schemas.microsoft.com/office/drawing/2016/5/9/chartex" xmlns:cx4="http://schemas.microsoft.com/office/drawing/2016/5/10/chartex" xmlns:cx5="http://schemas.microsoft.com/office/drawing/2016/5/11/chartex" xmlns:cx6="http://schemas.microsoft.com/office/drawing/2016/5/12/chartex" xmlns:cx7="http://schemas.microsoft.com/office/drawing/2016/5/13/chartex" xmlns:cx8="http://schemas.microsoft.com/office/drawing/2016/5/14/chartex" xmlns:mc="http://schemas.openxmlformats.org/markup-compatibility/2006" xmlns:aink="http://schemas.microsoft.com/office/drawing/2016/ink" xmlns:am3d="http://schemas.microsoft.com/office/drawing/2017/model3d" xmlns:o="urn:schemas-microsoft-com:office:office" xmlns:r="http://schemas.openxmlformats.org/officeDocument/2006/relationships" xmlns:m="http://schemas.openxmlformats.org/officeDocument/2006/math" xmlns:v="urn:schemas-microsoft-com:vml" xmlns:wp14="http://schemas.microsoft.com/office/word/2010/wordprocessingDrawing" xmlns:wp="http://schemas.openxmlformats.org/drawingml/2006/wordprocessingDrawing" xmlns:w10="urn:schemas-microsoft-com:office:word" xmlns:w="http://schemas.openxmlformats.org/wordprocessingml/2006/main" xmlns:w14="http://schemas.microsoft.com/office/word/2010/wordml" xmlns:w15="http://schemas.microsoft.com/office/word/2012/wordml" xmlns:w16cid="http://schemas.microsoft.com/office/word/2016/wordml/cid" xmlns:w16se="http://schemas.microsoft.com/office/word/2015/wordml/symex" xmlns:wpg="http://schemas.microsoft.com/office/word/2010/wordprocessingGroup" xmlns:wpi="http://schemas.microsoft.com/office/word/2010/wordprocessingInk" xmlns:wne="http://schemas.microsoft.com/office/word/2006/wordml" xmlns:wps="http://schemas.microsoft.com/office/word/2010/wordprocessingShape" mc:Ignorable="w14 w15 w16se w16cid wp14">
   <w:p>
     <w:pPr>
-      <w:pStyle w:val="Footer"/>
+      <w:pStyle w:val="Chntrang"/>
       <w:pBdr>
         <w:top w:val="single" w:sz="8" w:space="1" w:color="365F91"/>
       </w:pBdr>
@@ -11677,13 +11811,13 @@
 </file>
 
 <file path=word/footer5.xml><?xml version="1.0" encoding="utf-8"?>
-<w:ftr xmlns:wpc="http://schemas.microsoft.com/office/word/2010/wordprocessingCanvas" xmlns:cx="http://schemas.microsoft.com/office/drawing/2014/chartex" xmlns:mc="http://schemas.openxmlformats.org/markup-compatibility/2006" xmlns:o="urn:schemas-microsoft-com:office:office" xmlns:r="http://schemas.openxmlformats.org/officeDocument/2006/relationships" xmlns:m="http://schemas.openxmlformats.org/officeDocument/2006/math" xmlns:v="urn:schemas-microsoft-com:vml" xmlns:wp14="http://schemas.microsoft.com/office/word/2010/wordprocessingDrawing" xmlns:wp="http://schemas.openxmlformats.org/drawingml/2006/wordprocessingDrawing" xmlns:w10="urn:schemas-microsoft-com:office:word" xmlns:w="http://schemas.openxmlformats.org/wordprocessingml/2006/main" xmlns:w14="http://schemas.microsoft.com/office/word/2010/wordml" xmlns:w15="http://schemas.microsoft.com/office/word/2012/wordml" xmlns:w16se="http://schemas.microsoft.com/office/word/2015/wordml/symex" xmlns:wpg="http://schemas.microsoft.com/office/word/2010/wordprocessingGroup" xmlns:wpi="http://schemas.microsoft.com/office/word/2010/wordprocessingInk" xmlns:wne="http://schemas.microsoft.com/office/word/2006/wordml" xmlns:wps="http://schemas.microsoft.com/office/word/2010/wordprocessingShape" mc:Ignorable="w14 w15 w16se wp14">
+<w:ftr xmlns:wpc="http://schemas.microsoft.com/office/word/2010/wordprocessingCanvas" xmlns:cx="http://schemas.microsoft.com/office/drawing/2014/chartex" xmlns:cx1="http://schemas.microsoft.com/office/drawing/2015/9/8/chartex" xmlns:cx2="http://schemas.microsoft.com/office/drawing/2015/10/21/chartex" xmlns:cx3="http://schemas.microsoft.com/office/drawing/2016/5/9/chartex" xmlns:cx4="http://schemas.microsoft.com/office/drawing/2016/5/10/chartex" xmlns:cx5="http://schemas.microsoft.com/office/drawing/2016/5/11/chartex" xmlns:cx6="http://schemas.microsoft.com/office/drawing/2016/5/12/chartex" xmlns:cx7="http://schemas.microsoft.com/office/drawing/2016/5/13/chartex" xmlns:cx8="http://schemas.microsoft.com/office/drawing/2016/5/14/chartex" xmlns:mc="http://schemas.openxmlformats.org/markup-compatibility/2006" xmlns:aink="http://schemas.microsoft.com/office/drawing/2016/ink" xmlns:am3d="http://schemas.microsoft.com/office/drawing/2017/model3d" xmlns:o="urn:schemas-microsoft-com:office:office" xmlns:r="http://schemas.openxmlformats.org/officeDocument/2006/relationships" xmlns:m="http://schemas.openxmlformats.org/officeDocument/2006/math" xmlns:v="urn:schemas-microsoft-com:vml" xmlns:wp14="http://schemas.microsoft.com/office/word/2010/wordprocessingDrawing" xmlns:wp="http://schemas.openxmlformats.org/drawingml/2006/wordprocessingDrawing" xmlns:w10="urn:schemas-microsoft-com:office:word" xmlns:w="http://schemas.openxmlformats.org/wordprocessingml/2006/main" xmlns:w14="http://schemas.microsoft.com/office/word/2010/wordml" xmlns:w15="http://schemas.microsoft.com/office/word/2012/wordml" xmlns:w16cid="http://schemas.microsoft.com/office/word/2016/wordml/cid" xmlns:w16se="http://schemas.microsoft.com/office/word/2015/wordml/symex" xmlns:wpg="http://schemas.microsoft.com/office/word/2010/wordprocessingGroup" xmlns:wpi="http://schemas.microsoft.com/office/word/2010/wordprocessingInk" xmlns:wne="http://schemas.microsoft.com/office/word/2006/wordml" xmlns:wps="http://schemas.microsoft.com/office/word/2010/wordprocessingShape" mc:Ignorable="w14 w15 w16se w16cid wp14">
   <w:p/>
 </w:ftr>
 </file>
 
 <file path=word/footnotes.xml><?xml version="1.0" encoding="utf-8"?>
-<w:footnotes xmlns:wpc="http://schemas.microsoft.com/office/word/2010/wordprocessingCanvas" xmlns:cx="http://schemas.microsoft.com/office/drawing/2014/chartex" xmlns:mc="http://schemas.openxmlformats.org/markup-compatibility/2006" xmlns:o="urn:schemas-microsoft-com:office:office" xmlns:r="http://schemas.openxmlformats.org/officeDocument/2006/relationships" xmlns:m="http://schemas.openxmlformats.org/officeDocument/2006/math" xmlns:v="urn:schemas-microsoft-com:vml" xmlns:wp14="http://schemas.microsoft.com/office/word/2010/wordprocessingDrawing" xmlns:wp="http://schemas.openxmlformats.org/drawingml/2006/wordprocessingDrawing" xmlns:w10="urn:schemas-microsoft-com:office:word" xmlns:w="http://schemas.openxmlformats.org/wordprocessingml/2006/main" xmlns:w14="http://schemas.microsoft.com/office/word/2010/wordml" xmlns:w15="http://schemas.microsoft.com/office/word/2012/wordml" xmlns:w16se="http://schemas.microsoft.com/office/word/2015/wordml/symex" xmlns:wpg="http://schemas.microsoft.com/office/word/2010/wordprocessingGroup" xmlns:wpi="http://schemas.microsoft.com/office/word/2010/wordprocessingInk" xmlns:wne="http://schemas.microsoft.com/office/word/2006/wordml" xmlns:wps="http://schemas.microsoft.com/office/word/2010/wordprocessingShape" mc:Ignorable="w14 w15 w16se wp14">
+<w:footnotes xmlns:wpc="http://schemas.microsoft.com/office/word/2010/wordprocessingCanvas" xmlns:cx="http://schemas.microsoft.com/office/drawing/2014/chartex" xmlns:cx1="http://schemas.microsoft.com/office/drawing/2015/9/8/chartex" xmlns:cx2="http://schemas.microsoft.com/office/drawing/2015/10/21/chartex" xmlns:cx3="http://schemas.microsoft.com/office/drawing/2016/5/9/chartex" xmlns:cx4="http://schemas.microsoft.com/office/drawing/2016/5/10/chartex" xmlns:cx5="http://schemas.microsoft.com/office/drawing/2016/5/11/chartex" xmlns:cx6="http://schemas.microsoft.com/office/drawing/2016/5/12/chartex" xmlns:cx7="http://schemas.microsoft.com/office/drawing/2016/5/13/chartex" xmlns:cx8="http://schemas.microsoft.com/office/drawing/2016/5/14/chartex" xmlns:mc="http://schemas.openxmlformats.org/markup-compatibility/2006" xmlns:aink="http://schemas.microsoft.com/office/drawing/2016/ink" xmlns:am3d="http://schemas.microsoft.com/office/drawing/2017/model3d" xmlns:o="urn:schemas-microsoft-com:office:office" xmlns:r="http://schemas.openxmlformats.org/officeDocument/2006/relationships" xmlns:m="http://schemas.openxmlformats.org/officeDocument/2006/math" xmlns:v="urn:schemas-microsoft-com:vml" xmlns:wp14="http://schemas.microsoft.com/office/word/2010/wordprocessingDrawing" xmlns:wp="http://schemas.openxmlformats.org/drawingml/2006/wordprocessingDrawing" xmlns:w10="urn:schemas-microsoft-com:office:word" xmlns:w="http://schemas.openxmlformats.org/wordprocessingml/2006/main" xmlns:w14="http://schemas.microsoft.com/office/word/2010/wordml" xmlns:w15="http://schemas.microsoft.com/office/word/2012/wordml" xmlns:w16cid="http://schemas.microsoft.com/office/word/2016/wordml/cid" xmlns:w16se="http://schemas.microsoft.com/office/word/2015/wordml/symex" xmlns:wpg="http://schemas.microsoft.com/office/word/2010/wordprocessingGroup" xmlns:wpi="http://schemas.microsoft.com/office/word/2010/wordprocessingInk" xmlns:wne="http://schemas.microsoft.com/office/word/2006/wordml" xmlns:wps="http://schemas.microsoft.com/office/word/2010/wordprocessingShape" mc:Ignorable="w14 w15 w16se w16cid wp14">
   <w:footnote w:type="separator" w:id="-1">
     <w:p>
       <w:r>
@@ -11704,10 +11838,10 @@
 </file>
 
 <file path=word/header1.xml><?xml version="1.0" encoding="utf-8"?>
-<w:hdr xmlns:wpc="http://schemas.microsoft.com/office/word/2010/wordprocessingCanvas" xmlns:cx="http://schemas.microsoft.com/office/drawing/2014/chartex" xmlns:mc="http://schemas.openxmlformats.org/markup-compatibility/2006" xmlns:o="urn:schemas-microsoft-com:office:office" xmlns:r="http://schemas.openxmlformats.org/officeDocument/2006/relationships" xmlns:m="http://schemas.openxmlformats.org/officeDocument/2006/math" xmlns:v="urn:schemas-microsoft-com:vml" xmlns:wp14="http://schemas.microsoft.com/office/word/2010/wordprocessingDrawing" xmlns:wp="http://schemas.openxmlformats.org/drawingml/2006/wordprocessingDrawing" xmlns:w10="urn:schemas-microsoft-com:office:word" xmlns:w="http://schemas.openxmlformats.org/wordprocessingml/2006/main" xmlns:w14="http://schemas.microsoft.com/office/word/2010/wordml" xmlns:w15="http://schemas.microsoft.com/office/word/2012/wordml" xmlns:w16se="http://schemas.microsoft.com/office/word/2015/wordml/symex" xmlns:wpg="http://schemas.microsoft.com/office/word/2010/wordprocessingGroup" xmlns:wpi="http://schemas.microsoft.com/office/word/2010/wordprocessingInk" xmlns:wne="http://schemas.microsoft.com/office/word/2006/wordml" xmlns:wps="http://schemas.microsoft.com/office/word/2010/wordprocessingShape" mc:Ignorable="w14 w15 w16se wp14">
+<w:hdr xmlns:wpc="http://schemas.microsoft.com/office/word/2010/wordprocessingCanvas" xmlns:cx="http://schemas.microsoft.com/office/drawing/2014/chartex" xmlns:cx1="http://schemas.microsoft.com/office/drawing/2015/9/8/chartex" xmlns:cx2="http://schemas.microsoft.com/office/drawing/2015/10/21/chartex" xmlns:cx3="http://schemas.microsoft.com/office/drawing/2016/5/9/chartex" xmlns:cx4="http://schemas.microsoft.com/office/drawing/2016/5/10/chartex" xmlns:cx5="http://schemas.microsoft.com/office/drawing/2016/5/11/chartex" xmlns:cx6="http://schemas.microsoft.com/office/drawing/2016/5/12/chartex" xmlns:cx7="http://schemas.microsoft.com/office/drawing/2016/5/13/chartex" xmlns:cx8="http://schemas.microsoft.com/office/drawing/2016/5/14/chartex" xmlns:mc="http://schemas.openxmlformats.org/markup-compatibility/2006" xmlns:aink="http://schemas.microsoft.com/office/drawing/2016/ink" xmlns:am3d="http://schemas.microsoft.com/office/drawing/2017/model3d" xmlns:o="urn:schemas-microsoft-com:office:office" xmlns:r="http://schemas.openxmlformats.org/officeDocument/2006/relationships" xmlns:m="http://schemas.openxmlformats.org/officeDocument/2006/math" xmlns:v="urn:schemas-microsoft-com:vml" xmlns:wp14="http://schemas.microsoft.com/office/word/2010/wordprocessingDrawing" xmlns:wp="http://schemas.openxmlformats.org/drawingml/2006/wordprocessingDrawing" xmlns:w10="urn:schemas-microsoft-com:office:word" xmlns:w="http://schemas.openxmlformats.org/wordprocessingml/2006/main" xmlns:w14="http://schemas.microsoft.com/office/word/2010/wordml" xmlns:w15="http://schemas.microsoft.com/office/word/2012/wordml" xmlns:w16cid="http://schemas.microsoft.com/office/word/2016/wordml/cid" xmlns:w16se="http://schemas.microsoft.com/office/word/2015/wordml/symex" xmlns:wpg="http://schemas.microsoft.com/office/word/2010/wordprocessingGroup" xmlns:wpi="http://schemas.microsoft.com/office/word/2010/wordprocessingInk" xmlns:wne="http://schemas.microsoft.com/office/word/2006/wordml" xmlns:wps="http://schemas.microsoft.com/office/word/2010/wordprocessingShape" mc:Ignorable="w14 w15 w16se w16cid wp14">
   <w:p>
     <w:pPr>
-      <w:pStyle w:val="Header"/>
+      <w:pStyle w:val="utrang"/>
       <w:pBdr>
         <w:bottom w:val="single" w:sz="8" w:space="1" w:color="365F91"/>
       </w:pBdr>
@@ -11736,16 +11870,16 @@
 </file>
 
 <file path=word/header2.xml><?xml version="1.0" encoding="utf-8"?>
-<w:hdr xmlns:wpc="http://schemas.microsoft.com/office/word/2010/wordprocessingCanvas" xmlns:cx="http://schemas.microsoft.com/office/drawing/2014/chartex" xmlns:mc="http://schemas.openxmlformats.org/markup-compatibility/2006" xmlns:o="urn:schemas-microsoft-com:office:office" xmlns:r="http://schemas.openxmlformats.org/officeDocument/2006/relationships" xmlns:m="http://schemas.openxmlformats.org/officeDocument/2006/math" xmlns:v="urn:schemas-microsoft-com:vml" xmlns:wp14="http://schemas.microsoft.com/office/word/2010/wordprocessingDrawing" xmlns:wp="http://schemas.openxmlformats.org/drawingml/2006/wordprocessingDrawing" xmlns:w10="urn:schemas-microsoft-com:office:word" xmlns:w="http://schemas.openxmlformats.org/wordprocessingml/2006/main" xmlns:w14="http://schemas.microsoft.com/office/word/2010/wordml" xmlns:w15="http://schemas.microsoft.com/office/word/2012/wordml" xmlns:w16se="http://schemas.microsoft.com/office/word/2015/wordml/symex" xmlns:wpg="http://schemas.microsoft.com/office/word/2010/wordprocessingGroup" xmlns:wpi="http://schemas.microsoft.com/office/word/2010/wordprocessingInk" xmlns:wne="http://schemas.microsoft.com/office/word/2006/wordml" xmlns:wps="http://schemas.microsoft.com/office/word/2010/wordprocessingShape" mc:Ignorable="w14 w15 w16se wp14">
+<w:hdr xmlns:wpc="http://schemas.microsoft.com/office/word/2010/wordprocessingCanvas" xmlns:cx="http://schemas.microsoft.com/office/drawing/2014/chartex" xmlns:cx1="http://schemas.microsoft.com/office/drawing/2015/9/8/chartex" xmlns:cx2="http://schemas.microsoft.com/office/drawing/2015/10/21/chartex" xmlns:cx3="http://schemas.microsoft.com/office/drawing/2016/5/9/chartex" xmlns:cx4="http://schemas.microsoft.com/office/drawing/2016/5/10/chartex" xmlns:cx5="http://schemas.microsoft.com/office/drawing/2016/5/11/chartex" xmlns:cx6="http://schemas.microsoft.com/office/drawing/2016/5/12/chartex" xmlns:cx7="http://schemas.microsoft.com/office/drawing/2016/5/13/chartex" xmlns:cx8="http://schemas.microsoft.com/office/drawing/2016/5/14/chartex" xmlns:mc="http://schemas.openxmlformats.org/markup-compatibility/2006" xmlns:aink="http://schemas.microsoft.com/office/drawing/2016/ink" xmlns:am3d="http://schemas.microsoft.com/office/drawing/2017/model3d" xmlns:o="urn:schemas-microsoft-com:office:office" xmlns:r="http://schemas.openxmlformats.org/officeDocument/2006/relationships" xmlns:m="http://schemas.openxmlformats.org/officeDocument/2006/math" xmlns:v="urn:schemas-microsoft-com:vml" xmlns:wp14="http://schemas.microsoft.com/office/word/2010/wordprocessingDrawing" xmlns:wp="http://schemas.openxmlformats.org/drawingml/2006/wordprocessingDrawing" xmlns:w10="urn:schemas-microsoft-com:office:word" xmlns:w="http://schemas.openxmlformats.org/wordprocessingml/2006/main" xmlns:w14="http://schemas.microsoft.com/office/word/2010/wordml" xmlns:w15="http://schemas.microsoft.com/office/word/2012/wordml" xmlns:w16cid="http://schemas.microsoft.com/office/word/2016/wordml/cid" xmlns:w16se="http://schemas.microsoft.com/office/word/2015/wordml/symex" xmlns:wpg="http://schemas.microsoft.com/office/word/2010/wordprocessingGroup" xmlns:wpi="http://schemas.microsoft.com/office/word/2010/wordprocessingInk" xmlns:wne="http://schemas.microsoft.com/office/word/2006/wordml" xmlns:wps="http://schemas.microsoft.com/office/word/2010/wordprocessingShape" mc:Ignorable="w14 w15 w16se w16cid wp14">
   <w:p/>
 </w:hdr>
 </file>
 
 <file path=word/header3.xml><?xml version="1.0" encoding="utf-8"?>
-<w:hdr xmlns:wpc="http://schemas.microsoft.com/office/word/2010/wordprocessingCanvas" xmlns:cx="http://schemas.microsoft.com/office/drawing/2014/chartex" xmlns:mc="http://schemas.openxmlformats.org/markup-compatibility/2006" xmlns:o="urn:schemas-microsoft-com:office:office" xmlns:r="http://schemas.openxmlformats.org/officeDocument/2006/relationships" xmlns:m="http://schemas.openxmlformats.org/officeDocument/2006/math" xmlns:v="urn:schemas-microsoft-com:vml" xmlns:wp14="http://schemas.microsoft.com/office/word/2010/wordprocessingDrawing" xmlns:wp="http://schemas.openxmlformats.org/drawingml/2006/wordprocessingDrawing" xmlns:w10="urn:schemas-microsoft-com:office:word" xmlns:w="http://schemas.openxmlformats.org/wordprocessingml/2006/main" xmlns:w14="http://schemas.microsoft.com/office/word/2010/wordml" xmlns:w15="http://schemas.microsoft.com/office/word/2012/wordml" xmlns:w16se="http://schemas.microsoft.com/office/word/2015/wordml/symex" xmlns:wpg="http://schemas.microsoft.com/office/word/2010/wordprocessingGroup" xmlns:wpi="http://schemas.microsoft.com/office/word/2010/wordprocessingInk" xmlns:wne="http://schemas.microsoft.com/office/word/2006/wordml" xmlns:wps="http://schemas.microsoft.com/office/word/2010/wordprocessingShape" mc:Ignorable="w14 w15 w16se wp14">
+<w:hdr xmlns:wpc="http://schemas.microsoft.com/office/word/2010/wordprocessingCanvas" xmlns:cx="http://schemas.microsoft.com/office/drawing/2014/chartex" xmlns:cx1="http://schemas.microsoft.com/office/drawing/2015/9/8/chartex" xmlns:cx2="http://schemas.microsoft.com/office/drawing/2015/10/21/chartex" xmlns:cx3="http://schemas.microsoft.com/office/drawing/2016/5/9/chartex" xmlns:cx4="http://schemas.microsoft.com/office/drawing/2016/5/10/chartex" xmlns:cx5="http://schemas.microsoft.com/office/drawing/2016/5/11/chartex" xmlns:cx6="http://schemas.microsoft.com/office/drawing/2016/5/12/chartex" xmlns:cx7="http://schemas.microsoft.com/office/drawing/2016/5/13/chartex" xmlns:cx8="http://schemas.microsoft.com/office/drawing/2016/5/14/chartex" xmlns:mc="http://schemas.openxmlformats.org/markup-compatibility/2006" xmlns:aink="http://schemas.microsoft.com/office/drawing/2016/ink" xmlns:am3d="http://schemas.microsoft.com/office/drawing/2017/model3d" xmlns:o="urn:schemas-microsoft-com:office:office" xmlns:r="http://schemas.openxmlformats.org/officeDocument/2006/relationships" xmlns:m="http://schemas.openxmlformats.org/officeDocument/2006/math" xmlns:v="urn:schemas-microsoft-com:vml" xmlns:wp14="http://schemas.microsoft.com/office/word/2010/wordprocessingDrawing" xmlns:wp="http://schemas.openxmlformats.org/drawingml/2006/wordprocessingDrawing" xmlns:w10="urn:schemas-microsoft-com:office:word" xmlns:w="http://schemas.openxmlformats.org/wordprocessingml/2006/main" xmlns:w14="http://schemas.microsoft.com/office/word/2010/wordml" xmlns:w15="http://schemas.microsoft.com/office/word/2012/wordml" xmlns:w16cid="http://schemas.microsoft.com/office/word/2016/wordml/cid" xmlns:w16se="http://schemas.microsoft.com/office/word/2015/wordml/symex" xmlns:wpg="http://schemas.microsoft.com/office/word/2010/wordprocessingGroup" xmlns:wpi="http://schemas.microsoft.com/office/word/2010/wordprocessingInk" xmlns:wne="http://schemas.microsoft.com/office/word/2006/wordml" xmlns:wps="http://schemas.microsoft.com/office/word/2010/wordprocessingShape" mc:Ignorable="w14 w15 w16se w16cid wp14">
   <w:p>
     <w:pPr>
-      <w:pStyle w:val="Header"/>
+      <w:pStyle w:val="utrang"/>
       <w:pBdr>
         <w:bottom w:val="single" w:sz="8" w:space="1" w:color="365F91"/>
       </w:pBdr>
@@ -12033,13 +12167,13 @@
 </file>
 
 <file path=word/header4.xml><?xml version="1.0" encoding="utf-8"?>
-<w:hdr xmlns:wpc="http://schemas.microsoft.com/office/word/2010/wordprocessingCanvas" xmlns:cx="http://schemas.microsoft.com/office/drawing/2014/chartex" xmlns:mc="http://schemas.openxmlformats.org/markup-compatibility/2006" xmlns:o="urn:schemas-microsoft-com:office:office" xmlns:r="http://schemas.openxmlformats.org/officeDocument/2006/relationships" xmlns:m="http://schemas.openxmlformats.org/officeDocument/2006/math" xmlns:v="urn:schemas-microsoft-com:vml" xmlns:wp14="http://schemas.microsoft.com/office/word/2010/wordprocessingDrawing" xmlns:wp="http://schemas.openxmlformats.org/drawingml/2006/wordprocessingDrawing" xmlns:w10="urn:schemas-microsoft-com:office:word" xmlns:w="http://schemas.openxmlformats.org/wordprocessingml/2006/main" xmlns:w14="http://schemas.microsoft.com/office/word/2010/wordml" xmlns:w15="http://schemas.microsoft.com/office/word/2012/wordml" xmlns:w16se="http://schemas.microsoft.com/office/word/2015/wordml/symex" xmlns:wpg="http://schemas.microsoft.com/office/word/2010/wordprocessingGroup" xmlns:wpi="http://schemas.microsoft.com/office/word/2010/wordprocessingInk" xmlns:wne="http://schemas.microsoft.com/office/word/2006/wordml" xmlns:wps="http://schemas.microsoft.com/office/word/2010/wordprocessingShape" mc:Ignorable="w14 w15 w16se wp14">
+<w:hdr xmlns:wpc="http://schemas.microsoft.com/office/word/2010/wordprocessingCanvas" xmlns:cx="http://schemas.microsoft.com/office/drawing/2014/chartex" xmlns:cx1="http://schemas.microsoft.com/office/drawing/2015/9/8/chartex" xmlns:cx2="http://schemas.microsoft.com/office/drawing/2015/10/21/chartex" xmlns:cx3="http://schemas.microsoft.com/office/drawing/2016/5/9/chartex" xmlns:cx4="http://schemas.microsoft.com/office/drawing/2016/5/10/chartex" xmlns:cx5="http://schemas.microsoft.com/office/drawing/2016/5/11/chartex" xmlns:cx6="http://schemas.microsoft.com/office/drawing/2016/5/12/chartex" xmlns:cx7="http://schemas.microsoft.com/office/drawing/2016/5/13/chartex" xmlns:cx8="http://schemas.microsoft.com/office/drawing/2016/5/14/chartex" xmlns:mc="http://schemas.openxmlformats.org/markup-compatibility/2006" xmlns:aink="http://schemas.microsoft.com/office/drawing/2016/ink" xmlns:am3d="http://schemas.microsoft.com/office/drawing/2017/model3d" xmlns:o="urn:schemas-microsoft-com:office:office" xmlns:r="http://schemas.openxmlformats.org/officeDocument/2006/relationships" xmlns:m="http://schemas.openxmlformats.org/officeDocument/2006/math" xmlns:v="urn:schemas-microsoft-com:vml" xmlns:wp14="http://schemas.microsoft.com/office/word/2010/wordprocessingDrawing" xmlns:wp="http://schemas.openxmlformats.org/drawingml/2006/wordprocessingDrawing" xmlns:w10="urn:schemas-microsoft-com:office:word" xmlns:w="http://schemas.openxmlformats.org/wordprocessingml/2006/main" xmlns:w14="http://schemas.microsoft.com/office/word/2010/wordml" xmlns:w15="http://schemas.microsoft.com/office/word/2012/wordml" xmlns:w16cid="http://schemas.microsoft.com/office/word/2016/wordml/cid" xmlns:w16se="http://schemas.microsoft.com/office/word/2015/wordml/symex" xmlns:wpg="http://schemas.microsoft.com/office/word/2010/wordprocessingGroup" xmlns:wpi="http://schemas.microsoft.com/office/word/2010/wordprocessingInk" xmlns:wne="http://schemas.microsoft.com/office/word/2006/wordml" xmlns:wps="http://schemas.microsoft.com/office/word/2010/wordprocessingShape" mc:Ignorable="w14 w15 w16se w16cid wp14">
   <w:p/>
 </w:hdr>
 </file>
 
 <file path=word/numbering.xml><?xml version="1.0" encoding="utf-8"?>
-<w:numbering xmlns:wpc="http://schemas.microsoft.com/office/word/2010/wordprocessingCanvas" xmlns:cx="http://schemas.microsoft.com/office/drawing/2014/chartex" xmlns:mc="http://schemas.openxmlformats.org/markup-compatibility/2006" xmlns:o="urn:schemas-microsoft-com:office:office" xmlns:r="http://schemas.openxmlformats.org/officeDocument/2006/relationships" xmlns:m="http://schemas.openxmlformats.org/officeDocument/2006/math" xmlns:v="urn:schemas-microsoft-com:vml" xmlns:wp14="http://schemas.microsoft.com/office/word/2010/wordprocessingDrawing" xmlns:wp="http://schemas.openxmlformats.org/drawingml/2006/wordprocessingDrawing" xmlns:w10="urn:schemas-microsoft-com:office:word" xmlns:w="http://schemas.openxmlformats.org/wordprocessingml/2006/main" xmlns:w14="http://schemas.microsoft.com/office/word/2010/wordml" xmlns:w15="http://schemas.microsoft.com/office/word/2012/wordml" xmlns:w16se="http://schemas.microsoft.com/office/word/2015/wordml/symex" xmlns:wpg="http://schemas.microsoft.com/office/word/2010/wordprocessingGroup" xmlns:wpi="http://schemas.microsoft.com/office/word/2010/wordprocessingInk" xmlns:wne="http://schemas.microsoft.com/office/word/2006/wordml" xmlns:wps="http://schemas.microsoft.com/office/word/2010/wordprocessingShape" mc:Ignorable="w14 w15 w16se wp14">
+<w:numbering xmlns:wpc="http://schemas.microsoft.com/office/word/2010/wordprocessingCanvas" xmlns:cx="http://schemas.microsoft.com/office/drawing/2014/chartex" xmlns:cx1="http://schemas.microsoft.com/office/drawing/2015/9/8/chartex" xmlns:cx2="http://schemas.microsoft.com/office/drawing/2015/10/21/chartex" xmlns:cx3="http://schemas.microsoft.com/office/drawing/2016/5/9/chartex" xmlns:cx4="http://schemas.microsoft.com/office/drawing/2016/5/10/chartex" xmlns:cx5="http://schemas.microsoft.com/office/drawing/2016/5/11/chartex" xmlns:cx6="http://schemas.microsoft.com/office/drawing/2016/5/12/chartex" xmlns:cx7="http://schemas.microsoft.com/office/drawing/2016/5/13/chartex" xmlns:cx8="http://schemas.microsoft.com/office/drawing/2016/5/14/chartex" xmlns:mc="http://schemas.openxmlformats.org/markup-compatibility/2006" xmlns:aink="http://schemas.microsoft.com/office/drawing/2016/ink" xmlns:am3d="http://schemas.microsoft.com/office/drawing/2017/model3d" xmlns:o="urn:schemas-microsoft-com:office:office" xmlns:r="http://schemas.openxmlformats.org/officeDocument/2006/relationships" xmlns:m="http://schemas.openxmlformats.org/officeDocument/2006/math" xmlns:v="urn:schemas-microsoft-com:vml" xmlns:wp14="http://schemas.microsoft.com/office/word/2010/wordprocessingDrawing" xmlns:wp="http://schemas.openxmlformats.org/drawingml/2006/wordprocessingDrawing" xmlns:w10="urn:schemas-microsoft-com:office:word" xmlns:w="http://schemas.openxmlformats.org/wordprocessingml/2006/main" xmlns:w14="http://schemas.microsoft.com/office/word/2010/wordml" xmlns:w15="http://schemas.microsoft.com/office/word/2012/wordml" xmlns:w16cid="http://schemas.microsoft.com/office/word/2016/wordml/cid" xmlns:w16se="http://schemas.microsoft.com/office/word/2015/wordml/symex" xmlns:wpg="http://schemas.microsoft.com/office/word/2010/wordprocessingGroup" xmlns:wpi="http://schemas.microsoft.com/office/word/2010/wordprocessingInk" xmlns:wne="http://schemas.microsoft.com/office/word/2006/wordml" xmlns:wps="http://schemas.microsoft.com/office/word/2010/wordprocessingShape" mc:Ignorable="w14 w15 w16se w16cid wp14">
   <w:abstractNum w:abstractNumId="0" w15:restartNumberingAfterBreak="0">
     <w:nsid w:val="00000001"/>
     <w:multiLevelType w:val="multilevel"/>
@@ -12047,7 +12181,7 @@
     <w:lvl w:ilvl="0">
       <w:start w:val="1"/>
       <w:numFmt w:val="decimal"/>
-      <w:pStyle w:val="Heading1"/>
+      <w:pStyle w:val="u1"/>
       <w:lvlText w:val="%1. "/>
       <w:lvlJc w:val="left"/>
       <w:pPr>
@@ -12060,7 +12194,7 @@
     <w:lvl w:ilvl="1">
       <w:start w:val="1"/>
       <w:numFmt w:val="decimal"/>
-      <w:pStyle w:val="Heading2"/>
+      <w:pStyle w:val="u2"/>
       <w:lvlText w:val="%1.%2."/>
       <w:lvlJc w:val="left"/>
       <w:pPr>
@@ -12076,7 +12210,7 @@
     <w:lvl w:ilvl="2">
       <w:start w:val="1"/>
       <w:numFmt w:val="decimal"/>
-      <w:pStyle w:val="Heading3"/>
+      <w:pStyle w:val="u3"/>
       <w:lvlText w:val="%1.%2.%3."/>
       <w:lvlJc w:val="left"/>
       <w:pPr>
@@ -15784,7 +15918,7 @@
 </file>
 
 <file path=word/styles.xml><?xml version="1.0" encoding="utf-8"?>
-<w:styles xmlns:mc="http://schemas.openxmlformats.org/markup-compatibility/2006" xmlns:r="http://schemas.openxmlformats.org/officeDocument/2006/relationships" xmlns:w="http://schemas.openxmlformats.org/wordprocessingml/2006/main" xmlns:w14="http://schemas.microsoft.com/office/word/2010/wordml" xmlns:w15="http://schemas.microsoft.com/office/word/2012/wordml" xmlns:w16se="http://schemas.microsoft.com/office/word/2015/wordml/symex" mc:Ignorable="w14 w15 w16se">
+<w:styles xmlns:mc="http://schemas.openxmlformats.org/markup-compatibility/2006" xmlns:r="http://schemas.openxmlformats.org/officeDocument/2006/relationships" xmlns:w="http://schemas.openxmlformats.org/wordprocessingml/2006/main" xmlns:w14="http://schemas.microsoft.com/office/word/2010/wordml" xmlns:w15="http://schemas.microsoft.com/office/word/2012/wordml" xmlns:w16cid="http://schemas.microsoft.com/office/word/2016/wordml/cid" xmlns:w16se="http://schemas.microsoft.com/office/word/2015/wordml/symex" mc:Ignorable="w14 w15 w16se w16cid">
   <w:docDefaults>
     <w:rPrDefault>
       <w:rPr>
@@ -15794,7 +15928,7 @@
     </w:rPrDefault>
     <w:pPrDefault/>
   </w:docDefaults>
-  <w:latentStyles w:defLockedState="0" w:defUIPriority="0" w:defSemiHidden="0" w:defUnhideWhenUsed="0" w:defQFormat="0" w:count="371">
+  <w:latentStyles w:defLockedState="0" w:defUIPriority="0" w:defSemiHidden="0" w:defUnhideWhenUsed="0" w:defQFormat="0" w:count="375">
     <w:lsdException w:name="Normal" w:qFormat="1"/>
     <w:lsdException w:name="heading 1" w:qFormat="1"/>
     <w:lsdException w:name="heading 2" w:qFormat="1"/>
@@ -15893,7 +16027,6 @@
     <w:lsdException w:name="HTML Sample" w:semiHidden="1" w:unhideWhenUsed="1"/>
     <w:lsdException w:name="HTML Typewriter" w:semiHidden="1" w:unhideWhenUsed="1"/>
     <w:lsdException w:name="HTML Variable" w:semiHidden="1" w:unhideWhenUsed="1"/>
-    <w:lsdException w:name="Normal Table" w:semiHidden="1" w:unhideWhenUsed="1"/>
     <w:lsdException w:name="annotation subject" w:semiHidden="1" w:unhideWhenUsed="1"/>
     <w:lsdException w:name="No List" w:semiHidden="1" w:unhideWhenUsed="1"/>
     <w:lsdException w:name="Outline List 1" w:semiHidden="1" w:unhideWhenUsed="1"/>
@@ -15937,10 +16070,8 @@
     <w:lsdException w:name="Table Elegant" w:semiHidden="1" w:unhideWhenUsed="1"/>
     <w:lsdException w:name="Table Professional" w:semiHidden="1" w:unhideWhenUsed="1"/>
     <w:lsdException w:name="Table Subtle 1" w:semiHidden="1" w:unhideWhenUsed="1"/>
-    <w:lsdException w:name="Table Subtle 2" w:semiHidden="1" w:unhideWhenUsed="1"/>
     <w:lsdException w:name="Table Web 1" w:semiHidden="1" w:unhideWhenUsed="1"/>
     <w:lsdException w:name="Table Web 2" w:semiHidden="1" w:unhideWhenUsed="1"/>
-    <w:lsdException w:name="Table Web 3" w:semiHidden="1" w:unhideWhenUsed="1"/>
     <w:lsdException w:name="Table Theme" w:semiHidden="1" w:unhideWhenUsed="1"/>
     <w:lsdException w:name="Placeholder Text" w:semiHidden="1" w:uiPriority="99"/>
     <w:lsdException w:name="No Spacing" w:uiPriority="1" w:qFormat="1"/>
@@ -16052,7 +16183,7 @@
     <w:lsdException w:name="Intense Reference" w:uiPriority="32" w:qFormat="1"/>
     <w:lsdException w:name="Book Title" w:uiPriority="33" w:qFormat="1"/>
     <w:lsdException w:name="Bibliography" w:semiHidden="1" w:uiPriority="37" w:unhideWhenUsed="1"/>
-    <w:lsdException w:name="TOC Heading" w:uiPriority="39" w:qFormat="1"/>
+    <w:lsdException w:name="TOC Heading" w:semiHidden="1" w:uiPriority="39" w:unhideWhenUsed="1" w:qFormat="1"/>
     <w:lsdException w:name="Plain Table 1" w:uiPriority="41"/>
     <w:lsdException w:name="Plain Table 2" w:uiPriority="42"/>
     <w:lsdException w:name="Plain Table 3" w:uiPriority="43"/>
@@ -16157,8 +16288,12 @@
     <w:lsdException w:name="List Table 5 Dark Accent 6" w:uiPriority="50"/>
     <w:lsdException w:name="List Table 6 Colorful Accent 6" w:uiPriority="51"/>
     <w:lsdException w:name="List Table 7 Colorful Accent 6" w:uiPriority="52"/>
+    <w:lsdException w:name="Mention" w:semiHidden="1" w:uiPriority="99" w:unhideWhenUsed="1"/>
+    <w:lsdException w:name="Smart Hyperlink" w:semiHidden="1" w:uiPriority="99" w:unhideWhenUsed="1"/>
+    <w:lsdException w:name="Hashtag" w:semiHidden="1" w:uiPriority="99" w:unhideWhenUsed="1"/>
+    <w:lsdException w:name="Unresolved Mention" w:semiHidden="1" w:uiPriority="99" w:unhideWhenUsed="1"/>
   </w:latentStyles>
-  <w:style w:type="paragraph" w:default="1" w:styleId="Normal">
+  <w:style w:type="paragraph" w:default="1" w:styleId="Binhthng">
     <w:name w:val="Normal"/>
     <w:qFormat/>
     <w:rsid w:val="0034776F"/>
@@ -16173,10 +16308,10 @@
       <w:lang w:eastAsia="hi-IN" w:bidi="hi-IN"/>
     </w:rPr>
   </w:style>
-  <w:style w:type="paragraph" w:styleId="Heading1">
+  <w:style w:type="paragraph" w:styleId="u1">
     <w:name w:val="heading 1"/>
-    <w:basedOn w:val="Normal"/>
-    <w:next w:val="Normal"/>
+    <w:basedOn w:val="Binhthng"/>
+    <w:next w:val="Binhthng"/>
     <w:qFormat/>
     <w:rsid w:val="009A57EC"/>
     <w:pPr>
@@ -16199,10 +16334,10 @@
       <w:szCs w:val="36"/>
     </w:rPr>
   </w:style>
-  <w:style w:type="paragraph" w:styleId="Heading2">
+  <w:style w:type="paragraph" w:styleId="u2">
     <w:name w:val="heading 2"/>
-    <w:basedOn w:val="Normal"/>
-    <w:next w:val="Normal"/>
+    <w:basedOn w:val="Binhthng"/>
+    <w:next w:val="Binhthng"/>
     <w:qFormat/>
     <w:rsid w:val="009A57EC"/>
     <w:pPr>
@@ -16223,10 +16358,10 @@
       <w:szCs w:val="26"/>
     </w:rPr>
   </w:style>
-  <w:style w:type="paragraph" w:styleId="Heading3">
+  <w:style w:type="paragraph" w:styleId="u3">
     <w:name w:val="heading 3"/>
-    <w:basedOn w:val="Normal"/>
-    <w:next w:val="Normal"/>
+    <w:basedOn w:val="Binhthng"/>
+    <w:next w:val="Binhthng"/>
     <w:qFormat/>
     <w:rsid w:val="009A57EC"/>
     <w:pPr>
@@ -16248,13 +16383,13 @@
       <w:szCs w:val="24"/>
     </w:rPr>
   </w:style>
-  <w:style w:type="character" w:default="1" w:styleId="DefaultParagraphFont">
+  <w:style w:type="character" w:default="1" w:styleId="Phngmcinhcuaoanvn">
     <w:name w:val="Default Paragraph Font"/>
     <w:uiPriority w:val="1"/>
     <w:semiHidden/>
     <w:unhideWhenUsed/>
   </w:style>
-  <w:style w:type="table" w:default="1" w:styleId="TableNormal">
+  <w:style w:type="table" w:default="1" w:styleId="BangThngthng">
     <w:name w:val="Normal Table"/>
     <w:uiPriority w:val="99"/>
     <w:semiHidden/>
@@ -16269,7 +16404,7 @@
       </w:tblCellMar>
     </w:tblPr>
   </w:style>
-  <w:style w:type="numbering" w:default="1" w:styleId="NoList">
+  <w:style w:type="numbering" w:default="1" w:styleId="Khngco">
     <w:name w:val="No List"/>
     <w:uiPriority w:val="99"/>
     <w:semiHidden/>
@@ -16367,7 +16502,7 @@
   </w:style>
   <w:style w:type="character" w:customStyle="1" w:styleId="NoSpacingChar">
     <w:name w:val="No Spacing Char"/>
-    <w:basedOn w:val="DefaultParagraphFont"/>
+    <w:basedOn w:val="Phngmcinhcuaoanvn"/>
     <w:rPr>
       <w:sz w:val="22"/>
       <w:szCs w:val="22"/>
@@ -16376,7 +16511,7 @@
   </w:style>
   <w:style w:type="character" w:customStyle="1" w:styleId="CharChar2">
     <w:name w:val="Char Char2"/>
-    <w:basedOn w:val="DefaultParagraphFont"/>
+    <w:basedOn w:val="Phngmcinhcuaoanvn"/>
     <w:rPr>
       <w:rFonts w:ascii="Tahoma" w:hAnsi="Tahoma" w:cs="Mangal"/>
       <w:sz w:val="16"/>
@@ -16385,22 +16520,22 @@
   </w:style>
   <w:style w:type="character" w:customStyle="1" w:styleId="CharChar1">
     <w:name w:val="Char Char1"/>
-    <w:basedOn w:val="DefaultParagraphFont"/>
+    <w:basedOn w:val="Phngmcinhcuaoanvn"/>
   </w:style>
   <w:style w:type="character" w:customStyle="1" w:styleId="CharChar">
     <w:name w:val="Char Char"/>
-    <w:basedOn w:val="DefaultParagraphFont"/>
+    <w:basedOn w:val="Phngmcinhcuaoanvn"/>
   </w:style>
-  <w:style w:type="character" w:styleId="PlaceholderText">
+  <w:style w:type="character" w:styleId="VnbanChdanhsn">
     <w:name w:val="Placeholder Text"/>
-    <w:basedOn w:val="DefaultParagraphFont"/>
+    <w:basedOn w:val="Phngmcinhcuaoanvn"/>
     <w:rPr>
       <w:color w:val="808080"/>
     </w:rPr>
   </w:style>
   <w:style w:type="character" w:customStyle="1" w:styleId="CharChar5">
     <w:name w:val="Char Char5"/>
-    <w:basedOn w:val="DefaultParagraphFont"/>
+    <w:basedOn w:val="Phngmcinhcuaoanvn"/>
     <w:rPr>
       <w:rFonts w:ascii="Cambria" w:eastAsia="MS Gothic" w:hAnsi="Cambria" w:cs="Mangal"/>
       <w:sz w:val="24"/>
@@ -16409,43 +16544,43 @@
   </w:style>
   <w:style w:type="character" w:customStyle="1" w:styleId="CharChar4">
     <w:name w:val="Char Char4"/>
-    <w:basedOn w:val="DefaultParagraphFont"/>
+    <w:basedOn w:val="Phngmcinhcuaoanvn"/>
     <w:rPr>
       <w:rFonts w:ascii="Cambria" w:eastAsia="MS Gothic" w:hAnsi="Cambria" w:cs="Mangal"/>
     </w:rPr>
   </w:style>
   <w:style w:type="character" w:customStyle="1" w:styleId="CharChar3">
     <w:name w:val="Char Char3"/>
-    <w:basedOn w:val="DefaultParagraphFont"/>
+    <w:basedOn w:val="Phngmcinhcuaoanvn"/>
     <w:rPr>
       <w:rFonts w:ascii="Cambria" w:eastAsia="MS Gothic" w:hAnsi="Cambria" w:cs="Times New Roman"/>
     </w:rPr>
   </w:style>
-  <w:style w:type="character" w:styleId="Hyperlink">
+  <w:style w:type="character" w:styleId="Siuktni">
     <w:name w:val="Hyperlink"/>
-    <w:basedOn w:val="DefaultParagraphFont"/>
+    <w:basedOn w:val="Phngmcinhcuaoanvn"/>
     <w:uiPriority w:val="99"/>
     <w:rPr>
       <w:color w:val="0000FF"/>
       <w:u w:val="single"/>
     </w:rPr>
   </w:style>
-  <w:style w:type="character" w:styleId="CommentReference">
+  <w:style w:type="character" w:styleId="ThamchiuChuthich">
     <w:name w:val="annotation reference"/>
-    <w:basedOn w:val="DefaultParagraphFont"/>
+    <w:basedOn w:val="Phngmcinhcuaoanvn"/>
     <w:rPr>
       <w:sz w:val="16"/>
       <w:szCs w:val="16"/>
     </w:rPr>
   </w:style>
-  <w:style w:type="character" w:styleId="PageNumber">
+  <w:style w:type="character" w:styleId="Strang">
     <w:name w:val="page number"/>
-    <w:basedOn w:val="DefaultParagraphFont"/>
+    <w:basedOn w:val="Phngmcinhcuaoanvn"/>
   </w:style>
   <w:style w:type="paragraph" w:customStyle="1" w:styleId="Tiu">
     <w:name w:val="Tiêu đề"/>
-    <w:basedOn w:val="Normal"/>
-    <w:next w:val="BodyText"/>
+    <w:basedOn w:val="Binhthng"/>
+    <w:next w:val="ThnVnban"/>
     <w:pPr>
       <w:keepNext/>
       <w:spacing w:before="240"/>
@@ -16456,20 +16591,20 @@
       <w:szCs w:val="28"/>
     </w:rPr>
   </w:style>
-  <w:style w:type="paragraph" w:styleId="BodyText">
+  <w:style w:type="paragraph" w:styleId="ThnVnban">
     <w:name w:val="Body Text"/>
-    <w:basedOn w:val="Normal"/>
+    <w:basedOn w:val="Binhthng"/>
   </w:style>
-  <w:style w:type="paragraph" w:styleId="List">
+  <w:style w:type="paragraph" w:styleId="Danhsach">
     <w:name w:val="List"/>
-    <w:basedOn w:val="BodyText"/>
+    <w:basedOn w:val="ThnVnban"/>
     <w:rPr>
       <w:rFonts w:cs="Tahoma"/>
     </w:rPr>
   </w:style>
   <w:style w:type="paragraph" w:customStyle="1" w:styleId="Ph">
     <w:name w:val="Phụ đề"/>
-    <w:basedOn w:val="Normal"/>
+    <w:basedOn w:val="Binhthng"/>
     <w:pPr>
       <w:suppressLineNumbers/>
       <w:spacing w:before="120"/>
@@ -16484,7 +16619,7 @@
   </w:style>
   <w:style w:type="paragraph" w:customStyle="1" w:styleId="Chmc">
     <w:name w:val="Chỉ mục"/>
-    <w:basedOn w:val="Normal"/>
+    <w:basedOn w:val="Binhthng"/>
     <w:pPr>
       <w:suppressLineNumbers/>
     </w:pPr>
@@ -16492,7 +16627,7 @@
       <w:rFonts w:cs="Tahoma"/>
     </w:rPr>
   </w:style>
-  <w:style w:type="paragraph" w:styleId="NoSpacing">
+  <w:style w:type="paragraph" w:styleId="KhngDncch">
     <w:name w:val="No Spacing"/>
     <w:qFormat/>
     <w:pPr>
@@ -16506,9 +16641,9 @@
       <w:lang w:eastAsia="ar-SA"/>
     </w:rPr>
   </w:style>
-  <w:style w:type="paragraph" w:styleId="BalloonText">
+  <w:style w:type="paragraph" w:styleId="Bongchuthich">
     <w:name w:val="Balloon Text"/>
-    <w:basedOn w:val="Normal"/>
+    <w:basedOn w:val="Binhthng"/>
     <w:pPr>
       <w:spacing w:after="0" w:line="240" w:lineRule="auto"/>
     </w:pPr>
@@ -16518,23 +16653,23 @@
       <w:szCs w:val="14"/>
     </w:rPr>
   </w:style>
-  <w:style w:type="paragraph" w:styleId="Header">
+  <w:style w:type="paragraph" w:styleId="utrang">
     <w:name w:val="header"/>
-    <w:basedOn w:val="Normal"/>
+    <w:basedOn w:val="Binhthng"/>
     <w:pPr>
       <w:spacing w:after="0" w:line="240" w:lineRule="auto"/>
     </w:pPr>
   </w:style>
-  <w:style w:type="paragraph" w:styleId="Footer">
+  <w:style w:type="paragraph" w:styleId="Chntrang">
     <w:name w:val="footer"/>
-    <w:basedOn w:val="Normal"/>
+    <w:basedOn w:val="Binhthng"/>
     <w:pPr>
       <w:spacing w:after="0" w:line="240" w:lineRule="auto"/>
     </w:pPr>
   </w:style>
-  <w:style w:type="paragraph" w:styleId="ListParagraph">
+  <w:style w:type="paragraph" w:styleId="oancuaDanhsach">
     <w:name w:val="List Paragraph"/>
-    <w:basedOn w:val="Normal"/>
+    <w:basedOn w:val="Binhthng"/>
     <w:uiPriority w:val="34"/>
     <w:qFormat/>
     <w:pPr>
@@ -16543,7 +16678,7 @@
   </w:style>
   <w:style w:type="paragraph" w:customStyle="1" w:styleId="NormalH">
     <w:name w:val="NormalH"/>
-    <w:basedOn w:val="Normal"/>
+    <w:basedOn w:val="Binhthng"/>
     <w:pPr>
       <w:pageBreakBefore/>
       <w:tabs>
@@ -16565,10 +16700,10 @@
       <w:lang w:eastAsia="ar-SA" w:bidi="ar-SA"/>
     </w:rPr>
   </w:style>
-  <w:style w:type="paragraph" w:styleId="TOCHeading">
+  <w:style w:type="paragraph" w:styleId="uMucluc">
     <w:name w:val="TOC Heading"/>
-    <w:basedOn w:val="Heading1"/>
-    <w:next w:val="Normal"/>
+    <w:basedOn w:val="u1"/>
+    <w:next w:val="Binhthng"/>
     <w:qFormat/>
     <w:rsid w:val="009A57EC"/>
     <w:pPr>
@@ -16587,10 +16722,10 @@
       <w:lang w:eastAsia="ar-SA" w:bidi="ar-SA"/>
     </w:rPr>
   </w:style>
-  <w:style w:type="paragraph" w:styleId="TOC2">
+  <w:style w:type="paragraph" w:styleId="Mucluc2">
     <w:name w:val="toc 2"/>
-    <w:basedOn w:val="Normal"/>
-    <w:next w:val="Normal"/>
+    <w:basedOn w:val="Binhthng"/>
+    <w:next w:val="Binhthng"/>
     <w:uiPriority w:val="39"/>
     <w:rsid w:val="00030EB1"/>
     <w:pPr>
@@ -16602,10 +16737,10 @@
       <w:ind w:left="1540" w:hanging="550"/>
     </w:pPr>
   </w:style>
-  <w:style w:type="paragraph" w:styleId="TOC1">
+  <w:style w:type="paragraph" w:styleId="Mucluc1">
     <w:name w:val="toc 1"/>
-    <w:basedOn w:val="Normal"/>
-    <w:next w:val="Normal"/>
+    <w:basedOn w:val="Binhthng"/>
+    <w:next w:val="Binhthng"/>
     <w:uiPriority w:val="39"/>
     <w:rsid w:val="00030EB1"/>
     <w:pPr>
@@ -16622,10 +16757,10 @@
       <w:caps/>
     </w:rPr>
   </w:style>
-  <w:style w:type="paragraph" w:styleId="TOC3">
+  <w:style w:type="paragraph" w:styleId="Mucluc3">
     <w:name w:val="toc 3"/>
-    <w:basedOn w:val="Normal"/>
-    <w:next w:val="Normal"/>
+    <w:basedOn w:val="Binhthng"/>
+    <w:next w:val="Binhthng"/>
     <w:uiPriority w:val="39"/>
     <w:rsid w:val="00030EB1"/>
     <w:pPr>
@@ -16640,10 +16775,10 @@
       <w:iCs/>
     </w:rPr>
   </w:style>
-  <w:style w:type="paragraph" w:styleId="TOC4">
+  <w:style w:type="paragraph" w:styleId="Mucluc4">
     <w:name w:val="toc 4"/>
-    <w:basedOn w:val="Normal"/>
-    <w:next w:val="Normal"/>
+    <w:basedOn w:val="Binhthng"/>
+    <w:next w:val="Binhthng"/>
     <w:semiHidden/>
     <w:pPr>
       <w:spacing w:after="0"/>
@@ -16654,10 +16789,10 @@
       <w:szCs w:val="18"/>
     </w:rPr>
   </w:style>
-  <w:style w:type="paragraph" w:styleId="TOC5">
+  <w:style w:type="paragraph" w:styleId="Mucluc5">
     <w:name w:val="toc 5"/>
-    <w:basedOn w:val="Normal"/>
-    <w:next w:val="Normal"/>
+    <w:basedOn w:val="Binhthng"/>
+    <w:next w:val="Binhthng"/>
     <w:semiHidden/>
     <w:pPr>
       <w:spacing w:after="0"/>
@@ -16668,10 +16803,10 @@
       <w:szCs w:val="18"/>
     </w:rPr>
   </w:style>
-  <w:style w:type="paragraph" w:styleId="TOC6">
+  <w:style w:type="paragraph" w:styleId="Mucluc6">
     <w:name w:val="toc 6"/>
-    <w:basedOn w:val="Normal"/>
-    <w:next w:val="Normal"/>
+    <w:basedOn w:val="Binhthng"/>
+    <w:next w:val="Binhthng"/>
     <w:semiHidden/>
     <w:pPr>
       <w:spacing w:after="0"/>
@@ -16682,10 +16817,10 @@
       <w:szCs w:val="18"/>
     </w:rPr>
   </w:style>
-  <w:style w:type="paragraph" w:styleId="TOC7">
+  <w:style w:type="paragraph" w:styleId="Mucluc7">
     <w:name w:val="toc 7"/>
-    <w:basedOn w:val="Normal"/>
-    <w:next w:val="Normal"/>
+    <w:basedOn w:val="Binhthng"/>
+    <w:next w:val="Binhthng"/>
     <w:semiHidden/>
     <w:pPr>
       <w:spacing w:after="0"/>
@@ -16696,10 +16831,10 @@
       <w:szCs w:val="18"/>
     </w:rPr>
   </w:style>
-  <w:style w:type="paragraph" w:styleId="TOC8">
+  <w:style w:type="paragraph" w:styleId="Mucluc8">
     <w:name w:val="toc 8"/>
-    <w:basedOn w:val="Normal"/>
-    <w:next w:val="Normal"/>
+    <w:basedOn w:val="Binhthng"/>
+    <w:next w:val="Binhthng"/>
     <w:semiHidden/>
     <w:pPr>
       <w:spacing w:after="0"/>
@@ -16710,10 +16845,10 @@
       <w:szCs w:val="18"/>
     </w:rPr>
   </w:style>
-  <w:style w:type="paragraph" w:styleId="TOC9">
+  <w:style w:type="paragraph" w:styleId="Mucluc9">
     <w:name w:val="toc 9"/>
-    <w:basedOn w:val="Normal"/>
-    <w:next w:val="Normal"/>
+    <w:basedOn w:val="Binhthng"/>
+    <w:next w:val="Binhthng"/>
     <w:semiHidden/>
     <w:pPr>
       <w:spacing w:after="0"/>
@@ -16724,9 +16859,9 @@
       <w:szCs w:val="18"/>
     </w:rPr>
   </w:style>
-  <w:style w:type="paragraph" w:styleId="DocumentMap">
+  <w:style w:type="paragraph" w:styleId="Bantailiu">
     <w:name w:val="Document Map"/>
-    <w:basedOn w:val="Normal"/>
+    <w:basedOn w:val="Binhthng"/>
     <w:pPr>
       <w:shd w:val="clear" w:color="auto" w:fill="000080"/>
     </w:pPr>
@@ -16734,9 +16869,9 @@
       <w:rFonts w:cs="Tahoma"/>
     </w:rPr>
   </w:style>
-  <w:style w:type="paragraph" w:styleId="PlainText">
+  <w:style w:type="paragraph" w:styleId="VnbanThun">
     <w:name w:val="Plain Text"/>
-    <w:basedOn w:val="Normal"/>
+    <w:basedOn w:val="Binhthng"/>
     <w:pPr>
       <w:spacing w:after="0" w:line="240" w:lineRule="auto"/>
     </w:pPr>
@@ -16745,23 +16880,23 @@
       <w:lang w:eastAsia="ar-SA" w:bidi="ar-SA"/>
     </w:rPr>
   </w:style>
-  <w:style w:type="paragraph" w:styleId="CommentText">
+  <w:style w:type="paragraph" w:styleId="VnbanChuthich">
     <w:name w:val="annotation text"/>
-    <w:basedOn w:val="Normal"/>
+    <w:basedOn w:val="Binhthng"/>
   </w:style>
-  <w:style w:type="paragraph" w:styleId="CommentSubject">
+  <w:style w:type="paragraph" w:styleId="ChuChuthich">
     <w:name w:val="annotation subject"/>
-    <w:basedOn w:val="CommentText"/>
-    <w:next w:val="CommentText"/>
+    <w:basedOn w:val="VnbanChuthich"/>
+    <w:next w:val="VnbanChuthich"/>
     <w:rPr>
       <w:b/>
       <w:bCs/>
     </w:rPr>
   </w:style>
-  <w:style w:type="paragraph" w:styleId="Caption">
+  <w:style w:type="paragraph" w:styleId="Chuthich">
     <w:name w:val="caption"/>
-    <w:basedOn w:val="Normal"/>
-    <w:next w:val="Normal"/>
+    <w:basedOn w:val="Binhthng"/>
+    <w:next w:val="Binhthng"/>
     <w:qFormat/>
     <w:rsid w:val="00A105D3"/>
     <w:pPr>
@@ -16774,11 +16909,11 @@
   </w:style>
   <w:style w:type="paragraph" w:customStyle="1" w:styleId="Nidungkhung">
     <w:name w:val="Nội dung khung"/>
-    <w:basedOn w:val="BodyText"/>
+    <w:basedOn w:val="ThnVnban"/>
   </w:style>
   <w:style w:type="paragraph" w:customStyle="1" w:styleId="Nidungbng">
     <w:name w:val="Nội dung bảng"/>
-    <w:basedOn w:val="Normal"/>
+    <w:basedOn w:val="Binhthng"/>
     <w:pPr>
       <w:suppressLineNumbers/>
     </w:pPr>
@@ -16796,7 +16931,7 @@
   </w:style>
   <w:style w:type="paragraph" w:customStyle="1" w:styleId="StyleHeading2Tahoma13ptBoldCustomColorRGB44105178">
     <w:name w:val="Style Heading 2 + Tahoma 13 pt Bold Custom Color(RGB(44105178))"/>
-    <w:basedOn w:val="Heading2"/>
+    <w:basedOn w:val="u2"/>
     <w:autoRedefine/>
     <w:rsid w:val="003748EC"/>
     <w:rPr>
@@ -16807,7 +16942,7 @@
   </w:style>
   <w:style w:type="paragraph" w:customStyle="1" w:styleId="StyleHeading2Tahoma13ptBoldCustomColorRGB441051781">
     <w:name w:val="Style Heading 2 + Tahoma 13 pt Bold Custom Color(RGB(44105178))1"/>
-    <w:basedOn w:val="Heading2"/>
+    <w:basedOn w:val="u2"/>
     <w:autoRedefine/>
     <w:rsid w:val="003748EC"/>
     <w:rPr>
@@ -16818,7 +16953,7 @@
   </w:style>
   <w:style w:type="paragraph" w:customStyle="1" w:styleId="StyleHeading2Tahoma13ptBoldCustomColorRGB441051782">
     <w:name w:val="Style Heading 2 + Tahoma 13 pt Bold Custom Color(RGB(44105178))2"/>
-    <w:basedOn w:val="Heading2"/>
+    <w:basedOn w:val="u2"/>
     <w:autoRedefine/>
     <w:rsid w:val="003748EC"/>
     <w:rPr>
@@ -16829,7 +16964,7 @@
   </w:style>
   <w:style w:type="table" w:customStyle="1" w:styleId="BlueStripe1">
     <w:name w:val="BlueStripe 1"/>
-    <w:basedOn w:val="TableNormal"/>
+    <w:basedOn w:val="BangThngthng"/>
     <w:rsid w:val="00280184"/>
     <w:pPr>
       <w:snapToGrid w:val="0"/>
@@ -16925,7 +17060,7 @@
   </w:style>
   <w:style w:type="paragraph" w:customStyle="1" w:styleId="Nor">
     <w:name w:val="Nor"/>
-    <w:basedOn w:val="Heading3"/>
+    <w:basedOn w:val="u3"/>
     <w:rsid w:val="00E22133"/>
     <w:pPr>
       <w:numPr>
@@ -16935,11 +17070,11 @@
       <w:ind w:firstLine="720"/>
     </w:pPr>
   </w:style>
-  <w:style w:type="paragraph" w:styleId="IntenseQuote">
+  <w:style w:type="paragraph" w:styleId="Nhaykepm">
     <w:name w:val="Intense Quote"/>
-    <w:basedOn w:val="Normal"/>
-    <w:next w:val="Normal"/>
-    <w:link w:val="IntenseQuoteChar"/>
+    <w:basedOn w:val="Binhthng"/>
+    <w:next w:val="Binhthng"/>
+    <w:link w:val="NhaykepmChar"/>
     <w:uiPriority w:val="30"/>
     <w:qFormat/>
     <w:rsid w:val="009A57EC"/>
@@ -16960,10 +17095,10 @@
       <w:szCs w:val="18"/>
     </w:rPr>
   </w:style>
-  <w:style w:type="character" w:customStyle="1" w:styleId="IntenseQuoteChar">
-    <w:name w:val="Intense Quote Char"/>
-    <w:basedOn w:val="DefaultParagraphFont"/>
-    <w:link w:val="IntenseQuote"/>
+  <w:style w:type="character" w:customStyle="1" w:styleId="NhaykepmChar">
+    <w:name w:val="Nháy kép Đậm Char"/>
+    <w:basedOn w:val="Phngmcinhcuaoanvn"/>
+    <w:link w:val="Nhaykepm"/>
     <w:uiPriority w:val="30"/>
     <w:rsid w:val="009A57EC"/>
     <w:rPr>
@@ -16977,9 +17112,9 @@
       <w:lang w:eastAsia="hi-IN" w:bidi="hi-IN"/>
     </w:rPr>
   </w:style>
-  <w:style w:type="character" w:styleId="IntenseEmphasis">
+  <w:style w:type="character" w:styleId="NhnmnhThm">
     <w:name w:val="Intense Emphasis"/>
-    <w:basedOn w:val="DefaultParagraphFont"/>
+    <w:basedOn w:val="Phngmcinhcuaoanvn"/>
     <w:uiPriority w:val="21"/>
     <w:qFormat/>
     <w:rsid w:val="009A57EC"/>
@@ -16991,9 +17126,9 @@
       <w:color w:val="951B13"/>
     </w:rPr>
   </w:style>
-  <w:style w:type="table" w:styleId="GridTable1Light-Accent2">
+  <w:style w:type="table" w:styleId="BangLi1Nhat-Nhnmanh2">
     <w:name w:val="Grid Table 1 Light Accent 2"/>
-    <w:basedOn w:val="TableNormal"/>
+    <w:basedOn w:val="BangThngthng"/>
     <w:uiPriority w:val="46"/>
     <w:rsid w:val="009A4C41"/>
     <w:tblPr>
@@ -17045,9 +17180,9 @@
       </w:rPr>
     </w:tblStylePr>
   </w:style>
-  <w:style w:type="paragraph" w:styleId="NormalWeb">
+  <w:style w:type="paragraph" w:styleId="ThngthngWeb">
     <w:name w:val="Normal (Web)"/>
-    <w:basedOn w:val="Normal"/>
+    <w:basedOn w:val="Binhthng"/>
     <w:uiPriority w:val="99"/>
     <w:unhideWhenUsed/>
     <w:rsid w:val="00A105D3"/>
@@ -17063,9 +17198,9 @@
       <w:lang w:eastAsia="en-US" w:bidi="ar-SA"/>
     </w:rPr>
   </w:style>
-  <w:style w:type="character" w:styleId="Emphasis">
+  <w:style w:type="character" w:styleId="Nhnmanh">
     <w:name w:val="Emphasis"/>
-    <w:basedOn w:val="DefaultParagraphFont"/>
+    <w:basedOn w:val="Phngmcinhcuaoanvn"/>
     <w:qFormat/>
     <w:rsid w:val="00A105D3"/>
     <w:rPr>
@@ -17073,9 +17208,9 @@
       <w:iCs/>
     </w:rPr>
   </w:style>
-  <w:style w:type="table" w:styleId="GridTable1Light">
+  <w:style w:type="table" w:styleId="LiBng1Nhat">
     <w:name w:val="Grid Table 1 Light"/>
-    <w:basedOn w:val="TableNormal"/>
+    <w:basedOn w:val="BangThngthng"/>
     <w:uiPriority w:val="46"/>
     <w:rsid w:val="002817C3"/>
     <w:tblPr>
@@ -17418,7 +17553,7 @@
 </file>
 
 <file path=customXml/itemProps1.xml><?xml version="1.0" encoding="utf-8"?>
-<ds:datastoreItem xmlns:ds="http://schemas.openxmlformats.org/officeDocument/2006/customXml" ds:itemID="{DB43C8EE-ED30-479D-BA9C-D7861E81D226}">
+<ds:datastoreItem xmlns:ds="http://schemas.openxmlformats.org/officeDocument/2006/customXml" ds:itemID="{13B819DC-4FC3-4FCD-A9E0-2B0BB3E98CAE}">
   <ds:schemaRefs>
     <ds:schemaRef ds:uri="http://schemas.openxmlformats.org/officeDocument/2006/bibliography"/>
   </ds:schemaRefs>

</xml_diff>

<commit_message>
them uoc luong gia thanh
</commit_message>
<xml_diff>
--- a/MyProjectMgnt.docx
+++ b/MyProjectMgnt.docx
@@ -2241,23 +2241,7 @@
             <w:noProof/>
             <w:lang w:eastAsia="en-US"/>
           </w:rPr>
-          <w:t>Mô hình</w:t>
-        </w:r>
-        <w:r>
-          <w:rPr>
-            <w:rStyle w:val="Siuktni"/>
-            <w:noProof/>
-            <w:lang w:eastAsia="en-US"/>
-          </w:rPr>
-          <w:t xml:space="preserve"> </w:t>
-        </w:r>
-        <w:r>
-          <w:rPr>
-            <w:rStyle w:val="Siuktni"/>
-            <w:noProof/>
-            <w:lang w:eastAsia="en-US"/>
-          </w:rPr>
-          <w:t>tích hợp phần cứng/phần mềm</w:t>
+          <w:t>Mô hình tích hợp phần cứng/phần mềm</w:t>
         </w:r>
         <w:r>
           <w:rPr>
@@ -5840,80 +5824,157 @@
     <w:p>
       <w:pPr>
         <w:rPr>
-          <w:i/>
-        </w:rPr>
-      </w:pPr>
-      <w:r>
-        <w:rPr>
-          <w:i/>
-        </w:rPr>
-        <w:t xml:space="preserve">Chi phí </w:t>
-      </w:r>
-      <w:r>
-        <w:rPr>
-          <w:i/>
-        </w:rPr>
-        <w:t xml:space="preserve">phát </w:t>
-      </w:r>
-      <w:proofErr w:type="gramStart"/>
-      <w:r>
-        <w:rPr>
-          <w:i/>
-        </w:rPr>
-        <w:t>triển  +</w:t>
-      </w:r>
-      <w:proofErr w:type="gramEnd"/>
-      <w:r>
-        <w:rPr>
-          <w:i/>
-        </w:rPr>
-        <w:t xml:space="preserve">  Chi phí kiểm thử</w:t>
-      </w:r>
-    </w:p>
-    <w:p>
-      <w:pPr>
-        <w:rPr>
-          <w:i/>
-        </w:rPr>
-      </w:pPr>
-      <w:r>
-        <w:rPr>
-          <w:i/>
-        </w:rPr>
-        <w:t>Chi phí vận hành</w:t>
-      </w:r>
-      <w:r>
-        <w:rPr>
-          <w:i/>
-        </w:rPr>
-        <w:t>, quản lý, hành chính</w:t>
-      </w:r>
-    </w:p>
-    <w:p>
-      <w:pPr>
-        <w:rPr>
-          <w:i/>
-        </w:rPr>
-      </w:pPr>
-      <w:r>
-        <w:rPr>
-          <w:i/>
-        </w:rPr>
-        <w:t>Chi phí kính doanh, quảng cáo, tiếp thị</w:t>
-      </w:r>
+          <w:sz w:val="28"/>
+          <w:szCs w:val="28"/>
+        </w:rPr>
+      </w:pPr>
+      <w:r>
+        <w:rPr>
+          <w:sz w:val="28"/>
+          <w:szCs w:val="28"/>
+        </w:rPr>
+        <w:t>Chi phí dev: 80.000.000 (vnđ)</w:t>
+      </w:r>
+    </w:p>
+    <w:p>
+      <w:pPr>
+        <w:rPr>
+          <w:sz w:val="28"/>
+          <w:szCs w:val="28"/>
+        </w:rPr>
+      </w:pPr>
+      <w:r>
+        <w:rPr>
+          <w:sz w:val="28"/>
+          <w:szCs w:val="28"/>
+        </w:rPr>
+        <w:t xml:space="preserve">Chi phí test: </w:t>
+      </w:r>
+      <w:r>
+        <w:rPr>
+          <w:sz w:val="28"/>
+          <w:szCs w:val="28"/>
+        </w:rPr>
+        <w:t>80.000.000(vnđ)</w:t>
+      </w:r>
+    </w:p>
+    <w:p>
+      <w:pPr>
+        <w:rPr>
+          <w:sz w:val="28"/>
+          <w:szCs w:val="28"/>
+        </w:rPr>
+      </w:pPr>
+      <w:r>
+        <w:rPr>
+          <w:sz w:val="28"/>
+          <w:szCs w:val="28"/>
+        </w:rPr>
+        <w:t>Chi phí hậu cần: 16</w:t>
+      </w:r>
+      <w:r>
+        <w:rPr>
+          <w:sz w:val="28"/>
+          <w:szCs w:val="28"/>
+        </w:rPr>
+        <w:t>0.000.000(vnđ)</w:t>
+      </w:r>
+    </w:p>
+    <w:p>
+      <w:pPr>
+        <w:rPr>
+          <w:sz w:val="28"/>
+          <w:szCs w:val="28"/>
+        </w:rPr>
+      </w:pPr>
+      <w:r>
+        <w:rPr>
+          <w:sz w:val="28"/>
+          <w:szCs w:val="28"/>
+        </w:rPr>
+        <w:t>Chi phí marketing: 16</w:t>
+      </w:r>
+      <w:r>
+        <w:rPr>
+          <w:sz w:val="28"/>
+          <w:szCs w:val="28"/>
+        </w:rPr>
+        <w:t>0.000.000(vnđ)</w:t>
+      </w:r>
+    </w:p>
+    <w:p>
+      <w:pPr>
+        <w:rPr>
+          <w:sz w:val="28"/>
+          <w:szCs w:val="28"/>
+        </w:rPr>
+      </w:pPr>
+      <w:r>
+        <w:rPr>
+          <w:sz w:val="28"/>
+          <w:szCs w:val="28"/>
+        </w:rPr>
+        <w:t xml:space="preserve">Chi phí bảo trì hàng năm: </w:t>
+      </w:r>
+      <w:r>
+        <w:rPr>
+          <w:sz w:val="28"/>
+          <w:szCs w:val="28"/>
+        </w:rPr>
+        <w:t>80.000.000 (vnđ)</w:t>
+      </w:r>
+    </w:p>
+    <w:p>
+      <w:pPr>
+        <w:rPr>
+          <w:sz w:val="28"/>
+          <w:szCs w:val="28"/>
+        </w:rPr>
+      </w:pPr>
+      <w:r>
+        <w:rPr>
+          <w:sz w:val="28"/>
+          <w:szCs w:val="28"/>
+        </w:rPr>
+        <w:t xml:space="preserve">Tổng: </w:t>
+      </w:r>
+      <w:bookmarkStart w:id="60" w:name="_GoBack"/>
+      <w:bookmarkEnd w:id="60"/>
+      <w:r>
+        <w:rPr>
+          <w:sz w:val="28"/>
+          <w:szCs w:val="28"/>
+        </w:rPr>
+        <w:t>560.000.000</w:t>
+      </w:r>
+      <w:r>
+        <w:rPr>
+          <w:sz w:val="28"/>
+          <w:szCs w:val="28"/>
+        </w:rPr>
+        <w:t>(vnđ)</w:t>
+      </w:r>
+    </w:p>
+    <w:p>
+      <w:pPr>
+        <w:rPr>
+          <w:sz w:val="28"/>
+          <w:szCs w:val="28"/>
+        </w:rPr>
+      </w:pPr>
     </w:p>
     <w:p>
       <w:pPr>
         <w:pStyle w:val="u1"/>
       </w:pPr>
-      <w:bookmarkStart w:id="60" w:name="_Toc527975143"/>
+      <w:bookmarkStart w:id="61" w:name="_Toc527975143"/>
       <w:r>
         <w:t>Phân chia các giai đoạn</w:t>
       </w:r>
       <w:r>
         <w:t xml:space="preserve"> chính</w:t>
       </w:r>
-      <w:bookmarkEnd w:id="60"/>
+      <w:bookmarkEnd w:id="61"/>
     </w:p>
     <w:p>
       <w:pPr>
@@ -5923,7 +5984,7 @@
           <w:numId w:val="33"/>
         </w:numPr>
       </w:pPr>
-      <w:bookmarkStart w:id="61" w:name="_Toc527975144"/>
+      <w:bookmarkStart w:id="62" w:name="_Toc527975144"/>
       <w:r>
         <w:t>Vòng Lặp 1</w:t>
       </w:r>
@@ -7532,6 +7593,7 @@
                 <w:szCs w:val="28"/>
                 <w:lang w:eastAsia="ja-JP"/>
               </w:rPr>
+              <w:lastRenderedPageBreak/>
               <w:t>Kết quả vòng lặp 2</w:t>
             </w:r>
           </w:p>
@@ -7844,7 +7906,6 @@
                 <w:szCs w:val="28"/>
                 <w:lang w:eastAsia="ja-JP"/>
               </w:rPr>
-              <w:lastRenderedPageBreak/>
               <w:t>Thiết kế </w:t>
             </w:r>
           </w:p>
@@ -8778,7 +8839,7 @@
       <w:r>
         <w:t>Phân tích thiết kế</w:t>
       </w:r>
-      <w:bookmarkEnd w:id="61"/>
+      <w:bookmarkEnd w:id="62"/>
       <w:r>
         <w:t xml:space="preserve"> </w:t>
       </w:r>
@@ -8790,14 +8851,14 @@
           <w:lang w:eastAsia="en-US" w:bidi="ar-SA"/>
         </w:rPr>
       </w:pPr>
-      <w:bookmarkStart w:id="62" w:name="_Toc527975145"/>
+      <w:bookmarkStart w:id="63" w:name="_Toc527975145"/>
       <w:r>
         <w:rPr>
           <w:lang w:eastAsia="en-US" w:bidi="ar-SA"/>
         </w:rPr>
         <w:t>Mô hình tích hợp phần cứng/phần mềm</w:t>
       </w:r>
-      <w:bookmarkEnd w:id="62"/>
+      <w:bookmarkEnd w:id="63"/>
     </w:p>
     <w:p>
       <w:pPr>
@@ -8869,8 +8930,6 @@
           </wp:inline>
         </w:drawing>
       </w:r>
-      <w:bookmarkStart w:id="63" w:name="_GoBack"/>
-      <w:bookmarkEnd w:id="63"/>
     </w:p>
     <w:p>
       <w:pPr>
@@ -8891,6 +8950,7 @@
         <w:rPr>
           <w:lang w:eastAsia="en-US" w:bidi="ar-SA"/>
         </w:rPr>
+        <w:lastRenderedPageBreak/>
         <w:t>Giao diện</w:t>
       </w:r>
       <w:bookmarkEnd w:id="64"/>
@@ -8952,7 +9012,6 @@
           <w:szCs w:val="28"/>
           <w:lang w:eastAsia="en-US" w:bidi="ar-SA"/>
         </w:rPr>
-        <w:lastRenderedPageBreak/>
         <w:drawing>
           <wp:inline distT="0" distB="0" distL="0" distR="0" wp14:anchorId="50A133F3" wp14:editId="5352DA7A">
             <wp:extent cx="6122035" cy="5559425"/>
@@ -9165,7 +9224,6 @@
           <w:noProof/>
           <w:lang w:eastAsia="en-US" w:bidi="ar-SA"/>
         </w:rPr>
-        <w:lastRenderedPageBreak/>
         <w:drawing>
           <wp:inline distT="0" distB="0" distL="0" distR="0" wp14:anchorId="2C94550F" wp14:editId="518FF904">
             <wp:extent cx="4029095" cy="6981825"/>
@@ -9271,6 +9329,7 @@
           <w:szCs w:val="28"/>
           <w:lang w:val="vi-VN"/>
         </w:rPr>
+        <w:lastRenderedPageBreak/>
         <w:t xml:space="preserve">Nhấn nào nút tiêu đề để xem chi tiết bài đăng ( </w:t>
       </w:r>
       <w:r>
@@ -9348,7 +9407,6 @@
           <w:szCs w:val="28"/>
           <w:lang w:val="vi-VN"/>
         </w:rPr>
-        <w:lastRenderedPageBreak/>
         <w:tab/>
       </w:r>
       <w:r>
@@ -16027,6 +16085,7 @@
     <w:lsdException w:name="HTML Sample" w:semiHidden="1" w:unhideWhenUsed="1"/>
     <w:lsdException w:name="HTML Typewriter" w:semiHidden="1" w:unhideWhenUsed="1"/>
     <w:lsdException w:name="HTML Variable" w:semiHidden="1" w:unhideWhenUsed="1"/>
+    <w:lsdException w:name="Normal Table" w:semiHidden="1" w:unhideWhenUsed="1"/>
     <w:lsdException w:name="annotation subject" w:semiHidden="1" w:unhideWhenUsed="1"/>
     <w:lsdException w:name="No List" w:semiHidden="1" w:unhideWhenUsed="1"/>
     <w:lsdException w:name="Outline List 1" w:semiHidden="1" w:unhideWhenUsed="1"/>
@@ -16070,8 +16129,10 @@
     <w:lsdException w:name="Table Elegant" w:semiHidden="1" w:unhideWhenUsed="1"/>
     <w:lsdException w:name="Table Professional" w:semiHidden="1" w:unhideWhenUsed="1"/>
     <w:lsdException w:name="Table Subtle 1" w:semiHidden="1" w:unhideWhenUsed="1"/>
+    <w:lsdException w:name="Table Subtle 2" w:semiHidden="1" w:unhideWhenUsed="1"/>
     <w:lsdException w:name="Table Web 1" w:semiHidden="1" w:unhideWhenUsed="1"/>
     <w:lsdException w:name="Table Web 2" w:semiHidden="1" w:unhideWhenUsed="1"/>
+    <w:lsdException w:name="Table Web 3" w:semiHidden="1" w:unhideWhenUsed="1"/>
     <w:lsdException w:name="Table Theme" w:semiHidden="1" w:unhideWhenUsed="1"/>
     <w:lsdException w:name="Placeholder Text" w:semiHidden="1" w:uiPriority="99"/>
     <w:lsdException w:name="No Spacing" w:uiPriority="1" w:qFormat="1"/>
@@ -17553,7 +17614,7 @@
 </file>
 
 <file path=customXml/itemProps1.xml><?xml version="1.0" encoding="utf-8"?>
-<ds:datastoreItem xmlns:ds="http://schemas.openxmlformats.org/officeDocument/2006/customXml" ds:itemID="{13B819DC-4FC3-4FCD-A9E0-2B0BB3E98CAE}">
+<ds:datastoreItem xmlns:ds="http://schemas.openxmlformats.org/officeDocument/2006/customXml" ds:itemID="{B50B00F7-43E4-4C05-BBFD-C79CCA095D84}">
   <ds:schemaRefs>
     <ds:schemaRef ds:uri="http://schemas.openxmlformats.org/officeDocument/2006/bibliography"/>
   </ds:schemaRefs>

</xml_diff>

<commit_message>
Chinh sua uoc luong tinh nang va uoc luong thoi gian
</commit_message>
<xml_diff>
--- a/MyProjectMgnt.docx
+++ b/MyProjectMgnt.docx
@@ -5285,12 +5285,7 @@
         <w:spacing w:lineRule="auto" w:line="254" w:before="0" w:after="160"/>
         <w:contextualSpacing/>
         <w:jc w:val="left"/>
-        <w:rPr>
-          <w:rFonts w:ascii="Times New Roman" w:hAnsi="Times New Roman" w:eastAsia="" w:cs="Times New Roman" w:eastAsiaTheme="minorEastAsia"/>
-          <w:sz w:val="28"/>
-          <w:szCs w:val="28"/>
-          <w:lang w:eastAsia="ja-JP" w:bidi="ar-SA"/>
-        </w:rPr>
+        <w:rPr/>
       </w:pPr>
       <w:r>
         <w:rPr>
@@ -5307,7 +5302,15 @@
           <w:sz w:val="28"/>
           <w:szCs w:val="28"/>
         </w:rPr>
-        <w:t xml:space="preserve"> : Incremental model ( mô hình tăng trưởng ) chia làm 3 vòng lặp  trong mỗi vòng lặp sẽ áp dụng mô hình tuần tự từ phân tích, thiết kế, cài đặt, kiểm thử và cuối cùng là bản phát hành.</w:t>
+        <w:t xml:space="preserve"> : Incremental model ( mô hình tăng trưởng ) chia làm 3 vòng lặp  trong mỗi vòng lặp sẽ áp dụng mô hình tuần tự từ phân tích, thiết kế, cài đặt, kiểm thử và cuối cùng là bản phát hành, </w:t>
+      </w:r>
+      <w:r>
+        <w:rPr>
+          <w:rFonts w:cs="Times New Roman" w:ascii="Times New Roman" w:hAnsi="Times New Roman"/>
+          <w:sz w:val="28"/>
+          <w:szCs w:val="28"/>
+        </w:rPr>
+        <w:t>mỗi vòng lặp sẽ triên khai các chức năng của hệ thống, các bản phân tích cơ bản. Chỉnh sửa hoàn thiện tất cả các các chức năng ở vòng lặp thứ 3.</w:t>
       </w:r>
     </w:p>
     <w:p>
@@ -9488,13 +9491,17 @@
       <w:pPr>
         <w:pStyle w:val="Normal"/>
         <w:ind w:left="994" w:firstLine="540"/>
-        <w:rPr>
-          <w:rFonts w:ascii="Times New Roman" w:hAnsi="Times New Roman" w:cs="Times New Roman"/>
+        <w:rPr/>
+      </w:pPr>
+      <w:r>
+        <w:rPr>
+          <w:rFonts w:cs="Times New Roman" w:ascii="Times New Roman" w:hAnsi="Times New Roman"/>
           <w:sz w:val="28"/>
           <w:szCs w:val="28"/>
           <w:lang w:val="vi-VN"/>
         </w:rPr>
-      </w:pPr>
+        <w:t xml:space="preserve">Sau khi đăng nhập vào hệ thống website nhà tuyển dụng có thể đăng bài tuyển dụng </w:t>
+      </w:r>
       <w:r>
         <w:rPr>
           <w:rFonts w:cs="Times New Roman" w:ascii="Times New Roman" w:hAnsi="Times New Roman"/>
@@ -9502,7 +9509,16 @@
           <w:szCs w:val="28"/>
           <w:lang w:val="vi-VN"/>
         </w:rPr>
-        <w:t>Sau khi đăng nhập vào hệ thống website nhà tuyển dụng có thể đăng bài tuyển dụng. Những bài đăng tuyển này sẽ được hiển thị trên app điện thoại di động để những ứng viên có thế xem và ứng tuyển.</w:t>
+        <w:t>với điều kiện đã đăng kí tài khoản thành công</w:t>
+      </w:r>
+      <w:r>
+        <w:rPr>
+          <w:rFonts w:cs="Times New Roman" w:ascii="Times New Roman" w:hAnsi="Times New Roman"/>
+          <w:sz w:val="28"/>
+          <w:szCs w:val="28"/>
+          <w:lang w:val="vi-VN"/>
+        </w:rPr>
+        <w:t>. Những bài đăng tuyển này sẽ được hiển thị trên app điện thoại di động để những ứng viên có thế xem và ứng tuyển.</w:t>
       </w:r>
     </w:p>
     <w:p>
@@ -12630,7 +12646,7 @@
       <w:fldChar w:fldCharType="separate"/>
     </w:r>
     <w:r>
-      <w:t>23</w:t>
+      <w:t>24</w:t>
     </w:r>
     <w:r>
       <w:fldChar w:fldCharType="end"/>

</xml_diff>